<commit_message>
part number i do not know which
</commit_message>
<xml_diff>
--- a/coursework/Курсовая_ТРИПО.docx
+++ b/coursework/Курсовая_ТРИПО.docx
@@ -443,7 +443,35 @@
         <w:rPr>
           <w:color w:val="0F1115"/>
         </w:rPr>
-        <w:t xml:space="preserve">обусловлена стремительным усложнением программного обеспечения и возрастающими требованиями к его качеству, надежности и безопасности. В современном мире программные продукты управляют критически важными процессами — от финансовых операций до медицинского оборудования. В таких условиях ошибки в коде могут привести к катастрофическим последствиям. Динамический анализ, как метод проверки программы в ходе ее выполнения, является одним из наиболее эффективных и обязательных способов выявления дефектов, которые невозможно обнаружить при простом просмотре кода. Его интеграция на всех этапах жизненного цикла разработки ПО, особенно в гибких методологиях (Agile) и практике DevOps, позволяет находить и устранять ошибки на самых ранних стадиях, что значительно снижает стоимость разработки и повышает итоговое качество продукта. </w:t>
+        <w:t>обусловлена стремительным усложнением программного обеспечения и возрастающими требованиями к его качеству, надежности и безопасности. В современном мире программные продукты управляют критически важными процессами — от финансовых операций до медицинского оборудования. В таких условиях ошибки в коде могут привести к катастрофическим последствиям. Динамический анализ, как метод проверки программы в ходе ее выполнения, является одним из наиболее эффективных и обязательных способов выявления дефектов, которые невозможно обнаружить при простом просмотре кода. Его интеграция на всех этапах жизненного цикла разработки ПО, особенно в гибких методологиях (</w:t>
+      </w:r>
+      <w:proofErr w:type="spellStart"/>
+      <w:r>
+        <w:rPr>
+          <w:color w:val="0F1115"/>
+        </w:rPr>
+        <w:t>Agile</w:t>
+      </w:r>
+      <w:proofErr w:type="spellEnd"/>
+      <w:r>
+        <w:rPr>
+          <w:color w:val="0F1115"/>
+        </w:rPr>
+        <w:t xml:space="preserve">) и практике </w:t>
+      </w:r>
+      <w:proofErr w:type="spellStart"/>
+      <w:r>
+        <w:rPr>
+          <w:color w:val="0F1115"/>
+        </w:rPr>
+        <w:t>DevOps</w:t>
+      </w:r>
+      <w:proofErr w:type="spellEnd"/>
+      <w:r>
+        <w:rPr>
+          <w:color w:val="0F1115"/>
+        </w:rPr>
+        <w:t xml:space="preserve">, позволяет находить и устранять ошибки на самых ранних стадиях, что значительно снижает стоимость разработки и повышает итоговое качество продукта. </w:t>
       </w:r>
     </w:p>
     <w:p>
@@ -661,7 +689,31 @@
         </w:rPr>
       </w:pPr>
       <w:r>
-        <w:t>Например, под нагрузкой могут возникать гонка состояний (race condition), взаимоблокировки (deadlock) или ярче проявляться утечки памяти. Возможность управлять условиями исполнения программы позволяет моделировать внешние атаки и проверять устойчивость к ним. </w:t>
+        <w:t>Например, под нагрузкой могут возникать гонка состояний (</w:t>
+      </w:r>
+      <w:proofErr w:type="spellStart"/>
+      <w:r>
+        <w:t>race</w:t>
+      </w:r>
+      <w:proofErr w:type="spellEnd"/>
+      <w:r>
+        <w:t xml:space="preserve"> </w:t>
+      </w:r>
+      <w:proofErr w:type="spellStart"/>
+      <w:r>
+        <w:t>condition</w:t>
+      </w:r>
+      <w:proofErr w:type="spellEnd"/>
+      <w:r>
+        <w:t>), взаимоблокировки (</w:t>
+      </w:r>
+      <w:proofErr w:type="spellStart"/>
+      <w:r>
+        <w:t>deadlock</w:t>
+      </w:r>
+      <w:proofErr w:type="spellEnd"/>
+      <w:r>
+        <w:t>) или ярче проявляться утечки памяти. Возможность управлять условиями исполнения программы позволяет моделировать внешние атаки и проверять устойчивость к ним. </w:t>
       </w:r>
     </w:p>
     <w:p>
@@ -833,7 +885,27 @@
           <w:bCs w:val="0"/>
           <w:color w:val="0F1115"/>
         </w:rPr>
-        <w:t xml:space="preserve"> Модульное тестирование (Unit Testing):</w:t>
+        <w:t xml:space="preserve"> Модульное тестирование (Unit </w:t>
+      </w:r>
+      <w:proofErr w:type="spellStart"/>
+      <w:r>
+        <w:rPr>
+          <w:rStyle w:val="a6"/>
+          <w:b w:val="0"/>
+          <w:bCs w:val="0"/>
+          <w:color w:val="0F1115"/>
+        </w:rPr>
+        <w:t>Testing</w:t>
+      </w:r>
+      <w:proofErr w:type="spellEnd"/>
+      <w:r>
+        <w:rPr>
+          <w:rStyle w:val="a6"/>
+          <w:b w:val="0"/>
+          <w:bCs w:val="0"/>
+          <w:color w:val="0F1115"/>
+        </w:rPr>
+        <w:t>):</w:t>
       </w:r>
       <w:r>
         <w:rPr>
@@ -860,7 +932,47 @@
           <w:bCs w:val="0"/>
           <w:color w:val="0F1115"/>
         </w:rPr>
-        <w:t xml:space="preserve"> Интеграционное тестирование (Integration Testing):</w:t>
+        <w:t xml:space="preserve"> Интеграционное тестирование (</w:t>
+      </w:r>
+      <w:proofErr w:type="spellStart"/>
+      <w:r>
+        <w:rPr>
+          <w:rStyle w:val="a6"/>
+          <w:b w:val="0"/>
+          <w:bCs w:val="0"/>
+          <w:color w:val="0F1115"/>
+        </w:rPr>
+        <w:t>Integration</w:t>
+      </w:r>
+      <w:proofErr w:type="spellEnd"/>
+      <w:r>
+        <w:rPr>
+          <w:rStyle w:val="a6"/>
+          <w:b w:val="0"/>
+          <w:bCs w:val="0"/>
+          <w:color w:val="0F1115"/>
+        </w:rPr>
+        <w:t xml:space="preserve"> </w:t>
+      </w:r>
+      <w:proofErr w:type="spellStart"/>
+      <w:r>
+        <w:rPr>
+          <w:rStyle w:val="a6"/>
+          <w:b w:val="0"/>
+          <w:bCs w:val="0"/>
+          <w:color w:val="0F1115"/>
+        </w:rPr>
+        <w:t>Testing</w:t>
+      </w:r>
+      <w:proofErr w:type="spellEnd"/>
+      <w:r>
+        <w:rPr>
+          <w:rStyle w:val="a6"/>
+          <w:b w:val="0"/>
+          <w:bCs w:val="0"/>
+          <w:color w:val="0F1115"/>
+        </w:rPr>
+        <w:t>):</w:t>
       </w:r>
       <w:r>
         <w:rPr>
@@ -887,7 +999,27 @@
           <w:bCs w:val="0"/>
           <w:color w:val="0F1115"/>
         </w:rPr>
-        <w:t xml:space="preserve"> Системное тестирование (System Testing):</w:t>
+        <w:t xml:space="preserve"> Системное тестирование (System </w:t>
+      </w:r>
+      <w:proofErr w:type="spellStart"/>
+      <w:r>
+        <w:rPr>
+          <w:rStyle w:val="a6"/>
+          <w:b w:val="0"/>
+          <w:bCs w:val="0"/>
+          <w:color w:val="0F1115"/>
+        </w:rPr>
+        <w:t>Testing</w:t>
+      </w:r>
+      <w:proofErr w:type="spellEnd"/>
+      <w:r>
+        <w:rPr>
+          <w:rStyle w:val="a6"/>
+          <w:b w:val="0"/>
+          <w:bCs w:val="0"/>
+          <w:color w:val="0F1115"/>
+        </w:rPr>
+        <w:t>):</w:t>
       </w:r>
       <w:r>
         <w:rPr>
@@ -914,7 +1046,47 @@
           <w:bCs w:val="0"/>
           <w:color w:val="0F1115"/>
         </w:rPr>
-        <w:t xml:space="preserve"> Приемочное тестирование (Acceptance Testing):</w:t>
+        <w:t xml:space="preserve"> Приемочное тестирование (</w:t>
+      </w:r>
+      <w:proofErr w:type="spellStart"/>
+      <w:r>
+        <w:rPr>
+          <w:rStyle w:val="a6"/>
+          <w:b w:val="0"/>
+          <w:bCs w:val="0"/>
+          <w:color w:val="0F1115"/>
+        </w:rPr>
+        <w:t>Acceptance</w:t>
+      </w:r>
+      <w:proofErr w:type="spellEnd"/>
+      <w:r>
+        <w:rPr>
+          <w:rStyle w:val="a6"/>
+          <w:b w:val="0"/>
+          <w:bCs w:val="0"/>
+          <w:color w:val="0F1115"/>
+        </w:rPr>
+        <w:t xml:space="preserve"> </w:t>
+      </w:r>
+      <w:proofErr w:type="spellStart"/>
+      <w:r>
+        <w:rPr>
+          <w:rStyle w:val="a6"/>
+          <w:b w:val="0"/>
+          <w:bCs w:val="0"/>
+          <w:color w:val="0F1115"/>
+        </w:rPr>
+        <w:t>Testing</w:t>
+      </w:r>
+      <w:proofErr w:type="spellEnd"/>
+      <w:r>
+        <w:rPr>
+          <w:rStyle w:val="a6"/>
+          <w:b w:val="0"/>
+          <w:bCs w:val="0"/>
+          <w:color w:val="0F1115"/>
+        </w:rPr>
+        <w:t>):</w:t>
       </w:r>
       <w:r>
         <w:rPr>
@@ -997,7 +1169,15 @@
         <w:t xml:space="preserve"> Тестирование производительности (Performance):</w:t>
       </w:r>
       <w:r>
-        <w:t> проверка скорости работы и отклика системы. Для этого используются профилировщики, такие как Pyroscope.</w:t>
+        <w:t xml:space="preserve"> проверка скорости работы и отклика системы. Для этого используются профилировщики, такие как </w:t>
+      </w:r>
+      <w:proofErr w:type="spellStart"/>
+      <w:r>
+        <w:t>Pyroscope</w:t>
+      </w:r>
+      <w:proofErr w:type="spellEnd"/>
+      <w:r>
+        <w:t>.</w:t>
       </w:r>
     </w:p>
     <w:p>
@@ -1029,10 +1209,28 @@
           <w:b w:val="0"/>
           <w:bCs w:val="0"/>
         </w:rPr>
-        <w:t>гибридный фаззинг</w:t>
-      </w:r>
-      <w:r>
-        <w:t xml:space="preserve"> — сочетание фаззинг-тестирования с методами динамического символьного исполнения (ДСИ). </w:t>
+        <w:t xml:space="preserve">гибридный </w:t>
+      </w:r>
+      <w:proofErr w:type="spellStart"/>
+      <w:r>
+        <w:rPr>
+          <w:rStyle w:val="a6"/>
+          <w:b w:val="0"/>
+          <w:bCs w:val="0"/>
+        </w:rPr>
+        <w:t>фаззинг</w:t>
+      </w:r>
+      <w:proofErr w:type="spellEnd"/>
+      <w:r>
+        <w:t xml:space="preserve"> — сочетание </w:t>
+      </w:r>
+      <w:proofErr w:type="spellStart"/>
+      <w:r>
+        <w:t>фаззинг</w:t>
+      </w:r>
+      <w:proofErr w:type="spellEnd"/>
+      <w:r>
+        <w:t xml:space="preserve">-тестирования с методами динамического символьного исполнения (ДСИ). </w:t>
       </w:r>
       <w:r>
         <w:rPr>
@@ -1069,7 +1267,35 @@
         <w:rPr>
           <w:color w:val="000000"/>
         </w:rPr>
-        <w:t xml:space="preserve">    Гибридный фаззинг зарекомендовал себя как наиболее эффективный метод тестирования. Он объединяет в себе скорость классического фаззинга и способность к открытию труднодостижимых участков кода ДСИ. Тем самым быстрее достигает большего покрытия и обнаруживает больше ошибок, чем оба метода по отдельности. </w:t>
+        <w:t xml:space="preserve">    Гибридный </w:t>
+      </w:r>
+      <w:proofErr w:type="spellStart"/>
+      <w:r>
+        <w:rPr>
+          <w:color w:val="000000"/>
+        </w:rPr>
+        <w:t>фаззинг</w:t>
+      </w:r>
+      <w:proofErr w:type="spellEnd"/>
+      <w:r>
+        <w:rPr>
+          <w:color w:val="000000"/>
+        </w:rPr>
+        <w:t xml:space="preserve"> зарекомендовал себя как наиболее эффективный метод тестирования. Он объединяет в себе скорость классического </w:t>
+      </w:r>
+      <w:proofErr w:type="spellStart"/>
+      <w:r>
+        <w:rPr>
+          <w:color w:val="000000"/>
+        </w:rPr>
+        <w:t>фаззинга</w:t>
+      </w:r>
+      <w:proofErr w:type="spellEnd"/>
+      <w:r>
+        <w:rPr>
+          <w:color w:val="000000"/>
+        </w:rPr>
+        <w:t xml:space="preserve"> и способность к открытию труднодостижимых участков кода ДСИ. Тем самым быстрее достигает большего покрытия и обнаруживает больше ошибок, чем оба метода по отдельности. </w:t>
       </w:r>
     </w:p>
     <w:p>
@@ -1083,19 +1309,181 @@
         <w:rPr>
           <w:color w:val="000000"/>
         </w:rPr>
-        <w:t xml:space="preserve"> Комплекс Sydr-Fuzz</w:t>
-      </w:r>
+        <w:t xml:space="preserve"> Комплекс </w:t>
+      </w:r>
+      <w:proofErr w:type="spellStart"/>
       <w:r>
         <w:rPr>
           <w:color w:val="000000"/>
         </w:rPr>
-        <w:t>[2]</w:t>
-      </w:r>
+        <w:t>Sydr-</w:t>
+      </w:r>
+      <w:proofErr w:type="gramStart"/>
       <w:r>
         <w:rPr>
           <w:color w:val="000000"/>
         </w:rPr>
-        <w:t xml:space="preserve">, разрабатываемый в ИСП РАН, позволяет организовывать гибридный фаззинг бинарных программ с помощью открытых инструментов фаззинга (libFuzzer, AFL++, Honggfuzz) и инструмента ДСИ Sydr. Sydr-Fuzz одновременно запускает заданное число процессов фаззинга и символьного исполнения и по ходу работы синхронизирует корпуса данных между ними: отсеивает лучшие пути для анализа методом ДСИ и отбирает полезные входные данные для фаззера. Sydr-Fuzz также контролирует работу инструментов, отслеживает статистику их работы и условия для завершения фаззинга. </w:t>
+        <w:t>Fuzz</w:t>
+      </w:r>
+      <w:proofErr w:type="spellEnd"/>
+      <w:r>
+        <w:rPr>
+          <w:color w:val="000000"/>
+        </w:rPr>
+        <w:t>[</w:t>
+      </w:r>
+      <w:proofErr w:type="gramEnd"/>
+      <w:r>
+        <w:rPr>
+          <w:color w:val="000000"/>
+        </w:rPr>
+        <w:t>2]</w:t>
+      </w:r>
+      <w:r>
+        <w:rPr>
+          <w:color w:val="000000"/>
+        </w:rPr>
+        <w:t xml:space="preserve">, разрабатываемый в ИСП РАН, позволяет организовывать гибридный </w:t>
+      </w:r>
+      <w:proofErr w:type="spellStart"/>
+      <w:r>
+        <w:rPr>
+          <w:color w:val="000000"/>
+        </w:rPr>
+        <w:t>фаззинг</w:t>
+      </w:r>
+      <w:proofErr w:type="spellEnd"/>
+      <w:r>
+        <w:rPr>
+          <w:color w:val="000000"/>
+        </w:rPr>
+        <w:t xml:space="preserve"> бинарных программ с помощью открытых инструментов </w:t>
+      </w:r>
+      <w:proofErr w:type="spellStart"/>
+      <w:r>
+        <w:rPr>
+          <w:color w:val="000000"/>
+        </w:rPr>
+        <w:t>фаззинга</w:t>
+      </w:r>
+      <w:proofErr w:type="spellEnd"/>
+      <w:r>
+        <w:rPr>
+          <w:color w:val="000000"/>
+        </w:rPr>
+        <w:t xml:space="preserve"> (</w:t>
+      </w:r>
+      <w:proofErr w:type="spellStart"/>
+      <w:r>
+        <w:rPr>
+          <w:color w:val="000000"/>
+        </w:rPr>
+        <w:t>libFuzzer</w:t>
+      </w:r>
+      <w:proofErr w:type="spellEnd"/>
+      <w:r>
+        <w:rPr>
+          <w:color w:val="000000"/>
+        </w:rPr>
+        <w:t xml:space="preserve">, AFL++, </w:t>
+      </w:r>
+      <w:proofErr w:type="spellStart"/>
+      <w:r>
+        <w:rPr>
+          <w:color w:val="000000"/>
+        </w:rPr>
+        <w:t>Honggfuzz</w:t>
+      </w:r>
+      <w:proofErr w:type="spellEnd"/>
+      <w:r>
+        <w:rPr>
+          <w:color w:val="000000"/>
+        </w:rPr>
+        <w:t xml:space="preserve">) и инструмента ДСИ </w:t>
+      </w:r>
+      <w:proofErr w:type="spellStart"/>
+      <w:r>
+        <w:rPr>
+          <w:color w:val="000000"/>
+        </w:rPr>
+        <w:t>Sydr</w:t>
+      </w:r>
+      <w:proofErr w:type="spellEnd"/>
+      <w:r>
+        <w:rPr>
+          <w:color w:val="000000"/>
+        </w:rPr>
+        <w:t xml:space="preserve">. </w:t>
+      </w:r>
+      <w:proofErr w:type="spellStart"/>
+      <w:r>
+        <w:rPr>
+          <w:color w:val="000000"/>
+        </w:rPr>
+        <w:t>Sydr-Fuzz</w:t>
+      </w:r>
+      <w:proofErr w:type="spellEnd"/>
+      <w:r>
+        <w:rPr>
+          <w:color w:val="000000"/>
+        </w:rPr>
+        <w:t xml:space="preserve"> одновременно запускает заданное число процессов </w:t>
+      </w:r>
+      <w:proofErr w:type="spellStart"/>
+      <w:r>
+        <w:rPr>
+          <w:color w:val="000000"/>
+        </w:rPr>
+        <w:t>фаззинга</w:t>
+      </w:r>
+      <w:proofErr w:type="spellEnd"/>
+      <w:r>
+        <w:rPr>
+          <w:color w:val="000000"/>
+        </w:rPr>
+        <w:t xml:space="preserve"> и символьного исполнения и по ходу работы синхронизирует корпуса данных между ними: отсеивает лучшие пути для анализа методом ДСИ и отбирает полезные входные данные для </w:t>
+      </w:r>
+      <w:proofErr w:type="spellStart"/>
+      <w:r>
+        <w:rPr>
+          <w:color w:val="000000"/>
+        </w:rPr>
+        <w:t>фаззера</w:t>
+      </w:r>
+      <w:proofErr w:type="spellEnd"/>
+      <w:r>
+        <w:rPr>
+          <w:color w:val="000000"/>
+        </w:rPr>
+        <w:t xml:space="preserve">. </w:t>
+      </w:r>
+      <w:proofErr w:type="spellStart"/>
+      <w:r>
+        <w:rPr>
+          <w:color w:val="000000"/>
+        </w:rPr>
+        <w:t>Sydr-Fuzz</w:t>
+      </w:r>
+      <w:proofErr w:type="spellEnd"/>
+      <w:r>
+        <w:rPr>
+          <w:color w:val="000000"/>
+        </w:rPr>
+        <w:t xml:space="preserve"> также контролирует работу инструментов, отслеживает статистику их работы и условия для завершения </w:t>
+      </w:r>
+      <w:proofErr w:type="spellStart"/>
+      <w:r>
+        <w:rPr>
+          <w:color w:val="000000"/>
+        </w:rPr>
+        <w:t>фаззинга</w:t>
+      </w:r>
+      <w:proofErr w:type="spellEnd"/>
+      <w:r>
+        <w:rPr>
+          <w:color w:val="000000"/>
+        </w:rPr>
+        <w:t xml:space="preserve">. </w:t>
       </w:r>
     </w:p>
     <w:p>
@@ -1115,7 +1503,25 @@
           <w:b w:val="0"/>
           <w:bCs w:val="0"/>
         </w:rPr>
-        <w:t xml:space="preserve"> Нагрузочное тестирование (Load):</w:t>
+        <w:t xml:space="preserve"> Нагрузочное тестирование (</w:t>
+      </w:r>
+      <w:proofErr w:type="spellStart"/>
+      <w:r>
+        <w:rPr>
+          <w:rStyle w:val="a6"/>
+          <w:b w:val="0"/>
+          <w:bCs w:val="0"/>
+        </w:rPr>
+        <w:t>Load</w:t>
+      </w:r>
+      <w:proofErr w:type="spellEnd"/>
+      <w:r>
+        <w:rPr>
+          <w:rStyle w:val="a6"/>
+          <w:b w:val="0"/>
+          <w:bCs w:val="0"/>
+        </w:rPr>
+        <w:t>):</w:t>
       </w:r>
       <w:r>
         <w:t> проверка поведения системы под ожидаемой нагрузкой.</w:t>
@@ -1178,7 +1584,21 @@
         <w:rPr>
           <w:color w:val="000000"/>
         </w:rPr>
-        <w:t>Чтобы разработать программное обеспечение, нужно использовать специальный алгоритм. Его называют SDLC (Software Life Cycle Model), или жизненный цикл ПО. SDLC – это алгоритм создания IT-продукта, который состоит из 6 этапов и охватывает период с момента принятия решения о его разработке и заканчивается, когда ПО перестают использовать. Каждый этап опирается на результат предыдущего и дает пул необходимых указаний для выполнения последующего. Место и роль динамического анализа варьируются в зависимости от модели жизненного цикла</w:t>
+        <w:t xml:space="preserve">Чтобы разработать программное обеспечение, нужно использовать специальный алгоритм. Его называют SDLC (Software Life </w:t>
+      </w:r>
+      <w:proofErr w:type="spellStart"/>
+      <w:r>
+        <w:rPr>
+          <w:color w:val="000000"/>
+        </w:rPr>
+        <w:t>Cycle</w:t>
+      </w:r>
+      <w:proofErr w:type="spellEnd"/>
+      <w:r>
+        <w:rPr>
+          <w:color w:val="000000"/>
+        </w:rPr>
+        <w:t xml:space="preserve"> Model), или жизненный цикл ПО. SDLC – это алгоритм создания IT-продукта, который состоит из 6 этапов и охватывает период с момента принятия решения о его разработке и заканчивается, когда ПО перестают использовать. Каждый этап опирается на результат предыдущего и дает пул необходимых указаний для выполнения последующего. Место и роль динамического анализа варьируются в зависимости от модели жизненного цикла</w:t>
       </w:r>
       <w:r>
         <w:rPr>
@@ -1403,7 +1823,27 @@
           <w:bCs w:val="0"/>
           <w:color w:val="000000"/>
         </w:rPr>
-        <w:t xml:space="preserve"> Гибкие методологии (Agile):</w:t>
+        <w:t xml:space="preserve"> Гибкие методологии (</w:t>
+      </w:r>
+      <w:proofErr w:type="spellStart"/>
+      <w:r>
+        <w:rPr>
+          <w:rStyle w:val="a6"/>
+          <w:b w:val="0"/>
+          <w:bCs w:val="0"/>
+          <w:color w:val="000000"/>
+        </w:rPr>
+        <w:t>Agile</w:t>
+      </w:r>
+      <w:proofErr w:type="spellEnd"/>
+      <w:r>
+        <w:rPr>
+          <w:rStyle w:val="a6"/>
+          <w:b w:val="0"/>
+          <w:bCs w:val="0"/>
+          <w:color w:val="000000"/>
+        </w:rPr>
+        <w:t>):</w:t>
       </w:r>
       <w:r>
         <w:rPr>
@@ -1548,6 +1988,7 @@
       <w:r>
         <w:t xml:space="preserve"> </w:t>
       </w:r>
+      <w:proofErr w:type="spellStart"/>
       <w:r>
         <w:rPr>
           <w:rStyle w:val="a6"/>
@@ -1556,6 +1997,7 @@
         </w:rPr>
         <w:t>DevSecOps</w:t>
       </w:r>
+      <w:proofErr w:type="spellEnd"/>
       <w:r>
         <w:rPr>
           <w:rStyle w:val="a6"/>
@@ -1582,7 +2024,77 @@
         <w:rPr>
           <w:color w:val="000000"/>
         </w:rPr>
-        <w:t>, которая объединяет процессы разработки (Dev), безопасности (Sec) и эксплуатации (Ops) в единый процесс. В отличие от традиционного подхода, где безопасность проверяют на финальном этапе, DevSecOps встраивает её на каждом шаге жизненного цикла — от написания кода до развёртывания в production.</w:t>
+        <w:t>, которая объединяет процессы разработки (</w:t>
+      </w:r>
+      <w:proofErr w:type="spellStart"/>
+      <w:r>
+        <w:rPr>
+          <w:color w:val="000000"/>
+        </w:rPr>
+        <w:t>Dev</w:t>
+      </w:r>
+      <w:proofErr w:type="spellEnd"/>
+      <w:r>
+        <w:rPr>
+          <w:color w:val="000000"/>
+        </w:rPr>
+        <w:t>), безопасности (</w:t>
+      </w:r>
+      <w:proofErr w:type="spellStart"/>
+      <w:r>
+        <w:rPr>
+          <w:color w:val="000000"/>
+        </w:rPr>
+        <w:t>Sec</w:t>
+      </w:r>
+      <w:proofErr w:type="spellEnd"/>
+      <w:r>
+        <w:rPr>
+          <w:color w:val="000000"/>
+        </w:rPr>
+        <w:t>) и эксплуатации (</w:t>
+      </w:r>
+      <w:proofErr w:type="spellStart"/>
+      <w:r>
+        <w:rPr>
+          <w:color w:val="000000"/>
+        </w:rPr>
+        <w:t>Ops</w:t>
+      </w:r>
+      <w:proofErr w:type="spellEnd"/>
+      <w:r>
+        <w:rPr>
+          <w:color w:val="000000"/>
+        </w:rPr>
+        <w:t xml:space="preserve">) в единый процесс. В отличие от традиционного подхода, где безопасность проверяют на финальном этапе, </w:t>
+      </w:r>
+      <w:proofErr w:type="spellStart"/>
+      <w:r>
+        <w:rPr>
+          <w:color w:val="000000"/>
+        </w:rPr>
+        <w:t>DevSecOps</w:t>
+      </w:r>
+      <w:proofErr w:type="spellEnd"/>
+      <w:r>
+        <w:rPr>
+          <w:color w:val="000000"/>
+        </w:rPr>
+        <w:t xml:space="preserve"> встраивает её на каждом шаге жизненного цикла — от написания кода до развёртывания в </w:t>
+      </w:r>
+      <w:proofErr w:type="spellStart"/>
+      <w:r>
+        <w:rPr>
+          <w:color w:val="000000"/>
+        </w:rPr>
+        <w:t>production</w:t>
+      </w:r>
+      <w:proofErr w:type="spellEnd"/>
+      <w:r>
+        <w:rPr>
+          <w:color w:val="000000"/>
+        </w:rPr>
+        <w:t>.</w:t>
       </w:r>
       <w:r>
         <w:rPr>
@@ -1604,13 +2116,105 @@
           <w:b w:val="0"/>
           <w:color w:val="000000"/>
         </w:rPr>
-        <w:t>Непрерывного тестирования» (Continuous Testing)</w:t>
-      </w:r>
-      <w:r>
-        <w:rPr>
+        <w:t>Непрерывного тестирования» (</w:t>
+      </w:r>
+      <w:proofErr w:type="spellStart"/>
+      <w:r>
+        <w:rPr>
+          <w:rStyle w:val="a6"/>
+          <w:b w:val="0"/>
           <w:color w:val="000000"/>
         </w:rPr>
-        <w:t>, интегрированной в конвейер CI/CD (Continuous Integration/Continuous Delivery). Каждое изменение в коде автоматически запускает прогон наборов автотестов, обеспечивая мгновенную проверку качества</w:t>
+        <w:t>Continuous</w:t>
+      </w:r>
+      <w:proofErr w:type="spellEnd"/>
+      <w:r>
+        <w:rPr>
+          <w:rStyle w:val="a6"/>
+          <w:b w:val="0"/>
+          <w:color w:val="000000"/>
+        </w:rPr>
+        <w:t xml:space="preserve"> </w:t>
+      </w:r>
+      <w:proofErr w:type="spellStart"/>
+      <w:r>
+        <w:rPr>
+          <w:rStyle w:val="a6"/>
+          <w:b w:val="0"/>
+          <w:color w:val="000000"/>
+        </w:rPr>
+        <w:t>Testing</w:t>
+      </w:r>
+      <w:proofErr w:type="spellEnd"/>
+      <w:r>
+        <w:rPr>
+          <w:rStyle w:val="a6"/>
+          <w:b w:val="0"/>
+          <w:color w:val="000000"/>
+        </w:rPr>
+        <w:t>)</w:t>
+      </w:r>
+      <w:r>
+        <w:rPr>
+          <w:color w:val="000000"/>
+        </w:rPr>
+        <w:t>, интегрированной в конвейер CI/CD (</w:t>
+      </w:r>
+      <w:proofErr w:type="spellStart"/>
+      <w:r>
+        <w:rPr>
+          <w:color w:val="000000"/>
+        </w:rPr>
+        <w:t>Continuous</w:t>
+      </w:r>
+      <w:proofErr w:type="spellEnd"/>
+      <w:r>
+        <w:rPr>
+          <w:color w:val="000000"/>
+        </w:rPr>
+        <w:t xml:space="preserve"> </w:t>
+      </w:r>
+      <w:proofErr w:type="spellStart"/>
+      <w:r>
+        <w:rPr>
+          <w:color w:val="000000"/>
+        </w:rPr>
+        <w:t>Integration</w:t>
+      </w:r>
+      <w:proofErr w:type="spellEnd"/>
+      <w:r>
+        <w:rPr>
+          <w:color w:val="000000"/>
+        </w:rPr>
+        <w:t>/</w:t>
+      </w:r>
+      <w:proofErr w:type="spellStart"/>
+      <w:r>
+        <w:rPr>
+          <w:color w:val="000000"/>
+        </w:rPr>
+        <w:t>Continuous</w:t>
+      </w:r>
+      <w:proofErr w:type="spellEnd"/>
+      <w:r>
+        <w:rPr>
+          <w:color w:val="000000"/>
+        </w:rPr>
+        <w:t xml:space="preserve"> Delivery). Каждое изменение в коде автоматически запускает прогон наборов </w:t>
+      </w:r>
+      <w:proofErr w:type="spellStart"/>
+      <w:r>
+        <w:rPr>
+          <w:color w:val="000000"/>
+        </w:rPr>
+        <w:t>автотестов</w:t>
+      </w:r>
+      <w:proofErr w:type="spellEnd"/>
+      <w:r>
+        <w:rPr>
+          <w:color w:val="000000"/>
+        </w:rPr>
+        <w:t>, обеспечивая мгновенную проверку качества</w:t>
       </w:r>
       <w:r>
         <w:rPr>
@@ -1671,7 +2275,27 @@
           <w:bCs w:val="0"/>
           <w:color w:val="0F1115"/>
         </w:rPr>
-        <w:t xml:space="preserve"> 1.  Сканирование репозиториев Git на предмет утечки учетных данных</w:t>
+        <w:t xml:space="preserve"> 1.  Сканирование репозиториев </w:t>
+      </w:r>
+      <w:proofErr w:type="spellStart"/>
+      <w:r>
+        <w:rPr>
+          <w:rStyle w:val="a6"/>
+          <w:b w:val="0"/>
+          <w:bCs w:val="0"/>
+          <w:color w:val="0F1115"/>
+        </w:rPr>
+        <w:t>Git</w:t>
+      </w:r>
+      <w:proofErr w:type="spellEnd"/>
+      <w:r>
+        <w:rPr>
+          <w:rStyle w:val="a6"/>
+          <w:b w:val="0"/>
+          <w:bCs w:val="0"/>
+          <w:color w:val="0F1115"/>
+        </w:rPr>
+        <w:t xml:space="preserve"> на предмет утечки учетных данных</w:t>
       </w:r>
     </w:p>
     <w:p>
@@ -1704,7 +2328,21 @@
         <w:rPr>
           <w:color w:val="0F1115"/>
         </w:rPr>
-        <w:t> обнаружение случайно закоммиченных паролей, API-ключей, токенов и других секретов.</w:t>
+        <w:t xml:space="preserve"> обнаружение случайно </w:t>
+      </w:r>
+      <w:proofErr w:type="spellStart"/>
+      <w:r>
+        <w:rPr>
+          <w:color w:val="0F1115"/>
+        </w:rPr>
+        <w:t>закоммиченных</w:t>
+      </w:r>
+      <w:proofErr w:type="spellEnd"/>
+      <w:r>
+        <w:rPr>
+          <w:color w:val="0F1115"/>
+        </w:rPr>
+        <w:t xml:space="preserve"> паролей, API-ключей, токенов и других секретов.</w:t>
       </w:r>
     </w:p>
     <w:p>
@@ -1749,7 +2387,39 @@
           <w:color w:val="0F1115"/>
           <w:lang w:val="en-US"/>
         </w:rPr>
-        <w:t> Gitleaks, TruffleHog, Git-secrets.</w:t>
+        <w:t> </w:t>
+      </w:r>
+      <w:proofErr w:type="spellStart"/>
+      <w:r>
+        <w:rPr>
+          <w:color w:val="0F1115"/>
+          <w:lang w:val="en-US"/>
+        </w:rPr>
+        <w:t>Gitleaks</w:t>
+      </w:r>
+      <w:proofErr w:type="spellEnd"/>
+      <w:r>
+        <w:rPr>
+          <w:color w:val="0F1115"/>
+          <w:lang w:val="en-US"/>
+        </w:rPr>
+        <w:t xml:space="preserve">, </w:t>
+      </w:r>
+      <w:proofErr w:type="spellStart"/>
+      <w:r>
+        <w:rPr>
+          <w:color w:val="0F1115"/>
+          <w:lang w:val="en-US"/>
+        </w:rPr>
+        <w:t>TruffleHog</w:t>
+      </w:r>
+      <w:proofErr w:type="spellEnd"/>
+      <w:r>
+        <w:rPr>
+          <w:color w:val="0F1115"/>
+          <w:lang w:val="en-US"/>
+        </w:rPr>
+        <w:t>, Git-secrets.</w:t>
       </w:r>
     </w:p>
     <w:p>
@@ -1825,7 +2495,47 @@
           <w:bCs w:val="0"/>
           <w:color w:val="0F1115"/>
         </w:rPr>
-        <w:t>Статический анализ безопасности приложений (SAST - Static Application Security Testing)</w:t>
+        <w:t xml:space="preserve">Статический анализ безопасности приложений (SAST - </w:t>
+      </w:r>
+      <w:proofErr w:type="spellStart"/>
+      <w:r>
+        <w:rPr>
+          <w:rStyle w:val="a6"/>
+          <w:b w:val="0"/>
+          <w:bCs w:val="0"/>
+          <w:color w:val="0F1115"/>
+        </w:rPr>
+        <w:t>Static</w:t>
+      </w:r>
+      <w:proofErr w:type="spellEnd"/>
+      <w:r>
+        <w:rPr>
+          <w:rStyle w:val="a6"/>
+          <w:b w:val="0"/>
+          <w:bCs w:val="0"/>
+          <w:color w:val="0F1115"/>
+        </w:rPr>
+        <w:t xml:space="preserve"> Application Security </w:t>
+      </w:r>
+      <w:proofErr w:type="spellStart"/>
+      <w:r>
+        <w:rPr>
+          <w:rStyle w:val="a6"/>
+          <w:b w:val="0"/>
+          <w:bCs w:val="0"/>
+          <w:color w:val="0F1115"/>
+        </w:rPr>
+        <w:t>Testing</w:t>
+      </w:r>
+      <w:proofErr w:type="spellEnd"/>
+      <w:r>
+        <w:rPr>
+          <w:rStyle w:val="a6"/>
+          <w:b w:val="0"/>
+          <w:bCs w:val="0"/>
+          <w:color w:val="0F1115"/>
+        </w:rPr>
+        <w:t>)</w:t>
       </w:r>
     </w:p>
     <w:p>
@@ -1892,7 +2602,49 @@
         <w:rPr>
           <w:color w:val="0F1115"/>
         </w:rPr>
-        <w:t> Semgrep, SonarQube, Checkmarx.</w:t>
+        <w:t> </w:t>
+      </w:r>
+      <w:proofErr w:type="spellStart"/>
+      <w:r>
+        <w:rPr>
+          <w:color w:val="0F1115"/>
+        </w:rPr>
+        <w:t>Semgrep</w:t>
+      </w:r>
+      <w:proofErr w:type="spellEnd"/>
+      <w:r>
+        <w:rPr>
+          <w:color w:val="0F1115"/>
+        </w:rPr>
+        <w:t xml:space="preserve">, </w:t>
+      </w:r>
+      <w:proofErr w:type="spellStart"/>
+      <w:r>
+        <w:rPr>
+          <w:color w:val="0F1115"/>
+        </w:rPr>
+        <w:t>SonarQube</w:t>
+      </w:r>
+      <w:proofErr w:type="spellEnd"/>
+      <w:r>
+        <w:rPr>
+          <w:color w:val="0F1115"/>
+        </w:rPr>
+        <w:t xml:space="preserve">, </w:t>
+      </w:r>
+      <w:proofErr w:type="spellStart"/>
+      <w:r>
+        <w:rPr>
+          <w:color w:val="0F1115"/>
+        </w:rPr>
+        <w:t>Checkmarx</w:t>
+      </w:r>
+      <w:proofErr w:type="spellEnd"/>
+      <w:r>
+        <w:rPr>
+          <w:color w:val="0F1115"/>
+        </w:rPr>
+        <w:t>.</w:t>
       </w:r>
     </w:p>
     <w:p>
@@ -1957,7 +2709,27 @@
           <w:bCs w:val="0"/>
           <w:color w:val="0F1115"/>
         </w:rPr>
-        <w:t>Анализ состава программного обеспечения (SCA - Software Composition Analysis)</w:t>
+        <w:t xml:space="preserve">Анализ состава программного обеспечения (SCA - Software </w:t>
+      </w:r>
+      <w:proofErr w:type="spellStart"/>
+      <w:r>
+        <w:rPr>
+          <w:rStyle w:val="a6"/>
+          <w:b w:val="0"/>
+          <w:bCs w:val="0"/>
+          <w:color w:val="0F1115"/>
+        </w:rPr>
+        <w:t>Composition</w:t>
+      </w:r>
+      <w:proofErr w:type="spellEnd"/>
+      <w:r>
+        <w:rPr>
+          <w:rStyle w:val="a6"/>
+          <w:b w:val="0"/>
+          <w:bCs w:val="0"/>
+          <w:color w:val="0F1115"/>
+        </w:rPr>
+        <w:t xml:space="preserve"> Analysis)</w:t>
       </w:r>
     </w:p>
     <w:p>
@@ -2023,7 +2795,63 @@
         <w:rPr>
           <w:color w:val="0F1115"/>
         </w:rPr>
-        <w:t> Trivy (в связке с Cdxgen для генерации SBOM), OWASP Dependency-Check, Snyk.</w:t>
+        <w:t> </w:t>
+      </w:r>
+      <w:proofErr w:type="spellStart"/>
+      <w:r>
+        <w:rPr>
+          <w:color w:val="0F1115"/>
+        </w:rPr>
+        <w:t>Trivy</w:t>
+      </w:r>
+      <w:proofErr w:type="spellEnd"/>
+      <w:r>
+        <w:rPr>
+          <w:color w:val="0F1115"/>
+        </w:rPr>
+        <w:t xml:space="preserve"> (в связке с </w:t>
+      </w:r>
+      <w:proofErr w:type="spellStart"/>
+      <w:r>
+        <w:rPr>
+          <w:color w:val="0F1115"/>
+        </w:rPr>
+        <w:t>Cdxgen</w:t>
+      </w:r>
+      <w:proofErr w:type="spellEnd"/>
+      <w:r>
+        <w:rPr>
+          <w:color w:val="0F1115"/>
+        </w:rPr>
+        <w:t xml:space="preserve"> для генерации SBOM), OWASP </w:t>
+      </w:r>
+      <w:proofErr w:type="spellStart"/>
+      <w:r>
+        <w:rPr>
+          <w:color w:val="0F1115"/>
+        </w:rPr>
+        <w:t>Dependency</w:t>
+      </w:r>
+      <w:proofErr w:type="spellEnd"/>
+      <w:r>
+        <w:rPr>
+          <w:color w:val="0F1115"/>
+        </w:rPr>
+        <w:t xml:space="preserve">-Check, </w:t>
+      </w:r>
+      <w:proofErr w:type="spellStart"/>
+      <w:r>
+        <w:rPr>
+          <w:color w:val="0F1115"/>
+        </w:rPr>
+        <w:t>Snyk</w:t>
+      </w:r>
+      <w:proofErr w:type="spellEnd"/>
+      <w:r>
+        <w:rPr>
+          <w:color w:val="0F1115"/>
+        </w:rPr>
+        <w:t>.</w:t>
       </w:r>
     </w:p>
     <w:p>
@@ -2089,7 +2917,27 @@
           <w:bCs w:val="0"/>
           <w:color w:val="0F1115"/>
         </w:rPr>
-        <w:t>Интерактивное тестирование безопасности приложений (IAST - Interactive Application Security Testing)</w:t>
+        <w:t xml:space="preserve">Интерактивное тестирование безопасности приложений (IAST - Interactive Application Security </w:t>
+      </w:r>
+      <w:proofErr w:type="spellStart"/>
+      <w:r>
+        <w:rPr>
+          <w:rStyle w:val="a6"/>
+          <w:b w:val="0"/>
+          <w:bCs w:val="0"/>
+          <w:color w:val="0F1115"/>
+        </w:rPr>
+        <w:t>Testing</w:t>
+      </w:r>
+      <w:proofErr w:type="spellEnd"/>
+      <w:r>
+        <w:rPr>
+          <w:rStyle w:val="a6"/>
+          <w:b w:val="0"/>
+          <w:bCs w:val="0"/>
+          <w:color w:val="0F1115"/>
+        </w:rPr>
+        <w:t>)</w:t>
       </w:r>
     </w:p>
     <w:p>
@@ -2220,7 +3068,27 @@
           <w:bCs w:val="0"/>
           <w:color w:val="0F1115"/>
         </w:rPr>
-        <w:t>Динамический анализ безопасности приложений (DAST - Dynamic Application Security Testing)</w:t>
+        <w:t xml:space="preserve">Динамический анализ безопасности приложений (DAST - Dynamic Application Security </w:t>
+      </w:r>
+      <w:proofErr w:type="spellStart"/>
+      <w:r>
+        <w:rPr>
+          <w:rStyle w:val="a6"/>
+          <w:b w:val="0"/>
+          <w:bCs w:val="0"/>
+          <w:color w:val="0F1115"/>
+        </w:rPr>
+        <w:t>Testing</w:t>
+      </w:r>
+      <w:proofErr w:type="spellEnd"/>
+      <w:r>
+        <w:rPr>
+          <w:rStyle w:val="a6"/>
+          <w:b w:val="0"/>
+          <w:bCs w:val="0"/>
+          <w:color w:val="0F1115"/>
+        </w:rPr>
+        <w:t>)</w:t>
       </w:r>
     </w:p>
     <w:p>
@@ -2374,7 +3242,47 @@
           <w:bCs w:val="0"/>
           <w:color w:val="0F1115"/>
         </w:rPr>
-        <w:t>Сканирование инфраструктуры как код (IaC Scanning)</w:t>
+        <w:t>Сканирование инфраструктуры как код (</w:t>
+      </w:r>
+      <w:proofErr w:type="spellStart"/>
+      <w:r>
+        <w:rPr>
+          <w:rStyle w:val="a6"/>
+          <w:b w:val="0"/>
+          <w:bCs w:val="0"/>
+          <w:color w:val="0F1115"/>
+        </w:rPr>
+        <w:t>IaC</w:t>
+      </w:r>
+      <w:proofErr w:type="spellEnd"/>
+      <w:r>
+        <w:rPr>
+          <w:rStyle w:val="a6"/>
+          <w:b w:val="0"/>
+          <w:bCs w:val="0"/>
+          <w:color w:val="0F1115"/>
+        </w:rPr>
+        <w:t xml:space="preserve"> </w:t>
+      </w:r>
+      <w:proofErr w:type="spellStart"/>
+      <w:r>
+        <w:rPr>
+          <w:rStyle w:val="a6"/>
+          <w:b w:val="0"/>
+          <w:bCs w:val="0"/>
+          <w:color w:val="0F1115"/>
+        </w:rPr>
+        <w:t>Scanning</w:t>
+      </w:r>
+      <w:proofErr w:type="spellEnd"/>
+      <w:r>
+        <w:rPr>
+          <w:rStyle w:val="a6"/>
+          <w:b w:val="0"/>
+          <w:bCs w:val="0"/>
+          <w:color w:val="0F1115"/>
+        </w:rPr>
+        <w:t>)</w:t>
       </w:r>
     </w:p>
     <w:p>
@@ -2407,7 +3315,35 @@
         <w:rPr>
           <w:color w:val="0F1115"/>
         </w:rPr>
-        <w:t xml:space="preserve"> проверка конфигурационных файлов Terraform, Kubernetes манифестов, </w:t>
+        <w:t xml:space="preserve"> проверка конфигурационных файлов </w:t>
+      </w:r>
+      <w:proofErr w:type="spellStart"/>
+      <w:r>
+        <w:rPr>
+          <w:color w:val="0F1115"/>
+        </w:rPr>
+        <w:t>Terraform</w:t>
+      </w:r>
+      <w:proofErr w:type="spellEnd"/>
+      <w:r>
+        <w:rPr>
+          <w:color w:val="0F1115"/>
+        </w:rPr>
+        <w:t xml:space="preserve">, </w:t>
+      </w:r>
+      <w:proofErr w:type="spellStart"/>
+      <w:r>
+        <w:rPr>
+          <w:color w:val="0F1115"/>
+        </w:rPr>
+        <w:t>Kubernetes</w:t>
+      </w:r>
+      <w:proofErr w:type="spellEnd"/>
+      <w:r>
+        <w:rPr>
+          <w:color w:val="0F1115"/>
+        </w:rPr>
+        <w:t xml:space="preserve"> манифестов, </w:t>
       </w:r>
     </w:p>
     <w:p>
@@ -2440,7 +3376,49 @@
         <w:rPr>
           <w:color w:val="0F1115"/>
         </w:rPr>
-        <w:t> Terrascan, Checkov, Trivy (для конфигурационных файлов).</w:t>
+        <w:t> </w:t>
+      </w:r>
+      <w:proofErr w:type="spellStart"/>
+      <w:r>
+        <w:rPr>
+          <w:color w:val="0F1115"/>
+        </w:rPr>
+        <w:t>Terrascan</w:t>
+      </w:r>
+      <w:proofErr w:type="spellEnd"/>
+      <w:r>
+        <w:rPr>
+          <w:color w:val="0F1115"/>
+        </w:rPr>
+        <w:t xml:space="preserve">, </w:t>
+      </w:r>
+      <w:proofErr w:type="spellStart"/>
+      <w:r>
+        <w:rPr>
+          <w:color w:val="0F1115"/>
+        </w:rPr>
+        <w:t>Checkov</w:t>
+      </w:r>
+      <w:proofErr w:type="spellEnd"/>
+      <w:r>
+        <w:rPr>
+          <w:color w:val="0F1115"/>
+        </w:rPr>
+        <w:t xml:space="preserve">, </w:t>
+      </w:r>
+      <w:proofErr w:type="spellStart"/>
+      <w:r>
+        <w:rPr>
+          <w:color w:val="0F1115"/>
+        </w:rPr>
+        <w:t>Trivy</w:t>
+      </w:r>
+      <w:proofErr w:type="spellEnd"/>
+      <w:r>
+        <w:rPr>
+          <w:color w:val="0F1115"/>
+        </w:rPr>
+        <w:t xml:space="preserve"> (для конфигурационных файлов).</w:t>
       </w:r>
     </w:p>
     <w:p>
@@ -2515,7 +3493,27 @@
           <w:bCs w:val="0"/>
           <w:color w:val="0F1115"/>
         </w:rPr>
-        <w:t>Сканирование инфраструктуры (Infrastructure Scanning)</w:t>
+        <w:t xml:space="preserve">Сканирование инфраструктуры (Infrastructure </w:t>
+      </w:r>
+      <w:proofErr w:type="spellStart"/>
+      <w:r>
+        <w:rPr>
+          <w:rStyle w:val="a6"/>
+          <w:b w:val="0"/>
+          <w:bCs w:val="0"/>
+          <w:color w:val="0F1115"/>
+        </w:rPr>
+        <w:t>Scanning</w:t>
+      </w:r>
+      <w:proofErr w:type="spellEnd"/>
+      <w:r>
+        <w:rPr>
+          <w:rStyle w:val="a6"/>
+          <w:b w:val="0"/>
+          <w:bCs w:val="0"/>
+          <w:color w:val="0F1115"/>
+        </w:rPr>
+        <w:t>)</w:t>
       </w:r>
     </w:p>
     <w:p>
@@ -2581,7 +3579,49 @@
         <w:rPr>
           <w:color w:val="0F1115"/>
         </w:rPr>
-        <w:t> OpenVAS, Trivy (для сканирования образов), облачные сканеры безопасности (AWS Inspector, GCP Security Command Center).</w:t>
+        <w:t> </w:t>
+      </w:r>
+      <w:proofErr w:type="spellStart"/>
+      <w:r>
+        <w:rPr>
+          <w:color w:val="0F1115"/>
+        </w:rPr>
+        <w:t>OpenVAS</w:t>
+      </w:r>
+      <w:proofErr w:type="spellEnd"/>
+      <w:r>
+        <w:rPr>
+          <w:color w:val="0F1115"/>
+        </w:rPr>
+        <w:t xml:space="preserve">, </w:t>
+      </w:r>
+      <w:proofErr w:type="spellStart"/>
+      <w:r>
+        <w:rPr>
+          <w:color w:val="0F1115"/>
+        </w:rPr>
+        <w:t>Trivy</w:t>
+      </w:r>
+      <w:proofErr w:type="spellEnd"/>
+      <w:r>
+        <w:rPr>
+          <w:color w:val="0F1115"/>
+        </w:rPr>
+        <w:t xml:space="preserve"> (для сканирования образов), облачные сканеры безопасности (AWS </w:t>
+      </w:r>
+      <w:proofErr w:type="spellStart"/>
+      <w:r>
+        <w:rPr>
+          <w:color w:val="0F1115"/>
+        </w:rPr>
+        <w:t>Inspector</w:t>
+      </w:r>
+      <w:proofErr w:type="spellEnd"/>
+      <w:r>
+        <w:rPr>
+          <w:color w:val="0F1115"/>
+        </w:rPr>
+        <w:t>, GCP Security Command Center).</w:t>
       </w:r>
     </w:p>
     <w:p>
@@ -2613,7 +3653,47 @@
           <w:bCs w:val="0"/>
           <w:color w:val="0F1115"/>
         </w:rPr>
-        <w:t>Проверка соответствия требованиям (Compliance Checking)</w:t>
+        <w:t>Проверка соответствия требованиям (</w:t>
+      </w:r>
+      <w:proofErr w:type="spellStart"/>
+      <w:r>
+        <w:rPr>
+          <w:rStyle w:val="a6"/>
+          <w:b w:val="0"/>
+          <w:bCs w:val="0"/>
+          <w:color w:val="0F1115"/>
+        </w:rPr>
+        <w:t>Compliance</w:t>
+      </w:r>
+      <w:proofErr w:type="spellEnd"/>
+      <w:r>
+        <w:rPr>
+          <w:rStyle w:val="a6"/>
+          <w:b w:val="0"/>
+          <w:bCs w:val="0"/>
+          <w:color w:val="0F1115"/>
+        </w:rPr>
+        <w:t xml:space="preserve"> </w:t>
+      </w:r>
+      <w:proofErr w:type="spellStart"/>
+      <w:r>
+        <w:rPr>
+          <w:rStyle w:val="a6"/>
+          <w:b w:val="0"/>
+          <w:bCs w:val="0"/>
+          <w:color w:val="0F1115"/>
+        </w:rPr>
+        <w:t>Checking</w:t>
+      </w:r>
+      <w:proofErr w:type="spellEnd"/>
+      <w:r>
+        <w:rPr>
+          <w:rStyle w:val="a6"/>
+          <w:b w:val="0"/>
+          <w:bCs w:val="0"/>
+          <w:color w:val="0F1115"/>
+        </w:rPr>
+        <w:t>)</w:t>
       </w:r>
     </w:p>
     <w:p>
@@ -2646,7 +3726,21 @@
         <w:rPr>
           <w:color w:val="0F1115"/>
         </w:rPr>
-        <w:t> автоматизированная проверка конфигурации приложения и инфраструктуры на соответствие стандартам и регуляторным требованиям (PCI DSS, HIPAA, GDPR, CIS Benchmarks).</w:t>
+        <w:t xml:space="preserve"> автоматизированная проверка конфигурации приложения и инфраструктуры на соответствие стандартам и регуляторным требованиям (PCI DSS, HIPAA, GDPR, CIS </w:t>
+      </w:r>
+      <w:proofErr w:type="spellStart"/>
+      <w:r>
+        <w:rPr>
+          <w:color w:val="0F1115"/>
+        </w:rPr>
+        <w:t>Benchmarks</w:t>
+      </w:r>
+      <w:proofErr w:type="spellEnd"/>
+      <w:r>
+        <w:rPr>
+          <w:color w:val="0F1115"/>
+        </w:rPr>
+        <w:t>).</w:t>
       </w:r>
     </w:p>
     <w:p>
@@ -2679,7 +3773,35 @@
         <w:rPr>
           <w:color w:val="0F1115"/>
         </w:rPr>
-        <w:t> InSpec, OpenSCAP.</w:t>
+        <w:t> </w:t>
+      </w:r>
+      <w:proofErr w:type="spellStart"/>
+      <w:r>
+        <w:rPr>
+          <w:color w:val="0F1115"/>
+        </w:rPr>
+        <w:t>InSpec</w:t>
+      </w:r>
+      <w:proofErr w:type="spellEnd"/>
+      <w:r>
+        <w:rPr>
+          <w:color w:val="0F1115"/>
+        </w:rPr>
+        <w:t xml:space="preserve">, </w:t>
+      </w:r>
+      <w:proofErr w:type="spellStart"/>
+      <w:r>
+        <w:rPr>
+          <w:color w:val="0F1115"/>
+        </w:rPr>
+        <w:t>OpenSCAP</w:t>
+      </w:r>
+      <w:proofErr w:type="spellEnd"/>
+      <w:r>
+        <w:rPr>
+          <w:color w:val="0F1115"/>
+        </w:rPr>
+        <w:t>.</w:t>
       </w:r>
     </w:p>
     <w:p>
@@ -2832,7 +3954,25 @@
           <w:b w:val="0"/>
           <w:bCs w:val="0"/>
         </w:rPr>
-        <w:t xml:space="preserve"> Тестирование серого ящика (Gray Box):</w:t>
+        <w:t xml:space="preserve"> Тестирование серого ящика (</w:t>
+      </w:r>
+      <w:proofErr w:type="spellStart"/>
+      <w:r>
+        <w:rPr>
+          <w:rStyle w:val="a6"/>
+          <w:b w:val="0"/>
+          <w:bCs w:val="0"/>
+        </w:rPr>
+        <w:t>Gray</w:t>
+      </w:r>
+      <w:proofErr w:type="spellEnd"/>
+      <w:r>
+        <w:rPr>
+          <w:rStyle w:val="a6"/>
+          <w:b w:val="0"/>
+          <w:bCs w:val="0"/>
+        </w:rPr>
+        <w:t xml:space="preserve"> Box):</w:t>
       </w:r>
       <w:r>
         <w:t> Комбинированный подход, при котором тестировщик имеет частичное знание о внутреннем устройстве.</w:t>
@@ -2942,7 +4082,21 @@
         <w:rPr>
           <w:color w:val="0F1115"/>
         </w:rPr>
-        <w:t>Многие ошибки в программном обеспечении проявляются только при определённых условиях во время выполнения. Этот метод направлен на создание таких условий, чтобы выявить ошибки. Такие методы, как фаззинг-тестирование, при котором программе передаются неверные или неожиданные входные данные, используются для поиска сбоев, ошибок в утверждениях и других дефектов, которые могут повлиять на стабильность приложения.</w:t>
+        <w:t xml:space="preserve">Многие ошибки в программном обеспечении проявляются только при определённых условиях во время выполнения. Этот метод направлен на создание таких условий, чтобы выявить ошибки. Такие методы, как </w:t>
+      </w:r>
+      <w:proofErr w:type="spellStart"/>
+      <w:r>
+        <w:rPr>
+          <w:color w:val="0F1115"/>
+        </w:rPr>
+        <w:t>фаззинг</w:t>
+      </w:r>
+      <w:proofErr w:type="spellEnd"/>
+      <w:r>
+        <w:rPr>
+          <w:color w:val="0F1115"/>
+        </w:rPr>
+        <w:t>-тестирование, при котором программе передаются неверные или неожиданные входные данные, используются для поиска сбоев, ошибок в утверждениях и других дефектов, которые могут повлиять на стабильность приложения.</w:t>
       </w:r>
     </w:p>
     <w:p>
@@ -3008,7 +4162,21 @@
           <w:color w:val="0F1115"/>
         </w:rPr>
         <w:lastRenderedPageBreak/>
-        <w:t xml:space="preserve">поведением приложения. Он позволяет имитировать распространенные векторы атак, такие как внедрение SQL-кода, межсайтовый скриптинг (XSS) и переполнение буфера, чтобы проверить, правильно ли работают средства защиты приложения. </w:t>
+        <w:t xml:space="preserve">поведением приложения. Он позволяет имитировать распространенные векторы атак, такие как внедрение SQL-кода, межсайтовый </w:t>
+      </w:r>
+      <w:proofErr w:type="spellStart"/>
+      <w:r>
+        <w:rPr>
+          <w:color w:val="0F1115"/>
+        </w:rPr>
+        <w:t>скриптинг</w:t>
+      </w:r>
+      <w:proofErr w:type="spellEnd"/>
+      <w:r>
+        <w:rPr>
+          <w:color w:val="0F1115"/>
+        </w:rPr>
+        <w:t xml:space="preserve"> (XSS) и переполнение буфера, чтобы проверить, правильно ли работают средства защиты приложения. </w:t>
       </w:r>
     </w:p>
     <w:p>
@@ -3092,7 +4260,27 @@
           <w:bCs w:val="0"/>
           <w:color w:val="0F1115"/>
         </w:rPr>
-        <w:t>1. SpectralOps: Эта платформа предлагает расширенные возможности анализа для оценки безопасности в режиме реального времени. Она специализируется на выявлении раскрытых секретов и неправильных настроек в процессе установки программного обеспечения.</w:t>
+        <w:t xml:space="preserve">1. </w:t>
+      </w:r>
+      <w:proofErr w:type="spellStart"/>
+      <w:r>
+        <w:rPr>
+          <w:rStyle w:val="a6"/>
+          <w:b w:val="0"/>
+          <w:bCs w:val="0"/>
+          <w:color w:val="0F1115"/>
+        </w:rPr>
+        <w:t>SpectralOps</w:t>
+      </w:r>
+      <w:proofErr w:type="spellEnd"/>
+      <w:r>
+        <w:rPr>
+          <w:rStyle w:val="a6"/>
+          <w:b w:val="0"/>
+          <w:bCs w:val="0"/>
+          <w:color w:val="0F1115"/>
+        </w:rPr>
+        <w:t>: Эта платформа предлагает расширенные возможности анализа для оценки безопасности в режиме реального времени. Она специализируется на выявлении раскрытых секретов и неправильных настроек в процессе установки программного обеспечения.</w:t>
       </w:r>
     </w:p>
     <w:p>
@@ -3111,13 +4299,47 @@
           <w:bCs w:val="0"/>
           <w:color w:val="0F1115"/>
         </w:rPr>
-        <w:t xml:space="preserve">      2. Инструменты профилирования CLion:</w:t>
-      </w:r>
-      <w:r>
-        <w:rPr>
-          <w:color w:val="0F1115"/>
-        </w:rPr>
-        <w:t xml:space="preserve"> для команд, работающих с C и C++, отличным выбором станут инструменты профилирования, встроенные в среду разработки CLion. Они обеспечивают профилирование ЦП и анализ памяти, что помогает оптимизировать производительность приложений непосредственно в среде разработки.</w:t>
+        <w:t xml:space="preserve">      2. Инструменты профилирования </w:t>
+      </w:r>
+      <w:proofErr w:type="spellStart"/>
+      <w:r>
+        <w:rPr>
+          <w:rStyle w:val="a6"/>
+          <w:b w:val="0"/>
+          <w:bCs w:val="0"/>
+          <w:color w:val="0F1115"/>
+        </w:rPr>
+        <w:t>CLion</w:t>
+      </w:r>
+      <w:proofErr w:type="spellEnd"/>
+      <w:r>
+        <w:rPr>
+          <w:rStyle w:val="a6"/>
+          <w:b w:val="0"/>
+          <w:bCs w:val="0"/>
+          <w:color w:val="0F1115"/>
+        </w:rPr>
+        <w:t>:</w:t>
+      </w:r>
+      <w:r>
+        <w:rPr>
+          <w:color w:val="0F1115"/>
+        </w:rPr>
+        <w:t xml:space="preserve"> для команд, работающих с C и C++, отличным выбором станут инструменты профилирования, встроенные в среду разработки </w:t>
+      </w:r>
+      <w:proofErr w:type="spellStart"/>
+      <w:r>
+        <w:rPr>
+          <w:color w:val="0F1115"/>
+        </w:rPr>
+        <w:t>CLion</w:t>
+      </w:r>
+      <w:proofErr w:type="spellEnd"/>
+      <w:r>
+        <w:rPr>
+          <w:color w:val="0F1115"/>
+        </w:rPr>
+        <w:t>. Они обеспечивают профилирование ЦП и анализ памяти, что помогает оптимизировать производительность приложений непосредственно в среде разработки.</w:t>
       </w:r>
     </w:p>
     <w:p>
@@ -3136,13 +4358,61 @@
           <w:bCs w:val="0"/>
           <w:color w:val="0F1115"/>
         </w:rPr>
-        <w:t xml:space="preserve">    3. Valgrind:</w:t>
-      </w:r>
-      <w:r>
-        <w:rPr>
-          <w:color w:val="0F1115"/>
-        </w:rPr>
-        <w:t xml:space="preserve"> Valgrind — это давно существующий и мощный набор инструментов, который является стандартом для отладки и профилирования памяти в приложениях для Linux. Его инструмент Memcheck особенно эффективен при обнаружении утечек памяти и других проблем с управлением памятью.</w:t>
+        <w:t xml:space="preserve">    3. </w:t>
+      </w:r>
+      <w:proofErr w:type="spellStart"/>
+      <w:r>
+        <w:rPr>
+          <w:rStyle w:val="a6"/>
+          <w:b w:val="0"/>
+          <w:bCs w:val="0"/>
+          <w:color w:val="0F1115"/>
+        </w:rPr>
+        <w:t>Valgrind</w:t>
+      </w:r>
+      <w:proofErr w:type="spellEnd"/>
+      <w:r>
+        <w:rPr>
+          <w:rStyle w:val="a6"/>
+          <w:b w:val="0"/>
+          <w:bCs w:val="0"/>
+          <w:color w:val="0F1115"/>
+        </w:rPr>
+        <w:t>:</w:t>
+      </w:r>
+      <w:r>
+        <w:rPr>
+          <w:color w:val="0F1115"/>
+        </w:rPr>
+        <w:t xml:space="preserve"> </w:t>
+      </w:r>
+      <w:proofErr w:type="spellStart"/>
+      <w:r>
+        <w:rPr>
+          <w:color w:val="0F1115"/>
+        </w:rPr>
+        <w:t>Valgrind</w:t>
+      </w:r>
+      <w:proofErr w:type="spellEnd"/>
+      <w:r>
+        <w:rPr>
+          <w:color w:val="0F1115"/>
+        </w:rPr>
+        <w:t xml:space="preserve"> — это давно существующий и мощный набор инструментов, который является стандартом для отладки и профилирования памяти в приложениях для Linux. Его инструмент </w:t>
+      </w:r>
+      <w:proofErr w:type="spellStart"/>
+      <w:r>
+        <w:rPr>
+          <w:color w:val="0F1115"/>
+        </w:rPr>
+        <w:t>Memcheck</w:t>
+      </w:r>
+      <w:proofErr w:type="spellEnd"/>
+      <w:r>
+        <w:rPr>
+          <w:color w:val="0F1115"/>
+        </w:rPr>
+        <w:t xml:space="preserve"> особенно эффективен при обнаружении утечек памяти и других проблем с управлением памятью.</w:t>
       </w:r>
     </w:p>
     <w:p>
@@ -3162,13 +4432,117 @@
           <w:color w:val="0F1115"/>
         </w:rPr>
         <w:lastRenderedPageBreak/>
-        <w:t xml:space="preserve">    4. Google Sanitizers:</w:t>
-      </w:r>
-      <w:r>
-        <w:rPr>
-          <w:color w:val="0F1115"/>
-        </w:rPr>
-        <w:t xml:space="preserve"> этот набор инструментов предназначен для поиска ошибок в коде на C/C++. AddressSanitizer (ASan) выявляет ошибки в работе с памятью, ThreadSanitizer (TSan) находит гонки данных, а UndefinedBehaviorSanitizer (UBSan) выявляет неопределённое поведение.</w:t>
+        <w:t xml:space="preserve">    4. Google </w:t>
+      </w:r>
+      <w:proofErr w:type="spellStart"/>
+      <w:r>
+        <w:rPr>
+          <w:rStyle w:val="a6"/>
+          <w:b w:val="0"/>
+          <w:bCs w:val="0"/>
+          <w:color w:val="0F1115"/>
+        </w:rPr>
+        <w:t>Sanitizers</w:t>
+      </w:r>
+      <w:proofErr w:type="spellEnd"/>
+      <w:r>
+        <w:rPr>
+          <w:rStyle w:val="a6"/>
+          <w:b w:val="0"/>
+          <w:bCs w:val="0"/>
+          <w:color w:val="0F1115"/>
+        </w:rPr>
+        <w:t>:</w:t>
+      </w:r>
+      <w:r>
+        <w:rPr>
+          <w:color w:val="0F1115"/>
+        </w:rPr>
+        <w:t xml:space="preserve"> этот набор инструментов предназначен для поиска ошибок в коде на C/C++. </w:t>
+      </w:r>
+      <w:proofErr w:type="spellStart"/>
+      <w:r>
+        <w:rPr>
+          <w:color w:val="0F1115"/>
+        </w:rPr>
+        <w:t>AddressSanitizer</w:t>
+      </w:r>
+      <w:proofErr w:type="spellEnd"/>
+      <w:r>
+        <w:rPr>
+          <w:color w:val="0F1115"/>
+        </w:rPr>
+        <w:t xml:space="preserve"> (</w:t>
+      </w:r>
+      <w:proofErr w:type="spellStart"/>
+      <w:r>
+        <w:rPr>
+          <w:color w:val="0F1115"/>
+        </w:rPr>
+        <w:t>ASan</w:t>
+      </w:r>
+      <w:proofErr w:type="spellEnd"/>
+      <w:r>
+        <w:rPr>
+          <w:color w:val="0F1115"/>
+        </w:rPr>
+        <w:t xml:space="preserve">) выявляет ошибки в работе с памятью, </w:t>
+      </w:r>
+      <w:proofErr w:type="spellStart"/>
+      <w:r>
+        <w:rPr>
+          <w:color w:val="0F1115"/>
+        </w:rPr>
+        <w:t>ThreadSanitizer</w:t>
+      </w:r>
+      <w:proofErr w:type="spellEnd"/>
+      <w:r>
+        <w:rPr>
+          <w:color w:val="0F1115"/>
+        </w:rPr>
+        <w:t xml:space="preserve"> (</w:t>
+      </w:r>
+      <w:proofErr w:type="spellStart"/>
+      <w:r>
+        <w:rPr>
+          <w:color w:val="0F1115"/>
+        </w:rPr>
+        <w:t>TSan</w:t>
+      </w:r>
+      <w:proofErr w:type="spellEnd"/>
+      <w:r>
+        <w:rPr>
+          <w:color w:val="0F1115"/>
+        </w:rPr>
+        <w:t xml:space="preserve">) находит гонки данных, а </w:t>
+      </w:r>
+      <w:proofErr w:type="spellStart"/>
+      <w:r>
+        <w:rPr>
+          <w:color w:val="0F1115"/>
+        </w:rPr>
+        <w:t>UndefinedBehaviorSanitizer</w:t>
+      </w:r>
+      <w:proofErr w:type="spellEnd"/>
+      <w:r>
+        <w:rPr>
+          <w:color w:val="0F1115"/>
+        </w:rPr>
+        <w:t xml:space="preserve"> (</w:t>
+      </w:r>
+      <w:proofErr w:type="spellStart"/>
+      <w:r>
+        <w:rPr>
+          <w:color w:val="0F1115"/>
+        </w:rPr>
+        <w:t>UBSan</w:t>
+      </w:r>
+      <w:proofErr w:type="spellEnd"/>
+      <w:r>
+        <w:rPr>
+          <w:color w:val="0F1115"/>
+        </w:rPr>
+        <w:t>) выявляет неопределённое поведение.</w:t>
       </w:r>
     </w:p>
     <w:p>
@@ -3187,13 +4561,75 @@
           <w:bCs w:val="0"/>
           <w:color w:val="0F1115"/>
         </w:rPr>
-        <w:t>5. Pyroscope:</w:t>
-      </w:r>
-      <w:r>
-        <w:rPr>
-          <w:color w:val="0F1115"/>
-        </w:rPr>
-        <w:t xml:space="preserve"> Pyroscope — это инструмент непрерывного профилирования, который помогает отслеживать производительность вашего кода с течением времени. Он предоставляет графики Flame Graph для визуализации потребления ресурсов, что упрощает выявление и устранение проблем с производительностью в Go, Python, Ruby и других языках.</w:t>
+        <w:t xml:space="preserve">5. </w:t>
+      </w:r>
+      <w:proofErr w:type="spellStart"/>
+      <w:r>
+        <w:rPr>
+          <w:rStyle w:val="a6"/>
+          <w:b w:val="0"/>
+          <w:bCs w:val="0"/>
+          <w:color w:val="0F1115"/>
+        </w:rPr>
+        <w:t>Pyroscope</w:t>
+      </w:r>
+      <w:proofErr w:type="spellEnd"/>
+      <w:r>
+        <w:rPr>
+          <w:rStyle w:val="a6"/>
+          <w:b w:val="0"/>
+          <w:bCs w:val="0"/>
+          <w:color w:val="0F1115"/>
+        </w:rPr>
+        <w:t>:</w:t>
+      </w:r>
+      <w:r>
+        <w:rPr>
+          <w:color w:val="0F1115"/>
+        </w:rPr>
+        <w:t xml:space="preserve"> </w:t>
+      </w:r>
+      <w:proofErr w:type="spellStart"/>
+      <w:r>
+        <w:rPr>
+          <w:color w:val="0F1115"/>
+        </w:rPr>
+        <w:t>Pyroscope</w:t>
+      </w:r>
+      <w:proofErr w:type="spellEnd"/>
+      <w:r>
+        <w:rPr>
+          <w:color w:val="0F1115"/>
+        </w:rPr>
+        <w:t xml:space="preserve"> — это инструмент непрерывного профилирования, который помогает отслеживать производительность вашего кода с течением времени. Он предоставляет графики </w:t>
+      </w:r>
+      <w:proofErr w:type="spellStart"/>
+      <w:r>
+        <w:rPr>
+          <w:color w:val="0F1115"/>
+        </w:rPr>
+        <w:t>Flame</w:t>
+      </w:r>
+      <w:proofErr w:type="spellEnd"/>
+      <w:r>
+        <w:rPr>
+          <w:color w:val="0F1115"/>
+        </w:rPr>
+        <w:t xml:space="preserve"> </w:t>
+      </w:r>
+      <w:proofErr w:type="spellStart"/>
+      <w:r>
+        <w:rPr>
+          <w:color w:val="0F1115"/>
+        </w:rPr>
+        <w:t>Graph</w:t>
+      </w:r>
+      <w:proofErr w:type="spellEnd"/>
+      <w:r>
+        <w:rPr>
+          <w:color w:val="0F1115"/>
+        </w:rPr>
+        <w:t xml:space="preserve"> для визуализации потребления ресурсов, что упрощает выявление и устранение проблем с производительностью в Go, Python, Ruby и других языках.</w:t>
       </w:r>
     </w:p>
     <w:p>
@@ -3235,18 +4671,75 @@
           <w:i w:val="0"/>
           <w:color w:val="000000"/>
         </w:rPr>
-        <w:t xml:space="preserve"> Инструменты динамического анализа в контексте DevSecOps</w:t>
-      </w:r>
-    </w:p>
-    <w:p>
-      <w:r>
-        <w:rPr>
-          <w:rStyle w:val="a6"/>
-          <w:b w:val="0"/>
-          <w:color w:val="0F1115"/>
-        </w:rPr>
-        <w:t>В современных условиях разработки ПО с использованием методологии DevSecOps, особую актуальность приобретают инструменты, позволяющие автоматизировать проверки безопасности на всех этапах жизненного цикла. Рассмотрим три ключевых инструмента, образующих полноценный конвейер безопасности: Cdxgen, Trivy</w:t>
-      </w:r>
+        <w:t xml:space="preserve"> Инструменты динамического анализа в контексте </w:t>
+      </w:r>
+      <w:proofErr w:type="spellStart"/>
+      <w:r>
+        <w:rPr>
+          <w:rStyle w:val="a6"/>
+          <w:rFonts w:ascii="Times New Roman" w:eastAsia="Times New Roman" w:hAnsi="Times New Roman" w:cs="Times New Roman"/>
+          <w:i w:val="0"/>
+          <w:color w:val="000000"/>
+        </w:rPr>
+        <w:t>DevSecOps</w:t>
+      </w:r>
+      <w:proofErr w:type="spellEnd"/>
+    </w:p>
+    <w:p>
+      <w:r>
+        <w:rPr>
+          <w:rStyle w:val="a6"/>
+          <w:b w:val="0"/>
+          <w:color w:val="0F1115"/>
+        </w:rPr>
+        <w:t xml:space="preserve">В современных условиях разработки ПО с использованием методологии </w:t>
+      </w:r>
+      <w:proofErr w:type="spellStart"/>
+      <w:r>
+        <w:rPr>
+          <w:rStyle w:val="a6"/>
+          <w:b w:val="0"/>
+          <w:color w:val="0F1115"/>
+        </w:rPr>
+        <w:t>DevSecOps</w:t>
+      </w:r>
+      <w:proofErr w:type="spellEnd"/>
+      <w:r>
+        <w:rPr>
+          <w:rStyle w:val="a6"/>
+          <w:b w:val="0"/>
+          <w:color w:val="0F1115"/>
+        </w:rPr>
+        <w:t>, особую актуальность приобретают инструменты, позволяющие автоматизировать проверки безопасности на всех этапах жизненного цикла. Рассмотрим три ключевых инструмента, образующих полноценный конвейер безопасности: </w:t>
+      </w:r>
+      <w:proofErr w:type="spellStart"/>
+      <w:r>
+        <w:rPr>
+          <w:rStyle w:val="a6"/>
+          <w:b w:val="0"/>
+          <w:color w:val="0F1115"/>
+        </w:rPr>
+        <w:t>Cdxgen</w:t>
+      </w:r>
+      <w:proofErr w:type="spellEnd"/>
+      <w:r>
+        <w:rPr>
+          <w:rStyle w:val="a6"/>
+          <w:b w:val="0"/>
+          <w:color w:val="0F1115"/>
+        </w:rPr>
+        <w:t>, </w:t>
+      </w:r>
+      <w:proofErr w:type="spellStart"/>
+      <w:r>
+        <w:rPr>
+          <w:rStyle w:val="a6"/>
+          <w:b w:val="0"/>
+          <w:color w:val="0F1115"/>
+        </w:rPr>
+        <w:t>Trivy</w:t>
+      </w:r>
+      <w:proofErr w:type="spellEnd"/>
       <w:r>
         <w:rPr>
           <w:rStyle w:val="a6"/>
@@ -3260,7 +4753,25 @@
           <w:b w:val="0"/>
           <w:color w:val="0F1115"/>
         </w:rPr>
-        <w:t>и DefectDojo.</w:t>
+        <w:t>и </w:t>
+      </w:r>
+      <w:proofErr w:type="spellStart"/>
+      <w:r>
+        <w:rPr>
+          <w:rStyle w:val="a6"/>
+          <w:b w:val="0"/>
+          <w:color w:val="0F1115"/>
+        </w:rPr>
+        <w:t>DefectDojo</w:t>
+      </w:r>
+      <w:proofErr w:type="spellEnd"/>
+      <w:r>
+        <w:rPr>
+          <w:rStyle w:val="a6"/>
+          <w:b w:val="0"/>
+          <w:color w:val="0F1115"/>
+        </w:rPr>
+        <w:t>.</w:t>
       </w:r>
       <w:r>
         <w:rPr>
@@ -3303,7 +4814,23 @@
     </w:p>
     <w:p>
       <w:r>
-        <w:t>Практический опыт внедрения автоматизированного конвейера безопасности демонстрирует эффективный подход к решению проблемы уязвимостей в условиях использования нескольких систем контроля версий (GitLab и Bitbucket). Данный конвейер был разработан как независимое решение, минимально вмешивающееся в существующие процессы разработки.</w:t>
+        <w:t>Практический опыт внедрения автоматизированного конвейера безопасности демонстрирует эффективный подход к решению проблемы уязвимостей в условиях использования нескольких систем контроля версий (</w:t>
+      </w:r>
+      <w:proofErr w:type="spellStart"/>
+      <w:r>
+        <w:t>GitLab</w:t>
+      </w:r>
+      <w:proofErr w:type="spellEnd"/>
+      <w:r>
+        <w:t xml:space="preserve"> и </w:t>
+      </w:r>
+      <w:proofErr w:type="spellStart"/>
+      <w:r>
+        <w:t>Bitbucket</w:t>
+      </w:r>
+      <w:proofErr w:type="spellEnd"/>
+      <w:r>
+        <w:t>). Данный конвейер был разработан как независимое решение, минимально вмешивающееся в существующие процессы разработки.</w:t>
       </w:r>
     </w:p>
     <w:p>
@@ -3334,8 +4861,19 @@
           <w:bCs w:val="0"/>
           <w:color w:val="0F1115"/>
         </w:rPr>
-        <w:t xml:space="preserve"> Jenkins</w:t>
-      </w:r>
+        <w:t xml:space="preserve"> </w:t>
+      </w:r>
+      <w:proofErr w:type="spellStart"/>
+      <w:r>
+        <w:rPr>
+          <w:rStyle w:val="a6"/>
+          <w:b w:val="0"/>
+          <w:bCs w:val="0"/>
+          <w:color w:val="0F1115"/>
+        </w:rPr>
+        <w:t>Jenkins</w:t>
+      </w:r>
+      <w:proofErr w:type="spellEnd"/>
       <w:r>
         <w:rPr>
           <w:color w:val="0F1115"/>
@@ -3382,8 +4920,19 @@
           <w:color w:val="0F1115"/>
         </w:rPr>
         <w:lastRenderedPageBreak/>
-        <w:t xml:space="preserve"> Gitleaks</w:t>
-      </w:r>
+        <w:t xml:space="preserve"> </w:t>
+      </w:r>
+      <w:proofErr w:type="spellStart"/>
+      <w:r>
+        <w:rPr>
+          <w:rStyle w:val="a6"/>
+          <w:b w:val="0"/>
+          <w:bCs w:val="0"/>
+          <w:color w:val="0F1115"/>
+        </w:rPr>
+        <w:t>Gitleaks</w:t>
+      </w:r>
+      <w:proofErr w:type="spellEnd"/>
       <w:r>
         <w:rPr>
           <w:color w:val="0F1115"/>
@@ -3409,8 +4958,39 @@
           <w:bCs w:val="0"/>
           <w:color w:val="0F1115"/>
         </w:rPr>
-        <w:t xml:space="preserve"> Trivy + Cdxgen</w:t>
-      </w:r>
+        <w:t xml:space="preserve"> </w:t>
+      </w:r>
+      <w:proofErr w:type="spellStart"/>
+      <w:r>
+        <w:rPr>
+          <w:rStyle w:val="a6"/>
+          <w:b w:val="0"/>
+          <w:bCs w:val="0"/>
+          <w:color w:val="0F1115"/>
+        </w:rPr>
+        <w:t>Trivy</w:t>
+      </w:r>
+      <w:proofErr w:type="spellEnd"/>
+      <w:r>
+        <w:rPr>
+          <w:rStyle w:val="a6"/>
+          <w:b w:val="0"/>
+          <w:bCs w:val="0"/>
+          <w:color w:val="0F1115"/>
+        </w:rPr>
+        <w:t xml:space="preserve"> + </w:t>
+      </w:r>
+      <w:proofErr w:type="spellStart"/>
+      <w:r>
+        <w:rPr>
+          <w:rStyle w:val="a6"/>
+          <w:b w:val="0"/>
+          <w:bCs w:val="0"/>
+          <w:color w:val="0F1115"/>
+        </w:rPr>
+        <w:t>Cdxgen</w:t>
+      </w:r>
+      <w:proofErr w:type="spellEnd"/>
       <w:r>
         <w:rPr>
           <w:color w:val="0F1115"/>
@@ -3436,8 +5016,19 @@
           <w:bCs w:val="0"/>
           <w:color w:val="0F1115"/>
         </w:rPr>
-        <w:t xml:space="preserve"> Semgrep</w:t>
-      </w:r>
+        <w:t xml:space="preserve"> </w:t>
+      </w:r>
+      <w:proofErr w:type="spellStart"/>
+      <w:r>
+        <w:rPr>
+          <w:rStyle w:val="a6"/>
+          <w:b w:val="0"/>
+          <w:bCs w:val="0"/>
+          <w:color w:val="0F1115"/>
+        </w:rPr>
+        <w:t>Semgrep</w:t>
+      </w:r>
+      <w:proofErr w:type="spellEnd"/>
       <w:r>
         <w:rPr>
           <w:color w:val="0F1115"/>
@@ -3463,8 +5054,19 @@
           <w:bCs w:val="0"/>
           <w:color w:val="0F1115"/>
         </w:rPr>
-        <w:t xml:space="preserve"> DefectDojo</w:t>
-      </w:r>
+        <w:t xml:space="preserve"> </w:t>
+      </w:r>
+      <w:proofErr w:type="spellStart"/>
+      <w:r>
+        <w:rPr>
+          <w:rStyle w:val="a6"/>
+          <w:b w:val="0"/>
+          <w:bCs w:val="0"/>
+          <w:color w:val="0F1115"/>
+        </w:rPr>
+        <w:t>DefectDojo</w:t>
+      </w:r>
+      <w:proofErr w:type="spellEnd"/>
       <w:r>
         <w:rPr>
           <w:color w:val="0F1115"/>
@@ -3490,18 +5092,31 @@
           <w:i w:val="0"/>
           <w:color w:val="0F1115"/>
         </w:rPr>
-        <w:t>2.5.2. Инструмент Cdxgen</w:t>
-      </w:r>
-    </w:p>
-    <w:p>
-      <w:r>
-        <w:rPr>
-          <w:rStyle w:val="a6"/>
-          <w:b w:val="0"/>
-          <w:bCs w:val="0"/>
+        <w:t xml:space="preserve">2.5.2. Инструмент </w:t>
+      </w:r>
+      <w:proofErr w:type="spellStart"/>
+      <w:r>
+        <w:rPr>
+          <w:rStyle w:val="a6"/>
+          <w:rFonts w:ascii="Times New Roman" w:eastAsia="Times New Roman" w:hAnsi="Times New Roman" w:cs="Times New Roman"/>
+          <w:i w:val="0"/>
+          <w:color w:val="0F1115"/>
         </w:rPr>
         <w:t>Cdxgen</w:t>
       </w:r>
+      <w:proofErr w:type="spellEnd"/>
+    </w:p>
+    <w:p>
+      <w:proofErr w:type="spellStart"/>
+      <w:r>
+        <w:rPr>
+          <w:rStyle w:val="a6"/>
+          <w:b w:val="0"/>
+          <w:bCs w:val="0"/>
+        </w:rPr>
+        <w:t>Cdxgen</w:t>
+      </w:r>
+      <w:proofErr w:type="spellEnd"/>
       <w:r>
         <w:t> — это инструмент для генерации </w:t>
       </w:r>
@@ -3511,11 +5126,48 @@
           <w:b w:val="0"/>
           <w:bCs w:val="0"/>
         </w:rPr>
-        <w:t>SBOM (Software Bill of Materials)</w:t>
+        <w:t xml:space="preserve">SBOM (Software Bill </w:t>
+      </w:r>
+      <w:proofErr w:type="spellStart"/>
+      <w:r>
+        <w:rPr>
+          <w:rStyle w:val="a6"/>
+          <w:b w:val="0"/>
+          <w:bCs w:val="0"/>
+        </w:rPr>
+        <w:t>of</w:t>
+      </w:r>
+      <w:proofErr w:type="spellEnd"/>
+      <w:r>
+        <w:rPr>
+          <w:rStyle w:val="a6"/>
+          <w:b w:val="0"/>
+          <w:bCs w:val="0"/>
+        </w:rPr>
+        <w:t xml:space="preserve"> </w:t>
+      </w:r>
+      <w:proofErr w:type="spellStart"/>
+      <w:r>
+        <w:rPr>
+          <w:rStyle w:val="a6"/>
+          <w:b w:val="0"/>
+          <w:bCs w:val="0"/>
+        </w:rPr>
+        <w:t>Materials</w:t>
+      </w:r>
+      <w:proofErr w:type="spellEnd"/>
+      <w:r>
+        <w:rPr>
+          <w:rStyle w:val="a6"/>
+          <w:b w:val="0"/>
+          <w:bCs w:val="0"/>
+        </w:rPr>
+        <w:t>)</w:t>
       </w:r>
       <w:r>
         <w:t> в формате </w:t>
       </w:r>
+      <w:proofErr w:type="spellStart"/>
       <w:r>
         <w:rPr>
           <w:rStyle w:val="a6"/>
@@ -3524,6 +5176,7 @@
         </w:rPr>
         <w:t>CycloneDX</w:t>
       </w:r>
+      <w:proofErr w:type="spellEnd"/>
       <w:r>
         <w:t>. SBOM представляет собой "ведомость материалов" программного обеспечения — полный перечень всех компонентов, библиотек и зависимостей, используемых в проекте.</w:t>
       </w:r>
@@ -3600,14 +5253,26 @@
           <w:i w:val="0"/>
           <w:color w:val="0F1115"/>
         </w:rPr>
-        <w:t>2.5.3. Инструмент Trivy</w:t>
-      </w:r>
+        <w:t xml:space="preserve">2.5.3. Инструмент </w:t>
+      </w:r>
+      <w:proofErr w:type="spellStart"/>
+      <w:r>
+        <w:rPr>
+          <w:rStyle w:val="a6"/>
+          <w:rFonts w:ascii="Times New Roman" w:eastAsia="Times New Roman" w:hAnsi="Times New Roman" w:cs="Times New Roman"/>
+          <w:i w:val="0"/>
+          <w:color w:val="0F1115"/>
+        </w:rPr>
+        <w:t>Trivy</w:t>
+      </w:r>
+      <w:proofErr w:type="spellEnd"/>
     </w:p>
     <w:p>
       <w:pPr>
         <w:pStyle w:val="af3"/>
         <w:spacing w:before="240" w:after="240" w:line="360" w:lineRule="auto"/>
       </w:pPr>
+      <w:proofErr w:type="spellStart"/>
       <w:r>
         <w:rPr>
           <w:rStyle w:val="a6"/>
@@ -3617,20 +5282,55 @@
         </w:rPr>
         <w:t>Trivy</w:t>
       </w:r>
-      <w:r>
-        <w:rPr>
-          <w:color w:val="0F1115"/>
-        </w:rPr>
-        <w:t> — универсальный open-source сканер безопасности, выполняющий роль </w:t>
-      </w:r>
-      <w:r>
-        <w:rPr>
-          <w:rStyle w:val="a6"/>
-          <w:b w:val="0"/>
-          <w:bCs w:val="0"/>
-          <w:color w:val="0F1115"/>
-        </w:rPr>
-        <w:t>SCA (Software Composition Analysis)</w:t>
+      <w:proofErr w:type="spellEnd"/>
+      <w:r>
+        <w:rPr>
+          <w:color w:val="0F1115"/>
+        </w:rPr>
+        <w:t xml:space="preserve"> — универсальный </w:t>
+      </w:r>
+      <w:proofErr w:type="spellStart"/>
+      <w:r>
+        <w:rPr>
+          <w:color w:val="0F1115"/>
+        </w:rPr>
+        <w:t>open-source</w:t>
+      </w:r>
+      <w:proofErr w:type="spellEnd"/>
+      <w:r>
+        <w:rPr>
+          <w:color w:val="0F1115"/>
+        </w:rPr>
+        <w:t xml:space="preserve"> сканер безопасности, выполняющий роль </w:t>
+      </w:r>
+      <w:r>
+        <w:rPr>
+          <w:rStyle w:val="a6"/>
+          <w:b w:val="0"/>
+          <w:bCs w:val="0"/>
+          <w:color w:val="0F1115"/>
+        </w:rPr>
+        <w:t xml:space="preserve">SCA (Software </w:t>
+      </w:r>
+      <w:proofErr w:type="spellStart"/>
+      <w:r>
+        <w:rPr>
+          <w:rStyle w:val="a6"/>
+          <w:b w:val="0"/>
+          <w:bCs w:val="0"/>
+          <w:color w:val="0F1115"/>
+        </w:rPr>
+        <w:t>Composition</w:t>
+      </w:r>
+      <w:proofErr w:type="spellEnd"/>
+      <w:r>
+        <w:rPr>
+          <w:rStyle w:val="a6"/>
+          <w:b w:val="0"/>
+          <w:bCs w:val="0"/>
+          <w:color w:val="0F1115"/>
+        </w:rPr>
+        <w:t xml:space="preserve"> Analysis)</w:t>
       </w:r>
       <w:r>
         <w:rPr>
@@ -3645,7 +5345,47 @@
           <w:bCs w:val="0"/>
           <w:color w:val="0F1115"/>
         </w:rPr>
-        <w:t>SAST (Static Application Security Testing)</w:t>
+        <w:t>SAST (</w:t>
+      </w:r>
+      <w:proofErr w:type="spellStart"/>
+      <w:r>
+        <w:rPr>
+          <w:rStyle w:val="a6"/>
+          <w:b w:val="0"/>
+          <w:bCs w:val="0"/>
+          <w:color w:val="0F1115"/>
+        </w:rPr>
+        <w:t>Static</w:t>
+      </w:r>
+      <w:proofErr w:type="spellEnd"/>
+      <w:r>
+        <w:rPr>
+          <w:rStyle w:val="a6"/>
+          <w:b w:val="0"/>
+          <w:bCs w:val="0"/>
+          <w:color w:val="0F1115"/>
+        </w:rPr>
+        <w:t xml:space="preserve"> Application Security </w:t>
+      </w:r>
+      <w:proofErr w:type="spellStart"/>
+      <w:r>
+        <w:rPr>
+          <w:rStyle w:val="a6"/>
+          <w:b w:val="0"/>
+          <w:bCs w:val="0"/>
+          <w:color w:val="0F1115"/>
+        </w:rPr>
+        <w:t>Testing</w:t>
+      </w:r>
+      <w:proofErr w:type="spellEnd"/>
+      <w:r>
+        <w:rPr>
+          <w:rStyle w:val="a6"/>
+          <w:b w:val="0"/>
+          <w:bCs w:val="0"/>
+          <w:color w:val="0F1115"/>
+        </w:rPr>
+        <w:t>)</w:t>
       </w:r>
       <w:r>
         <w:rPr>
@@ -3687,13 +5427,44 @@
           <w:bCs w:val="0"/>
           <w:color w:val="0F1115"/>
         </w:rPr>
-        <w:t xml:space="preserve"> Сканирование зависимостей:</w:t>
-      </w:r>
-      <w:r>
-        <w:rPr>
-          <w:color w:val="0F1115"/>
-        </w:rPr>
-        <w:t> Анализирует SBOM, сгенерированный Cdxgen, на наличие известных уязвимостей (CVE) в используемых библиотеках.</w:t>
+        <w:t xml:space="preserve"> Сканирование зависимостей</w:t>
+      </w:r>
+      <w:proofErr w:type="gramStart"/>
+      <w:r>
+        <w:rPr>
+          <w:rStyle w:val="a6"/>
+          <w:b w:val="0"/>
+          <w:bCs w:val="0"/>
+          <w:color w:val="0F1115"/>
+        </w:rPr>
+        <w:t>:</w:t>
+      </w:r>
+      <w:r>
+        <w:rPr>
+          <w:color w:val="0F1115"/>
+        </w:rPr>
+        <w:t> Анализирует</w:t>
+      </w:r>
+      <w:proofErr w:type="gramEnd"/>
+      <w:r>
+        <w:rPr>
+          <w:color w:val="0F1115"/>
+        </w:rPr>
+        <w:t xml:space="preserve"> SBOM, сгенерированный </w:t>
+      </w:r>
+      <w:proofErr w:type="spellStart"/>
+      <w:r>
+        <w:rPr>
+          <w:color w:val="0F1115"/>
+        </w:rPr>
+        <w:t>Cdxgen</w:t>
+      </w:r>
+      <w:proofErr w:type="spellEnd"/>
+      <w:r>
+        <w:rPr>
+          <w:color w:val="0F1115"/>
+        </w:rPr>
+        <w:t>, на наличие известных уязвимостей (CVE) в используемых библиотеках.</w:t>
       </w:r>
     </w:p>
     <w:p>
@@ -3715,13 +5486,44 @@
           <w:color w:val="0F1115"/>
         </w:rPr>
         <w:lastRenderedPageBreak/>
-        <w:t xml:space="preserve"> Сканирование образов контейнеров:</w:t>
-      </w:r>
-      <w:r>
-        <w:rPr>
-          <w:color w:val="0F1115"/>
-        </w:rPr>
-        <w:t> Проверяет Docker-образы на наличие уязвимостей в базовых слоях и установленных пакетах.</w:t>
+        <w:t xml:space="preserve"> Сканирование образов контейнеров</w:t>
+      </w:r>
+      <w:proofErr w:type="gramStart"/>
+      <w:r>
+        <w:rPr>
+          <w:rStyle w:val="a6"/>
+          <w:b w:val="0"/>
+          <w:bCs w:val="0"/>
+          <w:color w:val="0F1115"/>
+        </w:rPr>
+        <w:t>:</w:t>
+      </w:r>
+      <w:r>
+        <w:rPr>
+          <w:color w:val="0F1115"/>
+        </w:rPr>
+        <w:t> Проверяет</w:t>
+      </w:r>
+      <w:proofErr w:type="gramEnd"/>
+      <w:r>
+        <w:rPr>
+          <w:color w:val="0F1115"/>
+        </w:rPr>
+        <w:t xml:space="preserve"> </w:t>
+      </w:r>
+      <w:proofErr w:type="spellStart"/>
+      <w:r>
+        <w:rPr>
+          <w:color w:val="0F1115"/>
+        </w:rPr>
+        <w:t>Docker</w:t>
+      </w:r>
+      <w:proofErr w:type="spellEnd"/>
+      <w:r>
+        <w:rPr>
+          <w:color w:val="0F1115"/>
+        </w:rPr>
+        <w:t>-образы на наличие уязвимостей в базовых слоях и установленных пакетах.</w:t>
       </w:r>
     </w:p>
     <w:p>
@@ -3742,13 +5544,58 @@
           <w:bCs w:val="0"/>
           <w:color w:val="0F1115"/>
         </w:rPr>
-        <w:t xml:space="preserve"> Конфигурационная безопасность:</w:t>
-      </w:r>
-      <w:r>
-        <w:rPr>
-          <w:color w:val="0F1115"/>
-        </w:rPr>
-        <w:t> Проверяет файлы конфигурации (например, Dockerfile, Kubernetes манифесты) на соответствие лучшим практикам безопасности.</w:t>
+        <w:t xml:space="preserve"> Конфигурационная безопасность</w:t>
+      </w:r>
+      <w:proofErr w:type="gramStart"/>
+      <w:r>
+        <w:rPr>
+          <w:rStyle w:val="a6"/>
+          <w:b w:val="0"/>
+          <w:bCs w:val="0"/>
+          <w:color w:val="0F1115"/>
+        </w:rPr>
+        <w:t>:</w:t>
+      </w:r>
+      <w:r>
+        <w:rPr>
+          <w:color w:val="0F1115"/>
+        </w:rPr>
+        <w:t> Проверяет</w:t>
+      </w:r>
+      <w:proofErr w:type="gramEnd"/>
+      <w:r>
+        <w:rPr>
+          <w:color w:val="0F1115"/>
+        </w:rPr>
+        <w:t xml:space="preserve"> файлы конфигурации (например, </w:t>
+      </w:r>
+      <w:proofErr w:type="spellStart"/>
+      <w:r>
+        <w:rPr>
+          <w:color w:val="0F1115"/>
+        </w:rPr>
+        <w:t>Dockerfile</w:t>
+      </w:r>
+      <w:proofErr w:type="spellEnd"/>
+      <w:r>
+        <w:rPr>
+          <w:color w:val="0F1115"/>
+        </w:rPr>
+        <w:t xml:space="preserve">, </w:t>
+      </w:r>
+      <w:proofErr w:type="spellStart"/>
+      <w:r>
+        <w:rPr>
+          <w:color w:val="0F1115"/>
+        </w:rPr>
+        <w:t>Kubernetes</w:t>
+      </w:r>
+      <w:proofErr w:type="spellEnd"/>
+      <w:r>
+        <w:rPr>
+          <w:color w:val="0F1115"/>
+        </w:rPr>
+        <w:t xml:space="preserve"> манифесты) на соответствие лучшим практикам безопасности.</w:t>
       </w:r>
     </w:p>
     <w:p>
@@ -3783,14 +5630,26 @@
           <w:i w:val="0"/>
           <w:color w:val="0F1115"/>
         </w:rPr>
-        <w:t>2.5.4. Инструмент DefectDojo</w:t>
-      </w:r>
+        <w:t xml:space="preserve">2.5.4. Инструмент </w:t>
+      </w:r>
+      <w:proofErr w:type="spellStart"/>
+      <w:r>
+        <w:rPr>
+          <w:rStyle w:val="a6"/>
+          <w:rFonts w:ascii="Times New Roman" w:eastAsia="Times New Roman" w:hAnsi="Times New Roman" w:cs="Times New Roman"/>
+          <w:i w:val="0"/>
+          <w:color w:val="0F1115"/>
+        </w:rPr>
+        <w:t>DefectDojo</w:t>
+      </w:r>
+      <w:proofErr w:type="spellEnd"/>
     </w:p>
     <w:p>
       <w:pPr>
         <w:pStyle w:val="af3"/>
         <w:spacing w:before="240" w:after="240" w:line="360" w:lineRule="auto"/>
       </w:pPr>
+      <w:proofErr w:type="spellStart"/>
       <w:r>
         <w:rPr>
           <w:rStyle w:val="a6"/>
@@ -3800,11 +5659,26 @@
         </w:rPr>
         <w:t>DefectDojo</w:t>
       </w:r>
-      <w:r>
-        <w:rPr>
-          <w:color w:val="0F1115"/>
-        </w:rPr>
-        <w:t> — это платформа для управления уязвимостями и программой безопасности (Vulnerability Management Platform).</w:t>
+      <w:proofErr w:type="spellEnd"/>
+      <w:r>
+        <w:rPr>
+          <w:color w:val="0F1115"/>
+        </w:rPr>
+        <w:t> — это платформа для управления уязвимостями и программой безопасности (</w:t>
+      </w:r>
+      <w:proofErr w:type="spellStart"/>
+      <w:r>
+        <w:rPr>
+          <w:color w:val="0F1115"/>
+        </w:rPr>
+        <w:t>Vulnerability</w:t>
+      </w:r>
+      <w:proofErr w:type="spellEnd"/>
+      <w:r>
+        <w:rPr>
+          <w:color w:val="0F1115"/>
+        </w:rPr>
+        <w:t xml:space="preserve"> Management Platform).</w:t>
       </w:r>
     </w:p>
     <w:p>
@@ -3842,13 +5716,72 @@
           <w:bCs w:val="0"/>
           <w:color w:val="0F1115"/>
         </w:rPr>
-        <w:t xml:space="preserve"> Централизованный хаб:</w:t>
-      </w:r>
-      <w:r>
-        <w:rPr>
-          <w:color w:val="0F1115"/>
-        </w:rPr>
-        <w:t> Принимает и агрегирует отчеты от всех сканеров безопасности (Trivy, Semgrep, Gitleaks и многих других).</w:t>
+        <w:t xml:space="preserve"> Централизованный хаб</w:t>
+      </w:r>
+      <w:proofErr w:type="gramStart"/>
+      <w:r>
+        <w:rPr>
+          <w:rStyle w:val="a6"/>
+          <w:b w:val="0"/>
+          <w:bCs w:val="0"/>
+          <w:color w:val="0F1115"/>
+        </w:rPr>
+        <w:t>:</w:t>
+      </w:r>
+      <w:r>
+        <w:rPr>
+          <w:color w:val="0F1115"/>
+        </w:rPr>
+        <w:t> Принимает</w:t>
+      </w:r>
+      <w:proofErr w:type="gramEnd"/>
+      <w:r>
+        <w:rPr>
+          <w:color w:val="0F1115"/>
+        </w:rPr>
+        <w:t xml:space="preserve"> и агрегирует отчеты от всех сканеров безопасности (</w:t>
+      </w:r>
+      <w:proofErr w:type="spellStart"/>
+      <w:r>
+        <w:rPr>
+          <w:color w:val="0F1115"/>
+        </w:rPr>
+        <w:t>Trivy</w:t>
+      </w:r>
+      <w:proofErr w:type="spellEnd"/>
+      <w:r>
+        <w:rPr>
+          <w:color w:val="0F1115"/>
+        </w:rPr>
+        <w:t xml:space="preserve">, </w:t>
+      </w:r>
+      <w:proofErr w:type="spellStart"/>
+      <w:r>
+        <w:rPr>
+          <w:color w:val="0F1115"/>
+        </w:rPr>
+        <w:t>Semgrep</w:t>
+      </w:r>
+      <w:proofErr w:type="spellEnd"/>
+      <w:r>
+        <w:rPr>
+          <w:color w:val="0F1115"/>
+        </w:rPr>
+        <w:t xml:space="preserve">, </w:t>
+      </w:r>
+      <w:proofErr w:type="spellStart"/>
+      <w:r>
+        <w:rPr>
+          <w:color w:val="0F1115"/>
+        </w:rPr>
+        <w:t>Gitleaks</w:t>
+      </w:r>
+      <w:proofErr w:type="spellEnd"/>
+      <w:r>
+        <w:rPr>
+          <w:color w:val="0F1115"/>
+        </w:rPr>
+        <w:t xml:space="preserve"> и многих других).</w:t>
       </w:r>
     </w:p>
     <w:p>
@@ -3871,13 +5804,50 @@
           <w:bCs w:val="0"/>
           <w:color w:val="0F1115"/>
         </w:rPr>
-        <w:t xml:space="preserve"> Дубликация и корреляция:</w:t>
-      </w:r>
-      <w:r>
-        <w:rPr>
-          <w:color w:val="0F1115"/>
-        </w:rPr>
-        <w:t> Объединяет повторяющиеся уязвимости из разных отчетов, устраняя шум.</w:t>
+        <w:t xml:space="preserve"> </w:t>
+      </w:r>
+      <w:proofErr w:type="spellStart"/>
+      <w:r>
+        <w:rPr>
+          <w:rStyle w:val="a6"/>
+          <w:b w:val="0"/>
+          <w:bCs w:val="0"/>
+          <w:color w:val="0F1115"/>
+        </w:rPr>
+        <w:t>Дубликация</w:t>
+      </w:r>
+      <w:proofErr w:type="spellEnd"/>
+      <w:r>
+        <w:rPr>
+          <w:rStyle w:val="a6"/>
+          <w:b w:val="0"/>
+          <w:bCs w:val="0"/>
+          <w:color w:val="0F1115"/>
+        </w:rPr>
+        <w:t xml:space="preserve"> и корреляция</w:t>
+      </w:r>
+      <w:proofErr w:type="gramStart"/>
+      <w:r>
+        <w:rPr>
+          <w:rStyle w:val="a6"/>
+          <w:b w:val="0"/>
+          <w:bCs w:val="0"/>
+          <w:color w:val="0F1115"/>
+        </w:rPr>
+        <w:t>:</w:t>
+      </w:r>
+      <w:r>
+        <w:rPr>
+          <w:color w:val="0F1115"/>
+        </w:rPr>
+        <w:t> Объединяет</w:t>
+      </w:r>
+      <w:proofErr w:type="gramEnd"/>
+      <w:r>
+        <w:rPr>
+          <w:color w:val="0F1115"/>
+        </w:rPr>
+        <w:t xml:space="preserve"> повторяющиеся уязвимости из разных отчетов, устраняя шум.</w:t>
       </w:r>
     </w:p>
     <w:p>
@@ -3900,13 +5870,30 @@
           <w:bCs w:val="0"/>
           <w:color w:val="0F1115"/>
         </w:rPr>
-        <w:t xml:space="preserve"> Управление жизненным циклом уязвимости:</w:t>
-      </w:r>
-      <w:r>
-        <w:rPr>
-          <w:color w:val="0F1115"/>
-        </w:rPr>
-        <w:t> Позволяет назначать уязвимости на исполнителей, отслеживать статус исправления (от "Обнаружено" до "Исправлено").</w:t>
+        <w:t xml:space="preserve"> Управление жизненным циклом уязвимости</w:t>
+      </w:r>
+      <w:proofErr w:type="gramStart"/>
+      <w:r>
+        <w:rPr>
+          <w:rStyle w:val="a6"/>
+          <w:b w:val="0"/>
+          <w:bCs w:val="0"/>
+          <w:color w:val="0F1115"/>
+        </w:rPr>
+        <w:t>:</w:t>
+      </w:r>
+      <w:r>
+        <w:rPr>
+          <w:color w:val="0F1115"/>
+        </w:rPr>
+        <w:t> Позволяет</w:t>
+      </w:r>
+      <w:proofErr w:type="gramEnd"/>
+      <w:r>
+        <w:rPr>
+          <w:color w:val="0F1115"/>
+        </w:rPr>
+        <w:t xml:space="preserve"> назначать уязвимости на исполнителей, отслеживать статус исправления (от "Обнаружено" до "Исправлено").</w:t>
       </w:r>
     </w:p>
     <w:p>
@@ -3929,13 +5916,30 @@
           <w:bCs w:val="0"/>
           <w:color w:val="0F1115"/>
         </w:rPr>
-        <w:t xml:space="preserve"> Отчетность и метрики:</w:t>
-      </w:r>
-      <w:r>
-        <w:rPr>
-          <w:color w:val="0F1115"/>
-        </w:rPr>
-        <w:t> Предоставляет дашборды и отчеты для анализа эффективности программы безопасности.</w:t>
+        <w:t xml:space="preserve"> Отчетность и метрики</w:t>
+      </w:r>
+      <w:proofErr w:type="gramStart"/>
+      <w:r>
+        <w:rPr>
+          <w:rStyle w:val="a6"/>
+          <w:b w:val="0"/>
+          <w:bCs w:val="0"/>
+          <w:color w:val="0F1115"/>
+        </w:rPr>
+        <w:t>:</w:t>
+      </w:r>
+      <w:r>
+        <w:rPr>
+          <w:color w:val="0F1115"/>
+        </w:rPr>
+        <w:t> Предоставляет</w:t>
+      </w:r>
+      <w:proofErr w:type="gramEnd"/>
+      <w:r>
+        <w:rPr>
+          <w:color w:val="0F1115"/>
+        </w:rPr>
+        <w:t xml:space="preserve"> дашборды и отчеты для анализа эффективности программы безопасности.</w:t>
       </w:r>
     </w:p>
     <w:p>
@@ -3993,36 +5997,58 @@
         <w:t xml:space="preserve">Необходимо исследовать инструменты </w:t>
       </w:r>
       <w:bookmarkStart w:id="6" w:name="_Hlk214809421"/>
+      <w:proofErr w:type="spellStart"/>
       <w:r>
         <w:t>Trivy</w:t>
       </w:r>
       <w:bookmarkEnd w:id="6"/>
-      <w:r>
-        <w:t xml:space="preserve">, Cdxgen, </w:t>
+      <w:proofErr w:type="spellEnd"/>
+      <w:r>
+        <w:t xml:space="preserve">, </w:t>
+      </w:r>
+      <w:proofErr w:type="spellStart"/>
+      <w:r>
+        <w:t>Cdxgen</w:t>
+      </w:r>
+      <w:proofErr w:type="spellEnd"/>
+      <w:r>
+        <w:t xml:space="preserve">, </w:t>
       </w:r>
       <w:bookmarkStart w:id="7" w:name="_Hlk215316136"/>
+      <w:proofErr w:type="spellStart"/>
       <w:r>
         <w:t>DefectDOJO</w:t>
       </w:r>
+      <w:proofErr w:type="spellEnd"/>
       <w:r>
         <w:t xml:space="preserve"> </w:t>
       </w:r>
       <w:bookmarkEnd w:id="7"/>
       <w:r>
-        <w:t>– развернуть их протестировать и изучить, организовать п</w:t>
-      </w:r>
-      <w:r>
-        <w:t xml:space="preserve">айплайн </w:t>
+        <w:t xml:space="preserve">– развернуть их протестировать и изучить, организовать </w:t>
+      </w:r>
+      <w:proofErr w:type="spellStart"/>
+      <w:r>
+        <w:t>п</w:t>
+      </w:r>
+      <w:r>
+        <w:t>айплайн</w:t>
+      </w:r>
+      <w:proofErr w:type="spellEnd"/>
+      <w:r>
+        <w:t xml:space="preserve"> </w:t>
       </w:r>
       <w:r>
         <w:t xml:space="preserve">с ними и интегрировать его с </w:t>
       </w:r>
+      <w:proofErr w:type="spellStart"/>
       <w:r>
         <w:rPr>
           <w:lang w:val="en-US"/>
         </w:rPr>
         <w:t>github</w:t>
       </w:r>
+      <w:proofErr w:type="spellEnd"/>
       <w:r>
         <w:t xml:space="preserve"> </w:t>
       </w:r>
@@ -4071,6 +6097,7 @@
         </w:rPr>
         <w:t xml:space="preserve">.1. Исследование </w:t>
       </w:r>
+      <w:proofErr w:type="spellStart"/>
       <w:r>
         <w:rPr>
           <w:rStyle w:val="a6"/>
@@ -4080,6 +6107,7 @@
         </w:rPr>
         <w:t>Trivy</w:t>
       </w:r>
+      <w:proofErr w:type="spellEnd"/>
     </w:p>
     <w:p>
       <w:r>
@@ -4118,9 +6146,11 @@
           <w:lang w:val="en-US"/>
         </w:rPr>
       </w:pPr>
+      <w:proofErr w:type="spellStart"/>
       <w:r>
         <w:t>Flask</w:t>
       </w:r>
+      <w:proofErr w:type="spellEnd"/>
       <w:r>
         <w:t xml:space="preserve"> </w:t>
       </w:r>
@@ -4148,9 +6178,11 @@
           <w:lang w:val="en-US"/>
         </w:rPr>
       </w:pPr>
+      <w:proofErr w:type="spellStart"/>
       <w:r>
         <w:t>Requests</w:t>
       </w:r>
+      <w:proofErr w:type="spellEnd"/>
       <w:r>
         <w:t xml:space="preserve"> </w:t>
       </w:r>
@@ -4178,9 +6210,11 @@
           <w:lang w:val="en-US"/>
         </w:rPr>
       </w:pPr>
+      <w:proofErr w:type="spellStart"/>
       <w:r>
         <w:t>Pyyaml</w:t>
       </w:r>
+      <w:proofErr w:type="spellEnd"/>
       <w:r>
         <w:t xml:space="preserve"> </w:t>
       </w:r>
@@ -4245,9 +6279,11 @@
       <w:r>
         <w:t xml:space="preserve">был запущен сканер </w:t>
       </w:r>
+      <w:proofErr w:type="spellStart"/>
       <w:r>
         <w:t>Trivy</w:t>
       </w:r>
+      <w:proofErr w:type="spellEnd"/>
       <w:r>
         <w:t>, который</w:t>
       </w:r>
@@ -4303,8 +6339,13 @@
       </w:r>
     </w:p>
     <w:p>
-      <w:r>
-        <w:t>Trivy определил 16 уязвимостей в зависимостях, указанных в requirements.txt (</w:t>
+      <w:proofErr w:type="spellStart"/>
+      <w:r>
+        <w:t>Trivy</w:t>
+      </w:r>
+      <w:proofErr w:type="spellEnd"/>
+      <w:r>
+        <w:t xml:space="preserve"> определил 16 уязвимостей в зависимостях, указанных в requirements.txt (</w:t>
       </w:r>
       <w:r>
         <w:t>названных выше)</w:t>
@@ -4326,7 +6367,15 @@
         </w:numPr>
       </w:pPr>
       <w:r>
-        <w:t>3 критические (PyYAML)</w:t>
+        <w:t>3 критические (</w:t>
+      </w:r>
+      <w:proofErr w:type="spellStart"/>
+      <w:r>
+        <w:t>PyYAML</w:t>
+      </w:r>
+      <w:proofErr w:type="spellEnd"/>
+      <w:r>
+        <w:t>)</w:t>
       </w:r>
     </w:p>
     <w:p>
@@ -4337,7 +6386,23 @@
         </w:numPr>
       </w:pPr>
       <w:r>
-        <w:t>4 высокие (Flask, Requests, urllib3)</w:t>
+        <w:t>4 высокие (</w:t>
+      </w:r>
+      <w:proofErr w:type="spellStart"/>
+      <w:r>
+        <w:t>Flask</w:t>
+      </w:r>
+      <w:proofErr w:type="spellEnd"/>
+      <w:r>
+        <w:t xml:space="preserve">, </w:t>
+      </w:r>
+      <w:proofErr w:type="spellStart"/>
+      <w:r>
+        <w:t>Requests</w:t>
+      </w:r>
+      <w:proofErr w:type="spellEnd"/>
+      <w:r>
+        <w:t>, urllib3)</w:t>
       </w:r>
     </w:p>
     <w:p>
@@ -4348,12 +6413,28 @@
         </w:numPr>
       </w:pPr>
       <w:r>
-        <w:t>9 средних (Requests, urllib3)</w:t>
-      </w:r>
-    </w:p>
-    <w:p>
-      <w:r>
-        <w:t>Наиболее опасные уязвимости связаны с библиотекой PyYAML.</w:t>
+        <w:t>9 средних (</w:t>
+      </w:r>
+      <w:proofErr w:type="spellStart"/>
+      <w:r>
+        <w:t>Requests</w:t>
+      </w:r>
+      <w:proofErr w:type="spellEnd"/>
+      <w:r>
+        <w:t>, urllib3)</w:t>
+      </w:r>
+    </w:p>
+    <w:p>
+      <w:r>
+        <w:t xml:space="preserve">Наиболее опасные уязвимости связаны с библиотекой </w:t>
+      </w:r>
+      <w:proofErr w:type="spellStart"/>
+      <w:r>
+        <w:t>PyYAML</w:t>
+      </w:r>
+      <w:proofErr w:type="spellEnd"/>
+      <w:r>
+        <w:t>.</w:t>
       </w:r>
       <w:r>
         <w:br/>
@@ -4390,11 +6471,19 @@
     </w:p>
     <w:p>
       <w:r>
-        <w:t>Инструмент предложил версии, содержащие исправления, что подтверждает его пригодность для построения DevSecOps</w:t>
+        <w:t xml:space="preserve">Инструмент предложил версии, содержащие исправления, что подтверждает его пригодность для построения </w:t>
+      </w:r>
+      <w:proofErr w:type="spellStart"/>
+      <w:r>
+        <w:t>DevSecOps</w:t>
       </w:r>
       <w:r>
         <w:noBreakHyphen/>
-        <w:t>пайплайнов.</w:t>
+        <w:t>пайплайнов</w:t>
+      </w:r>
+      <w:proofErr w:type="spellEnd"/>
+      <w:r>
+        <w:t>.</w:t>
       </w:r>
     </w:p>
     <w:p>
@@ -4538,6 +6627,7 @@
         </w:rPr>
         <w:t xml:space="preserve">сканера </w:t>
       </w:r>
+      <w:proofErr w:type="spellStart"/>
       <w:r>
         <w:rPr>
           <w:i w:val="0"/>
@@ -4548,6 +6638,7 @@
         </w:rPr>
         <w:t>Trivy</w:t>
       </w:r>
+      <w:proofErr w:type="spellEnd"/>
     </w:p>
     <w:p>
       <w:pPr>
@@ -4624,6 +6715,7 @@
         </w:rPr>
         <w:t>C</w:t>
       </w:r>
+      <w:proofErr w:type="spellStart"/>
       <w:r>
         <w:rPr>
           <w:rFonts w:ascii="Times New Roman" w:eastAsia="Times New Roman" w:hAnsi="Times New Roman" w:cs="Times New Roman"/>
@@ -4635,6 +6727,7 @@
         <w:t>dxgen</w:t>
       </w:r>
       <w:bookmarkEnd w:id="9"/>
+      <w:proofErr w:type="spellEnd"/>
     </w:p>
     <w:p>
       <w:pPr>
@@ -4651,12 +6744,14 @@
         </w:rPr>
         <w:t xml:space="preserve">SBOM с помощью </w:t>
       </w:r>
+      <w:proofErr w:type="spellStart"/>
       <w:r>
         <w:rPr>
           <w:color w:val="0F1115"/>
         </w:rPr>
         <w:t>Cdxgen</w:t>
       </w:r>
+      <w:proofErr w:type="spellEnd"/>
       <w:r>
         <w:rPr>
           <w:color w:val="0F1115"/>
@@ -4667,30 +6762,69 @@
         <w:rPr>
           <w:color w:val="0F1115"/>
         </w:rPr>
-        <w:t xml:space="preserve">дистрибутив WSL - подсистема Windows, которая позволяет запускать Linux-бинарники внутри Windows. </w:t>
+        <w:t>дистрибутив WSL - подсистема Windows, которая позволяет запускать Linux-</w:t>
+      </w:r>
+      <w:proofErr w:type="spellStart"/>
+      <w:r>
+        <w:rPr>
+          <w:color w:val="0F1115"/>
+        </w:rPr>
+        <w:t>бинарники</w:t>
+      </w:r>
+      <w:proofErr w:type="spellEnd"/>
+      <w:r>
+        <w:rPr>
+          <w:color w:val="0F1115"/>
+        </w:rPr>
+        <w:t xml:space="preserve"> внутри Windows. </w:t>
       </w:r>
     </w:p>
     <w:p>
       <w:r>
         <w:t xml:space="preserve">Далее был запущен </w:t>
       </w:r>
-      <w:r>
-        <w:t>Docker-контейнер с образом cdxgen-python39:v11. Контейнер сканирует проект</w:t>
+      <w:proofErr w:type="spellStart"/>
+      <w:r>
+        <w:t>Docker</w:t>
+      </w:r>
+      <w:proofErr w:type="spellEnd"/>
+      <w:r>
+        <w:t>-контейнер с образом cdxgen-python</w:t>
+      </w:r>
+      <w:proofErr w:type="gramStart"/>
+      <w:r>
+        <w:t>39:v</w:t>
+      </w:r>
+      <w:proofErr w:type="gramEnd"/>
+      <w:r>
+        <w:t>11. Контейнер сканирует проект</w:t>
       </w:r>
       <w:r>
         <w:t xml:space="preserve"> </w:t>
       </w:r>
       <w:r>
-        <w:t>и генерирует SBOM (sbom.json).</w:t>
+        <w:t>и генерирует SBOM (</w:t>
+      </w:r>
+      <w:proofErr w:type="spellStart"/>
+      <w:proofErr w:type="gramStart"/>
+      <w:r>
+        <w:t>sbom.json</w:t>
+      </w:r>
+      <w:proofErr w:type="spellEnd"/>
+      <w:proofErr w:type="gramEnd"/>
+      <w:r>
+        <w:t>).</w:t>
       </w:r>
     </w:p>
     <w:p>
       <w:r>
         <w:t xml:space="preserve">В результате был получен </w:t>
       </w:r>
+      <w:proofErr w:type="spellStart"/>
       <w:r>
         <w:t>json</w:t>
       </w:r>
+      <w:proofErr w:type="spellEnd"/>
       <w:r>
         <w:t xml:space="preserve"> файл, который после парсинга принимает вид, представленный на </w:t>
       </w:r>
@@ -4871,7 +7005,33 @@
         <w:t>Далее был запущен</w:t>
       </w:r>
       <w:r>
-        <w:t xml:space="preserve"> Docker-контейнер с образом Trivy. Контейнер анализирует SBOM-файл проекта (sbom.json) на наличие известных уязвимостей и выводит результаты сканирования</w:t>
+        <w:t xml:space="preserve"> </w:t>
+      </w:r>
+      <w:proofErr w:type="spellStart"/>
+      <w:r>
+        <w:t>Docker</w:t>
+      </w:r>
+      <w:proofErr w:type="spellEnd"/>
+      <w:r>
+        <w:t xml:space="preserve">-контейнер с образом </w:t>
+      </w:r>
+      <w:proofErr w:type="spellStart"/>
+      <w:r>
+        <w:t>Trivy</w:t>
+      </w:r>
+      <w:proofErr w:type="spellEnd"/>
+      <w:r>
+        <w:t>. Контейнер анализирует SBOM-файл проекта (</w:t>
+      </w:r>
+      <w:proofErr w:type="spellStart"/>
+      <w:proofErr w:type="gramStart"/>
+      <w:r>
+        <w:t>sbom.json</w:t>
+      </w:r>
+      <w:proofErr w:type="spellEnd"/>
+      <w:proofErr w:type="gramEnd"/>
+      <w:r>
+        <w:t>) на наличие известных уязвимостей и выводит результаты сканирования</w:t>
       </w:r>
       <w:r>
         <w:t xml:space="preserve"> (см. </w:t>
@@ -5114,6 +7274,7 @@
         </w:rPr>
         <w:t xml:space="preserve">. Исследование </w:t>
       </w:r>
+      <w:proofErr w:type="spellStart"/>
       <w:r>
         <w:rPr>
           <w:rFonts w:ascii="Times New Roman" w:eastAsia="Times New Roman" w:hAnsi="Times New Roman" w:cs="Times New Roman"/>
@@ -5125,6 +7286,7 @@
         </w:rPr>
         <w:t>DefectDojo</w:t>
       </w:r>
+      <w:proofErr w:type="spellEnd"/>
     </w:p>
     <w:p>
       <w:r>
@@ -5268,85 +7430,86 @@
           <w:iCs w:val="0"/>
           <w:sz w:val="28"/>
           <w:szCs w:val="28"/>
+        </w:rPr>
+      </w:pPr>
+      <w:bookmarkStart w:id="13" w:name="_Ref215238396"/>
+      <w:r>
+        <w:rPr>
+          <w:i w:val="0"/>
+          <w:iCs w:val="0"/>
+          <w:sz w:val="28"/>
+          <w:szCs w:val="28"/>
+        </w:rPr>
+        <w:t xml:space="preserve">Рисунок </w:t>
+      </w:r>
+      <w:r>
+        <w:rPr>
+          <w:i w:val="0"/>
+          <w:iCs w:val="0"/>
+          <w:sz w:val="28"/>
+          <w:szCs w:val="28"/>
+        </w:rPr>
+        <w:fldChar w:fldCharType="begin"/>
+      </w:r>
+      <w:r>
+        <w:rPr>
+          <w:i w:val="0"/>
+          <w:iCs w:val="0"/>
+          <w:sz w:val="28"/>
+          <w:szCs w:val="28"/>
+        </w:rPr>
+        <w:instrText xml:space="preserve"> SEQ Рисунок \* ARABIC </w:instrText>
+      </w:r>
+      <w:r>
+        <w:rPr>
+          <w:i w:val="0"/>
+          <w:iCs w:val="0"/>
+          <w:sz w:val="28"/>
+          <w:szCs w:val="28"/>
+        </w:rPr>
+        <w:fldChar w:fldCharType="separate"/>
+      </w:r>
+      <w:r>
+        <w:rPr>
+          <w:i w:val="0"/>
+          <w:iCs w:val="0"/>
+          <w:noProof/>
+          <w:sz w:val="28"/>
+          <w:szCs w:val="28"/>
+        </w:rPr>
+        <w:t>4</w:t>
+      </w:r>
+      <w:r>
+        <w:rPr>
+          <w:i w:val="0"/>
+          <w:iCs w:val="0"/>
+          <w:sz w:val="28"/>
+          <w:szCs w:val="28"/>
+        </w:rPr>
+        <w:fldChar w:fldCharType="end"/>
+      </w:r>
+      <w:bookmarkEnd w:id="13"/>
+      <w:r>
+        <w:rPr>
+          <w:i w:val="0"/>
+          <w:iCs w:val="0"/>
+          <w:sz w:val="28"/>
+          <w:szCs w:val="28"/>
+        </w:rPr>
+        <w:t xml:space="preserve"> - Интерфейс </w:t>
+      </w:r>
+      <w:proofErr w:type="spellStart"/>
+      <w:r>
+        <w:rPr>
+          <w:i w:val="0"/>
+          <w:iCs w:val="0"/>
+          <w:sz w:val="28"/>
+          <w:szCs w:val="28"/>
           <w:lang w:val="en-US"/>
         </w:rPr>
-      </w:pPr>
-      <w:bookmarkStart w:id="13" w:name="_Ref215238396"/>
-      <w:r>
-        <w:rPr>
-          <w:i w:val="0"/>
-          <w:iCs w:val="0"/>
-          <w:sz w:val="28"/>
-          <w:szCs w:val="28"/>
-        </w:rPr>
-        <w:t xml:space="preserve">Рисунок </w:t>
-      </w:r>
-      <w:r>
-        <w:rPr>
-          <w:i w:val="0"/>
-          <w:iCs w:val="0"/>
-          <w:sz w:val="28"/>
-          <w:szCs w:val="28"/>
-        </w:rPr>
-        <w:fldChar w:fldCharType="begin"/>
-      </w:r>
-      <w:r>
-        <w:rPr>
-          <w:i w:val="0"/>
-          <w:iCs w:val="0"/>
-          <w:sz w:val="28"/>
-          <w:szCs w:val="28"/>
-        </w:rPr>
-        <w:instrText xml:space="preserve"> SEQ Рисунок \* ARABIC </w:instrText>
-      </w:r>
-      <w:r>
-        <w:rPr>
-          <w:i w:val="0"/>
-          <w:iCs w:val="0"/>
-          <w:sz w:val="28"/>
-          <w:szCs w:val="28"/>
-        </w:rPr>
-        <w:fldChar w:fldCharType="separate"/>
-      </w:r>
-      <w:r>
-        <w:rPr>
-          <w:i w:val="0"/>
-          <w:iCs w:val="0"/>
-          <w:noProof/>
-          <w:sz w:val="28"/>
-          <w:szCs w:val="28"/>
-        </w:rPr>
-        <w:t>4</w:t>
-      </w:r>
-      <w:r>
-        <w:rPr>
-          <w:i w:val="0"/>
-          <w:iCs w:val="0"/>
-          <w:sz w:val="28"/>
-          <w:szCs w:val="28"/>
-        </w:rPr>
-        <w:fldChar w:fldCharType="end"/>
-      </w:r>
-      <w:bookmarkEnd w:id="13"/>
-      <w:r>
-        <w:rPr>
-          <w:i w:val="0"/>
-          <w:iCs w:val="0"/>
-          <w:sz w:val="28"/>
-          <w:szCs w:val="28"/>
-        </w:rPr>
-        <w:t xml:space="preserve"> - Интерфейс </w:t>
-      </w:r>
-      <w:r>
-        <w:rPr>
-          <w:i w:val="0"/>
-          <w:iCs w:val="0"/>
-          <w:sz w:val="28"/>
-          <w:szCs w:val="28"/>
-          <w:lang w:val="en-US"/>
-        </w:rPr>
         <w:t>DefectDojo</w:t>
       </w:r>
+      <w:proofErr w:type="spellEnd"/>
     </w:p>
     <w:p>
       <w:pPr>
@@ -5356,7 +7519,6 @@
           <w:iCs w:val="0"/>
           <w:sz w:val="28"/>
           <w:szCs w:val="28"/>
-          <w:lang w:val="en-US"/>
         </w:rPr>
       </w:pPr>
     </w:p>
@@ -5369,7 +7531,6 @@
           <w:iCs w:val="0"/>
           <w:sz w:val="28"/>
           <w:szCs w:val="28"/>
-          <w:lang w:val="en-US"/>
         </w:rPr>
       </w:pPr>
       <w:r>
@@ -5481,6 +7642,8 @@
         </w:rPr>
         <w:t xml:space="preserve">снова был получен </w:t>
       </w:r>
+      <w:proofErr w:type="spellStart"/>
+      <w:proofErr w:type="gramStart"/>
       <w:r>
         <w:rPr>
           <w:i w:val="0"/>
@@ -5491,6 +7654,7 @@
         </w:rPr>
         <w:t>sbom</w:t>
       </w:r>
+      <w:proofErr w:type="spellEnd"/>
       <w:r>
         <w:rPr>
           <w:i w:val="0"/>
@@ -5500,6 +7664,7 @@
         </w:rPr>
         <w:t>.</w:t>
       </w:r>
+      <w:proofErr w:type="spellStart"/>
       <w:r>
         <w:rPr>
           <w:i w:val="0"/>
@@ -5510,6 +7675,8 @@
         </w:rPr>
         <w:t>json</w:t>
       </w:r>
+      <w:proofErr w:type="spellEnd"/>
+      <w:proofErr w:type="gramEnd"/>
       <w:r>
         <w:rPr>
           <w:i w:val="0"/>
@@ -5528,6 +7695,7 @@
         </w:rPr>
         <w:t xml:space="preserve">с помощью </w:t>
       </w:r>
+      <w:proofErr w:type="spellStart"/>
       <w:r>
         <w:rPr>
           <w:i w:val="0"/>
@@ -5537,6 +7705,7 @@
         </w:rPr>
         <w:t>cdxgen</w:t>
       </w:r>
+      <w:proofErr w:type="spellEnd"/>
       <w:r>
         <w:rPr>
           <w:i w:val="0"/>
@@ -5546,6 +7715,7 @@
         </w:rPr>
         <w:t xml:space="preserve"> – затем этот </w:t>
       </w:r>
+      <w:proofErr w:type="spellStart"/>
       <w:r>
         <w:rPr>
           <w:i w:val="0"/>
@@ -5556,6 +7726,7 @@
         </w:rPr>
         <w:t>sbom</w:t>
       </w:r>
+      <w:proofErr w:type="spellEnd"/>
       <w:r>
         <w:rPr>
           <w:i w:val="0"/>
@@ -5574,6 +7745,7 @@
         </w:rPr>
         <w:t xml:space="preserve">был проанализирован с помощью </w:t>
       </w:r>
+      <w:proofErr w:type="spellStart"/>
       <w:r>
         <w:rPr>
           <w:i w:val="0"/>
@@ -5584,6 +7756,7 @@
         </w:rPr>
         <w:t>trivy</w:t>
       </w:r>
+      <w:proofErr w:type="spellEnd"/>
       <w:r>
         <w:rPr>
           <w:i w:val="0"/>
@@ -5600,8 +7773,30 @@
           <w:sz w:val="28"/>
           <w:szCs w:val="28"/>
         </w:rPr>
-        <w:t xml:space="preserve">и был поулчен </w:t>
-      </w:r>
+        <w:t xml:space="preserve">и был </w:t>
+      </w:r>
+      <w:proofErr w:type="spellStart"/>
+      <w:r>
+        <w:rPr>
+          <w:i w:val="0"/>
+          <w:iCs w:val="0"/>
+          <w:sz w:val="28"/>
+          <w:szCs w:val="28"/>
+        </w:rPr>
+        <w:t>поулчен</w:t>
+      </w:r>
+      <w:proofErr w:type="spellEnd"/>
+      <w:r>
+        <w:rPr>
+          <w:i w:val="0"/>
+          <w:iCs w:val="0"/>
+          <w:sz w:val="28"/>
+          <w:szCs w:val="28"/>
+        </w:rPr>
+        <w:t xml:space="preserve"> </w:t>
+      </w:r>
+      <w:proofErr w:type="spellStart"/>
+      <w:proofErr w:type="gramStart"/>
       <w:r>
         <w:rPr>
           <w:i w:val="0"/>
@@ -5610,8 +7805,19 @@
           <w:szCs w:val="28"/>
           <w:lang w:val="en-US"/>
         </w:rPr>
-        <w:t>triv</w:t>
-      </w:r>
+        <w:t>trivy</w:t>
+      </w:r>
+      <w:proofErr w:type="spellEnd"/>
+      <w:r>
+        <w:rPr>
+          <w:i w:val="0"/>
+          <w:iCs w:val="0"/>
+          <w:sz w:val="28"/>
+          <w:szCs w:val="28"/>
+        </w:rPr>
+        <w:t>.</w:t>
+      </w:r>
+      <w:proofErr w:type="spellStart"/>
       <w:r>
         <w:rPr>
           <w:i w:val="0"/>
@@ -5620,27 +7826,10 @@
           <w:szCs w:val="28"/>
           <w:lang w:val="en-US"/>
         </w:rPr>
-        <w:t>y</w:t>
-      </w:r>
-      <w:r>
-        <w:rPr>
-          <w:i w:val="0"/>
-          <w:iCs w:val="0"/>
-          <w:sz w:val="28"/>
-          <w:szCs w:val="28"/>
-        </w:rPr>
-        <w:t>.</w:t>
-      </w:r>
-      <w:r>
-        <w:rPr>
-          <w:i w:val="0"/>
-          <w:iCs w:val="0"/>
-          <w:sz w:val="28"/>
-          <w:szCs w:val="28"/>
-          <w:lang w:val="en-US"/>
-        </w:rPr>
         <w:t>json</w:t>
       </w:r>
+      <w:proofErr w:type="spellEnd"/>
+      <w:proofErr w:type="gramEnd"/>
       <w:r>
         <w:rPr>
           <w:i w:val="0"/>
@@ -5650,6 +7839,7 @@
         </w:rPr>
         <w:t xml:space="preserve">, который в своё очередь был загружен на скан в </w:t>
       </w:r>
+      <w:proofErr w:type="spellStart"/>
       <w:r>
         <w:rPr>
           <w:i w:val="0"/>
@@ -5659,6 +7849,7 @@
         </w:rPr>
         <w:t>DefectDojo</w:t>
       </w:r>
+      <w:proofErr w:type="spellEnd"/>
       <w:r>
         <w:rPr>
           <w:i w:val="0"/>
@@ -5674,7 +7865,6 @@
           <w:iCs w:val="0"/>
           <w:sz w:val="28"/>
           <w:szCs w:val="28"/>
-          <w:lang w:val="en-US"/>
         </w:rPr>
         <w:t xml:space="preserve"> </w:t>
       </w:r>
@@ -5740,17 +7930,7 @@
           <w:sz w:val="28"/>
           <w:szCs w:val="28"/>
         </w:rPr>
-        <w:t>ису</w:t>
-      </w:r>
-      <w:r>
-        <w:rPr>
-          <w:rFonts w:cs="Times New Roman"/>
-          <w:i w:val="0"/>
-          <w:iCs w:val="0"/>
-          <w:sz w:val="28"/>
-          <w:szCs w:val="28"/>
-        </w:rPr>
-        <w:t>н</w:t>
+        <w:t>исун</w:t>
       </w:r>
       <w:r>
         <w:rPr>
@@ -5811,16 +7991,16 @@
           <w:iCs w:val="0"/>
           <w:sz w:val="28"/>
           <w:szCs w:val="28"/>
-        </w:rPr>
-      </w:pPr>
-      <w:r>
-        <w:rPr>
-          <w:i w:val="0"/>
-          <w:iCs w:val="0"/>
-          <w:sz w:val="28"/>
-          <w:szCs w:val="28"/>
           <w:lang w:val="en-US"/>
         </w:rPr>
+      </w:pPr>
+      <w:r>
+        <w:rPr>
+          <w:i w:val="0"/>
+          <w:iCs w:val="0"/>
+          <w:sz w:val="28"/>
+          <w:szCs w:val="28"/>
+        </w:rPr>
         <w:tab/>
       </w:r>
       <w:r>
@@ -5936,6 +8116,7 @@
         </w:rPr>
         <w:t xml:space="preserve"> отображает то, что показывал </w:t>
       </w:r>
+      <w:proofErr w:type="spellStart"/>
       <w:r>
         <w:rPr>
           <w:i w:val="0"/>
@@ -5946,6 +8127,7 @@
         </w:rPr>
         <w:t>trivy</w:t>
       </w:r>
+      <w:proofErr w:type="spellEnd"/>
       <w:r>
         <w:rPr>
           <w:i w:val="0"/>
@@ -5991,6 +8173,7 @@
         </w:rPr>
         <w:t xml:space="preserve"> </w:t>
       </w:r>
+      <w:proofErr w:type="spellStart"/>
       <w:r>
         <w:rPr>
           <w:i w:val="0"/>
@@ -6000,6 +8183,7 @@
         </w:rPr>
         <w:t>DefectDOJO</w:t>
       </w:r>
+      <w:proofErr w:type="spellEnd"/>
       <w:r>
         <w:rPr>
           <w:i w:val="0"/>
@@ -6009,52 +8193,6 @@
         </w:rPr>
         <w:t xml:space="preserve"> принимает на вход отчёты от сканеров и позволяет отслеживать исправление уязвимостей.</w:t>
       </w:r>
-    </w:p>
-    <w:p>
-      <w:pPr>
-        <w:pStyle w:val="af5"/>
-        <w:ind w:firstLine="0"/>
-        <w:rPr>
-          <w:i w:val="0"/>
-          <w:iCs w:val="0"/>
-          <w:sz w:val="28"/>
-          <w:szCs w:val="28"/>
-        </w:rPr>
-      </w:pPr>
-    </w:p>
-    <w:p>
-      <w:pPr>
-        <w:pStyle w:val="af5"/>
-        <w:ind w:firstLine="0"/>
-        <w:rPr>
-          <w:i w:val="0"/>
-          <w:iCs w:val="0"/>
-          <w:sz w:val="28"/>
-          <w:szCs w:val="28"/>
-        </w:rPr>
-      </w:pPr>
-      <w:r>
-        <w:rPr>
-          <w:i w:val="0"/>
-          <w:iCs w:val="0"/>
-          <w:sz w:val="28"/>
-          <w:szCs w:val="28"/>
-        </w:rPr>
-        <w:t>*Дальше в планах типа пофиксить уязвимость и посмотреть чо будет*</w:t>
-      </w:r>
-    </w:p>
-    <w:p>
-      <w:pPr>
-        <w:pStyle w:val="af5"/>
-        <w:ind w:firstLine="0"/>
-        <w:rPr>
-          <w:b/>
-          <w:i w:val="0"/>
-          <w:iCs w:val="0"/>
-          <w:sz w:val="28"/>
-          <w:szCs w:val="28"/>
-        </w:rPr>
-      </w:pPr>
     </w:p>
     <w:p>
       <w:pPr>
@@ -6072,6 +8210,7 @@
       <w:r>
         <w:rPr>
           <w:b/>
+          <w:noProof/>
         </w:rPr>
         <w:lastRenderedPageBreak/>
         <w:drawing>
@@ -6117,17 +8256,534 @@
         <w:jc w:val="center"/>
         <w:rPr>
           <w:rFonts w:cs="Times New Roman"/>
+          <w:i w:val="0"/>
+          <w:iCs w:val="0"/>
+          <w:sz w:val="28"/>
+          <w:szCs w:val="28"/>
+        </w:rPr>
+      </w:pPr>
+      <w:bookmarkStart w:id="14" w:name="_Ref215315321"/>
+      <w:r>
+        <w:rPr>
+          <w:rFonts w:cs="Times New Roman"/>
+          <w:i w:val="0"/>
+          <w:iCs w:val="0"/>
+          <w:sz w:val="28"/>
+          <w:szCs w:val="28"/>
+        </w:rPr>
+        <w:t xml:space="preserve">Рисунок </w:t>
+      </w:r>
+      <w:r>
+        <w:rPr>
+          <w:rFonts w:cs="Times New Roman"/>
+          <w:i w:val="0"/>
+          <w:iCs w:val="0"/>
+          <w:sz w:val="28"/>
+          <w:szCs w:val="28"/>
+        </w:rPr>
+        <w:fldChar w:fldCharType="begin"/>
+      </w:r>
+      <w:r>
+        <w:rPr>
+          <w:rFonts w:cs="Times New Roman"/>
+          <w:i w:val="0"/>
+          <w:iCs w:val="0"/>
+          <w:sz w:val="28"/>
+          <w:szCs w:val="28"/>
+        </w:rPr>
+        <w:instrText xml:space="preserve"> SEQ Рисунок \* ARABIC </w:instrText>
+      </w:r>
+      <w:r>
+        <w:rPr>
+          <w:rFonts w:cs="Times New Roman"/>
+          <w:i w:val="0"/>
+          <w:iCs w:val="0"/>
+          <w:sz w:val="28"/>
+          <w:szCs w:val="28"/>
+        </w:rPr>
+        <w:fldChar w:fldCharType="separate"/>
+      </w:r>
+      <w:r>
+        <w:rPr>
+          <w:rFonts w:cs="Times New Roman"/>
+          <w:i w:val="0"/>
+          <w:iCs w:val="0"/>
+          <w:noProof/>
+          <w:sz w:val="28"/>
+          <w:szCs w:val="28"/>
+        </w:rPr>
+        <w:t>5</w:t>
+      </w:r>
+      <w:r>
+        <w:rPr>
+          <w:rFonts w:cs="Times New Roman"/>
+          <w:i w:val="0"/>
+          <w:iCs w:val="0"/>
+          <w:sz w:val="28"/>
+          <w:szCs w:val="28"/>
+        </w:rPr>
+        <w:fldChar w:fldCharType="end"/>
+      </w:r>
+      <w:bookmarkEnd w:id="14"/>
+      <w:r>
+        <w:rPr>
+          <w:rFonts w:cs="Times New Roman"/>
+          <w:i w:val="0"/>
+          <w:iCs w:val="0"/>
+          <w:sz w:val="28"/>
+          <w:szCs w:val="28"/>
+        </w:rPr>
+        <w:t xml:space="preserve"> - </w:t>
+      </w:r>
+      <w:r>
+        <w:rPr>
+          <w:rFonts w:cs="Times New Roman"/>
+          <w:i w:val="0"/>
+          <w:iCs w:val="0"/>
+          <w:sz w:val="28"/>
+          <w:szCs w:val="28"/>
+        </w:rPr>
+        <w:t>Р</w:t>
+      </w:r>
+      <w:r>
+        <w:rPr>
+          <w:rFonts w:cs="Times New Roman"/>
+          <w:i w:val="0"/>
+          <w:iCs w:val="0"/>
+          <w:sz w:val="28"/>
+          <w:szCs w:val="28"/>
+        </w:rPr>
+        <w:t xml:space="preserve">езультаты </w:t>
+      </w:r>
+      <w:proofErr w:type="spellStart"/>
+      <w:r>
+        <w:rPr>
+          <w:rFonts w:cs="Times New Roman"/>
+          <w:i w:val="0"/>
+          <w:iCs w:val="0"/>
+          <w:sz w:val="28"/>
+          <w:szCs w:val="28"/>
+        </w:rPr>
+        <w:t>DefectDoj</w:t>
+      </w:r>
+      <w:proofErr w:type="spellEnd"/>
+      <w:r>
+        <w:rPr>
+          <w:rFonts w:cs="Times New Roman"/>
+          <w:i w:val="0"/>
+          <w:iCs w:val="0"/>
+          <w:sz w:val="28"/>
+          <w:szCs w:val="28"/>
+          <w:lang w:val="en-US"/>
+        </w:rPr>
+        <w:t>o</w:t>
+      </w:r>
+    </w:p>
+    <w:p>
+      <w:pPr>
+        <w:pStyle w:val="af5"/>
+        <w:jc w:val="center"/>
+        <w:rPr>
+          <w:rFonts w:cs="Times New Roman"/>
+          <w:i w:val="0"/>
+          <w:iCs w:val="0"/>
+          <w:sz w:val="28"/>
+          <w:szCs w:val="28"/>
+        </w:rPr>
+      </w:pPr>
+    </w:p>
+    <w:p>
+      <w:pPr>
+        <w:pStyle w:val="af5"/>
+        <w:rPr>
+          <w:rFonts w:cs="Times New Roman"/>
+          <w:i w:val="0"/>
+          <w:iCs w:val="0"/>
+          <w:sz w:val="28"/>
+          <w:szCs w:val="28"/>
+        </w:rPr>
+      </w:pPr>
+      <w:r>
+        <w:rPr>
+          <w:rFonts w:cs="Times New Roman"/>
+          <w:i w:val="0"/>
+          <w:iCs w:val="0"/>
+          <w:sz w:val="28"/>
+          <w:szCs w:val="28"/>
+        </w:rPr>
+        <w:t xml:space="preserve">Затем искусственные уязвимости были исправлены, создан новый тест, который закрыл все предыдущие, так как они теперь отсутствую в проекте (точнее отсутствуют в </w:t>
+      </w:r>
+      <w:r>
+        <w:rPr>
+          <w:rFonts w:cs="Times New Roman"/>
+          <w:i w:val="0"/>
+          <w:iCs w:val="0"/>
+          <w:sz w:val="28"/>
+          <w:szCs w:val="28"/>
+          <w:lang w:val="en-US"/>
+        </w:rPr>
+        <w:t>SBOM</w:t>
+      </w:r>
+      <w:r>
+        <w:rPr>
+          <w:rFonts w:cs="Times New Roman"/>
+          <w:i w:val="0"/>
+          <w:iCs w:val="0"/>
+          <w:sz w:val="28"/>
+          <w:szCs w:val="28"/>
+        </w:rPr>
+        <w:t xml:space="preserve"> </w:t>
+      </w:r>
+      <w:r>
+        <w:rPr>
+          <w:rFonts w:cs="Times New Roman"/>
+          <w:i w:val="0"/>
+          <w:iCs w:val="0"/>
+          <w:sz w:val="28"/>
+          <w:szCs w:val="28"/>
+        </w:rPr>
+        <w:t xml:space="preserve">и </w:t>
+      </w:r>
+      <w:proofErr w:type="spellStart"/>
+      <w:r>
+        <w:rPr>
+          <w:rFonts w:cs="Times New Roman"/>
+          <w:i w:val="0"/>
+          <w:iCs w:val="0"/>
+          <w:sz w:val="28"/>
+          <w:szCs w:val="28"/>
+          <w:lang w:val="en-US"/>
+        </w:rPr>
+        <w:t>Trivy</w:t>
+      </w:r>
+      <w:proofErr w:type="spellEnd"/>
+      <w:r>
+        <w:rPr>
+          <w:rFonts w:cs="Times New Roman"/>
+          <w:i w:val="0"/>
+          <w:iCs w:val="0"/>
+          <w:sz w:val="28"/>
+          <w:szCs w:val="28"/>
+        </w:rPr>
+        <w:t xml:space="preserve"> </w:t>
+      </w:r>
+      <w:r>
+        <w:rPr>
+          <w:rFonts w:cs="Times New Roman"/>
+          <w:i w:val="0"/>
+          <w:iCs w:val="0"/>
+          <w:sz w:val="28"/>
+          <w:szCs w:val="28"/>
+        </w:rPr>
+        <w:t xml:space="preserve">файлах, так как при сканировании этих уязвимостей в проекте больше не было). Результаты исправления </w:t>
+      </w:r>
+      <w:proofErr w:type="gramStart"/>
+      <w:r>
+        <w:rPr>
+          <w:rFonts w:cs="Times New Roman"/>
+          <w:i w:val="0"/>
+          <w:iCs w:val="0"/>
+          <w:sz w:val="28"/>
+          <w:szCs w:val="28"/>
+        </w:rPr>
+        <w:t>и  повторного</w:t>
+      </w:r>
+      <w:proofErr w:type="gramEnd"/>
+      <w:r>
+        <w:rPr>
+          <w:rFonts w:cs="Times New Roman"/>
+          <w:i w:val="0"/>
+          <w:iCs w:val="0"/>
+          <w:sz w:val="28"/>
+          <w:szCs w:val="28"/>
+        </w:rPr>
+        <w:t xml:space="preserve"> сканирования представлены на </w:t>
+      </w:r>
+      <w:r>
+        <w:rPr>
+          <w:rFonts w:cs="Times New Roman"/>
+          <w:i w:val="0"/>
+          <w:iCs w:val="0"/>
+          <w:sz w:val="28"/>
+          <w:szCs w:val="28"/>
+        </w:rPr>
+        <w:fldChar w:fldCharType="begin"/>
+      </w:r>
+      <w:r>
+        <w:rPr>
+          <w:rFonts w:cs="Times New Roman"/>
+          <w:i w:val="0"/>
+          <w:iCs w:val="0"/>
+          <w:sz w:val="28"/>
+          <w:szCs w:val="28"/>
+        </w:rPr>
+        <w:instrText xml:space="preserve"> REF _Ref218600947 \h </w:instrText>
+      </w:r>
+      <w:r>
+        <w:rPr>
+          <w:rFonts w:cs="Times New Roman"/>
+          <w:i w:val="0"/>
+          <w:iCs w:val="0"/>
+          <w:sz w:val="28"/>
+          <w:szCs w:val="28"/>
+        </w:rPr>
+      </w:r>
+      <w:r>
+        <w:rPr>
+          <w:rFonts w:cs="Times New Roman"/>
+          <w:i w:val="0"/>
+          <w:iCs w:val="0"/>
+          <w:sz w:val="28"/>
+          <w:szCs w:val="28"/>
+        </w:rPr>
+        <w:fldChar w:fldCharType="separate"/>
+      </w:r>
+      <w:r>
+        <w:rPr>
+          <w:i w:val="0"/>
+          <w:iCs w:val="0"/>
+          <w:sz w:val="28"/>
+          <w:szCs w:val="28"/>
+        </w:rPr>
+        <w:t>р</w:t>
+      </w:r>
+      <w:r>
+        <w:rPr>
+          <w:i w:val="0"/>
+          <w:iCs w:val="0"/>
+          <w:sz w:val="28"/>
+          <w:szCs w:val="28"/>
+        </w:rPr>
+        <w:t>исунк</w:t>
+      </w:r>
+      <w:r>
+        <w:rPr>
+          <w:i w:val="0"/>
+          <w:iCs w:val="0"/>
+          <w:sz w:val="28"/>
+          <w:szCs w:val="28"/>
+        </w:rPr>
+        <w:t>е</w:t>
+      </w:r>
+      <w:r>
+        <w:rPr>
+          <w:i w:val="0"/>
+          <w:iCs w:val="0"/>
+          <w:sz w:val="28"/>
+          <w:szCs w:val="28"/>
+        </w:rPr>
+        <w:t xml:space="preserve"> </w:t>
+      </w:r>
+      <w:r>
+        <w:rPr>
+          <w:i w:val="0"/>
+          <w:iCs w:val="0"/>
+          <w:noProof/>
+          <w:sz w:val="28"/>
+          <w:szCs w:val="28"/>
+        </w:rPr>
+        <w:t>6</w:t>
+      </w:r>
+      <w:r>
+        <w:rPr>
+          <w:rFonts w:cs="Times New Roman"/>
+          <w:i w:val="0"/>
+          <w:iCs w:val="0"/>
+          <w:sz w:val="28"/>
+          <w:szCs w:val="28"/>
+        </w:rPr>
+        <w:fldChar w:fldCharType="end"/>
+      </w:r>
+      <w:r>
+        <w:rPr>
+          <w:rFonts w:cs="Times New Roman"/>
+          <w:i w:val="0"/>
+          <w:iCs w:val="0"/>
+          <w:sz w:val="28"/>
+          <w:szCs w:val="28"/>
+        </w:rPr>
+        <w:t xml:space="preserve"> и </w:t>
+      </w:r>
+      <w:r>
+        <w:rPr>
+          <w:rFonts w:cs="Times New Roman"/>
+          <w:i w:val="0"/>
+          <w:iCs w:val="0"/>
+          <w:sz w:val="28"/>
+          <w:szCs w:val="28"/>
+        </w:rPr>
+        <w:fldChar w:fldCharType="begin"/>
+      </w:r>
+      <w:r>
+        <w:rPr>
+          <w:rFonts w:cs="Times New Roman"/>
+          <w:i w:val="0"/>
+          <w:iCs w:val="0"/>
+          <w:sz w:val="28"/>
+          <w:szCs w:val="28"/>
+        </w:rPr>
+        <w:instrText xml:space="preserve"> REF _Ref218600949 \h </w:instrText>
+      </w:r>
+      <w:r>
+        <w:rPr>
+          <w:rFonts w:cs="Times New Roman"/>
+          <w:i w:val="0"/>
+          <w:iCs w:val="0"/>
+          <w:sz w:val="28"/>
+          <w:szCs w:val="28"/>
+        </w:rPr>
+      </w:r>
+      <w:r>
+        <w:rPr>
+          <w:rFonts w:cs="Times New Roman"/>
+          <w:i w:val="0"/>
+          <w:iCs w:val="0"/>
+          <w:sz w:val="28"/>
+          <w:szCs w:val="28"/>
+        </w:rPr>
+        <w:fldChar w:fldCharType="separate"/>
+      </w:r>
+      <w:r>
+        <w:rPr>
+          <w:i w:val="0"/>
+          <w:iCs w:val="0"/>
+          <w:color w:val="auto"/>
+          <w:sz w:val="28"/>
+          <w:szCs w:val="28"/>
+        </w:rPr>
+        <w:t>р</w:t>
+      </w:r>
+      <w:r>
+        <w:rPr>
+          <w:i w:val="0"/>
+          <w:iCs w:val="0"/>
+          <w:color w:val="auto"/>
+          <w:sz w:val="28"/>
+          <w:szCs w:val="28"/>
+        </w:rPr>
+        <w:t>исунк</w:t>
+      </w:r>
+      <w:r>
+        <w:rPr>
+          <w:i w:val="0"/>
+          <w:iCs w:val="0"/>
+          <w:color w:val="auto"/>
+          <w:sz w:val="28"/>
+          <w:szCs w:val="28"/>
+        </w:rPr>
+        <w:t>е</w:t>
+      </w:r>
+      <w:r>
+        <w:rPr>
+          <w:i w:val="0"/>
+          <w:iCs w:val="0"/>
+          <w:color w:val="auto"/>
+          <w:sz w:val="28"/>
+          <w:szCs w:val="28"/>
+        </w:rPr>
+        <w:t xml:space="preserve"> </w:t>
+      </w:r>
+      <w:r>
+        <w:rPr>
+          <w:i w:val="0"/>
+          <w:iCs w:val="0"/>
+          <w:noProof/>
+          <w:color w:val="auto"/>
+          <w:sz w:val="28"/>
+          <w:szCs w:val="28"/>
+        </w:rPr>
+        <w:t>7</w:t>
+      </w:r>
+      <w:r>
+        <w:rPr>
+          <w:rFonts w:cs="Times New Roman"/>
+          <w:i w:val="0"/>
+          <w:iCs w:val="0"/>
+          <w:sz w:val="28"/>
+          <w:szCs w:val="28"/>
+        </w:rPr>
+        <w:fldChar w:fldCharType="end"/>
+      </w:r>
+      <w:r>
+        <w:rPr>
+          <w:rFonts w:cs="Times New Roman"/>
+          <w:i w:val="0"/>
+          <w:iCs w:val="0"/>
+          <w:sz w:val="28"/>
+          <w:szCs w:val="28"/>
+        </w:rPr>
+        <w:t>.</w:t>
+      </w:r>
+    </w:p>
+    <w:p>
+      <w:pPr>
+        <w:pStyle w:val="af5"/>
+        <w:keepNext/>
+        <w:ind w:firstLine="0"/>
+        <w:jc w:val="center"/>
+      </w:pPr>
+      <w:r>
+        <w:rPr>
+          <w:rFonts w:cs="Times New Roman"/>
           <w:b/>
           <w:i w:val="0"/>
           <w:iCs w:val="0"/>
           <w:sz w:val="28"/>
           <w:szCs w:val="28"/>
         </w:rPr>
-      </w:pPr>
-      <w:bookmarkStart w:id="14" w:name="_Ref215315321"/>
-      <w:r>
+        <w:drawing>
+          <wp:inline distT="0" distB="0" distL="0" distR="0" wp14:anchorId="65AA5AB5" wp14:editId="7DF609BB">
+            <wp:extent cx="5939790" cy="2677160"/>
+            <wp:effectExtent l="0" t="0" r="3810" b="8890"/>
+            <wp:docPr id="45608989" name="Рисунок 1"/>
+            <wp:cNvGraphicFramePr>
+              <a:graphicFrameLocks xmlns:a="http://schemas.openxmlformats.org/drawingml/2006/main" noChangeAspect="1"/>
+            </wp:cNvGraphicFramePr>
+            <a:graphic xmlns:a="http://schemas.openxmlformats.org/drawingml/2006/main">
+              <a:graphicData uri="http://schemas.openxmlformats.org/drawingml/2006/picture">
+                <pic:pic xmlns:pic="http://schemas.openxmlformats.org/drawingml/2006/picture">
+                  <pic:nvPicPr>
+                    <pic:cNvPr id="45608989" name=""/>
+                    <pic:cNvPicPr/>
+                  </pic:nvPicPr>
+                  <pic:blipFill>
+                    <a:blip r:embed="rId14"/>
+                    <a:stretch>
+                      <a:fillRect/>
+                    </a:stretch>
+                  </pic:blipFill>
+                  <pic:spPr>
+                    <a:xfrm>
+                      <a:off x="0" y="0"/>
+                      <a:ext cx="5939790" cy="2677160"/>
+                    </a:xfrm>
+                    <a:prstGeom prst="rect">
+                      <a:avLst/>
+                    </a:prstGeom>
+                  </pic:spPr>
+                </pic:pic>
+              </a:graphicData>
+            </a:graphic>
+          </wp:inline>
+        </w:drawing>
+      </w:r>
+    </w:p>
+    <w:p>
+      <w:pPr>
+        <w:pStyle w:val="af5"/>
+        <w:jc w:val="center"/>
         <w:rPr>
           <w:rFonts w:cs="Times New Roman"/>
+          <w:b/>
+          <w:i w:val="0"/>
+          <w:iCs w:val="0"/>
+          <w:sz w:val="32"/>
+          <w:szCs w:val="32"/>
+        </w:rPr>
+      </w:pPr>
+      <w:bookmarkStart w:id="15" w:name="_Ref218600947"/>
+      <w:r>
+        <w:rPr>
           <w:i w:val="0"/>
           <w:iCs w:val="0"/>
           <w:sz w:val="28"/>
@@ -6137,9 +8793,179 @@
       </w:r>
       <w:r>
         <w:rPr>
+          <w:i w:val="0"/>
+          <w:iCs w:val="0"/>
+          <w:sz w:val="28"/>
+          <w:szCs w:val="28"/>
+        </w:rPr>
+        <w:fldChar w:fldCharType="begin"/>
+      </w:r>
+      <w:r>
+        <w:rPr>
+          <w:i w:val="0"/>
+          <w:iCs w:val="0"/>
+          <w:sz w:val="28"/>
+          <w:szCs w:val="28"/>
+        </w:rPr>
+        <w:instrText xml:space="preserve"> SEQ Рисунок \* ARABIC </w:instrText>
+      </w:r>
+      <w:r>
+        <w:rPr>
+          <w:i w:val="0"/>
+          <w:iCs w:val="0"/>
+          <w:sz w:val="28"/>
+          <w:szCs w:val="28"/>
+        </w:rPr>
+        <w:fldChar w:fldCharType="separate"/>
+      </w:r>
+      <w:r>
+        <w:rPr>
+          <w:i w:val="0"/>
+          <w:iCs w:val="0"/>
+          <w:noProof/>
+          <w:sz w:val="28"/>
+          <w:szCs w:val="28"/>
+        </w:rPr>
+        <w:t>6</w:t>
+      </w:r>
+      <w:r>
+        <w:rPr>
+          <w:i w:val="0"/>
+          <w:iCs w:val="0"/>
+          <w:sz w:val="28"/>
+          <w:szCs w:val="28"/>
+        </w:rPr>
+        <w:fldChar w:fldCharType="end"/>
+      </w:r>
+      <w:bookmarkEnd w:id="15"/>
+      <w:r>
+        <w:rPr>
+          <w:i w:val="0"/>
+          <w:iCs w:val="0"/>
+          <w:sz w:val="28"/>
+          <w:szCs w:val="28"/>
+        </w:rPr>
+        <w:t xml:space="preserve"> - Результаты </w:t>
+      </w:r>
+      <w:proofErr w:type="spellStart"/>
+      <w:r>
+        <w:rPr>
+          <w:i w:val="0"/>
+          <w:iCs w:val="0"/>
+          <w:sz w:val="28"/>
+          <w:szCs w:val="28"/>
+        </w:rPr>
+        <w:t>DefectDojo</w:t>
+      </w:r>
+      <w:proofErr w:type="spellEnd"/>
+      <w:r>
+        <w:rPr>
+          <w:i w:val="0"/>
+          <w:iCs w:val="0"/>
+          <w:sz w:val="28"/>
+          <w:szCs w:val="28"/>
+        </w:rPr>
+        <w:t xml:space="preserve"> после устранения уязвимостей 1</w:t>
+      </w:r>
+    </w:p>
+    <w:p>
+      <w:pPr>
+        <w:pStyle w:val="af5"/>
+        <w:ind w:firstLine="0"/>
+        <w:jc w:val="center"/>
+        <w:rPr>
           <w:rFonts w:cs="Times New Roman"/>
-          <w:i w:val="0"/>
-          <w:iCs w:val="0"/>
+          <w:b/>
+          <w:i w:val="0"/>
+          <w:iCs w:val="0"/>
+          <w:sz w:val="28"/>
+          <w:szCs w:val="28"/>
+        </w:rPr>
+      </w:pPr>
+    </w:p>
+    <w:p>
+      <w:pPr>
+        <w:pStyle w:val="af5"/>
+        <w:keepNext/>
+        <w:ind w:firstLine="0"/>
+        <w:jc w:val="center"/>
+      </w:pPr>
+      <w:r>
+        <w:rPr>
+          <w:rFonts w:cs="Times New Roman"/>
+          <w:b/>
+          <w:i w:val="0"/>
+          <w:iCs w:val="0"/>
+          <w:sz w:val="28"/>
+          <w:szCs w:val="28"/>
+        </w:rPr>
+        <w:lastRenderedPageBreak/>
+        <w:drawing>
+          <wp:inline distT="0" distB="0" distL="0" distR="0" wp14:anchorId="79DEDE3B" wp14:editId="16FC1E6E">
+            <wp:extent cx="5939790" cy="2232660"/>
+            <wp:effectExtent l="0" t="0" r="3810" b="0"/>
+            <wp:docPr id="1754842783" name="Рисунок 1"/>
+            <wp:cNvGraphicFramePr>
+              <a:graphicFrameLocks xmlns:a="http://schemas.openxmlformats.org/drawingml/2006/main" noChangeAspect="1"/>
+            </wp:cNvGraphicFramePr>
+            <a:graphic xmlns:a="http://schemas.openxmlformats.org/drawingml/2006/main">
+              <a:graphicData uri="http://schemas.openxmlformats.org/drawingml/2006/picture">
+                <pic:pic xmlns:pic="http://schemas.openxmlformats.org/drawingml/2006/picture">
+                  <pic:nvPicPr>
+                    <pic:cNvPr id="1754842783" name=""/>
+                    <pic:cNvPicPr/>
+                  </pic:nvPicPr>
+                  <pic:blipFill>
+                    <a:blip r:embed="rId15"/>
+                    <a:stretch>
+                      <a:fillRect/>
+                    </a:stretch>
+                  </pic:blipFill>
+                  <pic:spPr>
+                    <a:xfrm>
+                      <a:off x="0" y="0"/>
+                      <a:ext cx="5939790" cy="2232660"/>
+                    </a:xfrm>
+                    <a:prstGeom prst="rect">
+                      <a:avLst/>
+                    </a:prstGeom>
+                  </pic:spPr>
+                </pic:pic>
+              </a:graphicData>
+            </a:graphic>
+          </wp:inline>
+        </w:drawing>
+      </w:r>
+    </w:p>
+    <w:p>
+      <w:pPr>
+        <w:pStyle w:val="af5"/>
+        <w:jc w:val="center"/>
+        <w:rPr>
+          <w:rFonts w:cs="Times New Roman"/>
+          <w:i w:val="0"/>
+          <w:iCs w:val="0"/>
+          <w:color w:val="auto"/>
+          <w:sz w:val="28"/>
+          <w:szCs w:val="28"/>
+        </w:rPr>
+      </w:pPr>
+      <w:bookmarkStart w:id="16" w:name="_Ref218600949"/>
+      <w:r>
+        <w:rPr>
+          <w:i w:val="0"/>
+          <w:iCs w:val="0"/>
+          <w:color w:val="auto"/>
+          <w:sz w:val="28"/>
+          <w:szCs w:val="28"/>
+        </w:rPr>
+        <w:t xml:space="preserve">Рисунок </w:t>
+      </w:r>
+      <w:r>
+        <w:rPr>
+          <w:i w:val="0"/>
+          <w:iCs w:val="0"/>
+          <w:color w:val="auto"/>
           <w:sz w:val="28"/>
           <w:szCs w:val="28"/>
         </w:rPr>
@@ -6147,9 +8973,9 @@
       </w:r>
       <w:r>
         <w:rPr>
-          <w:rFonts w:cs="Times New Roman"/>
-          <w:i w:val="0"/>
-          <w:iCs w:val="0"/>
+          <w:i w:val="0"/>
+          <w:iCs w:val="0"/>
+          <w:color w:val="auto"/>
           <w:sz w:val="28"/>
           <w:szCs w:val="28"/>
         </w:rPr>
@@ -6157,9 +8983,9 @@
       </w:r>
       <w:r>
         <w:rPr>
-          <w:rFonts w:cs="Times New Roman"/>
-          <w:i w:val="0"/>
-          <w:iCs w:val="0"/>
+          <w:i w:val="0"/>
+          <w:iCs w:val="0"/>
+          <w:color w:val="auto"/>
           <w:sz w:val="28"/>
           <w:szCs w:val="28"/>
         </w:rPr>
@@ -6167,66 +8993,57 @@
       </w:r>
       <w:r>
         <w:rPr>
-          <w:rFonts w:cs="Times New Roman"/>
           <w:i w:val="0"/>
           <w:iCs w:val="0"/>
           <w:noProof/>
-          <w:sz w:val="28"/>
-          <w:szCs w:val="28"/>
-        </w:rPr>
-        <w:t>5</w:t>
-      </w:r>
-      <w:r>
-        <w:rPr>
-          <w:rFonts w:cs="Times New Roman"/>
-          <w:i w:val="0"/>
-          <w:iCs w:val="0"/>
+          <w:color w:val="auto"/>
+          <w:sz w:val="28"/>
+          <w:szCs w:val="28"/>
+        </w:rPr>
+        <w:t>7</w:t>
+      </w:r>
+      <w:r>
+        <w:rPr>
+          <w:i w:val="0"/>
+          <w:iCs w:val="0"/>
+          <w:color w:val="auto"/>
           <w:sz w:val="28"/>
           <w:szCs w:val="28"/>
         </w:rPr>
         <w:fldChar w:fldCharType="end"/>
       </w:r>
-      <w:bookmarkEnd w:id="14"/>
-      <w:r>
-        <w:rPr>
-          <w:rFonts w:cs="Times New Roman"/>
-          <w:i w:val="0"/>
-          <w:iCs w:val="0"/>
-          <w:sz w:val="28"/>
-          <w:szCs w:val="28"/>
-        </w:rPr>
-        <w:t xml:space="preserve"> - </w:t>
-      </w:r>
-      <w:r>
-        <w:rPr>
-          <w:rFonts w:cs="Times New Roman"/>
-          <w:i w:val="0"/>
-          <w:iCs w:val="0"/>
-          <w:sz w:val="28"/>
-          <w:szCs w:val="28"/>
-        </w:rPr>
-        <w:t>Р</w:t>
-      </w:r>
-      <w:r>
-        <w:rPr>
-          <w:rFonts w:cs="Times New Roman"/>
-          <w:i w:val="0"/>
-          <w:iCs w:val="0"/>
-          <w:sz w:val="28"/>
-          <w:szCs w:val="28"/>
-        </w:rPr>
-        <w:t>езультаты DefectDoj</w:t>
-      </w:r>
-      <w:r>
-        <w:rPr>
-          <w:rFonts w:cs="Times New Roman"/>
-          <w:i w:val="0"/>
-          <w:iCs w:val="0"/>
-          <w:sz w:val="28"/>
-          <w:szCs w:val="28"/>
-          <w:lang w:val="en-US"/>
-        </w:rPr>
-        <w:t>o</w:t>
+      <w:bookmarkEnd w:id="16"/>
+      <w:r>
+        <w:rPr>
+          <w:i w:val="0"/>
+          <w:iCs w:val="0"/>
+          <w:color w:val="auto"/>
+          <w:sz w:val="28"/>
+          <w:szCs w:val="28"/>
+        </w:rPr>
+        <w:t xml:space="preserve"> - Результаты </w:t>
+      </w:r>
+      <w:proofErr w:type="spellStart"/>
+      <w:r>
+        <w:rPr>
+          <w:i w:val="0"/>
+          <w:iCs w:val="0"/>
+          <w:color w:val="auto"/>
+          <w:sz w:val="28"/>
+          <w:szCs w:val="28"/>
+        </w:rPr>
+        <w:t>DefectDojo</w:t>
+      </w:r>
+      <w:proofErr w:type="spellEnd"/>
+      <w:r>
+        <w:rPr>
+          <w:i w:val="0"/>
+          <w:iCs w:val="0"/>
+          <w:color w:val="auto"/>
+          <w:sz w:val="28"/>
+          <w:szCs w:val="28"/>
+        </w:rPr>
+        <w:t xml:space="preserve"> после устранения уязвимостей 2</w:t>
       </w:r>
     </w:p>
     <w:p>
@@ -6257,6 +9074,16 @@
     </w:p>
     <w:p>
       <w:pPr>
+        <w:spacing w:line="240" w:lineRule="auto"/>
+        <w:ind w:firstLine="0"/>
+        <w:jc w:val="left"/>
+        <w:rPr>
+          <w:b/>
+        </w:rPr>
+      </w:pPr>
+    </w:p>
+    <w:p>
+      <w:pPr>
         <w:suppressAutoHyphens w:val="0"/>
         <w:ind w:left="708" w:firstLine="1"/>
         <w:jc w:val="center"/>
@@ -6286,7 +9113,7 @@
           <w:b/>
         </w:rPr>
       </w:pPr>
-      <w:bookmarkStart w:id="15" w:name="_Toc135843909"/>
+      <w:bookmarkStart w:id="17" w:name="_Toc135843909"/>
       <w:r>
         <w:rPr>
           <w:b/>
@@ -6294,7 +9121,7 @@
         <w:lastRenderedPageBreak/>
         <w:t>СПИСОК ИСПОЛЬЗОВАННЫХ ИСТОЧНИКОВ</w:t>
       </w:r>
-      <w:bookmarkEnd w:id="15"/>
+      <w:bookmarkEnd w:id="17"/>
     </w:p>
     <w:p>
       <w:pPr>
@@ -6309,8 +9136,8 @@
       </w:pPr>
     </w:p>
     <w:sectPr>
-      <w:footerReference w:type="default" r:id="rId14"/>
-      <w:footerReference w:type="first" r:id="rId15"/>
+      <w:footerReference w:type="default" r:id="rId16"/>
+      <w:footerReference w:type="first" r:id="rId17"/>
       <w:pgSz w:w="11906" w:h="16838"/>
       <w:pgMar w:top="1134" w:right="567" w:bottom="1134" w:left="1985" w:header="0" w:footer="567" w:gutter="0"/>
       <w:cols w:space="720"/>
@@ -14054,6 +16881,7 @@
   <w:style w:type="character" w:default="1" w:styleId="a0">
     <w:name w:val="Default Paragraph Font"/>
     <w:uiPriority w:val="1"/>
+    <w:semiHidden/>
     <w:unhideWhenUsed/>
   </w:style>
   <w:style w:type="table" w:default="1" w:styleId="a1">

</xml_diff>

<commit_message>
part number i do not know which 2
</commit_message>
<xml_diff>
--- a/coursework/Курсовая_ТРИПО.docx
+++ b/coursework/Курсовая_ТРИПО.docx
@@ -8942,7 +8942,6 @@
         <w:pStyle w:val="af5"/>
         <w:jc w:val="center"/>
         <w:rPr>
-          <w:rFonts w:cs="Times New Roman"/>
           <w:i w:val="0"/>
           <w:iCs w:val="0"/>
           <w:color w:val="auto"/>
@@ -9044,6 +9043,1608 @@
           <w:szCs w:val="28"/>
         </w:rPr>
         <w:t xml:space="preserve"> после устранения уязвимостей 2</w:t>
+      </w:r>
+    </w:p>
+    <w:p>
+      <w:pPr>
+        <w:pStyle w:val="af5"/>
+        <w:jc w:val="center"/>
+        <w:rPr>
+          <w:i w:val="0"/>
+          <w:iCs w:val="0"/>
+          <w:color w:val="auto"/>
+          <w:sz w:val="28"/>
+          <w:szCs w:val="28"/>
+        </w:rPr>
+      </w:pPr>
+    </w:p>
+    <w:p>
+      <w:pPr>
+        <w:pStyle w:val="4"/>
+        <w:suppressAutoHyphens w:val="0"/>
+        <w:spacing w:before="0"/>
+        <w:ind w:firstLine="0"/>
+        <w:contextualSpacing/>
+        <w:rPr>
+          <w:rStyle w:val="a6"/>
+          <w:rFonts w:ascii="Times New Roman" w:eastAsia="Times New Roman" w:hAnsi="Times New Roman" w:cs="Times New Roman"/>
+          <w:i w:val="0"/>
+          <w:color w:val="0F1115"/>
+          <w:lang w:val="en-US"/>
+        </w:rPr>
+      </w:pPr>
+      <w:r>
+        <w:rPr>
+          <w:rStyle w:val="a6"/>
+          <w:rFonts w:ascii="Times New Roman" w:eastAsia="Times New Roman" w:hAnsi="Times New Roman" w:cs="Times New Roman"/>
+          <w:i w:val="0"/>
+          <w:color w:val="0F1115"/>
+        </w:rPr>
+        <w:t>4</w:t>
+      </w:r>
+      <w:r>
+        <w:rPr>
+          <w:rStyle w:val="a6"/>
+          <w:rFonts w:ascii="Times New Roman" w:eastAsia="Times New Roman" w:hAnsi="Times New Roman" w:cs="Times New Roman"/>
+          <w:i w:val="0"/>
+          <w:color w:val="0F1115"/>
+        </w:rPr>
+        <w:t>.</w:t>
+      </w:r>
+      <w:r>
+        <w:rPr>
+          <w:rStyle w:val="a6"/>
+          <w:rFonts w:ascii="Times New Roman" w:eastAsia="Times New Roman" w:hAnsi="Times New Roman" w:cs="Times New Roman"/>
+          <w:i w:val="0"/>
+          <w:color w:val="0F1115"/>
+        </w:rPr>
+        <w:t>4</w:t>
+      </w:r>
+      <w:r>
+        <w:rPr>
+          <w:rStyle w:val="a6"/>
+          <w:rFonts w:ascii="Times New Roman" w:eastAsia="Times New Roman" w:hAnsi="Times New Roman" w:cs="Times New Roman"/>
+          <w:i w:val="0"/>
+          <w:color w:val="0F1115"/>
+        </w:rPr>
+        <w:t xml:space="preserve">. </w:t>
+      </w:r>
+      <w:r>
+        <w:rPr>
+          <w:rStyle w:val="a6"/>
+          <w:rFonts w:ascii="Times New Roman" w:eastAsia="Times New Roman" w:hAnsi="Times New Roman" w:cs="Times New Roman"/>
+          <w:i w:val="0"/>
+          <w:color w:val="0F1115"/>
+        </w:rPr>
+        <w:t xml:space="preserve">Создание </w:t>
+      </w:r>
+      <w:bookmarkStart w:id="17" w:name="_Hlk218606928"/>
+      <w:r>
+        <w:rPr>
+          <w:rStyle w:val="a6"/>
+          <w:rFonts w:ascii="Times New Roman" w:eastAsia="Times New Roman" w:hAnsi="Times New Roman" w:cs="Times New Roman"/>
+          <w:i w:val="0"/>
+          <w:color w:val="0F1115"/>
+          <w:lang w:val="en-US"/>
+        </w:rPr>
+        <w:t>pipeline</w:t>
+      </w:r>
+      <w:r>
+        <w:rPr>
+          <w:rStyle w:val="a6"/>
+          <w:rFonts w:ascii="Times New Roman" w:eastAsia="Times New Roman" w:hAnsi="Times New Roman" w:cs="Times New Roman"/>
+          <w:i w:val="0"/>
+          <w:color w:val="0F1115"/>
+        </w:rPr>
+        <w:t xml:space="preserve"> </w:t>
+      </w:r>
+      <w:bookmarkEnd w:id="17"/>
+      <w:r>
+        <w:rPr>
+          <w:rStyle w:val="a6"/>
+          <w:rFonts w:ascii="Times New Roman" w:eastAsia="Times New Roman" w:hAnsi="Times New Roman" w:cs="Times New Roman"/>
+          <w:i w:val="0"/>
+          <w:color w:val="0F1115"/>
+        </w:rPr>
+        <w:t xml:space="preserve">для проекта в </w:t>
+      </w:r>
+      <w:r>
+        <w:rPr>
+          <w:rStyle w:val="a6"/>
+          <w:rFonts w:ascii="Times New Roman" w:eastAsia="Times New Roman" w:hAnsi="Times New Roman" w:cs="Times New Roman"/>
+          <w:i w:val="0"/>
+          <w:color w:val="0F1115"/>
+          <w:lang w:val="en-US"/>
+        </w:rPr>
+        <w:t>GitHub</w:t>
+      </w:r>
+    </w:p>
+    <w:p>
+      <w:r>
+        <w:t xml:space="preserve">Был создан минимальный проект с уязвимостями на </w:t>
+      </w:r>
+      <w:r>
+        <w:rPr>
+          <w:lang w:val="en-US"/>
+        </w:rPr>
+        <w:t>python</w:t>
+      </w:r>
+      <w:r>
+        <w:t xml:space="preserve"> </w:t>
+      </w:r>
+      <w:r>
+        <w:t>https://github.com/PKotik/TestPipeLine.git</w:t>
+      </w:r>
+      <w:r>
+        <w:t xml:space="preserve">, который содержит несколько </w:t>
+      </w:r>
+      <w:proofErr w:type="spellStart"/>
+      <w:r>
+        <w:rPr>
+          <w:lang w:val="en-US"/>
+        </w:rPr>
+        <w:t>src</w:t>
+      </w:r>
+      <w:proofErr w:type="spellEnd"/>
+      <w:r>
+        <w:t>-файлов и конфигурационных.</w:t>
+      </w:r>
+      <w:r>
+        <w:t xml:space="preserve"> </w:t>
+      </w:r>
+      <w:r>
+        <w:t>Были выбраны уязвимости</w:t>
+      </w:r>
+      <w:r>
+        <w:t>:</w:t>
+      </w:r>
+    </w:p>
+    <w:p>
+      <w:pPr>
+        <w:ind w:firstLine="0"/>
+      </w:pPr>
+      <w:r>
+        <w:drawing>
+          <wp:inline distT="0" distB="0" distL="0" distR="0" wp14:anchorId="5E71E28B" wp14:editId="2B7EE4B9">
+            <wp:extent cx="5939790" cy="2141220"/>
+            <wp:effectExtent l="0" t="0" r="0" b="0"/>
+            <wp:docPr id="2091808240" name="Рисунок 1"/>
+            <wp:cNvGraphicFramePr>
+              <a:graphicFrameLocks xmlns:a="http://schemas.openxmlformats.org/drawingml/2006/main" noChangeAspect="1"/>
+            </wp:cNvGraphicFramePr>
+            <a:graphic xmlns:a="http://schemas.openxmlformats.org/drawingml/2006/main">
+              <a:graphicData uri="http://schemas.openxmlformats.org/drawingml/2006/picture">
+                <pic:pic xmlns:pic="http://schemas.openxmlformats.org/drawingml/2006/picture">
+                  <pic:nvPicPr>
+                    <pic:cNvPr id="0" name="Picture 1"/>
+                    <pic:cNvPicPr>
+                      <a:picLocks noChangeAspect="1" noChangeArrowheads="1"/>
+                    </pic:cNvPicPr>
+                  </pic:nvPicPr>
+                  <pic:blipFill>
+                    <a:blip r:embed="rId16">
+                      <a:extLst>
+                        <a:ext uri="{28A0092B-C50C-407E-A947-70E740481C1C}">
+                          <a14:useLocalDpi xmlns:a14="http://schemas.microsoft.com/office/drawing/2010/main" val="0"/>
+                        </a:ext>
+                      </a:extLst>
+                    </a:blip>
+                    <a:srcRect/>
+                    <a:stretch>
+                      <a:fillRect/>
+                    </a:stretch>
+                  </pic:blipFill>
+                  <pic:spPr bwMode="auto">
+                    <a:xfrm>
+                      <a:off x="0" y="0"/>
+                      <a:ext cx="5939790" cy="2141220"/>
+                    </a:xfrm>
+                    <a:prstGeom prst="rect">
+                      <a:avLst/>
+                    </a:prstGeom>
+                    <a:noFill/>
+                    <a:ln>
+                      <a:noFill/>
+                    </a:ln>
+                  </pic:spPr>
+                </pic:pic>
+              </a:graphicData>
+            </a:graphic>
+          </wp:inline>
+        </w:drawing>
+      </w:r>
+    </w:p>
+    <w:p>
+      <w:pPr>
+        <w:ind w:firstLine="0"/>
+      </w:pPr>
+      <w:r>
+        <w:tab/>
+        <w:t xml:space="preserve">А также был создан </w:t>
+      </w:r>
+      <w:proofErr w:type="spellStart"/>
+      <w:r>
+        <w:t>security.yml</w:t>
+      </w:r>
+      <w:proofErr w:type="spellEnd"/>
+      <w:r>
+        <w:t xml:space="preserve"> содержания, представленного на </w:t>
+      </w:r>
+      <w:r>
+        <w:fldChar w:fldCharType="begin"/>
+      </w:r>
+      <w:r>
+        <w:instrText xml:space="preserve"> REF _Ref218606899 \h </w:instrText>
+      </w:r>
+      <w:r>
+        <w:instrText xml:space="preserve"> \* MERGEFORMAT </w:instrText>
+      </w:r>
+      <w:r>
+        <w:fldChar w:fldCharType="separate"/>
+      </w:r>
+      <w:r>
+        <w:t>р</w:t>
+      </w:r>
+      <w:r>
+        <w:t>исунк</w:t>
+      </w:r>
+      <w:r>
+        <w:t>е</w:t>
+      </w:r>
+      <w:r>
+        <w:t xml:space="preserve"> </w:t>
+      </w:r>
+      <w:r>
+        <w:rPr>
+          <w:noProof/>
+        </w:rPr>
+        <w:t>8</w:t>
+      </w:r>
+      <w:r>
+        <w:fldChar w:fldCharType="end"/>
+      </w:r>
+      <w:r>
+        <w:t xml:space="preserve">. Этот файл настраивает </w:t>
+      </w:r>
+      <w:proofErr w:type="spellStart"/>
+      <w:r>
+        <w:t>pipeline</w:t>
+      </w:r>
+      <w:proofErr w:type="spellEnd"/>
+      <w:r>
+        <w:t xml:space="preserve">, включая в него сканирование проекта на уязвимости через </w:t>
+      </w:r>
+      <w:proofErr w:type="spellStart"/>
+      <w:r>
+        <w:rPr>
+          <w:lang w:val="en-US"/>
+        </w:rPr>
+        <w:t>Trivy</w:t>
+      </w:r>
+      <w:proofErr w:type="spellEnd"/>
+      <w:r>
+        <w:t>.</w:t>
+      </w:r>
+    </w:p>
+    <w:p>
+      <w:pPr>
+        <w:pStyle w:val="af5"/>
+        <w:jc w:val="center"/>
+        <w:rPr>
+          <w:i w:val="0"/>
+          <w:iCs w:val="0"/>
+          <w:color w:val="auto"/>
+          <w:sz w:val="28"/>
+          <w:szCs w:val="28"/>
+        </w:rPr>
+      </w:pPr>
+    </w:p>
+    <w:p>
+      <w:pPr>
+        <w:pStyle w:val="af5"/>
+        <w:keepNext/>
+        <w:ind w:firstLine="0"/>
+        <w:jc w:val="center"/>
+      </w:pPr>
+      <w:r>
+        <w:lastRenderedPageBreak/>
+        <w:drawing>
+          <wp:inline distT="0" distB="0" distL="0" distR="0" wp14:anchorId="72278906" wp14:editId="36D2CAD4">
+            <wp:extent cx="5939790" cy="6898005"/>
+            <wp:effectExtent l="0" t="0" r="3810" b="0"/>
+            <wp:docPr id="66554427" name="Рисунок 1"/>
+            <wp:cNvGraphicFramePr>
+              <a:graphicFrameLocks xmlns:a="http://schemas.openxmlformats.org/drawingml/2006/main" noChangeAspect="1"/>
+            </wp:cNvGraphicFramePr>
+            <a:graphic xmlns:a="http://schemas.openxmlformats.org/drawingml/2006/main">
+              <a:graphicData uri="http://schemas.openxmlformats.org/drawingml/2006/picture">
+                <pic:pic xmlns:pic="http://schemas.openxmlformats.org/drawingml/2006/picture">
+                  <pic:nvPicPr>
+                    <pic:cNvPr id="66554427" name=""/>
+                    <pic:cNvPicPr/>
+                  </pic:nvPicPr>
+                  <pic:blipFill>
+                    <a:blip r:embed="rId17"/>
+                    <a:stretch>
+                      <a:fillRect/>
+                    </a:stretch>
+                  </pic:blipFill>
+                  <pic:spPr>
+                    <a:xfrm>
+                      <a:off x="0" y="0"/>
+                      <a:ext cx="5939790" cy="6898005"/>
+                    </a:xfrm>
+                    <a:prstGeom prst="rect">
+                      <a:avLst/>
+                    </a:prstGeom>
+                  </pic:spPr>
+                </pic:pic>
+              </a:graphicData>
+            </a:graphic>
+          </wp:inline>
+        </w:drawing>
+      </w:r>
+    </w:p>
+    <w:p>
+      <w:pPr>
+        <w:pStyle w:val="af5"/>
+        <w:jc w:val="center"/>
+        <w:rPr>
+          <w:i w:val="0"/>
+          <w:iCs w:val="0"/>
+          <w:sz w:val="28"/>
+          <w:szCs w:val="28"/>
+        </w:rPr>
+      </w:pPr>
+      <w:bookmarkStart w:id="18" w:name="_Ref218606899"/>
+      <w:r>
+        <w:rPr>
+          <w:i w:val="0"/>
+          <w:iCs w:val="0"/>
+          <w:sz w:val="28"/>
+          <w:szCs w:val="28"/>
+        </w:rPr>
+        <w:t xml:space="preserve">Рисунок </w:t>
+      </w:r>
+      <w:r>
+        <w:rPr>
+          <w:i w:val="0"/>
+          <w:iCs w:val="0"/>
+          <w:sz w:val="28"/>
+          <w:szCs w:val="28"/>
+        </w:rPr>
+        <w:fldChar w:fldCharType="begin"/>
+      </w:r>
+      <w:r>
+        <w:rPr>
+          <w:i w:val="0"/>
+          <w:iCs w:val="0"/>
+          <w:sz w:val="28"/>
+          <w:szCs w:val="28"/>
+        </w:rPr>
+        <w:instrText xml:space="preserve"> SEQ Рисунок \* ARABIC </w:instrText>
+      </w:r>
+      <w:r>
+        <w:rPr>
+          <w:i w:val="0"/>
+          <w:iCs w:val="0"/>
+          <w:sz w:val="28"/>
+          <w:szCs w:val="28"/>
+        </w:rPr>
+        <w:fldChar w:fldCharType="separate"/>
+      </w:r>
+      <w:r>
+        <w:rPr>
+          <w:i w:val="0"/>
+          <w:iCs w:val="0"/>
+          <w:noProof/>
+          <w:sz w:val="28"/>
+          <w:szCs w:val="28"/>
+        </w:rPr>
+        <w:t>8</w:t>
+      </w:r>
+      <w:r>
+        <w:rPr>
+          <w:i w:val="0"/>
+          <w:iCs w:val="0"/>
+          <w:sz w:val="28"/>
+          <w:szCs w:val="28"/>
+        </w:rPr>
+        <w:fldChar w:fldCharType="end"/>
+      </w:r>
+      <w:bookmarkEnd w:id="18"/>
+      <w:r>
+        <w:rPr>
+          <w:i w:val="0"/>
+          <w:iCs w:val="0"/>
+          <w:sz w:val="28"/>
+          <w:szCs w:val="28"/>
+        </w:rPr>
+        <w:t xml:space="preserve"> - Содержание файла </w:t>
+      </w:r>
+      <w:proofErr w:type="spellStart"/>
+      <w:r>
+        <w:rPr>
+          <w:i w:val="0"/>
+          <w:iCs w:val="0"/>
+          <w:sz w:val="28"/>
+          <w:szCs w:val="28"/>
+        </w:rPr>
+        <w:t>security.yml</w:t>
+      </w:r>
+      <w:proofErr w:type="spellEnd"/>
+    </w:p>
+    <w:p>
+      <w:pPr>
+        <w:pStyle w:val="af5"/>
+        <w:jc w:val="center"/>
+        <w:rPr>
+          <w:i w:val="0"/>
+          <w:iCs w:val="0"/>
+          <w:sz w:val="28"/>
+          <w:szCs w:val="28"/>
+        </w:rPr>
+      </w:pPr>
+    </w:p>
+    <w:p>
+      <w:pPr>
+        <w:pStyle w:val="af5"/>
+        <w:rPr>
+          <w:i w:val="0"/>
+          <w:iCs w:val="0"/>
+          <w:sz w:val="28"/>
+          <w:szCs w:val="28"/>
+        </w:rPr>
+      </w:pPr>
+      <w:r>
+        <w:rPr>
+          <w:i w:val="0"/>
+          <w:iCs w:val="0"/>
+          <w:sz w:val="28"/>
+          <w:szCs w:val="28"/>
+        </w:rPr>
+        <w:t>В репозиторий был запушен коммит и получен результат</w:t>
+      </w:r>
+      <w:r>
+        <w:rPr>
+          <w:i w:val="0"/>
+          <w:iCs w:val="0"/>
+          <w:sz w:val="28"/>
+          <w:szCs w:val="28"/>
+        </w:rPr>
+        <w:t xml:space="preserve">: </w:t>
+      </w:r>
+      <w:r>
+        <w:rPr>
+          <w:i w:val="0"/>
+          <w:iCs w:val="0"/>
+          <w:sz w:val="28"/>
+          <w:szCs w:val="28"/>
+          <w:lang w:val="en-US"/>
+        </w:rPr>
+        <w:t>Error</w:t>
+      </w:r>
+      <w:r>
+        <w:rPr>
+          <w:i w:val="0"/>
+          <w:iCs w:val="0"/>
+          <w:sz w:val="28"/>
+          <w:szCs w:val="28"/>
+        </w:rPr>
+        <w:t>:</w:t>
+      </w:r>
+      <w:r>
+        <w:rPr>
+          <w:i w:val="0"/>
+          <w:iCs w:val="0"/>
+          <w:sz w:val="28"/>
+          <w:szCs w:val="28"/>
+        </w:rPr>
+        <w:t xml:space="preserve"> </w:t>
+      </w:r>
+      <w:r>
+        <w:rPr>
+          <w:i w:val="0"/>
+          <w:iCs w:val="0"/>
+          <w:sz w:val="28"/>
+          <w:szCs w:val="28"/>
+          <w:lang w:val="en-US"/>
+        </w:rPr>
+        <w:t>Process</w:t>
+      </w:r>
+      <w:r>
+        <w:rPr>
+          <w:i w:val="0"/>
+          <w:iCs w:val="0"/>
+          <w:sz w:val="28"/>
+          <w:szCs w:val="28"/>
+        </w:rPr>
+        <w:t xml:space="preserve"> </w:t>
+      </w:r>
+      <w:r>
+        <w:rPr>
+          <w:i w:val="0"/>
+          <w:iCs w:val="0"/>
+          <w:sz w:val="28"/>
+          <w:szCs w:val="28"/>
+          <w:lang w:val="en-US"/>
+        </w:rPr>
+        <w:t>completed</w:t>
+      </w:r>
+      <w:r>
+        <w:rPr>
+          <w:i w:val="0"/>
+          <w:iCs w:val="0"/>
+          <w:sz w:val="28"/>
+          <w:szCs w:val="28"/>
+        </w:rPr>
+        <w:t xml:space="preserve"> </w:t>
+      </w:r>
+      <w:r>
+        <w:rPr>
+          <w:i w:val="0"/>
+          <w:iCs w:val="0"/>
+          <w:sz w:val="28"/>
+          <w:szCs w:val="28"/>
+          <w:lang w:val="en-US"/>
+        </w:rPr>
+        <w:t>with</w:t>
+      </w:r>
+      <w:r>
+        <w:rPr>
+          <w:i w:val="0"/>
+          <w:iCs w:val="0"/>
+          <w:sz w:val="28"/>
+          <w:szCs w:val="28"/>
+        </w:rPr>
+        <w:t xml:space="preserve"> </w:t>
+      </w:r>
+      <w:r>
+        <w:rPr>
+          <w:i w:val="0"/>
+          <w:iCs w:val="0"/>
+          <w:sz w:val="28"/>
+          <w:szCs w:val="28"/>
+          <w:lang w:val="en-US"/>
+        </w:rPr>
+        <w:t>exit</w:t>
+      </w:r>
+      <w:r>
+        <w:rPr>
+          <w:i w:val="0"/>
+          <w:iCs w:val="0"/>
+          <w:sz w:val="28"/>
+          <w:szCs w:val="28"/>
+        </w:rPr>
+        <w:t xml:space="preserve"> </w:t>
+      </w:r>
+      <w:r>
+        <w:rPr>
+          <w:i w:val="0"/>
+          <w:iCs w:val="0"/>
+          <w:sz w:val="28"/>
+          <w:szCs w:val="28"/>
+          <w:lang w:val="en-US"/>
+        </w:rPr>
+        <w:t>code</w:t>
+      </w:r>
+      <w:r>
+        <w:rPr>
+          <w:i w:val="0"/>
+          <w:iCs w:val="0"/>
+          <w:sz w:val="28"/>
+          <w:szCs w:val="28"/>
+        </w:rPr>
+        <w:t xml:space="preserve"> 1</w:t>
+      </w:r>
+      <w:r>
+        <w:rPr>
+          <w:i w:val="0"/>
+          <w:iCs w:val="0"/>
+          <w:sz w:val="28"/>
+          <w:szCs w:val="28"/>
+        </w:rPr>
+        <w:t xml:space="preserve"> </w:t>
+      </w:r>
+      <w:r>
+        <w:rPr>
+          <w:i w:val="0"/>
+          <w:iCs w:val="0"/>
+          <w:sz w:val="28"/>
+          <w:szCs w:val="28"/>
+        </w:rPr>
+        <w:t xml:space="preserve">в отделе </w:t>
+      </w:r>
+      <w:r>
+        <w:rPr>
+          <w:i w:val="0"/>
+          <w:iCs w:val="0"/>
+          <w:sz w:val="28"/>
+          <w:szCs w:val="28"/>
+        </w:rPr>
+        <w:t>“</w:t>
+      </w:r>
+      <w:r>
+        <w:rPr>
+          <w:i w:val="0"/>
+          <w:iCs w:val="0"/>
+          <w:sz w:val="28"/>
+          <w:szCs w:val="28"/>
+          <w:lang w:val="en-US"/>
+        </w:rPr>
+        <w:t>Run</w:t>
+      </w:r>
+      <w:r>
+        <w:rPr>
+          <w:i w:val="0"/>
+          <w:iCs w:val="0"/>
+          <w:sz w:val="28"/>
+          <w:szCs w:val="28"/>
+        </w:rPr>
+        <w:t xml:space="preserve"> </w:t>
+      </w:r>
+      <w:proofErr w:type="spellStart"/>
+      <w:r>
+        <w:rPr>
+          <w:i w:val="0"/>
+          <w:iCs w:val="0"/>
+          <w:sz w:val="28"/>
+          <w:szCs w:val="28"/>
+          <w:lang w:val="en-US"/>
+        </w:rPr>
+        <w:t>Trivy</w:t>
+      </w:r>
+      <w:proofErr w:type="spellEnd"/>
+      <w:r>
+        <w:rPr>
+          <w:i w:val="0"/>
+          <w:iCs w:val="0"/>
+          <w:sz w:val="28"/>
+          <w:szCs w:val="28"/>
+        </w:rPr>
+        <w:t xml:space="preserve"> </w:t>
+      </w:r>
+      <w:r>
+        <w:rPr>
+          <w:i w:val="0"/>
+          <w:iCs w:val="0"/>
+          <w:sz w:val="28"/>
+          <w:szCs w:val="28"/>
+          <w:lang w:val="en-US"/>
+        </w:rPr>
+        <w:t>vulnerability</w:t>
+      </w:r>
+      <w:r>
+        <w:rPr>
+          <w:i w:val="0"/>
+          <w:iCs w:val="0"/>
+          <w:sz w:val="28"/>
+          <w:szCs w:val="28"/>
+        </w:rPr>
+        <w:t xml:space="preserve"> </w:t>
+      </w:r>
+      <w:r>
+        <w:rPr>
+          <w:i w:val="0"/>
+          <w:iCs w:val="0"/>
+          <w:sz w:val="28"/>
+          <w:szCs w:val="28"/>
+          <w:lang w:val="en-US"/>
+        </w:rPr>
+        <w:t>scanner</w:t>
+      </w:r>
+      <w:r>
+        <w:rPr>
+          <w:i w:val="0"/>
+          <w:iCs w:val="0"/>
+          <w:sz w:val="28"/>
+          <w:szCs w:val="28"/>
+        </w:rPr>
+        <w:t>”</w:t>
+      </w:r>
+      <w:r>
+        <w:rPr>
+          <w:i w:val="0"/>
+          <w:iCs w:val="0"/>
+          <w:sz w:val="28"/>
+          <w:szCs w:val="28"/>
+        </w:rPr>
+        <w:t>, что говорит о том, что коммит упал из-за найденных уязвимостей.</w:t>
+      </w:r>
+      <w:r>
+        <w:rPr>
+          <w:i w:val="0"/>
+          <w:iCs w:val="0"/>
+          <w:sz w:val="28"/>
+          <w:szCs w:val="28"/>
+        </w:rPr>
+        <w:t xml:space="preserve"> </w:t>
+      </w:r>
+    </w:p>
+    <w:p>
+      <w:pPr>
+        <w:pStyle w:val="af5"/>
+        <w:rPr>
+          <w:i w:val="0"/>
+          <w:iCs w:val="0"/>
+          <w:sz w:val="28"/>
+          <w:szCs w:val="28"/>
+          <w:lang w:val="en-US"/>
+        </w:rPr>
+      </w:pPr>
+      <w:r>
+        <w:rPr>
+          <w:i w:val="0"/>
+          <w:iCs w:val="0"/>
+          <w:sz w:val="28"/>
+          <w:szCs w:val="28"/>
+        </w:rPr>
+        <w:lastRenderedPageBreak/>
+        <w:t xml:space="preserve">Был скачан и исследован </w:t>
+      </w:r>
+      <w:proofErr w:type="spellStart"/>
+      <w:proofErr w:type="gramStart"/>
+      <w:r>
+        <w:rPr>
+          <w:i w:val="0"/>
+          <w:iCs w:val="0"/>
+          <w:sz w:val="28"/>
+          <w:szCs w:val="28"/>
+          <w:lang w:val="en-US"/>
+        </w:rPr>
+        <w:t>sbom</w:t>
+      </w:r>
+      <w:proofErr w:type="spellEnd"/>
+      <w:r>
+        <w:rPr>
+          <w:i w:val="0"/>
+          <w:iCs w:val="0"/>
+          <w:sz w:val="28"/>
+          <w:szCs w:val="28"/>
+        </w:rPr>
+        <w:t>.</w:t>
+      </w:r>
+      <w:proofErr w:type="spellStart"/>
+      <w:r>
+        <w:rPr>
+          <w:i w:val="0"/>
+          <w:iCs w:val="0"/>
+          <w:sz w:val="28"/>
+          <w:szCs w:val="28"/>
+          <w:lang w:val="en-US"/>
+        </w:rPr>
+        <w:t>json</w:t>
+      </w:r>
+      <w:proofErr w:type="spellEnd"/>
+      <w:proofErr w:type="gramEnd"/>
+      <w:r>
+        <w:rPr>
+          <w:i w:val="0"/>
+          <w:iCs w:val="0"/>
+          <w:sz w:val="28"/>
+          <w:szCs w:val="28"/>
+        </w:rPr>
+        <w:t xml:space="preserve">, который сгенерировался при прохождении </w:t>
+      </w:r>
+      <w:r>
+        <w:rPr>
+          <w:i w:val="0"/>
+          <w:iCs w:val="0"/>
+          <w:sz w:val="28"/>
+          <w:szCs w:val="28"/>
+          <w:lang w:val="en-US"/>
+        </w:rPr>
+        <w:t>pipeline</w:t>
+      </w:r>
+      <w:r>
+        <w:rPr>
+          <w:i w:val="0"/>
+          <w:iCs w:val="0"/>
+          <w:sz w:val="28"/>
+          <w:szCs w:val="28"/>
+        </w:rPr>
+        <w:t xml:space="preserve">, что представлено на </w:t>
+      </w:r>
+      <w:r>
+        <w:rPr>
+          <w:i w:val="0"/>
+          <w:iCs w:val="0"/>
+          <w:sz w:val="28"/>
+          <w:szCs w:val="28"/>
+        </w:rPr>
+        <w:fldChar w:fldCharType="begin"/>
+      </w:r>
+      <w:r>
+        <w:rPr>
+          <w:i w:val="0"/>
+          <w:iCs w:val="0"/>
+          <w:sz w:val="28"/>
+          <w:szCs w:val="28"/>
+        </w:rPr>
+        <w:instrText xml:space="preserve"> REF _Ref218608828 \h </w:instrText>
+      </w:r>
+      <w:r>
+        <w:rPr>
+          <w:i w:val="0"/>
+          <w:iCs w:val="0"/>
+          <w:sz w:val="28"/>
+          <w:szCs w:val="28"/>
+        </w:rPr>
+      </w:r>
+      <w:r>
+        <w:rPr>
+          <w:i w:val="0"/>
+          <w:iCs w:val="0"/>
+          <w:sz w:val="28"/>
+          <w:szCs w:val="28"/>
+        </w:rPr>
+        <w:fldChar w:fldCharType="separate"/>
+      </w:r>
+      <w:r>
+        <w:rPr>
+          <w:i w:val="0"/>
+          <w:iCs w:val="0"/>
+          <w:color w:val="auto"/>
+          <w:sz w:val="28"/>
+          <w:szCs w:val="28"/>
+        </w:rPr>
+        <w:t>р</w:t>
+      </w:r>
+      <w:r>
+        <w:rPr>
+          <w:i w:val="0"/>
+          <w:iCs w:val="0"/>
+          <w:color w:val="auto"/>
+          <w:sz w:val="28"/>
+          <w:szCs w:val="28"/>
+        </w:rPr>
+        <w:t>исун</w:t>
+      </w:r>
+      <w:r>
+        <w:rPr>
+          <w:i w:val="0"/>
+          <w:iCs w:val="0"/>
+          <w:color w:val="auto"/>
+          <w:sz w:val="28"/>
+          <w:szCs w:val="28"/>
+        </w:rPr>
+        <w:t>ке</w:t>
+      </w:r>
+      <w:r>
+        <w:rPr>
+          <w:i w:val="0"/>
+          <w:iCs w:val="0"/>
+          <w:color w:val="auto"/>
+          <w:sz w:val="28"/>
+          <w:szCs w:val="28"/>
+        </w:rPr>
+        <w:t xml:space="preserve"> </w:t>
+      </w:r>
+      <w:r>
+        <w:rPr>
+          <w:i w:val="0"/>
+          <w:iCs w:val="0"/>
+          <w:noProof/>
+          <w:color w:val="auto"/>
+          <w:sz w:val="28"/>
+          <w:szCs w:val="28"/>
+        </w:rPr>
+        <w:t>9</w:t>
+      </w:r>
+      <w:r>
+        <w:rPr>
+          <w:i w:val="0"/>
+          <w:iCs w:val="0"/>
+          <w:sz w:val="28"/>
+          <w:szCs w:val="28"/>
+        </w:rPr>
+        <w:fldChar w:fldCharType="end"/>
+      </w:r>
+      <w:r>
+        <w:rPr>
+          <w:i w:val="0"/>
+          <w:iCs w:val="0"/>
+          <w:sz w:val="28"/>
+          <w:szCs w:val="28"/>
+        </w:rPr>
+        <w:t>.</w:t>
+      </w:r>
+    </w:p>
+    <w:p>
+      <w:pPr>
+        <w:pStyle w:val="af5"/>
+        <w:keepNext/>
+        <w:ind w:firstLine="0"/>
+        <w:jc w:val="center"/>
+      </w:pPr>
+      <w:r>
+        <w:rPr>
+          <w:i w:val="0"/>
+          <w:iCs w:val="0"/>
+          <w:sz w:val="28"/>
+          <w:szCs w:val="28"/>
+          <w:lang w:val="en-US"/>
+        </w:rPr>
+        <w:drawing>
+          <wp:inline distT="0" distB="0" distL="0" distR="0" wp14:anchorId="30AE6994" wp14:editId="5374D4B8">
+            <wp:extent cx="5939790" cy="3585845"/>
+            <wp:effectExtent l="0" t="0" r="3810" b="0"/>
+            <wp:docPr id="1659005908" name="Рисунок 1"/>
+            <wp:cNvGraphicFramePr>
+              <a:graphicFrameLocks xmlns:a="http://schemas.openxmlformats.org/drawingml/2006/main" noChangeAspect="1"/>
+            </wp:cNvGraphicFramePr>
+            <a:graphic xmlns:a="http://schemas.openxmlformats.org/drawingml/2006/main">
+              <a:graphicData uri="http://schemas.openxmlformats.org/drawingml/2006/picture">
+                <pic:pic xmlns:pic="http://schemas.openxmlformats.org/drawingml/2006/picture">
+                  <pic:nvPicPr>
+                    <pic:cNvPr id="1659005908" name=""/>
+                    <pic:cNvPicPr/>
+                  </pic:nvPicPr>
+                  <pic:blipFill>
+                    <a:blip r:embed="rId18"/>
+                    <a:stretch>
+                      <a:fillRect/>
+                    </a:stretch>
+                  </pic:blipFill>
+                  <pic:spPr>
+                    <a:xfrm>
+                      <a:off x="0" y="0"/>
+                      <a:ext cx="5939790" cy="3585845"/>
+                    </a:xfrm>
+                    <a:prstGeom prst="rect">
+                      <a:avLst/>
+                    </a:prstGeom>
+                  </pic:spPr>
+                </pic:pic>
+              </a:graphicData>
+            </a:graphic>
+          </wp:inline>
+        </w:drawing>
+      </w:r>
+    </w:p>
+    <w:p>
+      <w:pPr>
+        <w:pStyle w:val="af5"/>
+        <w:jc w:val="center"/>
+        <w:rPr>
+          <w:i w:val="0"/>
+          <w:iCs w:val="0"/>
+          <w:color w:val="auto"/>
+          <w:sz w:val="28"/>
+          <w:szCs w:val="28"/>
+          <w:lang w:val="en-US"/>
+        </w:rPr>
+      </w:pPr>
+      <w:bookmarkStart w:id="19" w:name="_Ref218608828"/>
+      <w:r>
+        <w:rPr>
+          <w:i w:val="0"/>
+          <w:iCs w:val="0"/>
+          <w:color w:val="auto"/>
+          <w:sz w:val="28"/>
+          <w:szCs w:val="28"/>
+        </w:rPr>
+        <w:t xml:space="preserve">Рисунок </w:t>
+      </w:r>
+      <w:r>
+        <w:rPr>
+          <w:i w:val="0"/>
+          <w:iCs w:val="0"/>
+          <w:color w:val="auto"/>
+          <w:sz w:val="28"/>
+          <w:szCs w:val="28"/>
+        </w:rPr>
+        <w:fldChar w:fldCharType="begin"/>
+      </w:r>
+      <w:r>
+        <w:rPr>
+          <w:i w:val="0"/>
+          <w:iCs w:val="0"/>
+          <w:color w:val="auto"/>
+          <w:sz w:val="28"/>
+          <w:szCs w:val="28"/>
+        </w:rPr>
+        <w:instrText xml:space="preserve"> SEQ Рисунок \* ARABIC </w:instrText>
+      </w:r>
+      <w:r>
+        <w:rPr>
+          <w:i w:val="0"/>
+          <w:iCs w:val="0"/>
+          <w:color w:val="auto"/>
+          <w:sz w:val="28"/>
+          <w:szCs w:val="28"/>
+        </w:rPr>
+        <w:fldChar w:fldCharType="separate"/>
+      </w:r>
+      <w:r>
+        <w:rPr>
+          <w:i w:val="0"/>
+          <w:iCs w:val="0"/>
+          <w:noProof/>
+          <w:color w:val="auto"/>
+          <w:sz w:val="28"/>
+          <w:szCs w:val="28"/>
+        </w:rPr>
+        <w:t>9</w:t>
+      </w:r>
+      <w:r>
+        <w:rPr>
+          <w:i w:val="0"/>
+          <w:iCs w:val="0"/>
+          <w:color w:val="auto"/>
+          <w:sz w:val="28"/>
+          <w:szCs w:val="28"/>
+        </w:rPr>
+        <w:fldChar w:fldCharType="end"/>
+      </w:r>
+      <w:bookmarkEnd w:id="19"/>
+      <w:r>
+        <w:rPr>
+          <w:i w:val="0"/>
+          <w:iCs w:val="0"/>
+          <w:color w:val="auto"/>
+          <w:sz w:val="28"/>
+          <w:szCs w:val="28"/>
+        </w:rPr>
+        <w:t xml:space="preserve"> - Уязвимости проекта</w:t>
+      </w:r>
+    </w:p>
+    <w:p>
+      <w:pPr>
+        <w:pStyle w:val="af5"/>
+        <w:rPr>
+          <w:i w:val="0"/>
+          <w:iCs w:val="0"/>
+          <w:color w:val="auto"/>
+          <w:sz w:val="28"/>
+          <w:szCs w:val="28"/>
+          <w:lang w:val="en-US"/>
+        </w:rPr>
+      </w:pPr>
+    </w:p>
+    <w:p>
+      <w:pPr>
+        <w:pStyle w:val="af5"/>
+        <w:rPr>
+          <w:i w:val="0"/>
+          <w:iCs w:val="0"/>
+          <w:color w:val="auto"/>
+          <w:sz w:val="28"/>
+          <w:szCs w:val="28"/>
+        </w:rPr>
+      </w:pPr>
+      <w:r>
+        <w:rPr>
+          <w:i w:val="0"/>
+          <w:iCs w:val="0"/>
+          <w:color w:val="auto"/>
+          <w:sz w:val="28"/>
+          <w:szCs w:val="28"/>
+        </w:rPr>
+        <w:t xml:space="preserve">Далее была произведена попытка исправить уязвимости. Были исправлены не все, но большинство, </w:t>
+      </w:r>
+      <w:r>
+        <w:rPr>
+          <w:i w:val="0"/>
+          <w:iCs w:val="0"/>
+          <w:color w:val="auto"/>
+          <w:sz w:val="28"/>
+          <w:szCs w:val="28"/>
+          <w:lang w:val="en-US"/>
+        </w:rPr>
+        <w:t>pipeline</w:t>
+      </w:r>
+      <w:r>
+        <w:rPr>
+          <w:i w:val="0"/>
+          <w:iCs w:val="0"/>
+          <w:color w:val="auto"/>
+          <w:sz w:val="28"/>
+          <w:szCs w:val="28"/>
+        </w:rPr>
+        <w:t xml:space="preserve"> </w:t>
+      </w:r>
+      <w:r>
+        <w:rPr>
+          <w:i w:val="0"/>
+          <w:iCs w:val="0"/>
+          <w:color w:val="auto"/>
+          <w:sz w:val="28"/>
+          <w:szCs w:val="28"/>
+        </w:rPr>
+        <w:t>так и не прошёл, но файл также был исследован и был получен отчёт всего о трёх уязвимостях (</w:t>
+      </w:r>
+      <w:r>
+        <w:rPr>
+          <w:i w:val="0"/>
+          <w:iCs w:val="0"/>
+          <w:color w:val="auto"/>
+          <w:sz w:val="28"/>
+          <w:szCs w:val="28"/>
+        </w:rPr>
+        <w:fldChar w:fldCharType="begin"/>
+      </w:r>
+      <w:r>
+        <w:rPr>
+          <w:i w:val="0"/>
+          <w:iCs w:val="0"/>
+          <w:color w:val="auto"/>
+          <w:sz w:val="28"/>
+          <w:szCs w:val="28"/>
+        </w:rPr>
+        <w:instrText xml:space="preserve"> REF _Ref218609377 \h </w:instrText>
+      </w:r>
+      <w:r>
+        <w:rPr>
+          <w:i w:val="0"/>
+          <w:iCs w:val="0"/>
+          <w:color w:val="auto"/>
+          <w:sz w:val="28"/>
+          <w:szCs w:val="28"/>
+        </w:rPr>
+      </w:r>
+      <w:r>
+        <w:rPr>
+          <w:i w:val="0"/>
+          <w:iCs w:val="0"/>
+          <w:color w:val="auto"/>
+          <w:sz w:val="28"/>
+          <w:szCs w:val="28"/>
+        </w:rPr>
+        <w:fldChar w:fldCharType="separate"/>
+      </w:r>
+      <w:r>
+        <w:rPr>
+          <w:i w:val="0"/>
+          <w:iCs w:val="0"/>
+          <w:sz w:val="28"/>
+          <w:szCs w:val="28"/>
+        </w:rPr>
+        <w:t xml:space="preserve">Рисунок </w:t>
+      </w:r>
+      <w:r>
+        <w:rPr>
+          <w:i w:val="0"/>
+          <w:iCs w:val="0"/>
+          <w:noProof/>
+          <w:sz w:val="28"/>
+          <w:szCs w:val="28"/>
+        </w:rPr>
+        <w:t>10</w:t>
+      </w:r>
+      <w:r>
+        <w:rPr>
+          <w:i w:val="0"/>
+          <w:iCs w:val="0"/>
+          <w:color w:val="auto"/>
+          <w:sz w:val="28"/>
+          <w:szCs w:val="28"/>
+        </w:rPr>
+        <w:fldChar w:fldCharType="end"/>
+      </w:r>
+      <w:r>
+        <w:rPr>
+          <w:i w:val="0"/>
+          <w:iCs w:val="0"/>
+          <w:color w:val="auto"/>
+          <w:sz w:val="28"/>
+          <w:szCs w:val="28"/>
+        </w:rPr>
+        <w:t>).</w:t>
+      </w:r>
+    </w:p>
+    <w:p>
+      <w:pPr>
+        <w:pStyle w:val="af5"/>
+        <w:keepNext/>
+        <w:ind w:firstLine="0"/>
+        <w:jc w:val="center"/>
+      </w:pPr>
+      <w:r>
+        <w:rPr>
+          <w:i w:val="0"/>
+          <w:iCs w:val="0"/>
+          <w:color w:val="auto"/>
+          <w:sz w:val="32"/>
+          <w:szCs w:val="32"/>
+        </w:rPr>
+        <w:drawing>
+          <wp:inline distT="0" distB="0" distL="0" distR="0" wp14:anchorId="11A041A1" wp14:editId="4D35AD83">
+            <wp:extent cx="5939790" cy="838200"/>
+            <wp:effectExtent l="0" t="0" r="3810" b="0"/>
+            <wp:docPr id="803541528" name="Рисунок 1"/>
+            <wp:cNvGraphicFramePr>
+              <a:graphicFrameLocks xmlns:a="http://schemas.openxmlformats.org/drawingml/2006/main" noChangeAspect="1"/>
+            </wp:cNvGraphicFramePr>
+            <a:graphic xmlns:a="http://schemas.openxmlformats.org/drawingml/2006/main">
+              <a:graphicData uri="http://schemas.openxmlformats.org/drawingml/2006/picture">
+                <pic:pic xmlns:pic="http://schemas.openxmlformats.org/drawingml/2006/picture">
+                  <pic:nvPicPr>
+                    <pic:cNvPr id="803541528" name=""/>
+                    <pic:cNvPicPr/>
+                  </pic:nvPicPr>
+                  <pic:blipFill>
+                    <a:blip r:embed="rId19"/>
+                    <a:stretch>
+                      <a:fillRect/>
+                    </a:stretch>
+                  </pic:blipFill>
+                  <pic:spPr>
+                    <a:xfrm>
+                      <a:off x="0" y="0"/>
+                      <a:ext cx="5939790" cy="838200"/>
+                    </a:xfrm>
+                    <a:prstGeom prst="rect">
+                      <a:avLst/>
+                    </a:prstGeom>
+                  </pic:spPr>
+                </pic:pic>
+              </a:graphicData>
+            </a:graphic>
+          </wp:inline>
+        </w:drawing>
+      </w:r>
+    </w:p>
+    <w:p>
+      <w:pPr>
+        <w:pStyle w:val="af5"/>
+        <w:jc w:val="center"/>
+        <w:rPr>
+          <w:i w:val="0"/>
+          <w:iCs w:val="0"/>
+          <w:sz w:val="28"/>
+          <w:szCs w:val="28"/>
+        </w:rPr>
+      </w:pPr>
+      <w:bookmarkStart w:id="20" w:name="_Ref218609377"/>
+      <w:r>
+        <w:rPr>
+          <w:i w:val="0"/>
+          <w:iCs w:val="0"/>
+          <w:sz w:val="28"/>
+          <w:szCs w:val="28"/>
+        </w:rPr>
+        <w:t xml:space="preserve">Рисунок </w:t>
+      </w:r>
+      <w:r>
+        <w:rPr>
+          <w:i w:val="0"/>
+          <w:iCs w:val="0"/>
+          <w:sz w:val="28"/>
+          <w:szCs w:val="28"/>
+        </w:rPr>
+        <w:fldChar w:fldCharType="begin"/>
+      </w:r>
+      <w:r>
+        <w:rPr>
+          <w:i w:val="0"/>
+          <w:iCs w:val="0"/>
+          <w:sz w:val="28"/>
+          <w:szCs w:val="28"/>
+        </w:rPr>
+        <w:instrText xml:space="preserve"> SEQ Рисунок \* ARABIC </w:instrText>
+      </w:r>
+      <w:r>
+        <w:rPr>
+          <w:i w:val="0"/>
+          <w:iCs w:val="0"/>
+          <w:sz w:val="28"/>
+          <w:szCs w:val="28"/>
+        </w:rPr>
+        <w:fldChar w:fldCharType="separate"/>
+      </w:r>
+      <w:r>
+        <w:rPr>
+          <w:i w:val="0"/>
+          <w:iCs w:val="0"/>
+          <w:noProof/>
+          <w:sz w:val="28"/>
+          <w:szCs w:val="28"/>
+        </w:rPr>
+        <w:t>10</w:t>
+      </w:r>
+      <w:r>
+        <w:rPr>
+          <w:i w:val="0"/>
+          <w:iCs w:val="0"/>
+          <w:sz w:val="28"/>
+          <w:szCs w:val="28"/>
+        </w:rPr>
+        <w:fldChar w:fldCharType="end"/>
+      </w:r>
+      <w:bookmarkEnd w:id="20"/>
+      <w:r>
+        <w:rPr>
+          <w:i w:val="0"/>
+          <w:iCs w:val="0"/>
+          <w:sz w:val="28"/>
+          <w:szCs w:val="28"/>
+        </w:rPr>
+        <w:t xml:space="preserve"> - Попытка исправить уязвимости проекта </w:t>
+      </w:r>
+      <w:r>
+        <w:rPr>
+          <w:i w:val="0"/>
+          <w:iCs w:val="0"/>
+          <w:sz w:val="28"/>
+          <w:szCs w:val="28"/>
+          <w:lang w:val="en-US"/>
+        </w:rPr>
+        <w:t>GitHub</w:t>
+      </w:r>
+    </w:p>
+    <w:p>
+      <w:pPr>
+        <w:pStyle w:val="af5"/>
+        <w:jc w:val="center"/>
+        <w:rPr>
+          <w:i w:val="0"/>
+          <w:iCs w:val="0"/>
+          <w:sz w:val="28"/>
+          <w:szCs w:val="28"/>
+        </w:rPr>
+      </w:pPr>
+    </w:p>
+    <w:p>
+      <w:pPr>
+        <w:pStyle w:val="af5"/>
+        <w:rPr>
+          <w:i w:val="0"/>
+          <w:iCs w:val="0"/>
+          <w:sz w:val="28"/>
+          <w:szCs w:val="28"/>
+        </w:rPr>
+      </w:pPr>
+      <w:r>
+        <w:rPr>
+          <w:i w:val="0"/>
+          <w:iCs w:val="0"/>
+          <w:sz w:val="28"/>
+          <w:szCs w:val="28"/>
+        </w:rPr>
+        <w:t xml:space="preserve">Была произведена повторная попытка исправить уязвимости и в этот раз </w:t>
+      </w:r>
+      <w:r>
+        <w:rPr>
+          <w:i w:val="0"/>
+          <w:iCs w:val="0"/>
+          <w:sz w:val="28"/>
+          <w:szCs w:val="28"/>
+          <w:lang w:val="en-US"/>
+        </w:rPr>
+        <w:t>pipeline</w:t>
+      </w:r>
+      <w:r>
+        <w:rPr>
+          <w:i w:val="0"/>
+          <w:iCs w:val="0"/>
+          <w:sz w:val="28"/>
+          <w:szCs w:val="28"/>
+        </w:rPr>
+        <w:t xml:space="preserve"> </w:t>
+      </w:r>
+      <w:r>
+        <w:rPr>
+          <w:i w:val="0"/>
+          <w:iCs w:val="0"/>
+          <w:sz w:val="28"/>
+          <w:szCs w:val="28"/>
+        </w:rPr>
+        <w:t>коммита прошёл успешно (</w:t>
+      </w:r>
+      <w:r>
+        <w:rPr>
+          <w:i w:val="0"/>
+          <w:iCs w:val="0"/>
+          <w:sz w:val="28"/>
+          <w:szCs w:val="28"/>
+        </w:rPr>
+        <w:fldChar w:fldCharType="begin"/>
+      </w:r>
+      <w:r>
+        <w:rPr>
+          <w:i w:val="0"/>
+          <w:iCs w:val="0"/>
+          <w:sz w:val="28"/>
+          <w:szCs w:val="28"/>
+        </w:rPr>
+        <w:instrText xml:space="preserve"> REF _Ref218610121 \h </w:instrText>
+      </w:r>
+      <w:r>
+        <w:rPr>
+          <w:i w:val="0"/>
+          <w:iCs w:val="0"/>
+          <w:sz w:val="28"/>
+          <w:szCs w:val="28"/>
+        </w:rPr>
+      </w:r>
+      <w:r>
+        <w:rPr>
+          <w:i w:val="0"/>
+          <w:iCs w:val="0"/>
+          <w:sz w:val="28"/>
+          <w:szCs w:val="28"/>
+        </w:rPr>
+        <w:fldChar w:fldCharType="separate"/>
+      </w:r>
+      <w:r>
+        <w:rPr>
+          <w:i w:val="0"/>
+          <w:iCs w:val="0"/>
+          <w:sz w:val="28"/>
+          <w:szCs w:val="28"/>
+        </w:rPr>
+        <w:t xml:space="preserve">Рисунок </w:t>
+      </w:r>
+      <w:r>
+        <w:rPr>
+          <w:i w:val="0"/>
+          <w:iCs w:val="0"/>
+          <w:noProof/>
+          <w:sz w:val="28"/>
+          <w:szCs w:val="28"/>
+        </w:rPr>
+        <w:t>11</w:t>
+      </w:r>
+      <w:r>
+        <w:rPr>
+          <w:i w:val="0"/>
+          <w:iCs w:val="0"/>
+          <w:sz w:val="28"/>
+          <w:szCs w:val="28"/>
+        </w:rPr>
+        <w:fldChar w:fldCharType="end"/>
+      </w:r>
+      <w:r>
+        <w:rPr>
+          <w:i w:val="0"/>
+          <w:iCs w:val="0"/>
+          <w:sz w:val="28"/>
+          <w:szCs w:val="28"/>
+        </w:rPr>
+        <w:t>).</w:t>
+      </w:r>
+    </w:p>
+    <w:p>
+      <w:pPr>
+        <w:pStyle w:val="af5"/>
+        <w:keepNext/>
+        <w:ind w:firstLine="0"/>
+        <w:jc w:val="center"/>
+      </w:pPr>
+      <w:r>
+        <w:rPr>
+          <w:i w:val="0"/>
+          <w:iCs w:val="0"/>
+          <w:color w:val="auto"/>
+          <w:sz w:val="36"/>
+          <w:szCs w:val="36"/>
+        </w:rPr>
+        <w:lastRenderedPageBreak/>
+        <w:drawing>
+          <wp:inline distT="0" distB="0" distL="0" distR="0" wp14:anchorId="5EEB062B" wp14:editId="11FDD383">
+            <wp:extent cx="5939790" cy="1613535"/>
+            <wp:effectExtent l="0" t="0" r="3810" b="5715"/>
+            <wp:docPr id="1321186660" name="Рисунок 1"/>
+            <wp:cNvGraphicFramePr>
+              <a:graphicFrameLocks xmlns:a="http://schemas.openxmlformats.org/drawingml/2006/main" noChangeAspect="1"/>
+            </wp:cNvGraphicFramePr>
+            <a:graphic xmlns:a="http://schemas.openxmlformats.org/drawingml/2006/main">
+              <a:graphicData uri="http://schemas.openxmlformats.org/drawingml/2006/picture">
+                <pic:pic xmlns:pic="http://schemas.openxmlformats.org/drawingml/2006/picture">
+                  <pic:nvPicPr>
+                    <pic:cNvPr id="1321186660" name=""/>
+                    <pic:cNvPicPr/>
+                  </pic:nvPicPr>
+                  <pic:blipFill>
+                    <a:blip r:embed="rId20"/>
+                    <a:stretch>
+                      <a:fillRect/>
+                    </a:stretch>
+                  </pic:blipFill>
+                  <pic:spPr>
+                    <a:xfrm>
+                      <a:off x="0" y="0"/>
+                      <a:ext cx="5939790" cy="1613535"/>
+                    </a:xfrm>
+                    <a:prstGeom prst="rect">
+                      <a:avLst/>
+                    </a:prstGeom>
+                  </pic:spPr>
+                </pic:pic>
+              </a:graphicData>
+            </a:graphic>
+          </wp:inline>
+        </w:drawing>
+      </w:r>
+    </w:p>
+    <w:p>
+      <w:pPr>
+        <w:pStyle w:val="af5"/>
+        <w:jc w:val="center"/>
+        <w:rPr>
+          <w:i w:val="0"/>
+          <w:iCs w:val="0"/>
+          <w:color w:val="auto"/>
+          <w:sz w:val="40"/>
+          <w:szCs w:val="40"/>
+        </w:rPr>
+      </w:pPr>
+      <w:bookmarkStart w:id="21" w:name="_Ref218610121"/>
+      <w:r>
+        <w:rPr>
+          <w:i w:val="0"/>
+          <w:iCs w:val="0"/>
+          <w:sz w:val="28"/>
+          <w:szCs w:val="28"/>
+        </w:rPr>
+        <w:t xml:space="preserve">Рисунок </w:t>
+      </w:r>
+      <w:r>
+        <w:rPr>
+          <w:i w:val="0"/>
+          <w:iCs w:val="0"/>
+          <w:sz w:val="28"/>
+          <w:szCs w:val="28"/>
+        </w:rPr>
+        <w:fldChar w:fldCharType="begin"/>
+      </w:r>
+      <w:r>
+        <w:rPr>
+          <w:i w:val="0"/>
+          <w:iCs w:val="0"/>
+          <w:sz w:val="28"/>
+          <w:szCs w:val="28"/>
+        </w:rPr>
+        <w:instrText xml:space="preserve"> SEQ Рисунок \* ARABIC </w:instrText>
+      </w:r>
+      <w:r>
+        <w:rPr>
+          <w:i w:val="0"/>
+          <w:iCs w:val="0"/>
+          <w:sz w:val="28"/>
+          <w:szCs w:val="28"/>
+        </w:rPr>
+        <w:fldChar w:fldCharType="separate"/>
+      </w:r>
+      <w:r>
+        <w:rPr>
+          <w:i w:val="0"/>
+          <w:iCs w:val="0"/>
+          <w:noProof/>
+          <w:sz w:val="28"/>
+          <w:szCs w:val="28"/>
+        </w:rPr>
+        <w:t>11</w:t>
+      </w:r>
+      <w:r>
+        <w:rPr>
+          <w:i w:val="0"/>
+          <w:iCs w:val="0"/>
+          <w:sz w:val="28"/>
+          <w:szCs w:val="28"/>
+        </w:rPr>
+        <w:fldChar w:fldCharType="end"/>
+      </w:r>
+      <w:bookmarkEnd w:id="21"/>
+      <w:r>
+        <w:rPr>
+          <w:i w:val="0"/>
+          <w:iCs w:val="0"/>
+          <w:sz w:val="28"/>
+          <w:szCs w:val="28"/>
+        </w:rPr>
+        <w:t xml:space="preserve"> - Успешный </w:t>
+      </w:r>
+      <w:r>
+        <w:rPr>
+          <w:i w:val="0"/>
+          <w:iCs w:val="0"/>
+          <w:sz w:val="28"/>
+          <w:szCs w:val="28"/>
+          <w:lang w:val="en-US"/>
+        </w:rPr>
+        <w:t>pipeline</w:t>
       </w:r>
     </w:p>
     <w:p>
@@ -9053,6 +10654,7 @@
         <w:jc w:val="left"/>
         <w:rPr>
           <w:b/>
+          <w:lang w:val="en-US"/>
         </w:rPr>
       </w:pPr>
       <w:r>
@@ -9061,26 +10663,6 @@
         </w:rPr>
         <w:br w:type="page"/>
       </w:r>
-    </w:p>
-    <w:p>
-      <w:pPr>
-        <w:spacing w:line="240" w:lineRule="auto"/>
-        <w:ind w:firstLine="0"/>
-        <w:jc w:val="left"/>
-        <w:rPr>
-          <w:b/>
-        </w:rPr>
-      </w:pPr>
-    </w:p>
-    <w:p>
-      <w:pPr>
-        <w:spacing w:line="240" w:lineRule="auto"/>
-        <w:ind w:firstLine="0"/>
-        <w:jc w:val="left"/>
-        <w:rPr>
-          <w:b/>
-        </w:rPr>
-      </w:pPr>
     </w:p>
     <w:p>
       <w:pPr>
@@ -9092,6 +10674,7 @@
         <w:rPr>
           <w:b/>
         </w:rPr>
+        <w:lastRenderedPageBreak/>
         <w:t>ЗАКЛЮЧЕНИЕ</w:t>
       </w:r>
       <w:bookmarkEnd w:id="12"/>
@@ -9113,7 +10696,7 @@
           <w:b/>
         </w:rPr>
       </w:pPr>
-      <w:bookmarkStart w:id="17" w:name="_Toc135843909"/>
+      <w:bookmarkStart w:id="22" w:name="_Toc135843909"/>
       <w:r>
         <w:rPr>
           <w:b/>
@@ -9121,7 +10704,7 @@
         <w:lastRenderedPageBreak/>
         <w:t>СПИСОК ИСПОЛЬЗОВАННЫХ ИСТОЧНИКОВ</w:t>
       </w:r>
-      <w:bookmarkEnd w:id="17"/>
+      <w:bookmarkEnd w:id="22"/>
     </w:p>
     <w:p>
       <w:pPr>
@@ -9136,8 +10719,8 @@
       </w:pPr>
     </w:p>
     <w:sectPr>
-      <w:footerReference w:type="default" r:id="rId16"/>
-      <w:footerReference w:type="first" r:id="rId17"/>
+      <w:footerReference w:type="default" r:id="rId21"/>
+      <w:footerReference w:type="first" r:id="rId22"/>
       <w:pgSz w:w="11906" w:h="16838"/>
       <w:pgMar w:top="1134" w:right="567" w:bottom="1134" w:left="1985" w:header="0" w:footer="567" w:gutter="0"/>
       <w:cols w:space="720"/>
@@ -16881,7 +18464,6 @@
   <w:style w:type="character" w:default="1" w:styleId="a0">
     <w:name w:val="Default Paragraph Font"/>
     <w:uiPriority w:val="1"/>
-    <w:semiHidden/>
     <w:unhideWhenUsed/>
   </w:style>
   <w:style w:type="table" w:default="1" w:styleId="a1">

</xml_diff>

<commit_message>
part number i do not know which 3
</commit_message>
<xml_diff>
--- a/coursework/Курсовая_ТРИПО.docx
+++ b/coursework/Курсовая_ТРИПО.docx
@@ -443,35 +443,7 @@
         <w:rPr>
           <w:color w:val="0F1115"/>
         </w:rPr>
-        <w:t>обусловлена стремительным усложнением программного обеспечения и возрастающими требованиями к его качеству, надежности и безопасности. В современном мире программные продукты управляют критически важными процессами — от финансовых операций до медицинского оборудования. В таких условиях ошибки в коде могут привести к катастрофическим последствиям. Динамический анализ, как метод проверки программы в ходе ее выполнения, является одним из наиболее эффективных и обязательных способов выявления дефектов, которые невозможно обнаружить при простом просмотре кода. Его интеграция на всех этапах жизненного цикла разработки ПО, особенно в гибких методологиях (</w:t>
-      </w:r>
-      <w:proofErr w:type="spellStart"/>
-      <w:r>
-        <w:rPr>
-          <w:color w:val="0F1115"/>
-        </w:rPr>
-        <w:t>Agile</w:t>
-      </w:r>
-      <w:proofErr w:type="spellEnd"/>
-      <w:r>
-        <w:rPr>
-          <w:color w:val="0F1115"/>
-        </w:rPr>
-        <w:t xml:space="preserve">) и практике </w:t>
-      </w:r>
-      <w:proofErr w:type="spellStart"/>
-      <w:r>
-        <w:rPr>
-          <w:color w:val="0F1115"/>
-        </w:rPr>
-        <w:t>DevOps</w:t>
-      </w:r>
-      <w:proofErr w:type="spellEnd"/>
-      <w:r>
-        <w:rPr>
-          <w:color w:val="0F1115"/>
-        </w:rPr>
-        <w:t xml:space="preserve">, позволяет находить и устранять ошибки на самых ранних стадиях, что значительно снижает стоимость разработки и повышает итоговое качество продукта. </w:t>
+        <w:t xml:space="preserve">обусловлена стремительным усложнением программного обеспечения и возрастающими требованиями к его качеству, надежности и безопасности. В современном мире программные продукты управляют критически важными процессами — от финансовых операций до медицинского оборудования. В таких условиях ошибки в коде могут привести к катастрофическим последствиям. Динамический анализ, как метод проверки программы в ходе ее выполнения, является одним из наиболее эффективных и обязательных способов выявления дефектов, которые невозможно обнаружить при простом просмотре кода. Его интеграция на всех этапах жизненного цикла разработки ПО, особенно в гибких методологиях (Agile) и практике DevOps, позволяет находить и устранять ошибки на самых ранних стадиях, что значительно снижает стоимость разработки и повышает итоговое качество продукта. </w:t>
       </w:r>
     </w:p>
     <w:p>
@@ -689,31 +661,7 @@
         </w:rPr>
       </w:pPr>
       <w:r>
-        <w:t>Например, под нагрузкой могут возникать гонка состояний (</w:t>
-      </w:r>
-      <w:proofErr w:type="spellStart"/>
-      <w:r>
-        <w:t>race</w:t>
-      </w:r>
-      <w:proofErr w:type="spellEnd"/>
-      <w:r>
-        <w:t xml:space="preserve"> </w:t>
-      </w:r>
-      <w:proofErr w:type="spellStart"/>
-      <w:r>
-        <w:t>condition</w:t>
-      </w:r>
-      <w:proofErr w:type="spellEnd"/>
-      <w:r>
-        <w:t>), взаимоблокировки (</w:t>
-      </w:r>
-      <w:proofErr w:type="spellStart"/>
-      <w:r>
-        <w:t>deadlock</w:t>
-      </w:r>
-      <w:proofErr w:type="spellEnd"/>
-      <w:r>
-        <w:t>) или ярче проявляться утечки памяти. Возможность управлять условиями исполнения программы позволяет моделировать внешние атаки и проверять устойчивость к ним. </w:t>
+        <w:t>Например, под нагрузкой могут возникать гонка состояний (race condition), взаимоблокировки (deadlock) или ярче проявляться утечки памяти. Возможность управлять условиями исполнения программы позволяет моделировать внешние атаки и проверять устойчивость к ним. </w:t>
       </w:r>
     </w:p>
     <w:p>
@@ -885,27 +833,7 @@
           <w:bCs w:val="0"/>
           <w:color w:val="0F1115"/>
         </w:rPr>
-        <w:t xml:space="preserve"> Модульное тестирование (Unit </w:t>
-      </w:r>
-      <w:proofErr w:type="spellStart"/>
-      <w:r>
-        <w:rPr>
-          <w:rStyle w:val="a6"/>
-          <w:b w:val="0"/>
-          <w:bCs w:val="0"/>
-          <w:color w:val="0F1115"/>
-        </w:rPr>
-        <w:t>Testing</w:t>
-      </w:r>
-      <w:proofErr w:type="spellEnd"/>
-      <w:r>
-        <w:rPr>
-          <w:rStyle w:val="a6"/>
-          <w:b w:val="0"/>
-          <w:bCs w:val="0"/>
-          <w:color w:val="0F1115"/>
-        </w:rPr>
-        <w:t>):</w:t>
+        <w:t xml:space="preserve"> Модульное тестирование (Unit Testing):</w:t>
       </w:r>
       <w:r>
         <w:rPr>
@@ -932,47 +860,7 @@
           <w:bCs w:val="0"/>
           <w:color w:val="0F1115"/>
         </w:rPr>
-        <w:t xml:space="preserve"> Интеграционное тестирование (</w:t>
-      </w:r>
-      <w:proofErr w:type="spellStart"/>
-      <w:r>
-        <w:rPr>
-          <w:rStyle w:val="a6"/>
-          <w:b w:val="0"/>
-          <w:bCs w:val="0"/>
-          <w:color w:val="0F1115"/>
-        </w:rPr>
-        <w:t>Integration</w:t>
-      </w:r>
-      <w:proofErr w:type="spellEnd"/>
-      <w:r>
-        <w:rPr>
-          <w:rStyle w:val="a6"/>
-          <w:b w:val="0"/>
-          <w:bCs w:val="0"/>
-          <w:color w:val="0F1115"/>
-        </w:rPr>
-        <w:t xml:space="preserve"> </w:t>
-      </w:r>
-      <w:proofErr w:type="spellStart"/>
-      <w:r>
-        <w:rPr>
-          <w:rStyle w:val="a6"/>
-          <w:b w:val="0"/>
-          <w:bCs w:val="0"/>
-          <w:color w:val="0F1115"/>
-        </w:rPr>
-        <w:t>Testing</w:t>
-      </w:r>
-      <w:proofErr w:type="spellEnd"/>
-      <w:r>
-        <w:rPr>
-          <w:rStyle w:val="a6"/>
-          <w:b w:val="0"/>
-          <w:bCs w:val="0"/>
-          <w:color w:val="0F1115"/>
-        </w:rPr>
-        <w:t>):</w:t>
+        <w:t xml:space="preserve"> Интеграционное тестирование (Integration Testing):</w:t>
       </w:r>
       <w:r>
         <w:rPr>
@@ -999,27 +887,7 @@
           <w:bCs w:val="0"/>
           <w:color w:val="0F1115"/>
         </w:rPr>
-        <w:t xml:space="preserve"> Системное тестирование (System </w:t>
-      </w:r>
-      <w:proofErr w:type="spellStart"/>
-      <w:r>
-        <w:rPr>
-          <w:rStyle w:val="a6"/>
-          <w:b w:val="0"/>
-          <w:bCs w:val="0"/>
-          <w:color w:val="0F1115"/>
-        </w:rPr>
-        <w:t>Testing</w:t>
-      </w:r>
-      <w:proofErr w:type="spellEnd"/>
-      <w:r>
-        <w:rPr>
-          <w:rStyle w:val="a6"/>
-          <w:b w:val="0"/>
-          <w:bCs w:val="0"/>
-          <w:color w:val="0F1115"/>
-        </w:rPr>
-        <w:t>):</w:t>
+        <w:t xml:space="preserve"> Системное тестирование (System Testing):</w:t>
       </w:r>
       <w:r>
         <w:rPr>
@@ -1046,47 +914,7 @@
           <w:bCs w:val="0"/>
           <w:color w:val="0F1115"/>
         </w:rPr>
-        <w:t xml:space="preserve"> Приемочное тестирование (</w:t>
-      </w:r>
-      <w:proofErr w:type="spellStart"/>
-      <w:r>
-        <w:rPr>
-          <w:rStyle w:val="a6"/>
-          <w:b w:val="0"/>
-          <w:bCs w:val="0"/>
-          <w:color w:val="0F1115"/>
-        </w:rPr>
-        <w:t>Acceptance</w:t>
-      </w:r>
-      <w:proofErr w:type="spellEnd"/>
-      <w:r>
-        <w:rPr>
-          <w:rStyle w:val="a6"/>
-          <w:b w:val="0"/>
-          <w:bCs w:val="0"/>
-          <w:color w:val="0F1115"/>
-        </w:rPr>
-        <w:t xml:space="preserve"> </w:t>
-      </w:r>
-      <w:proofErr w:type="spellStart"/>
-      <w:r>
-        <w:rPr>
-          <w:rStyle w:val="a6"/>
-          <w:b w:val="0"/>
-          <w:bCs w:val="0"/>
-          <w:color w:val="0F1115"/>
-        </w:rPr>
-        <w:t>Testing</w:t>
-      </w:r>
-      <w:proofErr w:type="spellEnd"/>
-      <w:r>
-        <w:rPr>
-          <w:rStyle w:val="a6"/>
-          <w:b w:val="0"/>
-          <w:bCs w:val="0"/>
-          <w:color w:val="0F1115"/>
-        </w:rPr>
-        <w:t>):</w:t>
+        <w:t xml:space="preserve"> Приемочное тестирование (Acceptance Testing):</w:t>
       </w:r>
       <w:r>
         <w:rPr>
@@ -1169,15 +997,7 @@
         <w:t xml:space="preserve"> Тестирование производительности (Performance):</w:t>
       </w:r>
       <w:r>
-        <w:t xml:space="preserve"> проверка скорости работы и отклика системы. Для этого используются профилировщики, такие как </w:t>
-      </w:r>
-      <w:proofErr w:type="spellStart"/>
-      <w:r>
-        <w:t>Pyroscope</w:t>
-      </w:r>
-      <w:proofErr w:type="spellEnd"/>
-      <w:r>
-        <w:t>.</w:t>
+        <w:t> проверка скорости работы и отклика системы. Для этого используются профилировщики, такие как Pyroscope.</w:t>
       </w:r>
     </w:p>
     <w:p>
@@ -1209,28 +1029,10 @@
           <w:b w:val="0"/>
           <w:bCs w:val="0"/>
         </w:rPr>
-        <w:t xml:space="preserve">гибридный </w:t>
-      </w:r>
-      <w:proofErr w:type="spellStart"/>
-      <w:r>
-        <w:rPr>
-          <w:rStyle w:val="a6"/>
-          <w:b w:val="0"/>
-          <w:bCs w:val="0"/>
-        </w:rPr>
-        <w:t>фаззинг</w:t>
-      </w:r>
-      <w:proofErr w:type="spellEnd"/>
-      <w:r>
-        <w:t xml:space="preserve"> — сочетание </w:t>
-      </w:r>
-      <w:proofErr w:type="spellStart"/>
-      <w:r>
-        <w:t>фаззинг</w:t>
-      </w:r>
-      <w:proofErr w:type="spellEnd"/>
-      <w:r>
-        <w:t xml:space="preserve">-тестирования с методами динамического символьного исполнения (ДСИ). </w:t>
+        <w:t>гибридный фаззинг</w:t>
+      </w:r>
+      <w:r>
+        <w:t xml:space="preserve"> — сочетание фаззинг-тестирования с методами динамического символьного исполнения (ДСИ). </w:t>
       </w:r>
       <w:r>
         <w:rPr>
@@ -1267,223 +1069,33 @@
         <w:rPr>
           <w:color w:val="000000"/>
         </w:rPr>
-        <w:t xml:space="preserve">    Гибридный </w:t>
-      </w:r>
-      <w:proofErr w:type="spellStart"/>
-      <w:r>
+        <w:t xml:space="preserve">    Гибридный фаззинг зарекомендовал себя как наиболее эффективный метод тестирования. Он объединяет в себе скорость классического фаззинга и способность к открытию труднодостижимых участков кода ДСИ. Тем самым быстрее достигает большего покрытия и обнаруживает больше ошибок, чем оба метода по отдельности. </w:t>
+      </w:r>
+    </w:p>
+    <w:p>
+      <w:pPr>
+        <w:ind w:firstLine="0"/>
         <w:rPr>
           <w:color w:val="000000"/>
         </w:rPr>
-        <w:t>фаззинг</w:t>
-      </w:r>
-      <w:proofErr w:type="spellEnd"/>
+      </w:pPr>
       <w:r>
         <w:rPr>
           <w:color w:val="000000"/>
         </w:rPr>
-        <w:t xml:space="preserve"> зарекомендовал себя как наиболее эффективный метод тестирования. Он объединяет в себе скорость классического </w:t>
-      </w:r>
-      <w:proofErr w:type="spellStart"/>
+        <w:t xml:space="preserve"> Комплекс Sydr-Fuzz</w:t>
+      </w:r>
       <w:r>
         <w:rPr>
           <w:color w:val="000000"/>
         </w:rPr>
-        <w:t>фаззинга</w:t>
-      </w:r>
-      <w:proofErr w:type="spellEnd"/>
+        <w:t>[2]</w:t>
+      </w:r>
       <w:r>
         <w:rPr>
           <w:color w:val="000000"/>
         </w:rPr>
-        <w:t xml:space="preserve"> и способность к открытию труднодостижимых участков кода ДСИ. Тем самым быстрее достигает большего покрытия и обнаруживает больше ошибок, чем оба метода по отдельности. </w:t>
-      </w:r>
-    </w:p>
-    <w:p>
-      <w:pPr>
-        <w:ind w:firstLine="0"/>
-        <w:rPr>
-          <w:color w:val="000000"/>
-        </w:rPr>
-      </w:pPr>
-      <w:r>
-        <w:rPr>
-          <w:color w:val="000000"/>
-        </w:rPr>
-        <w:t xml:space="preserve"> Комплекс </w:t>
-      </w:r>
-      <w:proofErr w:type="spellStart"/>
-      <w:r>
-        <w:rPr>
-          <w:color w:val="000000"/>
-        </w:rPr>
-        <w:t>Sydr-</w:t>
-      </w:r>
-      <w:proofErr w:type="gramStart"/>
-      <w:r>
-        <w:rPr>
-          <w:color w:val="000000"/>
-        </w:rPr>
-        <w:t>Fuzz</w:t>
-      </w:r>
-      <w:proofErr w:type="spellEnd"/>
-      <w:r>
-        <w:rPr>
-          <w:color w:val="000000"/>
-        </w:rPr>
-        <w:t>[</w:t>
-      </w:r>
-      <w:proofErr w:type="gramEnd"/>
-      <w:r>
-        <w:rPr>
-          <w:color w:val="000000"/>
-        </w:rPr>
-        <w:t>2]</w:t>
-      </w:r>
-      <w:r>
-        <w:rPr>
-          <w:color w:val="000000"/>
-        </w:rPr>
-        <w:t xml:space="preserve">, разрабатываемый в ИСП РАН, позволяет организовывать гибридный </w:t>
-      </w:r>
-      <w:proofErr w:type="spellStart"/>
-      <w:r>
-        <w:rPr>
-          <w:color w:val="000000"/>
-        </w:rPr>
-        <w:t>фаззинг</w:t>
-      </w:r>
-      <w:proofErr w:type="spellEnd"/>
-      <w:r>
-        <w:rPr>
-          <w:color w:val="000000"/>
-        </w:rPr>
-        <w:t xml:space="preserve"> бинарных программ с помощью открытых инструментов </w:t>
-      </w:r>
-      <w:proofErr w:type="spellStart"/>
-      <w:r>
-        <w:rPr>
-          <w:color w:val="000000"/>
-        </w:rPr>
-        <w:t>фаззинга</w:t>
-      </w:r>
-      <w:proofErr w:type="spellEnd"/>
-      <w:r>
-        <w:rPr>
-          <w:color w:val="000000"/>
-        </w:rPr>
-        <w:t xml:space="preserve"> (</w:t>
-      </w:r>
-      <w:proofErr w:type="spellStart"/>
-      <w:r>
-        <w:rPr>
-          <w:color w:val="000000"/>
-        </w:rPr>
-        <w:t>libFuzzer</w:t>
-      </w:r>
-      <w:proofErr w:type="spellEnd"/>
-      <w:r>
-        <w:rPr>
-          <w:color w:val="000000"/>
-        </w:rPr>
-        <w:t xml:space="preserve">, AFL++, </w:t>
-      </w:r>
-      <w:proofErr w:type="spellStart"/>
-      <w:r>
-        <w:rPr>
-          <w:color w:val="000000"/>
-        </w:rPr>
-        <w:t>Honggfuzz</w:t>
-      </w:r>
-      <w:proofErr w:type="spellEnd"/>
-      <w:r>
-        <w:rPr>
-          <w:color w:val="000000"/>
-        </w:rPr>
-        <w:t xml:space="preserve">) и инструмента ДСИ </w:t>
-      </w:r>
-      <w:proofErr w:type="spellStart"/>
-      <w:r>
-        <w:rPr>
-          <w:color w:val="000000"/>
-        </w:rPr>
-        <w:t>Sydr</w:t>
-      </w:r>
-      <w:proofErr w:type="spellEnd"/>
-      <w:r>
-        <w:rPr>
-          <w:color w:val="000000"/>
-        </w:rPr>
-        <w:t xml:space="preserve">. </w:t>
-      </w:r>
-      <w:proofErr w:type="spellStart"/>
-      <w:r>
-        <w:rPr>
-          <w:color w:val="000000"/>
-        </w:rPr>
-        <w:t>Sydr-Fuzz</w:t>
-      </w:r>
-      <w:proofErr w:type="spellEnd"/>
-      <w:r>
-        <w:rPr>
-          <w:color w:val="000000"/>
-        </w:rPr>
-        <w:t xml:space="preserve"> одновременно запускает заданное число процессов </w:t>
-      </w:r>
-      <w:proofErr w:type="spellStart"/>
-      <w:r>
-        <w:rPr>
-          <w:color w:val="000000"/>
-        </w:rPr>
-        <w:t>фаззинга</w:t>
-      </w:r>
-      <w:proofErr w:type="spellEnd"/>
-      <w:r>
-        <w:rPr>
-          <w:color w:val="000000"/>
-        </w:rPr>
-        <w:t xml:space="preserve"> и символьного исполнения и по ходу работы синхронизирует корпуса данных между ними: отсеивает лучшие пути для анализа методом ДСИ и отбирает полезные входные данные для </w:t>
-      </w:r>
-      <w:proofErr w:type="spellStart"/>
-      <w:r>
-        <w:rPr>
-          <w:color w:val="000000"/>
-        </w:rPr>
-        <w:t>фаззера</w:t>
-      </w:r>
-      <w:proofErr w:type="spellEnd"/>
-      <w:r>
-        <w:rPr>
-          <w:color w:val="000000"/>
-        </w:rPr>
-        <w:t xml:space="preserve">. </w:t>
-      </w:r>
-      <w:proofErr w:type="spellStart"/>
-      <w:r>
-        <w:rPr>
-          <w:color w:val="000000"/>
-        </w:rPr>
-        <w:t>Sydr-Fuzz</w:t>
-      </w:r>
-      <w:proofErr w:type="spellEnd"/>
-      <w:r>
-        <w:rPr>
-          <w:color w:val="000000"/>
-        </w:rPr>
-        <w:t xml:space="preserve"> также контролирует работу инструментов, отслеживает статистику их работы и условия для завершения </w:t>
-      </w:r>
-      <w:proofErr w:type="spellStart"/>
-      <w:r>
-        <w:rPr>
-          <w:color w:val="000000"/>
-        </w:rPr>
-        <w:t>фаззинга</w:t>
-      </w:r>
-      <w:proofErr w:type="spellEnd"/>
-      <w:r>
-        <w:rPr>
-          <w:color w:val="000000"/>
-        </w:rPr>
-        <w:t xml:space="preserve">. </w:t>
+        <w:t xml:space="preserve">, разрабатываемый в ИСП РАН, позволяет организовывать гибридный фаззинг бинарных программ с помощью открытых инструментов фаззинга (libFuzzer, AFL++, Honggfuzz) и инструмента ДСИ Sydr. Sydr-Fuzz одновременно запускает заданное число процессов фаззинга и символьного исполнения и по ходу работы синхронизирует корпуса данных между ними: отсеивает лучшие пути для анализа методом ДСИ и отбирает полезные входные данные для фаззера. Sydr-Fuzz также контролирует работу инструментов, отслеживает статистику их работы и условия для завершения фаззинга. </w:t>
       </w:r>
     </w:p>
     <w:p>
@@ -1503,25 +1115,7 @@
           <w:b w:val="0"/>
           <w:bCs w:val="0"/>
         </w:rPr>
-        <w:t xml:space="preserve"> Нагрузочное тестирование (</w:t>
-      </w:r>
-      <w:proofErr w:type="spellStart"/>
-      <w:r>
-        <w:rPr>
-          <w:rStyle w:val="a6"/>
-          <w:b w:val="0"/>
-          <w:bCs w:val="0"/>
-        </w:rPr>
-        <w:t>Load</w:t>
-      </w:r>
-      <w:proofErr w:type="spellEnd"/>
-      <w:r>
-        <w:rPr>
-          <w:rStyle w:val="a6"/>
-          <w:b w:val="0"/>
-          <w:bCs w:val="0"/>
-        </w:rPr>
-        <w:t>):</w:t>
+        <w:t xml:space="preserve"> Нагрузочное тестирование (Load):</w:t>
       </w:r>
       <w:r>
         <w:t> проверка поведения системы под ожидаемой нагрузкой.</w:t>
@@ -1584,21 +1178,7 @@
         <w:rPr>
           <w:color w:val="000000"/>
         </w:rPr>
-        <w:t xml:space="preserve">Чтобы разработать программное обеспечение, нужно использовать специальный алгоритм. Его называют SDLC (Software Life </w:t>
-      </w:r>
-      <w:proofErr w:type="spellStart"/>
-      <w:r>
-        <w:rPr>
-          <w:color w:val="000000"/>
-        </w:rPr>
-        <w:t>Cycle</w:t>
-      </w:r>
-      <w:proofErr w:type="spellEnd"/>
-      <w:r>
-        <w:rPr>
-          <w:color w:val="000000"/>
-        </w:rPr>
-        <w:t xml:space="preserve"> Model), или жизненный цикл ПО. SDLC – это алгоритм создания IT-продукта, который состоит из 6 этапов и охватывает период с момента принятия решения о его разработке и заканчивается, когда ПО перестают использовать. Каждый этап опирается на результат предыдущего и дает пул необходимых указаний для выполнения последующего. Место и роль динамического анализа варьируются в зависимости от модели жизненного цикла</w:t>
+        <w:t>Чтобы разработать программное обеспечение, нужно использовать специальный алгоритм. Его называют SDLC (Software Life Cycle Model), или жизненный цикл ПО. SDLC – это алгоритм создания IT-продукта, который состоит из 6 этапов и охватывает период с момента принятия решения о его разработке и заканчивается, когда ПО перестают использовать. Каждый этап опирается на результат предыдущего и дает пул необходимых указаний для выполнения последующего. Место и роль динамического анализа варьируются в зависимости от модели жизненного цикла</w:t>
       </w:r>
       <w:r>
         <w:rPr>
@@ -1823,27 +1403,7 @@
           <w:bCs w:val="0"/>
           <w:color w:val="000000"/>
         </w:rPr>
-        <w:t xml:space="preserve"> Гибкие методологии (</w:t>
-      </w:r>
-      <w:proofErr w:type="spellStart"/>
-      <w:r>
-        <w:rPr>
-          <w:rStyle w:val="a6"/>
-          <w:b w:val="0"/>
-          <w:bCs w:val="0"/>
-          <w:color w:val="000000"/>
-        </w:rPr>
-        <w:t>Agile</w:t>
-      </w:r>
-      <w:proofErr w:type="spellEnd"/>
-      <w:r>
-        <w:rPr>
-          <w:rStyle w:val="a6"/>
-          <w:b w:val="0"/>
-          <w:bCs w:val="0"/>
-          <w:color w:val="000000"/>
-        </w:rPr>
-        <w:t>):</w:t>
+        <w:t xml:space="preserve"> Гибкие методологии (Agile):</w:t>
       </w:r>
       <w:r>
         <w:rPr>
@@ -1988,7 +1548,6 @@
       <w:r>
         <w:t xml:space="preserve"> </w:t>
       </w:r>
-      <w:proofErr w:type="spellStart"/>
       <w:r>
         <w:rPr>
           <w:rStyle w:val="a6"/>
@@ -1997,7 +1556,6 @@
         </w:rPr>
         <w:t>DevSecOps</w:t>
       </w:r>
-      <w:proofErr w:type="spellEnd"/>
       <w:r>
         <w:rPr>
           <w:rStyle w:val="a6"/>
@@ -2024,77 +1582,7 @@
         <w:rPr>
           <w:color w:val="000000"/>
         </w:rPr>
-        <w:t>, которая объединяет процессы разработки (</w:t>
-      </w:r>
-      <w:proofErr w:type="spellStart"/>
-      <w:r>
-        <w:rPr>
-          <w:color w:val="000000"/>
-        </w:rPr>
-        <w:t>Dev</w:t>
-      </w:r>
-      <w:proofErr w:type="spellEnd"/>
-      <w:r>
-        <w:rPr>
-          <w:color w:val="000000"/>
-        </w:rPr>
-        <w:t>), безопасности (</w:t>
-      </w:r>
-      <w:proofErr w:type="spellStart"/>
-      <w:r>
-        <w:rPr>
-          <w:color w:val="000000"/>
-        </w:rPr>
-        <w:t>Sec</w:t>
-      </w:r>
-      <w:proofErr w:type="spellEnd"/>
-      <w:r>
-        <w:rPr>
-          <w:color w:val="000000"/>
-        </w:rPr>
-        <w:t>) и эксплуатации (</w:t>
-      </w:r>
-      <w:proofErr w:type="spellStart"/>
-      <w:r>
-        <w:rPr>
-          <w:color w:val="000000"/>
-        </w:rPr>
-        <w:t>Ops</w:t>
-      </w:r>
-      <w:proofErr w:type="spellEnd"/>
-      <w:r>
-        <w:rPr>
-          <w:color w:val="000000"/>
-        </w:rPr>
-        <w:t xml:space="preserve">) в единый процесс. В отличие от традиционного подхода, где безопасность проверяют на финальном этапе, </w:t>
-      </w:r>
-      <w:proofErr w:type="spellStart"/>
-      <w:r>
-        <w:rPr>
-          <w:color w:val="000000"/>
-        </w:rPr>
-        <w:t>DevSecOps</w:t>
-      </w:r>
-      <w:proofErr w:type="spellEnd"/>
-      <w:r>
-        <w:rPr>
-          <w:color w:val="000000"/>
-        </w:rPr>
-        <w:t xml:space="preserve"> встраивает её на каждом шаге жизненного цикла — от написания кода до развёртывания в </w:t>
-      </w:r>
-      <w:proofErr w:type="spellStart"/>
-      <w:r>
-        <w:rPr>
-          <w:color w:val="000000"/>
-        </w:rPr>
-        <w:t>production</w:t>
-      </w:r>
-      <w:proofErr w:type="spellEnd"/>
-      <w:r>
-        <w:rPr>
-          <w:color w:val="000000"/>
-        </w:rPr>
-        <w:t>.</w:t>
+        <w:t>, которая объединяет процессы разработки (Dev), безопасности (Sec) и эксплуатации (Ops) в единый процесс. В отличие от традиционного подхода, где безопасность проверяют на финальном этапе, DevSecOps встраивает её на каждом шаге жизненного цикла — от написания кода до развёртывания в production.</w:t>
       </w:r>
       <w:r>
         <w:rPr>
@@ -2116,105 +1604,13 @@
           <w:b w:val="0"/>
           <w:color w:val="000000"/>
         </w:rPr>
-        <w:t>Непрерывного тестирования» (</w:t>
-      </w:r>
-      <w:proofErr w:type="spellStart"/>
-      <w:r>
-        <w:rPr>
-          <w:rStyle w:val="a6"/>
-          <w:b w:val="0"/>
+        <w:t>Непрерывного тестирования» (Continuous Testing)</w:t>
+      </w:r>
+      <w:r>
+        <w:rPr>
           <w:color w:val="000000"/>
         </w:rPr>
-        <w:t>Continuous</w:t>
-      </w:r>
-      <w:proofErr w:type="spellEnd"/>
-      <w:r>
-        <w:rPr>
-          <w:rStyle w:val="a6"/>
-          <w:b w:val="0"/>
-          <w:color w:val="000000"/>
-        </w:rPr>
-        <w:t xml:space="preserve"> </w:t>
-      </w:r>
-      <w:proofErr w:type="spellStart"/>
-      <w:r>
-        <w:rPr>
-          <w:rStyle w:val="a6"/>
-          <w:b w:val="0"/>
-          <w:color w:val="000000"/>
-        </w:rPr>
-        <w:t>Testing</w:t>
-      </w:r>
-      <w:proofErr w:type="spellEnd"/>
-      <w:r>
-        <w:rPr>
-          <w:rStyle w:val="a6"/>
-          <w:b w:val="0"/>
-          <w:color w:val="000000"/>
-        </w:rPr>
-        <w:t>)</w:t>
-      </w:r>
-      <w:r>
-        <w:rPr>
-          <w:color w:val="000000"/>
-        </w:rPr>
-        <w:t>, интегрированной в конвейер CI/CD (</w:t>
-      </w:r>
-      <w:proofErr w:type="spellStart"/>
-      <w:r>
-        <w:rPr>
-          <w:color w:val="000000"/>
-        </w:rPr>
-        <w:t>Continuous</w:t>
-      </w:r>
-      <w:proofErr w:type="spellEnd"/>
-      <w:r>
-        <w:rPr>
-          <w:color w:val="000000"/>
-        </w:rPr>
-        <w:t xml:space="preserve"> </w:t>
-      </w:r>
-      <w:proofErr w:type="spellStart"/>
-      <w:r>
-        <w:rPr>
-          <w:color w:val="000000"/>
-        </w:rPr>
-        <w:t>Integration</w:t>
-      </w:r>
-      <w:proofErr w:type="spellEnd"/>
-      <w:r>
-        <w:rPr>
-          <w:color w:val="000000"/>
-        </w:rPr>
-        <w:t>/</w:t>
-      </w:r>
-      <w:proofErr w:type="spellStart"/>
-      <w:r>
-        <w:rPr>
-          <w:color w:val="000000"/>
-        </w:rPr>
-        <w:t>Continuous</w:t>
-      </w:r>
-      <w:proofErr w:type="spellEnd"/>
-      <w:r>
-        <w:rPr>
-          <w:color w:val="000000"/>
-        </w:rPr>
-        <w:t xml:space="preserve"> Delivery). Каждое изменение в коде автоматически запускает прогон наборов </w:t>
-      </w:r>
-      <w:proofErr w:type="spellStart"/>
-      <w:r>
-        <w:rPr>
-          <w:color w:val="000000"/>
-        </w:rPr>
-        <w:t>автотестов</w:t>
-      </w:r>
-      <w:proofErr w:type="spellEnd"/>
-      <w:r>
-        <w:rPr>
-          <w:color w:val="000000"/>
-        </w:rPr>
-        <w:t>, обеспечивая мгновенную проверку качества</w:t>
+        <w:t>, интегрированной в конвейер CI/CD (Continuous Integration/Continuous Delivery). Каждое изменение в коде автоматически запускает прогон наборов автотестов, обеспечивая мгновенную проверку качества</w:t>
       </w:r>
       <w:r>
         <w:rPr>
@@ -2275,27 +1671,7 @@
           <w:bCs w:val="0"/>
           <w:color w:val="0F1115"/>
         </w:rPr>
-        <w:t xml:space="preserve"> 1.  Сканирование репозиториев </w:t>
-      </w:r>
-      <w:proofErr w:type="spellStart"/>
-      <w:r>
-        <w:rPr>
-          <w:rStyle w:val="a6"/>
-          <w:b w:val="0"/>
-          <w:bCs w:val="0"/>
-          <w:color w:val="0F1115"/>
-        </w:rPr>
-        <w:t>Git</w:t>
-      </w:r>
-      <w:proofErr w:type="spellEnd"/>
-      <w:r>
-        <w:rPr>
-          <w:rStyle w:val="a6"/>
-          <w:b w:val="0"/>
-          <w:bCs w:val="0"/>
-          <w:color w:val="0F1115"/>
-        </w:rPr>
-        <w:t xml:space="preserve"> на предмет утечки учетных данных</w:t>
+        <w:t xml:space="preserve"> 1.  Сканирование репозиториев Git на предмет утечки учетных данных</w:t>
       </w:r>
     </w:p>
     <w:p>
@@ -2328,21 +1704,7 @@
         <w:rPr>
           <w:color w:val="0F1115"/>
         </w:rPr>
-        <w:t xml:space="preserve"> обнаружение случайно </w:t>
-      </w:r>
-      <w:proofErr w:type="spellStart"/>
-      <w:r>
-        <w:rPr>
-          <w:color w:val="0F1115"/>
-        </w:rPr>
-        <w:t>закоммиченных</w:t>
-      </w:r>
-      <w:proofErr w:type="spellEnd"/>
-      <w:r>
-        <w:rPr>
-          <w:color w:val="0F1115"/>
-        </w:rPr>
-        <w:t xml:space="preserve"> паролей, API-ключей, токенов и других секретов.</w:t>
+        <w:t> обнаружение случайно закоммиченных паролей, API-ключей, токенов и других секретов.</w:t>
       </w:r>
     </w:p>
     <w:p>
@@ -2387,39 +1749,7 @@
           <w:color w:val="0F1115"/>
           <w:lang w:val="en-US"/>
         </w:rPr>
-        <w:t> </w:t>
-      </w:r>
-      <w:proofErr w:type="spellStart"/>
-      <w:r>
-        <w:rPr>
-          <w:color w:val="0F1115"/>
-          <w:lang w:val="en-US"/>
-        </w:rPr>
-        <w:t>Gitleaks</w:t>
-      </w:r>
-      <w:proofErr w:type="spellEnd"/>
-      <w:r>
-        <w:rPr>
-          <w:color w:val="0F1115"/>
-          <w:lang w:val="en-US"/>
-        </w:rPr>
-        <w:t xml:space="preserve">, </w:t>
-      </w:r>
-      <w:proofErr w:type="spellStart"/>
-      <w:r>
-        <w:rPr>
-          <w:color w:val="0F1115"/>
-          <w:lang w:val="en-US"/>
-        </w:rPr>
-        <w:t>TruffleHog</w:t>
-      </w:r>
-      <w:proofErr w:type="spellEnd"/>
-      <w:r>
-        <w:rPr>
-          <w:color w:val="0F1115"/>
-          <w:lang w:val="en-US"/>
-        </w:rPr>
-        <w:t>, Git-secrets.</w:t>
+        <w:t> Gitleaks, TruffleHog, Git-secrets.</w:t>
       </w:r>
     </w:p>
     <w:p>
@@ -2495,47 +1825,7 @@
           <w:bCs w:val="0"/>
           <w:color w:val="0F1115"/>
         </w:rPr>
-        <w:t xml:space="preserve">Статический анализ безопасности приложений (SAST - </w:t>
-      </w:r>
-      <w:proofErr w:type="spellStart"/>
-      <w:r>
-        <w:rPr>
-          <w:rStyle w:val="a6"/>
-          <w:b w:val="0"/>
-          <w:bCs w:val="0"/>
-          <w:color w:val="0F1115"/>
-        </w:rPr>
-        <w:t>Static</w:t>
-      </w:r>
-      <w:proofErr w:type="spellEnd"/>
-      <w:r>
-        <w:rPr>
-          <w:rStyle w:val="a6"/>
-          <w:b w:val="0"/>
-          <w:bCs w:val="0"/>
-          <w:color w:val="0F1115"/>
-        </w:rPr>
-        <w:t xml:space="preserve"> Application Security </w:t>
-      </w:r>
-      <w:proofErr w:type="spellStart"/>
-      <w:r>
-        <w:rPr>
-          <w:rStyle w:val="a6"/>
-          <w:b w:val="0"/>
-          <w:bCs w:val="0"/>
-          <w:color w:val="0F1115"/>
-        </w:rPr>
-        <w:t>Testing</w:t>
-      </w:r>
-      <w:proofErr w:type="spellEnd"/>
-      <w:r>
-        <w:rPr>
-          <w:rStyle w:val="a6"/>
-          <w:b w:val="0"/>
-          <w:bCs w:val="0"/>
-          <w:color w:val="0F1115"/>
-        </w:rPr>
-        <w:t>)</w:t>
+        <w:t>Статический анализ безопасности приложений (SAST - Static Application Security Testing)</w:t>
       </w:r>
     </w:p>
     <w:p>
@@ -2602,49 +1892,7 @@
         <w:rPr>
           <w:color w:val="0F1115"/>
         </w:rPr>
-        <w:t> </w:t>
-      </w:r>
-      <w:proofErr w:type="spellStart"/>
-      <w:r>
-        <w:rPr>
-          <w:color w:val="0F1115"/>
-        </w:rPr>
-        <w:t>Semgrep</w:t>
-      </w:r>
-      <w:proofErr w:type="spellEnd"/>
-      <w:r>
-        <w:rPr>
-          <w:color w:val="0F1115"/>
-        </w:rPr>
-        <w:t xml:space="preserve">, </w:t>
-      </w:r>
-      <w:proofErr w:type="spellStart"/>
-      <w:r>
-        <w:rPr>
-          <w:color w:val="0F1115"/>
-        </w:rPr>
-        <w:t>SonarQube</w:t>
-      </w:r>
-      <w:proofErr w:type="spellEnd"/>
-      <w:r>
-        <w:rPr>
-          <w:color w:val="0F1115"/>
-        </w:rPr>
-        <w:t xml:space="preserve">, </w:t>
-      </w:r>
-      <w:proofErr w:type="spellStart"/>
-      <w:r>
-        <w:rPr>
-          <w:color w:val="0F1115"/>
-        </w:rPr>
-        <w:t>Checkmarx</w:t>
-      </w:r>
-      <w:proofErr w:type="spellEnd"/>
-      <w:r>
-        <w:rPr>
-          <w:color w:val="0F1115"/>
-        </w:rPr>
-        <w:t>.</w:t>
+        <w:t> Semgrep, SonarQube, Checkmarx.</w:t>
       </w:r>
     </w:p>
     <w:p>
@@ -2709,27 +1957,7 @@
           <w:bCs w:val="0"/>
           <w:color w:val="0F1115"/>
         </w:rPr>
-        <w:t xml:space="preserve">Анализ состава программного обеспечения (SCA - Software </w:t>
-      </w:r>
-      <w:proofErr w:type="spellStart"/>
-      <w:r>
-        <w:rPr>
-          <w:rStyle w:val="a6"/>
-          <w:b w:val="0"/>
-          <w:bCs w:val="0"/>
-          <w:color w:val="0F1115"/>
-        </w:rPr>
-        <w:t>Composition</w:t>
-      </w:r>
-      <w:proofErr w:type="spellEnd"/>
-      <w:r>
-        <w:rPr>
-          <w:rStyle w:val="a6"/>
-          <w:b w:val="0"/>
-          <w:bCs w:val="0"/>
-          <w:color w:val="0F1115"/>
-        </w:rPr>
-        <w:t xml:space="preserve"> Analysis)</w:t>
+        <w:t>Анализ состава программного обеспечения (SCA - Software Composition Analysis)</w:t>
       </w:r>
     </w:p>
     <w:p>
@@ -2795,63 +2023,7 @@
         <w:rPr>
           <w:color w:val="0F1115"/>
         </w:rPr>
-        <w:t> </w:t>
-      </w:r>
-      <w:proofErr w:type="spellStart"/>
-      <w:r>
-        <w:rPr>
-          <w:color w:val="0F1115"/>
-        </w:rPr>
-        <w:t>Trivy</w:t>
-      </w:r>
-      <w:proofErr w:type="spellEnd"/>
-      <w:r>
-        <w:rPr>
-          <w:color w:val="0F1115"/>
-        </w:rPr>
-        <w:t xml:space="preserve"> (в связке с </w:t>
-      </w:r>
-      <w:proofErr w:type="spellStart"/>
-      <w:r>
-        <w:rPr>
-          <w:color w:val="0F1115"/>
-        </w:rPr>
-        <w:t>Cdxgen</w:t>
-      </w:r>
-      <w:proofErr w:type="spellEnd"/>
-      <w:r>
-        <w:rPr>
-          <w:color w:val="0F1115"/>
-        </w:rPr>
-        <w:t xml:space="preserve"> для генерации SBOM), OWASP </w:t>
-      </w:r>
-      <w:proofErr w:type="spellStart"/>
-      <w:r>
-        <w:rPr>
-          <w:color w:val="0F1115"/>
-        </w:rPr>
-        <w:t>Dependency</w:t>
-      </w:r>
-      <w:proofErr w:type="spellEnd"/>
-      <w:r>
-        <w:rPr>
-          <w:color w:val="0F1115"/>
-        </w:rPr>
-        <w:t xml:space="preserve">-Check, </w:t>
-      </w:r>
-      <w:proofErr w:type="spellStart"/>
-      <w:r>
-        <w:rPr>
-          <w:color w:val="0F1115"/>
-        </w:rPr>
-        <w:t>Snyk</w:t>
-      </w:r>
-      <w:proofErr w:type="spellEnd"/>
-      <w:r>
-        <w:rPr>
-          <w:color w:val="0F1115"/>
-        </w:rPr>
-        <w:t>.</w:t>
+        <w:t> Trivy (в связке с Cdxgen для генерации SBOM), OWASP Dependency-Check, Snyk.</w:t>
       </w:r>
     </w:p>
     <w:p>
@@ -2917,27 +2089,7 @@
           <w:bCs w:val="0"/>
           <w:color w:val="0F1115"/>
         </w:rPr>
-        <w:t xml:space="preserve">Интерактивное тестирование безопасности приложений (IAST - Interactive Application Security </w:t>
-      </w:r>
-      <w:proofErr w:type="spellStart"/>
-      <w:r>
-        <w:rPr>
-          <w:rStyle w:val="a6"/>
-          <w:b w:val="0"/>
-          <w:bCs w:val="0"/>
-          <w:color w:val="0F1115"/>
-        </w:rPr>
-        <w:t>Testing</w:t>
-      </w:r>
-      <w:proofErr w:type="spellEnd"/>
-      <w:r>
-        <w:rPr>
-          <w:rStyle w:val="a6"/>
-          <w:b w:val="0"/>
-          <w:bCs w:val="0"/>
-          <w:color w:val="0F1115"/>
-        </w:rPr>
-        <w:t>)</w:t>
+        <w:t>Интерактивное тестирование безопасности приложений (IAST - Interactive Application Security Testing)</w:t>
       </w:r>
     </w:p>
     <w:p>
@@ -3068,27 +2220,7 @@
           <w:bCs w:val="0"/>
           <w:color w:val="0F1115"/>
         </w:rPr>
-        <w:t xml:space="preserve">Динамический анализ безопасности приложений (DAST - Dynamic Application Security </w:t>
-      </w:r>
-      <w:proofErr w:type="spellStart"/>
-      <w:r>
-        <w:rPr>
-          <w:rStyle w:val="a6"/>
-          <w:b w:val="0"/>
-          <w:bCs w:val="0"/>
-          <w:color w:val="0F1115"/>
-        </w:rPr>
-        <w:t>Testing</w:t>
-      </w:r>
-      <w:proofErr w:type="spellEnd"/>
-      <w:r>
-        <w:rPr>
-          <w:rStyle w:val="a6"/>
-          <w:b w:val="0"/>
-          <w:bCs w:val="0"/>
-          <w:color w:val="0F1115"/>
-        </w:rPr>
-        <w:t>)</w:t>
+        <w:t>Динамический анализ безопасности приложений (DAST - Dynamic Application Security Testing)</w:t>
       </w:r>
     </w:p>
     <w:p>
@@ -3242,47 +2374,7 @@
           <w:bCs w:val="0"/>
           <w:color w:val="0F1115"/>
         </w:rPr>
-        <w:t>Сканирование инфраструктуры как код (</w:t>
-      </w:r>
-      <w:proofErr w:type="spellStart"/>
-      <w:r>
-        <w:rPr>
-          <w:rStyle w:val="a6"/>
-          <w:b w:val="0"/>
-          <w:bCs w:val="0"/>
-          <w:color w:val="0F1115"/>
-        </w:rPr>
-        <w:t>IaC</w:t>
-      </w:r>
-      <w:proofErr w:type="spellEnd"/>
-      <w:r>
-        <w:rPr>
-          <w:rStyle w:val="a6"/>
-          <w:b w:val="0"/>
-          <w:bCs w:val="0"/>
-          <w:color w:val="0F1115"/>
-        </w:rPr>
-        <w:t xml:space="preserve"> </w:t>
-      </w:r>
-      <w:proofErr w:type="spellStart"/>
-      <w:r>
-        <w:rPr>
-          <w:rStyle w:val="a6"/>
-          <w:b w:val="0"/>
-          <w:bCs w:val="0"/>
-          <w:color w:val="0F1115"/>
-        </w:rPr>
-        <w:t>Scanning</w:t>
-      </w:r>
-      <w:proofErr w:type="spellEnd"/>
-      <w:r>
-        <w:rPr>
-          <w:rStyle w:val="a6"/>
-          <w:b w:val="0"/>
-          <w:bCs w:val="0"/>
-          <w:color w:val="0F1115"/>
-        </w:rPr>
-        <w:t>)</w:t>
+        <w:t>Сканирование инфраструктуры как код (IaC Scanning)</w:t>
       </w:r>
     </w:p>
     <w:p>
@@ -3315,35 +2407,7 @@
         <w:rPr>
           <w:color w:val="0F1115"/>
         </w:rPr>
-        <w:t xml:space="preserve"> проверка конфигурационных файлов </w:t>
-      </w:r>
-      <w:proofErr w:type="spellStart"/>
-      <w:r>
-        <w:rPr>
-          <w:color w:val="0F1115"/>
-        </w:rPr>
-        <w:t>Terraform</w:t>
-      </w:r>
-      <w:proofErr w:type="spellEnd"/>
-      <w:r>
-        <w:rPr>
-          <w:color w:val="0F1115"/>
-        </w:rPr>
-        <w:t xml:space="preserve">, </w:t>
-      </w:r>
-      <w:proofErr w:type="spellStart"/>
-      <w:r>
-        <w:rPr>
-          <w:color w:val="0F1115"/>
-        </w:rPr>
-        <w:t>Kubernetes</w:t>
-      </w:r>
-      <w:proofErr w:type="spellEnd"/>
-      <w:r>
-        <w:rPr>
-          <w:color w:val="0F1115"/>
-        </w:rPr>
-        <w:t xml:space="preserve"> манифестов, </w:t>
+        <w:t xml:space="preserve"> проверка конфигурационных файлов Terraform, Kubernetes манифестов, </w:t>
       </w:r>
     </w:p>
     <w:p>
@@ -3376,49 +2440,7 @@
         <w:rPr>
           <w:color w:val="0F1115"/>
         </w:rPr>
-        <w:t> </w:t>
-      </w:r>
-      <w:proofErr w:type="spellStart"/>
-      <w:r>
-        <w:rPr>
-          <w:color w:val="0F1115"/>
-        </w:rPr>
-        <w:t>Terrascan</w:t>
-      </w:r>
-      <w:proofErr w:type="spellEnd"/>
-      <w:r>
-        <w:rPr>
-          <w:color w:val="0F1115"/>
-        </w:rPr>
-        <w:t xml:space="preserve">, </w:t>
-      </w:r>
-      <w:proofErr w:type="spellStart"/>
-      <w:r>
-        <w:rPr>
-          <w:color w:val="0F1115"/>
-        </w:rPr>
-        <w:t>Checkov</w:t>
-      </w:r>
-      <w:proofErr w:type="spellEnd"/>
-      <w:r>
-        <w:rPr>
-          <w:color w:val="0F1115"/>
-        </w:rPr>
-        <w:t xml:space="preserve">, </w:t>
-      </w:r>
-      <w:proofErr w:type="spellStart"/>
-      <w:r>
-        <w:rPr>
-          <w:color w:val="0F1115"/>
-        </w:rPr>
-        <w:t>Trivy</w:t>
-      </w:r>
-      <w:proofErr w:type="spellEnd"/>
-      <w:r>
-        <w:rPr>
-          <w:color w:val="0F1115"/>
-        </w:rPr>
-        <w:t xml:space="preserve"> (для конфигурационных файлов).</w:t>
+        <w:t> Terrascan, Checkov, Trivy (для конфигурационных файлов).</w:t>
       </w:r>
     </w:p>
     <w:p>
@@ -3493,27 +2515,7 @@
           <w:bCs w:val="0"/>
           <w:color w:val="0F1115"/>
         </w:rPr>
-        <w:t xml:space="preserve">Сканирование инфраструктуры (Infrastructure </w:t>
-      </w:r>
-      <w:proofErr w:type="spellStart"/>
-      <w:r>
-        <w:rPr>
-          <w:rStyle w:val="a6"/>
-          <w:b w:val="0"/>
-          <w:bCs w:val="0"/>
-          <w:color w:val="0F1115"/>
-        </w:rPr>
-        <w:t>Scanning</w:t>
-      </w:r>
-      <w:proofErr w:type="spellEnd"/>
-      <w:r>
-        <w:rPr>
-          <w:rStyle w:val="a6"/>
-          <w:b w:val="0"/>
-          <w:bCs w:val="0"/>
-          <w:color w:val="0F1115"/>
-        </w:rPr>
-        <w:t>)</w:t>
+        <w:t>Сканирование инфраструктуры (Infrastructure Scanning)</w:t>
       </w:r>
     </w:p>
     <w:p>
@@ -3579,49 +2581,7 @@
         <w:rPr>
           <w:color w:val="0F1115"/>
         </w:rPr>
-        <w:t> </w:t>
-      </w:r>
-      <w:proofErr w:type="spellStart"/>
-      <w:r>
-        <w:rPr>
-          <w:color w:val="0F1115"/>
-        </w:rPr>
-        <w:t>OpenVAS</w:t>
-      </w:r>
-      <w:proofErr w:type="spellEnd"/>
-      <w:r>
-        <w:rPr>
-          <w:color w:val="0F1115"/>
-        </w:rPr>
-        <w:t xml:space="preserve">, </w:t>
-      </w:r>
-      <w:proofErr w:type="spellStart"/>
-      <w:r>
-        <w:rPr>
-          <w:color w:val="0F1115"/>
-        </w:rPr>
-        <w:t>Trivy</w:t>
-      </w:r>
-      <w:proofErr w:type="spellEnd"/>
-      <w:r>
-        <w:rPr>
-          <w:color w:val="0F1115"/>
-        </w:rPr>
-        <w:t xml:space="preserve"> (для сканирования образов), облачные сканеры безопасности (AWS </w:t>
-      </w:r>
-      <w:proofErr w:type="spellStart"/>
-      <w:r>
-        <w:rPr>
-          <w:color w:val="0F1115"/>
-        </w:rPr>
-        <w:t>Inspector</w:t>
-      </w:r>
-      <w:proofErr w:type="spellEnd"/>
-      <w:r>
-        <w:rPr>
-          <w:color w:val="0F1115"/>
-        </w:rPr>
-        <w:t>, GCP Security Command Center).</w:t>
+        <w:t> OpenVAS, Trivy (для сканирования образов), облачные сканеры безопасности (AWS Inspector, GCP Security Command Center).</w:t>
       </w:r>
     </w:p>
     <w:p>
@@ -3653,47 +2613,7 @@
           <w:bCs w:val="0"/>
           <w:color w:val="0F1115"/>
         </w:rPr>
-        <w:t>Проверка соответствия требованиям (</w:t>
-      </w:r>
-      <w:proofErr w:type="spellStart"/>
-      <w:r>
-        <w:rPr>
-          <w:rStyle w:val="a6"/>
-          <w:b w:val="0"/>
-          <w:bCs w:val="0"/>
-          <w:color w:val="0F1115"/>
-        </w:rPr>
-        <w:t>Compliance</w:t>
-      </w:r>
-      <w:proofErr w:type="spellEnd"/>
-      <w:r>
-        <w:rPr>
-          <w:rStyle w:val="a6"/>
-          <w:b w:val="0"/>
-          <w:bCs w:val="0"/>
-          <w:color w:val="0F1115"/>
-        </w:rPr>
-        <w:t xml:space="preserve"> </w:t>
-      </w:r>
-      <w:proofErr w:type="spellStart"/>
-      <w:r>
-        <w:rPr>
-          <w:rStyle w:val="a6"/>
-          <w:b w:val="0"/>
-          <w:bCs w:val="0"/>
-          <w:color w:val="0F1115"/>
-        </w:rPr>
-        <w:t>Checking</w:t>
-      </w:r>
-      <w:proofErr w:type="spellEnd"/>
-      <w:r>
-        <w:rPr>
-          <w:rStyle w:val="a6"/>
-          <w:b w:val="0"/>
-          <w:bCs w:val="0"/>
-          <w:color w:val="0F1115"/>
-        </w:rPr>
-        <w:t>)</w:t>
+        <w:t>Проверка соответствия требованиям (Compliance Checking)</w:t>
       </w:r>
     </w:p>
     <w:p>
@@ -3726,21 +2646,7 @@
         <w:rPr>
           <w:color w:val="0F1115"/>
         </w:rPr>
-        <w:t xml:space="preserve"> автоматизированная проверка конфигурации приложения и инфраструктуры на соответствие стандартам и регуляторным требованиям (PCI DSS, HIPAA, GDPR, CIS </w:t>
-      </w:r>
-      <w:proofErr w:type="spellStart"/>
-      <w:r>
-        <w:rPr>
-          <w:color w:val="0F1115"/>
-        </w:rPr>
-        <w:t>Benchmarks</w:t>
-      </w:r>
-      <w:proofErr w:type="spellEnd"/>
-      <w:r>
-        <w:rPr>
-          <w:color w:val="0F1115"/>
-        </w:rPr>
-        <w:t>).</w:t>
+        <w:t> автоматизированная проверка конфигурации приложения и инфраструктуры на соответствие стандартам и регуляторным требованиям (PCI DSS, HIPAA, GDPR, CIS Benchmarks).</w:t>
       </w:r>
     </w:p>
     <w:p>
@@ -3773,35 +2679,7 @@
         <w:rPr>
           <w:color w:val="0F1115"/>
         </w:rPr>
-        <w:t> </w:t>
-      </w:r>
-      <w:proofErr w:type="spellStart"/>
-      <w:r>
-        <w:rPr>
-          <w:color w:val="0F1115"/>
-        </w:rPr>
-        <w:t>InSpec</w:t>
-      </w:r>
-      <w:proofErr w:type="spellEnd"/>
-      <w:r>
-        <w:rPr>
-          <w:color w:val="0F1115"/>
-        </w:rPr>
-        <w:t xml:space="preserve">, </w:t>
-      </w:r>
-      <w:proofErr w:type="spellStart"/>
-      <w:r>
-        <w:rPr>
-          <w:color w:val="0F1115"/>
-        </w:rPr>
-        <w:t>OpenSCAP</w:t>
-      </w:r>
-      <w:proofErr w:type="spellEnd"/>
-      <w:r>
-        <w:rPr>
-          <w:color w:val="0F1115"/>
-        </w:rPr>
-        <w:t>.</w:t>
+        <w:t> InSpec, OpenSCAP.</w:t>
       </w:r>
     </w:p>
     <w:p>
@@ -3954,25 +2832,7 @@
           <w:b w:val="0"/>
           <w:bCs w:val="0"/>
         </w:rPr>
-        <w:t xml:space="preserve"> Тестирование серого ящика (</w:t>
-      </w:r>
-      <w:proofErr w:type="spellStart"/>
-      <w:r>
-        <w:rPr>
-          <w:rStyle w:val="a6"/>
-          <w:b w:val="0"/>
-          <w:bCs w:val="0"/>
-        </w:rPr>
-        <w:t>Gray</w:t>
-      </w:r>
-      <w:proofErr w:type="spellEnd"/>
-      <w:r>
-        <w:rPr>
-          <w:rStyle w:val="a6"/>
-          <w:b w:val="0"/>
-          <w:bCs w:val="0"/>
-        </w:rPr>
-        <w:t xml:space="preserve"> Box):</w:t>
+        <w:t xml:space="preserve"> Тестирование серого ящика (Gray Box):</w:t>
       </w:r>
       <w:r>
         <w:t> Комбинированный подход, при котором тестировщик имеет частичное знание о внутреннем устройстве.</w:t>
@@ -4082,21 +2942,7 @@
         <w:rPr>
           <w:color w:val="0F1115"/>
         </w:rPr>
-        <w:t xml:space="preserve">Многие ошибки в программном обеспечении проявляются только при определённых условиях во время выполнения. Этот метод направлен на создание таких условий, чтобы выявить ошибки. Такие методы, как </w:t>
-      </w:r>
-      <w:proofErr w:type="spellStart"/>
-      <w:r>
-        <w:rPr>
-          <w:color w:val="0F1115"/>
-        </w:rPr>
-        <w:t>фаззинг</w:t>
-      </w:r>
-      <w:proofErr w:type="spellEnd"/>
-      <w:r>
-        <w:rPr>
-          <w:color w:val="0F1115"/>
-        </w:rPr>
-        <w:t>-тестирование, при котором программе передаются неверные или неожиданные входные данные, используются для поиска сбоев, ошибок в утверждениях и других дефектов, которые могут повлиять на стабильность приложения.</w:t>
+        <w:t>Многие ошибки в программном обеспечении проявляются только при определённых условиях во время выполнения. Этот метод направлен на создание таких условий, чтобы выявить ошибки. Такие методы, как фаззинг-тестирование, при котором программе передаются неверные или неожиданные входные данные, используются для поиска сбоев, ошибок в утверждениях и других дефектов, которые могут повлиять на стабильность приложения.</w:t>
       </w:r>
     </w:p>
     <w:p>
@@ -4162,21 +3008,7 @@
           <w:color w:val="0F1115"/>
         </w:rPr>
         <w:lastRenderedPageBreak/>
-        <w:t xml:space="preserve">поведением приложения. Он позволяет имитировать распространенные векторы атак, такие как внедрение SQL-кода, межсайтовый </w:t>
-      </w:r>
-      <w:proofErr w:type="spellStart"/>
-      <w:r>
-        <w:rPr>
-          <w:color w:val="0F1115"/>
-        </w:rPr>
-        <w:t>скриптинг</w:t>
-      </w:r>
-      <w:proofErr w:type="spellEnd"/>
-      <w:r>
-        <w:rPr>
-          <w:color w:val="0F1115"/>
-        </w:rPr>
-        <w:t xml:space="preserve"> (XSS) и переполнение буфера, чтобы проверить, правильно ли работают средства защиты приложения. </w:t>
+        <w:t xml:space="preserve">поведением приложения. Он позволяет имитировать распространенные векторы атак, такие как внедрение SQL-кода, межсайтовый скриптинг (XSS) и переполнение буфера, чтобы проверить, правильно ли работают средства защиты приложения. </w:t>
       </w:r>
     </w:p>
     <w:p>
@@ -4260,9 +3092,18 @@
           <w:bCs w:val="0"/>
           <w:color w:val="0F1115"/>
         </w:rPr>
-        <w:t xml:space="preserve">1. </w:t>
-      </w:r>
-      <w:proofErr w:type="spellStart"/>
+        <w:t>1. SpectralOps: Эта платформа предлагает расширенные возможности анализа для оценки безопасности в режиме реального времени. Она специализируется на выявлении раскрытых секретов и неправильных настроек в процессе установки программного обеспечения.</w:t>
+      </w:r>
+    </w:p>
+    <w:p>
+      <w:pPr>
+        <w:pStyle w:val="af3"/>
+        <w:spacing w:line="360" w:lineRule="auto"/>
+        <w:ind w:firstLine="0"/>
+        <w:rPr>
+          <w:color w:val="0F1115"/>
+        </w:rPr>
+      </w:pPr>
       <w:r>
         <w:rPr>
           <w:rStyle w:val="a6"/>
@@ -4270,9 +3111,24 @@
           <w:bCs w:val="0"/>
           <w:color w:val="0F1115"/>
         </w:rPr>
-        <w:t>SpectralOps</w:t>
-      </w:r>
-      <w:proofErr w:type="spellEnd"/>
+        <w:t xml:space="preserve">      2. Инструменты профилирования CLion:</w:t>
+      </w:r>
+      <w:r>
+        <w:rPr>
+          <w:color w:val="0F1115"/>
+        </w:rPr>
+        <w:t xml:space="preserve"> для команд, работающих с C и C++, отличным выбором станут инструменты профилирования, встроенные в среду разработки CLion. Они обеспечивают профилирование ЦП и анализ памяти, что помогает оптимизировать производительность приложений непосредственно в среде разработки.</w:t>
+      </w:r>
+    </w:p>
+    <w:p>
+      <w:pPr>
+        <w:pStyle w:val="af3"/>
+        <w:spacing w:line="360" w:lineRule="auto"/>
+        <w:ind w:firstLine="0"/>
+        <w:rPr>
+          <w:color w:val="0F1115"/>
+        </w:rPr>
+      </w:pPr>
       <w:r>
         <w:rPr>
           <w:rStyle w:val="a6"/>
@@ -4280,7 +3136,13 @@
           <w:bCs w:val="0"/>
           <w:color w:val="0F1115"/>
         </w:rPr>
-        <w:t>: Эта платформа предлагает расширенные возможности анализа для оценки безопасности в режиме реального времени. Она специализируется на выявлении раскрытых секретов и неправильных настроек в процессе установки программного обеспечения.</w:t>
+        <w:t xml:space="preserve">    3. Valgrind:</w:t>
+      </w:r>
+      <w:r>
+        <w:rPr>
+          <w:color w:val="0F1115"/>
+        </w:rPr>
+        <w:t xml:space="preserve"> Valgrind — это давно существующий и мощный набор инструментов, который является стандартом для отладки и профилирования памяти в приложениях для Linux. Его инструмент Memcheck особенно эффективен при обнаружении утечек памяти и других проблем с управлением памятью.</w:t>
       </w:r>
     </w:p>
     <w:p>
@@ -4299,9 +3161,25 @@
           <w:bCs w:val="0"/>
           <w:color w:val="0F1115"/>
         </w:rPr>
-        <w:t xml:space="preserve">      2. Инструменты профилирования </w:t>
-      </w:r>
-      <w:proofErr w:type="spellStart"/>
+        <w:lastRenderedPageBreak/>
+        <w:t xml:space="preserve">    4. Google Sanitizers:</w:t>
+      </w:r>
+      <w:r>
+        <w:rPr>
+          <w:color w:val="0F1115"/>
+        </w:rPr>
+        <w:t xml:space="preserve"> этот набор инструментов предназначен для поиска ошибок в коде на C/C++. AddressSanitizer (ASan) выявляет ошибки в работе с памятью, ThreadSanitizer (TSan) находит гонки данных, а UndefinedBehaviorSanitizer (UBSan) выявляет неопределённое поведение.</w:t>
+      </w:r>
+    </w:p>
+    <w:p>
+      <w:pPr>
+        <w:pStyle w:val="af3"/>
+        <w:spacing w:line="360" w:lineRule="auto"/>
+        <w:ind w:firstLine="0"/>
+        <w:rPr>
+          <w:color w:val="0F1115"/>
+        </w:rPr>
+      </w:pPr>
       <w:r>
         <w:rPr>
           <w:rStyle w:val="a6"/>
@@ -4309,327 +3187,13 @@
           <w:bCs w:val="0"/>
           <w:color w:val="0F1115"/>
         </w:rPr>
-        <w:t>CLion</w:t>
-      </w:r>
-      <w:proofErr w:type="spellEnd"/>
-      <w:r>
-        <w:rPr>
-          <w:rStyle w:val="a6"/>
-          <w:b w:val="0"/>
-          <w:bCs w:val="0"/>
-          <w:color w:val="0F1115"/>
-        </w:rPr>
-        <w:t>:</w:t>
-      </w:r>
-      <w:r>
-        <w:rPr>
-          <w:color w:val="0F1115"/>
-        </w:rPr>
-        <w:t xml:space="preserve"> для команд, работающих с C и C++, отличным выбором станут инструменты профилирования, встроенные в среду разработки </w:t>
-      </w:r>
-      <w:proofErr w:type="spellStart"/>
-      <w:r>
-        <w:rPr>
-          <w:color w:val="0F1115"/>
-        </w:rPr>
-        <w:t>CLion</w:t>
-      </w:r>
-      <w:proofErr w:type="spellEnd"/>
-      <w:r>
-        <w:rPr>
-          <w:color w:val="0F1115"/>
-        </w:rPr>
-        <w:t>. Они обеспечивают профилирование ЦП и анализ памяти, что помогает оптимизировать производительность приложений непосредственно в среде разработки.</w:t>
-      </w:r>
-    </w:p>
-    <w:p>
-      <w:pPr>
-        <w:pStyle w:val="af3"/>
-        <w:spacing w:line="360" w:lineRule="auto"/>
-        <w:ind w:firstLine="0"/>
-        <w:rPr>
-          <w:color w:val="0F1115"/>
-        </w:rPr>
-      </w:pPr>
-      <w:r>
-        <w:rPr>
-          <w:rStyle w:val="a6"/>
-          <w:b w:val="0"/>
-          <w:bCs w:val="0"/>
-          <w:color w:val="0F1115"/>
-        </w:rPr>
-        <w:t xml:space="preserve">    3. </w:t>
-      </w:r>
-      <w:proofErr w:type="spellStart"/>
-      <w:r>
-        <w:rPr>
-          <w:rStyle w:val="a6"/>
-          <w:b w:val="0"/>
-          <w:bCs w:val="0"/>
-          <w:color w:val="0F1115"/>
-        </w:rPr>
-        <w:t>Valgrind</w:t>
-      </w:r>
-      <w:proofErr w:type="spellEnd"/>
-      <w:r>
-        <w:rPr>
-          <w:rStyle w:val="a6"/>
-          <w:b w:val="0"/>
-          <w:bCs w:val="0"/>
-          <w:color w:val="0F1115"/>
-        </w:rPr>
-        <w:t>:</w:t>
-      </w:r>
-      <w:r>
-        <w:rPr>
-          <w:color w:val="0F1115"/>
-        </w:rPr>
-        <w:t xml:space="preserve"> </w:t>
-      </w:r>
-      <w:proofErr w:type="spellStart"/>
-      <w:r>
-        <w:rPr>
-          <w:color w:val="0F1115"/>
-        </w:rPr>
-        <w:t>Valgrind</w:t>
-      </w:r>
-      <w:proofErr w:type="spellEnd"/>
-      <w:r>
-        <w:rPr>
-          <w:color w:val="0F1115"/>
-        </w:rPr>
-        <w:t xml:space="preserve"> — это давно существующий и мощный набор инструментов, который является стандартом для отладки и профилирования памяти в приложениях для Linux. Его инструмент </w:t>
-      </w:r>
-      <w:proofErr w:type="spellStart"/>
-      <w:r>
-        <w:rPr>
-          <w:color w:val="0F1115"/>
-        </w:rPr>
-        <w:t>Memcheck</w:t>
-      </w:r>
-      <w:proofErr w:type="spellEnd"/>
-      <w:r>
-        <w:rPr>
-          <w:color w:val="0F1115"/>
-        </w:rPr>
-        <w:t xml:space="preserve"> особенно эффективен при обнаружении утечек памяти и других проблем с управлением памятью.</w:t>
-      </w:r>
-    </w:p>
-    <w:p>
-      <w:pPr>
-        <w:pStyle w:val="af3"/>
-        <w:spacing w:line="360" w:lineRule="auto"/>
-        <w:ind w:firstLine="0"/>
-        <w:rPr>
-          <w:color w:val="0F1115"/>
-        </w:rPr>
-      </w:pPr>
-      <w:r>
-        <w:rPr>
-          <w:rStyle w:val="a6"/>
-          <w:b w:val="0"/>
-          <w:bCs w:val="0"/>
-          <w:color w:val="0F1115"/>
-        </w:rPr>
-        <w:lastRenderedPageBreak/>
-        <w:t xml:space="preserve">    4. Google </w:t>
-      </w:r>
-      <w:proofErr w:type="spellStart"/>
-      <w:r>
-        <w:rPr>
-          <w:rStyle w:val="a6"/>
-          <w:b w:val="0"/>
-          <w:bCs w:val="0"/>
-          <w:color w:val="0F1115"/>
-        </w:rPr>
-        <w:t>Sanitizers</w:t>
-      </w:r>
-      <w:proofErr w:type="spellEnd"/>
-      <w:r>
-        <w:rPr>
-          <w:rStyle w:val="a6"/>
-          <w:b w:val="0"/>
-          <w:bCs w:val="0"/>
-          <w:color w:val="0F1115"/>
-        </w:rPr>
-        <w:t>:</w:t>
-      </w:r>
-      <w:r>
-        <w:rPr>
-          <w:color w:val="0F1115"/>
-        </w:rPr>
-        <w:t xml:space="preserve"> этот набор инструментов предназначен для поиска ошибок в коде на C/C++. </w:t>
-      </w:r>
-      <w:proofErr w:type="spellStart"/>
-      <w:r>
-        <w:rPr>
-          <w:color w:val="0F1115"/>
-        </w:rPr>
-        <w:t>AddressSanitizer</w:t>
-      </w:r>
-      <w:proofErr w:type="spellEnd"/>
-      <w:r>
-        <w:rPr>
-          <w:color w:val="0F1115"/>
-        </w:rPr>
-        <w:t xml:space="preserve"> (</w:t>
-      </w:r>
-      <w:proofErr w:type="spellStart"/>
-      <w:r>
-        <w:rPr>
-          <w:color w:val="0F1115"/>
-        </w:rPr>
-        <w:t>ASan</w:t>
-      </w:r>
-      <w:proofErr w:type="spellEnd"/>
-      <w:r>
-        <w:rPr>
-          <w:color w:val="0F1115"/>
-        </w:rPr>
-        <w:t xml:space="preserve">) выявляет ошибки в работе с памятью, </w:t>
-      </w:r>
-      <w:proofErr w:type="spellStart"/>
-      <w:r>
-        <w:rPr>
-          <w:color w:val="0F1115"/>
-        </w:rPr>
-        <w:t>ThreadSanitizer</w:t>
-      </w:r>
-      <w:proofErr w:type="spellEnd"/>
-      <w:r>
-        <w:rPr>
-          <w:color w:val="0F1115"/>
-        </w:rPr>
-        <w:t xml:space="preserve"> (</w:t>
-      </w:r>
-      <w:proofErr w:type="spellStart"/>
-      <w:r>
-        <w:rPr>
-          <w:color w:val="0F1115"/>
-        </w:rPr>
-        <w:t>TSan</w:t>
-      </w:r>
-      <w:proofErr w:type="spellEnd"/>
-      <w:r>
-        <w:rPr>
-          <w:color w:val="0F1115"/>
-        </w:rPr>
-        <w:t xml:space="preserve">) находит гонки данных, а </w:t>
-      </w:r>
-      <w:proofErr w:type="spellStart"/>
-      <w:r>
-        <w:rPr>
-          <w:color w:val="0F1115"/>
-        </w:rPr>
-        <w:t>UndefinedBehaviorSanitizer</w:t>
-      </w:r>
-      <w:proofErr w:type="spellEnd"/>
-      <w:r>
-        <w:rPr>
-          <w:color w:val="0F1115"/>
-        </w:rPr>
-        <w:t xml:space="preserve"> (</w:t>
-      </w:r>
-      <w:proofErr w:type="spellStart"/>
-      <w:r>
-        <w:rPr>
-          <w:color w:val="0F1115"/>
-        </w:rPr>
-        <w:t>UBSan</w:t>
-      </w:r>
-      <w:proofErr w:type="spellEnd"/>
-      <w:r>
-        <w:rPr>
-          <w:color w:val="0F1115"/>
-        </w:rPr>
-        <w:t>) выявляет неопределённое поведение.</w:t>
-      </w:r>
-    </w:p>
-    <w:p>
-      <w:pPr>
-        <w:pStyle w:val="af3"/>
-        <w:spacing w:line="360" w:lineRule="auto"/>
-        <w:ind w:firstLine="0"/>
-        <w:rPr>
-          <w:color w:val="0F1115"/>
-        </w:rPr>
-      </w:pPr>
-      <w:r>
-        <w:rPr>
-          <w:rStyle w:val="a6"/>
-          <w:b w:val="0"/>
-          <w:bCs w:val="0"/>
-          <w:color w:val="0F1115"/>
-        </w:rPr>
-        <w:t xml:space="preserve">5. </w:t>
-      </w:r>
-      <w:proofErr w:type="spellStart"/>
-      <w:r>
-        <w:rPr>
-          <w:rStyle w:val="a6"/>
-          <w:b w:val="0"/>
-          <w:bCs w:val="0"/>
-          <w:color w:val="0F1115"/>
-        </w:rPr>
-        <w:t>Pyroscope</w:t>
-      </w:r>
-      <w:proofErr w:type="spellEnd"/>
-      <w:r>
-        <w:rPr>
-          <w:rStyle w:val="a6"/>
-          <w:b w:val="0"/>
-          <w:bCs w:val="0"/>
-          <w:color w:val="0F1115"/>
-        </w:rPr>
-        <w:t>:</w:t>
-      </w:r>
-      <w:r>
-        <w:rPr>
-          <w:color w:val="0F1115"/>
-        </w:rPr>
-        <w:t xml:space="preserve"> </w:t>
-      </w:r>
-      <w:proofErr w:type="spellStart"/>
-      <w:r>
-        <w:rPr>
-          <w:color w:val="0F1115"/>
-        </w:rPr>
-        <w:t>Pyroscope</w:t>
-      </w:r>
-      <w:proofErr w:type="spellEnd"/>
-      <w:r>
-        <w:rPr>
-          <w:color w:val="0F1115"/>
-        </w:rPr>
-        <w:t xml:space="preserve"> — это инструмент непрерывного профилирования, который помогает отслеживать производительность вашего кода с течением времени. Он предоставляет графики </w:t>
-      </w:r>
-      <w:proofErr w:type="spellStart"/>
-      <w:r>
-        <w:rPr>
-          <w:color w:val="0F1115"/>
-        </w:rPr>
-        <w:t>Flame</w:t>
-      </w:r>
-      <w:proofErr w:type="spellEnd"/>
-      <w:r>
-        <w:rPr>
-          <w:color w:val="0F1115"/>
-        </w:rPr>
-        <w:t xml:space="preserve"> </w:t>
-      </w:r>
-      <w:proofErr w:type="spellStart"/>
-      <w:r>
-        <w:rPr>
-          <w:color w:val="0F1115"/>
-        </w:rPr>
-        <w:t>Graph</w:t>
-      </w:r>
-      <w:proofErr w:type="spellEnd"/>
-      <w:r>
-        <w:rPr>
-          <w:color w:val="0F1115"/>
-        </w:rPr>
-        <w:t xml:space="preserve"> для визуализации потребления ресурсов, что упрощает выявление и устранение проблем с производительностью в Go, Python, Ruby и других языках.</w:t>
+        <w:t>5. Pyroscope:</w:t>
+      </w:r>
+      <w:r>
+        <w:rPr>
+          <w:color w:val="0F1115"/>
+        </w:rPr>
+        <w:t xml:space="preserve"> Pyroscope — это инструмент непрерывного профилирования, который помогает отслеживать производительность вашего кода с течением времени. Он предоставляет графики Flame Graph для визуализации потребления ресурсов, что упрощает выявление и устранение проблем с производительностью в Go, Python, Ruby и других языках.</w:t>
       </w:r>
     </w:p>
     <w:p>
@@ -4671,19 +3235,8 @@
           <w:i w:val="0"/>
           <w:color w:val="000000"/>
         </w:rPr>
-        <w:t xml:space="preserve"> Инструменты динамического анализа в контексте </w:t>
-      </w:r>
-      <w:proofErr w:type="spellStart"/>
-      <w:r>
-        <w:rPr>
-          <w:rStyle w:val="a6"/>
-          <w:rFonts w:ascii="Times New Roman" w:eastAsia="Times New Roman" w:hAnsi="Times New Roman" w:cs="Times New Roman"/>
-          <w:i w:val="0"/>
-          <w:color w:val="000000"/>
-        </w:rPr>
-        <w:t>DevSecOps</w:t>
-      </w:r>
-      <w:proofErr w:type="spellEnd"/>
+        <w:t xml:space="preserve"> Инструменты динамического анализа в контексте DevSecOps</w:t>
+      </w:r>
     </w:p>
     <w:p>
       <w:r>
@@ -4692,86 +3245,22 @@
           <w:b w:val="0"/>
           <w:color w:val="0F1115"/>
         </w:rPr>
-        <w:t xml:space="preserve">В современных условиях разработки ПО с использованием методологии </w:t>
-      </w:r>
-      <w:proofErr w:type="spellStart"/>
+        <w:t>В современных условиях разработки ПО с использованием методологии DevSecOps, особую актуальность приобретают инструменты, позволяющие автоматизировать проверки безопасности на всех этапах жизненного цикла. Рассмотрим три ключевых инструмента, образующих полноценный конвейер безопасности: Cdxgen, Trivy</w:t>
+      </w:r>
+      <w:r>
+        <w:rPr>
+          <w:rStyle w:val="a6"/>
+          <w:color w:val="0F1115"/>
+        </w:rPr>
+        <w:t> </w:t>
+      </w:r>
       <w:r>
         <w:rPr>
           <w:rStyle w:val="a6"/>
           <w:b w:val="0"/>
           <w:color w:val="0F1115"/>
         </w:rPr>
-        <w:t>DevSecOps</w:t>
-      </w:r>
-      <w:proofErr w:type="spellEnd"/>
-      <w:r>
-        <w:rPr>
-          <w:rStyle w:val="a6"/>
-          <w:b w:val="0"/>
-          <w:color w:val="0F1115"/>
-        </w:rPr>
-        <w:t>, особую актуальность приобретают инструменты, позволяющие автоматизировать проверки безопасности на всех этапах жизненного цикла. Рассмотрим три ключевых инструмента, образующих полноценный конвейер безопасности: </w:t>
-      </w:r>
-      <w:proofErr w:type="spellStart"/>
-      <w:r>
-        <w:rPr>
-          <w:rStyle w:val="a6"/>
-          <w:b w:val="0"/>
-          <w:color w:val="0F1115"/>
-        </w:rPr>
-        <w:t>Cdxgen</w:t>
-      </w:r>
-      <w:proofErr w:type="spellEnd"/>
-      <w:r>
-        <w:rPr>
-          <w:rStyle w:val="a6"/>
-          <w:b w:val="0"/>
-          <w:color w:val="0F1115"/>
-        </w:rPr>
-        <w:t>, </w:t>
-      </w:r>
-      <w:proofErr w:type="spellStart"/>
-      <w:r>
-        <w:rPr>
-          <w:rStyle w:val="a6"/>
-          <w:b w:val="0"/>
-          <w:color w:val="0F1115"/>
-        </w:rPr>
-        <w:t>Trivy</w:t>
-      </w:r>
-      <w:proofErr w:type="spellEnd"/>
-      <w:r>
-        <w:rPr>
-          <w:rStyle w:val="a6"/>
-          <w:color w:val="0F1115"/>
-        </w:rPr>
-        <w:t> </w:t>
-      </w:r>
-      <w:r>
-        <w:rPr>
-          <w:rStyle w:val="a6"/>
-          <w:b w:val="0"/>
-          <w:color w:val="0F1115"/>
-        </w:rPr>
-        <w:t>и </w:t>
-      </w:r>
-      <w:proofErr w:type="spellStart"/>
-      <w:r>
-        <w:rPr>
-          <w:rStyle w:val="a6"/>
-          <w:b w:val="0"/>
-          <w:color w:val="0F1115"/>
-        </w:rPr>
-        <w:t>DefectDojo</w:t>
-      </w:r>
-      <w:proofErr w:type="spellEnd"/>
-      <w:r>
-        <w:rPr>
-          <w:rStyle w:val="a6"/>
-          <w:b w:val="0"/>
-          <w:color w:val="0F1115"/>
-        </w:rPr>
-        <w:t>.</w:t>
+        <w:t>и DefectDojo.</w:t>
       </w:r>
       <w:r>
         <w:rPr>
@@ -4814,23 +3303,7 @@
     </w:p>
     <w:p>
       <w:r>
-        <w:t>Практический опыт внедрения автоматизированного конвейера безопасности демонстрирует эффективный подход к решению проблемы уязвимостей в условиях использования нескольких систем контроля версий (</w:t>
-      </w:r>
-      <w:proofErr w:type="spellStart"/>
-      <w:r>
-        <w:t>GitLab</w:t>
-      </w:r>
-      <w:proofErr w:type="spellEnd"/>
-      <w:r>
-        <w:t xml:space="preserve"> и </w:t>
-      </w:r>
-      <w:proofErr w:type="spellStart"/>
-      <w:r>
-        <w:t>Bitbucket</w:t>
-      </w:r>
-      <w:proofErr w:type="spellEnd"/>
-      <w:r>
-        <w:t>). Данный конвейер был разработан как независимое решение, минимально вмешивающееся в существующие процессы разработки.</w:t>
+        <w:t>Практический опыт внедрения автоматизированного конвейера безопасности демонстрирует эффективный подход к решению проблемы уязвимостей в условиях использования нескольких систем контроля версий (GitLab и Bitbucket). Данный конвейер был разработан как независимое решение, минимально вмешивающееся в существующие процессы разработки.</w:t>
       </w:r>
     </w:p>
     <w:p>
@@ -4861,19 +3334,8 @@
           <w:bCs w:val="0"/>
           <w:color w:val="0F1115"/>
         </w:rPr>
-        <w:t xml:space="preserve"> </w:t>
-      </w:r>
-      <w:proofErr w:type="spellStart"/>
-      <w:r>
-        <w:rPr>
-          <w:rStyle w:val="a6"/>
-          <w:b w:val="0"/>
-          <w:bCs w:val="0"/>
-          <w:color w:val="0F1115"/>
-        </w:rPr>
-        <w:t>Jenkins</w:t>
-      </w:r>
-      <w:proofErr w:type="spellEnd"/>
+        <w:t xml:space="preserve"> Jenkins</w:t>
+      </w:r>
       <w:r>
         <w:rPr>
           <w:color w:val="0F1115"/>
@@ -4920,19 +3382,8 @@
           <w:color w:val="0F1115"/>
         </w:rPr>
         <w:lastRenderedPageBreak/>
-        <w:t xml:space="preserve"> </w:t>
-      </w:r>
-      <w:proofErr w:type="spellStart"/>
-      <w:r>
-        <w:rPr>
-          <w:rStyle w:val="a6"/>
-          <w:b w:val="0"/>
-          <w:bCs w:val="0"/>
-          <w:color w:val="0F1115"/>
-        </w:rPr>
-        <w:t>Gitleaks</w:t>
-      </w:r>
-      <w:proofErr w:type="spellEnd"/>
+        <w:t xml:space="preserve"> Gitleaks</w:t>
+      </w:r>
       <w:r>
         <w:rPr>
           <w:color w:val="0F1115"/>
@@ -4958,39 +3409,8 @@
           <w:bCs w:val="0"/>
           <w:color w:val="0F1115"/>
         </w:rPr>
-        <w:t xml:space="preserve"> </w:t>
-      </w:r>
-      <w:proofErr w:type="spellStart"/>
-      <w:r>
-        <w:rPr>
-          <w:rStyle w:val="a6"/>
-          <w:b w:val="0"/>
-          <w:bCs w:val="0"/>
-          <w:color w:val="0F1115"/>
-        </w:rPr>
-        <w:t>Trivy</w:t>
-      </w:r>
-      <w:proofErr w:type="spellEnd"/>
-      <w:r>
-        <w:rPr>
-          <w:rStyle w:val="a6"/>
-          <w:b w:val="0"/>
-          <w:bCs w:val="0"/>
-          <w:color w:val="0F1115"/>
-        </w:rPr>
-        <w:t xml:space="preserve"> + </w:t>
-      </w:r>
-      <w:proofErr w:type="spellStart"/>
-      <w:r>
-        <w:rPr>
-          <w:rStyle w:val="a6"/>
-          <w:b w:val="0"/>
-          <w:bCs w:val="0"/>
-          <w:color w:val="0F1115"/>
-        </w:rPr>
-        <w:t>Cdxgen</w:t>
-      </w:r>
-      <w:proofErr w:type="spellEnd"/>
+        <w:t xml:space="preserve"> Trivy + Cdxgen</w:t>
+      </w:r>
       <w:r>
         <w:rPr>
           <w:color w:val="0F1115"/>
@@ -5016,19 +3436,8 @@
           <w:bCs w:val="0"/>
           <w:color w:val="0F1115"/>
         </w:rPr>
-        <w:t xml:space="preserve"> </w:t>
-      </w:r>
-      <w:proofErr w:type="spellStart"/>
-      <w:r>
-        <w:rPr>
-          <w:rStyle w:val="a6"/>
-          <w:b w:val="0"/>
-          <w:bCs w:val="0"/>
-          <w:color w:val="0F1115"/>
-        </w:rPr>
-        <w:t>Semgrep</w:t>
-      </w:r>
-      <w:proofErr w:type="spellEnd"/>
+        <w:t xml:space="preserve"> Semgrep</w:t>
+      </w:r>
       <w:r>
         <w:rPr>
           <w:color w:val="0F1115"/>
@@ -5054,71 +3463,58 @@
           <w:bCs w:val="0"/>
           <w:color w:val="0F1115"/>
         </w:rPr>
-        <w:t xml:space="preserve"> </w:t>
-      </w:r>
-      <w:proofErr w:type="spellStart"/>
+        <w:t xml:space="preserve"> DefectDojo</w:t>
+      </w:r>
+      <w:r>
+        <w:rPr>
+          <w:color w:val="0F1115"/>
+        </w:rPr>
+        <w:t> — централизованная платформа для агрегации и управления уязвимостями.</w:t>
+      </w:r>
+    </w:p>
+    <w:p/>
+    <w:p>
+      <w:pPr>
+        <w:pStyle w:val="4"/>
+        <w:ind w:firstLine="0"/>
+        <w:rPr>
+          <w:rFonts w:ascii="Times New Roman" w:hAnsi="Times New Roman"/>
+          <w:i w:val="0"/>
+          <w:color w:val="0F1115"/>
+        </w:rPr>
+      </w:pPr>
+      <w:r>
+        <w:rPr>
+          <w:rStyle w:val="a6"/>
+          <w:rFonts w:ascii="Times New Roman" w:eastAsia="Times New Roman" w:hAnsi="Times New Roman" w:cs="Times New Roman"/>
+          <w:i w:val="0"/>
+          <w:color w:val="0F1115"/>
+        </w:rPr>
+        <w:t>2.5.2. Инструмент Cdxgen</w:t>
+      </w:r>
+    </w:p>
+    <w:p>
       <w:r>
         <w:rPr>
           <w:rStyle w:val="a6"/>
           <w:b w:val="0"/>
           <w:bCs w:val="0"/>
-          <w:color w:val="0F1115"/>
-        </w:rPr>
-        <w:t>DefectDojo</w:t>
-      </w:r>
-      <w:proofErr w:type="spellEnd"/>
-      <w:r>
-        <w:rPr>
-          <w:color w:val="0F1115"/>
-        </w:rPr>
-        <w:t> — централизованная платформа для агрегации и управления уязвимостями.</w:t>
-      </w:r>
-    </w:p>
-    <w:p/>
-    <w:p>
-      <w:pPr>
-        <w:pStyle w:val="4"/>
-        <w:ind w:firstLine="0"/>
-        <w:rPr>
-          <w:rFonts w:ascii="Times New Roman" w:hAnsi="Times New Roman"/>
-          <w:i w:val="0"/>
-          <w:color w:val="0F1115"/>
-        </w:rPr>
-      </w:pPr>
-      <w:r>
-        <w:rPr>
-          <w:rStyle w:val="a6"/>
-          <w:rFonts w:ascii="Times New Roman" w:eastAsia="Times New Roman" w:hAnsi="Times New Roman" w:cs="Times New Roman"/>
-          <w:i w:val="0"/>
-          <w:color w:val="0F1115"/>
-        </w:rPr>
-        <w:t xml:space="preserve">2.5.2. Инструмент </w:t>
-      </w:r>
-      <w:proofErr w:type="spellStart"/>
-      <w:r>
-        <w:rPr>
-          <w:rStyle w:val="a6"/>
-          <w:rFonts w:ascii="Times New Roman" w:eastAsia="Times New Roman" w:hAnsi="Times New Roman" w:cs="Times New Roman"/>
-          <w:i w:val="0"/>
-          <w:color w:val="0F1115"/>
         </w:rPr>
         <w:t>Cdxgen</w:t>
       </w:r>
-      <w:proofErr w:type="spellEnd"/>
-    </w:p>
-    <w:p>
-      <w:proofErr w:type="spellStart"/>
+      <w:r>
+        <w:t> — это инструмент для генерации </w:t>
+      </w:r>
       <w:r>
         <w:rPr>
           <w:rStyle w:val="a6"/>
           <w:b w:val="0"/>
           <w:bCs w:val="0"/>
         </w:rPr>
-        <w:t>Cdxgen</w:t>
-      </w:r>
-      <w:proofErr w:type="spellEnd"/>
-      <w:r>
-        <w:t> — это инструмент для генерации </w:t>
+        <w:t>SBOM (Software Bill of Materials)</w:t>
+      </w:r>
+      <w:r>
+        <w:t> в формате </w:t>
       </w:r>
       <w:r>
         <w:rPr>
@@ -5126,57 +3522,8 @@
           <w:b w:val="0"/>
           <w:bCs w:val="0"/>
         </w:rPr>
-        <w:t xml:space="preserve">SBOM (Software Bill </w:t>
-      </w:r>
-      <w:proofErr w:type="spellStart"/>
-      <w:r>
-        <w:rPr>
-          <w:rStyle w:val="a6"/>
-          <w:b w:val="0"/>
-          <w:bCs w:val="0"/>
-        </w:rPr>
-        <w:t>of</w:t>
-      </w:r>
-      <w:proofErr w:type="spellEnd"/>
-      <w:r>
-        <w:rPr>
-          <w:rStyle w:val="a6"/>
-          <w:b w:val="0"/>
-          <w:bCs w:val="0"/>
-        </w:rPr>
-        <w:t xml:space="preserve"> </w:t>
-      </w:r>
-      <w:proofErr w:type="spellStart"/>
-      <w:r>
-        <w:rPr>
-          <w:rStyle w:val="a6"/>
-          <w:b w:val="0"/>
-          <w:bCs w:val="0"/>
-        </w:rPr>
-        <w:t>Materials</w:t>
-      </w:r>
-      <w:proofErr w:type="spellEnd"/>
-      <w:r>
-        <w:rPr>
-          <w:rStyle w:val="a6"/>
-          <w:b w:val="0"/>
-          <w:bCs w:val="0"/>
-        </w:rPr>
-        <w:t>)</w:t>
-      </w:r>
-      <w:r>
-        <w:t> в формате </w:t>
-      </w:r>
-      <w:proofErr w:type="spellStart"/>
-      <w:r>
-        <w:rPr>
-          <w:rStyle w:val="a6"/>
-          <w:b w:val="0"/>
-          <w:bCs w:val="0"/>
-        </w:rPr>
         <w:t>CycloneDX</w:t>
       </w:r>
-      <w:proofErr w:type="spellEnd"/>
       <w:r>
         <w:t>. SBOM представляет собой "ведомость материалов" программного обеспечения — полный перечень всех компонентов, библиотек и зависимостей, используемых в проекте.</w:t>
       </w:r>
@@ -5253,26 +3600,14 @@
           <w:i w:val="0"/>
           <w:color w:val="0F1115"/>
         </w:rPr>
-        <w:t xml:space="preserve">2.5.3. Инструмент </w:t>
-      </w:r>
-      <w:proofErr w:type="spellStart"/>
-      <w:r>
-        <w:rPr>
-          <w:rStyle w:val="a6"/>
-          <w:rFonts w:ascii="Times New Roman" w:eastAsia="Times New Roman" w:hAnsi="Times New Roman" w:cs="Times New Roman"/>
-          <w:i w:val="0"/>
-          <w:color w:val="0F1115"/>
-        </w:rPr>
-        <w:t>Trivy</w:t>
-      </w:r>
-      <w:proofErr w:type="spellEnd"/>
+        <w:t>2.5.3. Инструмент Trivy</w:t>
+      </w:r>
     </w:p>
     <w:p>
       <w:pPr>
         <w:pStyle w:val="af3"/>
         <w:spacing w:before="240" w:after="240" w:line="360" w:lineRule="auto"/>
       </w:pPr>
-      <w:proofErr w:type="spellStart"/>
       <w:r>
         <w:rPr>
           <w:rStyle w:val="a6"/>
@@ -5282,26 +3617,11 @@
         </w:rPr>
         <w:t>Trivy</w:t>
       </w:r>
-      <w:proofErr w:type="spellEnd"/>
-      <w:r>
-        <w:rPr>
-          <w:color w:val="0F1115"/>
-        </w:rPr>
-        <w:t xml:space="preserve"> — универсальный </w:t>
-      </w:r>
-      <w:proofErr w:type="spellStart"/>
-      <w:r>
-        <w:rPr>
-          <w:color w:val="0F1115"/>
-        </w:rPr>
-        <w:t>open-source</w:t>
-      </w:r>
-      <w:proofErr w:type="spellEnd"/>
-      <w:r>
-        <w:rPr>
-          <w:color w:val="0F1115"/>
-        </w:rPr>
-        <w:t xml:space="preserve"> сканер безопасности, выполняющий роль </w:t>
+      <w:r>
+        <w:rPr>
+          <w:color w:val="0F1115"/>
+        </w:rPr>
+        <w:t> — универсальный open-source сканер безопасности, выполняющий роль </w:t>
       </w:r>
       <w:r>
         <w:rPr>
@@ -5310,9 +3630,14 @@
           <w:bCs w:val="0"/>
           <w:color w:val="0F1115"/>
         </w:rPr>
-        <w:t xml:space="preserve">SCA (Software </w:t>
-      </w:r>
-      <w:proofErr w:type="spellStart"/>
+        <w:t>SCA (Software Composition Analysis)</w:t>
+      </w:r>
+      <w:r>
+        <w:rPr>
+          <w:color w:val="0F1115"/>
+        </w:rPr>
+        <w:t> и </w:t>
+      </w:r>
       <w:r>
         <w:rPr>
           <w:rStyle w:val="a6"/>
@@ -5320,72 +3645,7 @@
           <w:bCs w:val="0"/>
           <w:color w:val="0F1115"/>
         </w:rPr>
-        <w:t>Composition</w:t>
-      </w:r>
-      <w:proofErr w:type="spellEnd"/>
-      <w:r>
-        <w:rPr>
-          <w:rStyle w:val="a6"/>
-          <w:b w:val="0"/>
-          <w:bCs w:val="0"/>
-          <w:color w:val="0F1115"/>
-        </w:rPr>
-        <w:t xml:space="preserve"> Analysis)</w:t>
-      </w:r>
-      <w:r>
-        <w:rPr>
-          <w:color w:val="0F1115"/>
-        </w:rPr>
-        <w:t> и </w:t>
-      </w:r>
-      <w:r>
-        <w:rPr>
-          <w:rStyle w:val="a6"/>
-          <w:b w:val="0"/>
-          <w:bCs w:val="0"/>
-          <w:color w:val="0F1115"/>
-        </w:rPr>
-        <w:t>SAST (</w:t>
-      </w:r>
-      <w:proofErr w:type="spellStart"/>
-      <w:r>
-        <w:rPr>
-          <w:rStyle w:val="a6"/>
-          <w:b w:val="0"/>
-          <w:bCs w:val="0"/>
-          <w:color w:val="0F1115"/>
-        </w:rPr>
-        <w:t>Static</w:t>
-      </w:r>
-      <w:proofErr w:type="spellEnd"/>
-      <w:r>
-        <w:rPr>
-          <w:rStyle w:val="a6"/>
-          <w:b w:val="0"/>
-          <w:bCs w:val="0"/>
-          <w:color w:val="0F1115"/>
-        </w:rPr>
-        <w:t xml:space="preserve"> Application Security </w:t>
-      </w:r>
-      <w:proofErr w:type="spellStart"/>
-      <w:r>
-        <w:rPr>
-          <w:rStyle w:val="a6"/>
-          <w:b w:val="0"/>
-          <w:bCs w:val="0"/>
-          <w:color w:val="0F1115"/>
-        </w:rPr>
-        <w:t>Testing</w:t>
-      </w:r>
-      <w:proofErr w:type="spellEnd"/>
-      <w:r>
-        <w:rPr>
-          <w:rStyle w:val="a6"/>
-          <w:b w:val="0"/>
-          <w:bCs w:val="0"/>
-          <w:color w:val="0F1115"/>
-        </w:rPr>
-        <w:t>)</w:t>
+        <w:t>SAST (Static Application Security Testing)</w:t>
       </w:r>
       <w:r>
         <w:rPr>
@@ -5427,44 +3687,13 @@
           <w:bCs w:val="0"/>
           <w:color w:val="0F1115"/>
         </w:rPr>
-        <w:t xml:space="preserve"> Сканирование зависимостей</w:t>
-      </w:r>
-      <w:proofErr w:type="gramStart"/>
-      <w:r>
-        <w:rPr>
-          <w:rStyle w:val="a6"/>
-          <w:b w:val="0"/>
-          <w:bCs w:val="0"/>
-          <w:color w:val="0F1115"/>
-        </w:rPr>
-        <w:t>:</w:t>
-      </w:r>
-      <w:r>
-        <w:rPr>
-          <w:color w:val="0F1115"/>
-        </w:rPr>
-        <w:t> Анализирует</w:t>
-      </w:r>
-      <w:proofErr w:type="gramEnd"/>
-      <w:r>
-        <w:rPr>
-          <w:color w:val="0F1115"/>
-        </w:rPr>
-        <w:t xml:space="preserve"> SBOM, сгенерированный </w:t>
-      </w:r>
-      <w:proofErr w:type="spellStart"/>
-      <w:r>
-        <w:rPr>
-          <w:color w:val="0F1115"/>
-        </w:rPr>
-        <w:t>Cdxgen</w:t>
-      </w:r>
-      <w:proofErr w:type="spellEnd"/>
-      <w:r>
-        <w:rPr>
-          <w:color w:val="0F1115"/>
-        </w:rPr>
-        <w:t>, на наличие известных уязвимостей (CVE) в используемых библиотеках.</w:t>
+        <w:t xml:space="preserve"> Сканирование зависимостей:</w:t>
+      </w:r>
+      <w:r>
+        <w:rPr>
+          <w:color w:val="0F1115"/>
+        </w:rPr>
+        <w:t> Анализирует SBOM, сгенерированный Cdxgen, на наличие известных уязвимостей (CVE) в используемых библиотеках.</w:t>
       </w:r>
     </w:p>
     <w:p>
@@ -5486,44 +3715,13 @@
           <w:color w:val="0F1115"/>
         </w:rPr>
         <w:lastRenderedPageBreak/>
-        <w:t xml:space="preserve"> Сканирование образов контейнеров</w:t>
-      </w:r>
-      <w:proofErr w:type="gramStart"/>
-      <w:r>
-        <w:rPr>
-          <w:rStyle w:val="a6"/>
-          <w:b w:val="0"/>
-          <w:bCs w:val="0"/>
-          <w:color w:val="0F1115"/>
-        </w:rPr>
-        <w:t>:</w:t>
-      </w:r>
-      <w:r>
-        <w:rPr>
-          <w:color w:val="0F1115"/>
-        </w:rPr>
-        <w:t> Проверяет</w:t>
-      </w:r>
-      <w:proofErr w:type="gramEnd"/>
-      <w:r>
-        <w:rPr>
-          <w:color w:val="0F1115"/>
-        </w:rPr>
-        <w:t xml:space="preserve"> </w:t>
-      </w:r>
-      <w:proofErr w:type="spellStart"/>
-      <w:r>
-        <w:rPr>
-          <w:color w:val="0F1115"/>
-        </w:rPr>
-        <w:t>Docker</w:t>
-      </w:r>
-      <w:proofErr w:type="spellEnd"/>
-      <w:r>
-        <w:rPr>
-          <w:color w:val="0F1115"/>
-        </w:rPr>
-        <w:t>-образы на наличие уязвимостей в базовых слоях и установленных пакетах.</w:t>
+        <w:t xml:space="preserve"> Сканирование образов контейнеров:</w:t>
+      </w:r>
+      <w:r>
+        <w:rPr>
+          <w:color w:val="0F1115"/>
+        </w:rPr>
+        <w:t> Проверяет Docker-образы на наличие уязвимостей в базовых слоях и установленных пакетах.</w:t>
       </w:r>
     </w:p>
     <w:p>
@@ -5544,58 +3742,13 @@
           <w:bCs w:val="0"/>
           <w:color w:val="0F1115"/>
         </w:rPr>
-        <w:t xml:space="preserve"> Конфигурационная безопасность</w:t>
-      </w:r>
-      <w:proofErr w:type="gramStart"/>
-      <w:r>
-        <w:rPr>
-          <w:rStyle w:val="a6"/>
-          <w:b w:val="0"/>
-          <w:bCs w:val="0"/>
-          <w:color w:val="0F1115"/>
-        </w:rPr>
-        <w:t>:</w:t>
-      </w:r>
-      <w:r>
-        <w:rPr>
-          <w:color w:val="0F1115"/>
-        </w:rPr>
-        <w:t> Проверяет</w:t>
-      </w:r>
-      <w:proofErr w:type="gramEnd"/>
-      <w:r>
-        <w:rPr>
-          <w:color w:val="0F1115"/>
-        </w:rPr>
-        <w:t xml:space="preserve"> файлы конфигурации (например, </w:t>
-      </w:r>
-      <w:proofErr w:type="spellStart"/>
-      <w:r>
-        <w:rPr>
-          <w:color w:val="0F1115"/>
-        </w:rPr>
-        <w:t>Dockerfile</w:t>
-      </w:r>
-      <w:proofErr w:type="spellEnd"/>
-      <w:r>
-        <w:rPr>
-          <w:color w:val="0F1115"/>
-        </w:rPr>
-        <w:t xml:space="preserve">, </w:t>
-      </w:r>
-      <w:proofErr w:type="spellStart"/>
-      <w:r>
-        <w:rPr>
-          <w:color w:val="0F1115"/>
-        </w:rPr>
-        <w:t>Kubernetes</w:t>
-      </w:r>
-      <w:proofErr w:type="spellEnd"/>
-      <w:r>
-        <w:rPr>
-          <w:color w:val="0F1115"/>
-        </w:rPr>
-        <w:t xml:space="preserve"> манифесты) на соответствие лучшим практикам безопасности.</w:t>
+        <w:t xml:space="preserve"> Конфигурационная безопасность:</w:t>
+      </w:r>
+      <w:r>
+        <w:rPr>
+          <w:color w:val="0F1115"/>
+        </w:rPr>
+        <w:t> Проверяет файлы конфигурации (например, Dockerfile, Kubernetes манифесты) на соответствие лучшим практикам безопасности.</w:t>
       </w:r>
     </w:p>
     <w:p>
@@ -5630,26 +3783,14 @@
           <w:i w:val="0"/>
           <w:color w:val="0F1115"/>
         </w:rPr>
-        <w:t xml:space="preserve">2.5.4. Инструмент </w:t>
-      </w:r>
-      <w:proofErr w:type="spellStart"/>
-      <w:r>
-        <w:rPr>
-          <w:rStyle w:val="a6"/>
-          <w:rFonts w:ascii="Times New Roman" w:eastAsia="Times New Roman" w:hAnsi="Times New Roman" w:cs="Times New Roman"/>
-          <w:i w:val="0"/>
-          <w:color w:val="0F1115"/>
-        </w:rPr>
-        <w:t>DefectDojo</w:t>
-      </w:r>
-      <w:proofErr w:type="spellEnd"/>
+        <w:t>2.5.4. Инструмент DefectDojo</w:t>
+      </w:r>
     </w:p>
     <w:p>
       <w:pPr>
         <w:pStyle w:val="af3"/>
         <w:spacing w:before="240" w:after="240" w:line="360" w:lineRule="auto"/>
       </w:pPr>
-      <w:proofErr w:type="spellStart"/>
       <w:r>
         <w:rPr>
           <w:rStyle w:val="a6"/>
@@ -5659,26 +3800,11 @@
         </w:rPr>
         <w:t>DefectDojo</w:t>
       </w:r>
-      <w:proofErr w:type="spellEnd"/>
-      <w:r>
-        <w:rPr>
-          <w:color w:val="0F1115"/>
-        </w:rPr>
-        <w:t> — это платформа для управления уязвимостями и программой безопасности (</w:t>
-      </w:r>
-      <w:proofErr w:type="spellStart"/>
-      <w:r>
-        <w:rPr>
-          <w:color w:val="0F1115"/>
-        </w:rPr>
-        <w:t>Vulnerability</w:t>
-      </w:r>
-      <w:proofErr w:type="spellEnd"/>
-      <w:r>
-        <w:rPr>
-          <w:color w:val="0F1115"/>
-        </w:rPr>
-        <w:t xml:space="preserve"> Management Platform).</w:t>
+      <w:r>
+        <w:rPr>
+          <w:color w:val="0F1115"/>
+        </w:rPr>
+        <w:t> — это платформа для управления уязвимостями и программой безопасности (Vulnerability Management Platform).</w:t>
       </w:r>
     </w:p>
     <w:p>
@@ -5716,72 +3842,13 @@
           <w:bCs w:val="0"/>
           <w:color w:val="0F1115"/>
         </w:rPr>
-        <w:t xml:space="preserve"> Централизованный хаб</w:t>
-      </w:r>
-      <w:proofErr w:type="gramStart"/>
-      <w:r>
-        <w:rPr>
-          <w:rStyle w:val="a6"/>
-          <w:b w:val="0"/>
-          <w:bCs w:val="0"/>
-          <w:color w:val="0F1115"/>
-        </w:rPr>
-        <w:t>:</w:t>
-      </w:r>
-      <w:r>
-        <w:rPr>
-          <w:color w:val="0F1115"/>
-        </w:rPr>
-        <w:t> Принимает</w:t>
-      </w:r>
-      <w:proofErr w:type="gramEnd"/>
-      <w:r>
-        <w:rPr>
-          <w:color w:val="0F1115"/>
-        </w:rPr>
-        <w:t xml:space="preserve"> и агрегирует отчеты от всех сканеров безопасности (</w:t>
-      </w:r>
-      <w:proofErr w:type="spellStart"/>
-      <w:r>
-        <w:rPr>
-          <w:color w:val="0F1115"/>
-        </w:rPr>
-        <w:t>Trivy</w:t>
-      </w:r>
-      <w:proofErr w:type="spellEnd"/>
-      <w:r>
-        <w:rPr>
-          <w:color w:val="0F1115"/>
-        </w:rPr>
-        <w:t xml:space="preserve">, </w:t>
-      </w:r>
-      <w:proofErr w:type="spellStart"/>
-      <w:r>
-        <w:rPr>
-          <w:color w:val="0F1115"/>
-        </w:rPr>
-        <w:t>Semgrep</w:t>
-      </w:r>
-      <w:proofErr w:type="spellEnd"/>
-      <w:r>
-        <w:rPr>
-          <w:color w:val="0F1115"/>
-        </w:rPr>
-        <w:t xml:space="preserve">, </w:t>
-      </w:r>
-      <w:proofErr w:type="spellStart"/>
-      <w:r>
-        <w:rPr>
-          <w:color w:val="0F1115"/>
-        </w:rPr>
-        <w:t>Gitleaks</w:t>
-      </w:r>
-      <w:proofErr w:type="spellEnd"/>
-      <w:r>
-        <w:rPr>
-          <w:color w:val="0F1115"/>
-        </w:rPr>
-        <w:t xml:space="preserve"> и многих других).</w:t>
+        <w:t xml:space="preserve"> Централизованный хаб:</w:t>
+      </w:r>
+      <w:r>
+        <w:rPr>
+          <w:color w:val="0F1115"/>
+        </w:rPr>
+        <w:t> Принимает и агрегирует отчеты от всех сканеров безопасности (Trivy, Semgrep, Gitleaks и многих других).</w:t>
       </w:r>
     </w:p>
     <w:p>
@@ -5804,50 +3871,13 @@
           <w:bCs w:val="0"/>
           <w:color w:val="0F1115"/>
         </w:rPr>
-        <w:t xml:space="preserve"> </w:t>
-      </w:r>
-      <w:proofErr w:type="spellStart"/>
-      <w:r>
-        <w:rPr>
-          <w:rStyle w:val="a6"/>
-          <w:b w:val="0"/>
-          <w:bCs w:val="0"/>
-          <w:color w:val="0F1115"/>
-        </w:rPr>
-        <w:t>Дубликация</w:t>
-      </w:r>
-      <w:proofErr w:type="spellEnd"/>
-      <w:r>
-        <w:rPr>
-          <w:rStyle w:val="a6"/>
-          <w:b w:val="0"/>
-          <w:bCs w:val="0"/>
-          <w:color w:val="0F1115"/>
-        </w:rPr>
-        <w:t xml:space="preserve"> и корреляция</w:t>
-      </w:r>
-      <w:proofErr w:type="gramStart"/>
-      <w:r>
-        <w:rPr>
-          <w:rStyle w:val="a6"/>
-          <w:b w:val="0"/>
-          <w:bCs w:val="0"/>
-          <w:color w:val="0F1115"/>
-        </w:rPr>
-        <w:t>:</w:t>
-      </w:r>
-      <w:r>
-        <w:rPr>
-          <w:color w:val="0F1115"/>
-        </w:rPr>
-        <w:t> Объединяет</w:t>
-      </w:r>
-      <w:proofErr w:type="gramEnd"/>
-      <w:r>
-        <w:rPr>
-          <w:color w:val="0F1115"/>
-        </w:rPr>
-        <w:t xml:space="preserve"> повторяющиеся уязвимости из разных отчетов, устраняя шум.</w:t>
+        <w:t xml:space="preserve"> Дубликация и корреляция:</w:t>
+      </w:r>
+      <w:r>
+        <w:rPr>
+          <w:color w:val="0F1115"/>
+        </w:rPr>
+        <w:t> Объединяет повторяющиеся уязвимости из разных отчетов, устраняя шум.</w:t>
       </w:r>
     </w:p>
     <w:p>
@@ -5870,30 +3900,13 @@
           <w:bCs w:val="0"/>
           <w:color w:val="0F1115"/>
         </w:rPr>
-        <w:t xml:space="preserve"> Управление жизненным циклом уязвимости</w:t>
-      </w:r>
-      <w:proofErr w:type="gramStart"/>
-      <w:r>
-        <w:rPr>
-          <w:rStyle w:val="a6"/>
-          <w:b w:val="0"/>
-          <w:bCs w:val="0"/>
-          <w:color w:val="0F1115"/>
-        </w:rPr>
-        <w:t>:</w:t>
-      </w:r>
-      <w:r>
-        <w:rPr>
-          <w:color w:val="0F1115"/>
-        </w:rPr>
-        <w:t> Позволяет</w:t>
-      </w:r>
-      <w:proofErr w:type="gramEnd"/>
-      <w:r>
-        <w:rPr>
-          <w:color w:val="0F1115"/>
-        </w:rPr>
-        <w:t xml:space="preserve"> назначать уязвимости на исполнителей, отслеживать статус исправления (от "Обнаружено" до "Исправлено").</w:t>
+        <w:t xml:space="preserve"> Управление жизненным циклом уязвимости:</w:t>
+      </w:r>
+      <w:r>
+        <w:rPr>
+          <w:color w:val="0F1115"/>
+        </w:rPr>
+        <w:t> Позволяет назначать уязвимости на исполнителей, отслеживать статус исправления (от "Обнаружено" до "Исправлено").</w:t>
       </w:r>
     </w:p>
     <w:p>
@@ -5916,30 +3929,13 @@
           <w:bCs w:val="0"/>
           <w:color w:val="0F1115"/>
         </w:rPr>
-        <w:t xml:space="preserve"> Отчетность и метрики</w:t>
-      </w:r>
-      <w:proofErr w:type="gramStart"/>
-      <w:r>
-        <w:rPr>
-          <w:rStyle w:val="a6"/>
-          <w:b w:val="0"/>
-          <w:bCs w:val="0"/>
-          <w:color w:val="0F1115"/>
-        </w:rPr>
-        <w:t>:</w:t>
-      </w:r>
-      <w:r>
-        <w:rPr>
-          <w:color w:val="0F1115"/>
-        </w:rPr>
-        <w:t> Предоставляет</w:t>
-      </w:r>
-      <w:proofErr w:type="gramEnd"/>
-      <w:r>
-        <w:rPr>
-          <w:color w:val="0F1115"/>
-        </w:rPr>
-        <w:t xml:space="preserve"> дашборды и отчеты для анализа эффективности программы безопасности.</w:t>
+        <w:t xml:space="preserve"> Отчетность и метрики:</w:t>
+      </w:r>
+      <w:r>
+        <w:rPr>
+          <w:color w:val="0F1115"/>
+        </w:rPr>
+        <w:t> Предоставляет дашборды и отчеты для анализа эффективности программы безопасности.</w:t>
       </w:r>
     </w:p>
     <w:p>
@@ -5997,58 +3993,36 @@
         <w:t xml:space="preserve">Необходимо исследовать инструменты </w:t>
       </w:r>
       <w:bookmarkStart w:id="6" w:name="_Hlk214809421"/>
-      <w:proofErr w:type="spellStart"/>
       <w:r>
         <w:t>Trivy</w:t>
       </w:r>
       <w:bookmarkEnd w:id="6"/>
-      <w:proofErr w:type="spellEnd"/>
-      <w:r>
-        <w:t xml:space="preserve">, </w:t>
-      </w:r>
-      <w:proofErr w:type="spellStart"/>
-      <w:r>
-        <w:t>Cdxgen</w:t>
-      </w:r>
-      <w:proofErr w:type="spellEnd"/>
-      <w:r>
-        <w:t xml:space="preserve">, </w:t>
+      <w:r>
+        <w:t xml:space="preserve">, Cdxgen, </w:t>
       </w:r>
       <w:bookmarkStart w:id="7" w:name="_Hlk215316136"/>
-      <w:proofErr w:type="spellStart"/>
       <w:r>
         <w:t>DefectDOJO</w:t>
       </w:r>
-      <w:proofErr w:type="spellEnd"/>
       <w:r>
         <w:t xml:space="preserve"> </w:t>
       </w:r>
       <w:bookmarkEnd w:id="7"/>
       <w:r>
-        <w:t xml:space="preserve">– развернуть их протестировать и изучить, организовать </w:t>
-      </w:r>
-      <w:proofErr w:type="spellStart"/>
-      <w:r>
-        <w:t>п</w:t>
-      </w:r>
-      <w:r>
-        <w:t>айплайн</w:t>
-      </w:r>
-      <w:proofErr w:type="spellEnd"/>
-      <w:r>
-        <w:t xml:space="preserve"> </w:t>
+        <w:t>– развернуть их протестировать и изучить, организовать п</w:t>
+      </w:r>
+      <w:r>
+        <w:t xml:space="preserve">айплайн </w:t>
       </w:r>
       <w:r>
         <w:t xml:space="preserve">с ними и интегрировать его с </w:t>
       </w:r>
-      <w:proofErr w:type="spellStart"/>
       <w:r>
         <w:rPr>
           <w:lang w:val="en-US"/>
         </w:rPr>
         <w:t>github</w:t>
       </w:r>
-      <w:proofErr w:type="spellEnd"/>
       <w:r>
         <w:t xml:space="preserve"> </w:t>
       </w:r>
@@ -6097,7 +4071,6 @@
         </w:rPr>
         <w:t xml:space="preserve">.1. Исследование </w:t>
       </w:r>
-      <w:proofErr w:type="spellStart"/>
       <w:r>
         <w:rPr>
           <w:rStyle w:val="a6"/>
@@ -6107,7 +4080,6 @@
         </w:rPr>
         <w:t>Trivy</w:t>
       </w:r>
-      <w:proofErr w:type="spellEnd"/>
     </w:p>
     <w:p>
       <w:r>
@@ -6146,11 +4118,9 @@
           <w:lang w:val="en-US"/>
         </w:rPr>
       </w:pPr>
-      <w:proofErr w:type="spellStart"/>
       <w:r>
         <w:t>Flask</w:t>
       </w:r>
-      <w:proofErr w:type="spellEnd"/>
       <w:r>
         <w:t xml:space="preserve"> </w:t>
       </w:r>
@@ -6178,11 +4148,9 @@
           <w:lang w:val="en-US"/>
         </w:rPr>
       </w:pPr>
-      <w:proofErr w:type="spellStart"/>
       <w:r>
         <w:t>Requests</w:t>
       </w:r>
-      <w:proofErr w:type="spellEnd"/>
       <w:r>
         <w:t xml:space="preserve"> </w:t>
       </w:r>
@@ -6210,11 +4178,9 @@
           <w:lang w:val="en-US"/>
         </w:rPr>
       </w:pPr>
-      <w:proofErr w:type="spellStart"/>
       <w:r>
         <w:t>Pyyaml</w:t>
       </w:r>
-      <w:proofErr w:type="spellEnd"/>
       <w:r>
         <w:t xml:space="preserve"> </w:t>
       </w:r>
@@ -6279,11 +4245,9 @@
       <w:r>
         <w:t xml:space="preserve">был запущен сканер </w:t>
       </w:r>
-      <w:proofErr w:type="spellStart"/>
       <w:r>
         <w:t>Trivy</w:t>
       </w:r>
-      <w:proofErr w:type="spellEnd"/>
       <w:r>
         <w:t>, который</w:t>
       </w:r>
@@ -6339,13 +4303,8 @@
       </w:r>
     </w:p>
     <w:p>
-      <w:proofErr w:type="spellStart"/>
-      <w:r>
-        <w:t>Trivy</w:t>
-      </w:r>
-      <w:proofErr w:type="spellEnd"/>
-      <w:r>
-        <w:t xml:space="preserve"> определил 16 уязвимостей в зависимостях, указанных в requirements.txt (</w:t>
+      <w:r>
+        <w:t>Trivy определил 16 уязвимостей в зависимостях, указанных в requirements.txt (</w:t>
       </w:r>
       <w:r>
         <w:t>названных выше)</w:t>
@@ -6367,15 +4326,7 @@
         </w:numPr>
       </w:pPr>
       <w:r>
-        <w:t>3 критические (</w:t>
-      </w:r>
-      <w:proofErr w:type="spellStart"/>
-      <w:r>
-        <w:t>PyYAML</w:t>
-      </w:r>
-      <w:proofErr w:type="spellEnd"/>
-      <w:r>
-        <w:t>)</w:t>
+        <w:t>3 критические (PyYAML)</w:t>
       </w:r>
     </w:p>
     <w:p>
@@ -6386,23 +4337,7 @@
         </w:numPr>
       </w:pPr>
       <w:r>
-        <w:t>4 высокие (</w:t>
-      </w:r>
-      <w:proofErr w:type="spellStart"/>
-      <w:r>
-        <w:t>Flask</w:t>
-      </w:r>
-      <w:proofErr w:type="spellEnd"/>
-      <w:r>
-        <w:t xml:space="preserve">, </w:t>
-      </w:r>
-      <w:proofErr w:type="spellStart"/>
-      <w:r>
-        <w:t>Requests</w:t>
-      </w:r>
-      <w:proofErr w:type="spellEnd"/>
-      <w:r>
-        <w:t>, urllib3)</w:t>
+        <w:t>4 высокие (Flask, Requests, urllib3)</w:t>
       </w:r>
     </w:p>
     <w:p>
@@ -6413,28 +4348,12 @@
         </w:numPr>
       </w:pPr>
       <w:r>
-        <w:t>9 средних (</w:t>
-      </w:r>
-      <w:proofErr w:type="spellStart"/>
-      <w:r>
-        <w:t>Requests</w:t>
-      </w:r>
-      <w:proofErr w:type="spellEnd"/>
-      <w:r>
-        <w:t>, urllib3)</w:t>
-      </w:r>
-    </w:p>
-    <w:p>
-      <w:r>
-        <w:t xml:space="preserve">Наиболее опасные уязвимости связаны с библиотекой </w:t>
-      </w:r>
-      <w:proofErr w:type="spellStart"/>
-      <w:r>
-        <w:t>PyYAML</w:t>
-      </w:r>
-      <w:proofErr w:type="spellEnd"/>
-      <w:r>
-        <w:t>.</w:t>
+        <w:t>9 средних (Requests, urllib3)</w:t>
+      </w:r>
+    </w:p>
+    <w:p>
+      <w:r>
+        <w:t>Наиболее опасные уязвимости связаны с библиотекой PyYAML.</w:t>
       </w:r>
       <w:r>
         <w:br/>
@@ -6471,19 +4390,11 @@
     </w:p>
     <w:p>
       <w:r>
-        <w:t xml:space="preserve">Инструмент предложил версии, содержащие исправления, что подтверждает его пригодность для построения </w:t>
-      </w:r>
-      <w:proofErr w:type="spellStart"/>
-      <w:r>
-        <w:t>DevSecOps</w:t>
+        <w:t>Инструмент предложил версии, содержащие исправления, что подтверждает его пригодность для построения DevSecOps</w:t>
       </w:r>
       <w:r>
         <w:noBreakHyphen/>
-        <w:t>пайплайнов</w:t>
-      </w:r>
-      <w:proofErr w:type="spellEnd"/>
-      <w:r>
-        <w:t>.</w:t>
+        <w:t>пайплайнов.</w:t>
       </w:r>
     </w:p>
     <w:p>
@@ -6627,7 +4538,6 @@
         </w:rPr>
         <w:t xml:space="preserve">сканера </w:t>
       </w:r>
-      <w:proofErr w:type="spellStart"/>
       <w:r>
         <w:rPr>
           <w:i w:val="0"/>
@@ -6638,7 +4548,6 @@
         </w:rPr>
         <w:t>Trivy</w:t>
       </w:r>
-      <w:proofErr w:type="spellEnd"/>
     </w:p>
     <w:p>
       <w:pPr>
@@ -6715,7 +4624,6 @@
         </w:rPr>
         <w:t>C</w:t>
       </w:r>
-      <w:proofErr w:type="spellStart"/>
       <w:r>
         <w:rPr>
           <w:rFonts w:ascii="Times New Roman" w:eastAsia="Times New Roman" w:hAnsi="Times New Roman" w:cs="Times New Roman"/>
@@ -6727,7 +4635,6 @@
         <w:t>dxgen</w:t>
       </w:r>
       <w:bookmarkEnd w:id="9"/>
-      <w:proofErr w:type="spellEnd"/>
     </w:p>
     <w:p>
       <w:pPr>
@@ -6744,14 +4651,12 @@
         </w:rPr>
         <w:t xml:space="preserve">SBOM с помощью </w:t>
       </w:r>
-      <w:proofErr w:type="spellStart"/>
       <w:r>
         <w:rPr>
           <w:color w:val="0F1115"/>
         </w:rPr>
         <w:t>Cdxgen</w:t>
       </w:r>
-      <w:proofErr w:type="spellEnd"/>
       <w:r>
         <w:rPr>
           <w:color w:val="0F1115"/>
@@ -6762,69 +4667,30 @@
         <w:rPr>
           <w:color w:val="0F1115"/>
         </w:rPr>
-        <w:t>дистрибутив WSL - подсистема Windows, которая позволяет запускать Linux-</w:t>
-      </w:r>
-      <w:proofErr w:type="spellStart"/>
-      <w:r>
-        <w:rPr>
-          <w:color w:val="0F1115"/>
-        </w:rPr>
-        <w:t>бинарники</w:t>
-      </w:r>
-      <w:proofErr w:type="spellEnd"/>
-      <w:r>
-        <w:rPr>
-          <w:color w:val="0F1115"/>
-        </w:rPr>
-        <w:t xml:space="preserve"> внутри Windows. </w:t>
+        <w:t xml:space="preserve">дистрибутив WSL - подсистема Windows, которая позволяет запускать Linux-бинарники внутри Windows. </w:t>
       </w:r>
     </w:p>
     <w:p>
       <w:r>
         <w:t xml:space="preserve">Далее был запущен </w:t>
       </w:r>
-      <w:proofErr w:type="spellStart"/>
-      <w:r>
-        <w:t>Docker</w:t>
-      </w:r>
-      <w:proofErr w:type="spellEnd"/>
-      <w:r>
-        <w:t>-контейнер с образом cdxgen-python</w:t>
-      </w:r>
-      <w:proofErr w:type="gramStart"/>
-      <w:r>
-        <w:t>39:v</w:t>
-      </w:r>
-      <w:proofErr w:type="gramEnd"/>
-      <w:r>
-        <w:t>11. Контейнер сканирует проект</w:t>
+      <w:r>
+        <w:t>Docker-контейнер с образом cdxgen-python39:v11. Контейнер сканирует проект</w:t>
       </w:r>
       <w:r>
         <w:t xml:space="preserve"> </w:t>
       </w:r>
       <w:r>
-        <w:t>и генерирует SBOM (</w:t>
-      </w:r>
-      <w:proofErr w:type="spellStart"/>
-      <w:proofErr w:type="gramStart"/>
-      <w:r>
-        <w:t>sbom.json</w:t>
-      </w:r>
-      <w:proofErr w:type="spellEnd"/>
-      <w:proofErr w:type="gramEnd"/>
-      <w:r>
-        <w:t>).</w:t>
+        <w:t>и генерирует SBOM (sbom.json).</w:t>
       </w:r>
     </w:p>
     <w:p>
       <w:r>
         <w:t xml:space="preserve">В результате был получен </w:t>
       </w:r>
-      <w:proofErr w:type="spellStart"/>
       <w:r>
         <w:t>json</w:t>
       </w:r>
-      <w:proofErr w:type="spellEnd"/>
       <w:r>
         <w:t xml:space="preserve"> файл, который после парсинга принимает вид, представленный на </w:t>
       </w:r>
@@ -7005,33 +4871,7 @@
         <w:t>Далее был запущен</w:t>
       </w:r>
       <w:r>
-        <w:t xml:space="preserve"> </w:t>
-      </w:r>
-      <w:proofErr w:type="spellStart"/>
-      <w:r>
-        <w:t>Docker</w:t>
-      </w:r>
-      <w:proofErr w:type="spellEnd"/>
-      <w:r>
-        <w:t xml:space="preserve">-контейнер с образом </w:t>
-      </w:r>
-      <w:proofErr w:type="spellStart"/>
-      <w:r>
-        <w:t>Trivy</w:t>
-      </w:r>
-      <w:proofErr w:type="spellEnd"/>
-      <w:r>
-        <w:t>. Контейнер анализирует SBOM-файл проекта (</w:t>
-      </w:r>
-      <w:proofErr w:type="spellStart"/>
-      <w:proofErr w:type="gramStart"/>
-      <w:r>
-        <w:t>sbom.json</w:t>
-      </w:r>
-      <w:proofErr w:type="spellEnd"/>
-      <w:proofErr w:type="gramEnd"/>
-      <w:r>
-        <w:t>) на наличие известных уязвимостей и выводит результаты сканирования</w:t>
+        <w:t xml:space="preserve"> Docker-контейнер с образом Trivy. Контейнер анализирует SBOM-файл проекта (sbom.json) на наличие известных уязвимостей и выводит результаты сканирования</w:t>
       </w:r>
       <w:r>
         <w:t xml:space="preserve"> (см. </w:t>
@@ -7274,7 +5114,6 @@
         </w:rPr>
         <w:t xml:space="preserve">. Исследование </w:t>
       </w:r>
-      <w:proofErr w:type="spellStart"/>
       <w:r>
         <w:rPr>
           <w:rFonts w:ascii="Times New Roman" w:eastAsia="Times New Roman" w:hAnsi="Times New Roman" w:cs="Times New Roman"/>
@@ -7286,7 +5125,6 @@
         </w:rPr>
         <w:t>DefectDojo</w:t>
       </w:r>
-      <w:proofErr w:type="spellEnd"/>
     </w:p>
     <w:p>
       <w:r>
@@ -7498,7 +5336,6 @@
         </w:rPr>
         <w:t xml:space="preserve"> - Интерфейс </w:t>
       </w:r>
-      <w:proofErr w:type="spellStart"/>
       <w:r>
         <w:rPr>
           <w:i w:val="0"/>
@@ -7509,7 +5346,6 @@
         </w:rPr>
         <w:t>DefectDojo</w:t>
       </w:r>
-      <w:proofErr w:type="spellEnd"/>
     </w:p>
     <w:p>
       <w:pPr>
@@ -7642,8 +5478,6 @@
         </w:rPr>
         <w:t xml:space="preserve">снова был получен </w:t>
       </w:r>
-      <w:proofErr w:type="spellStart"/>
-      <w:proofErr w:type="gramStart"/>
       <w:r>
         <w:rPr>
           <w:i w:val="0"/>
@@ -7654,7 +5488,6 @@
         </w:rPr>
         <w:t>sbom</w:t>
       </w:r>
-      <w:proofErr w:type="spellEnd"/>
       <w:r>
         <w:rPr>
           <w:i w:val="0"/>
@@ -7664,7 +5497,6 @@
         </w:rPr>
         <w:t>.</w:t>
       </w:r>
-      <w:proofErr w:type="spellStart"/>
       <w:r>
         <w:rPr>
           <w:i w:val="0"/>
@@ -7675,8 +5507,6 @@
         </w:rPr>
         <w:t>json</w:t>
       </w:r>
-      <w:proofErr w:type="spellEnd"/>
-      <w:proofErr w:type="gramEnd"/>
       <w:r>
         <w:rPr>
           <w:i w:val="0"/>
@@ -7695,7 +5525,6 @@
         </w:rPr>
         <w:t xml:space="preserve">с помощью </w:t>
       </w:r>
-      <w:proofErr w:type="spellStart"/>
       <w:r>
         <w:rPr>
           <w:i w:val="0"/>
@@ -7705,7 +5534,6 @@
         </w:rPr>
         <w:t>cdxgen</w:t>
       </w:r>
-      <w:proofErr w:type="spellEnd"/>
       <w:r>
         <w:rPr>
           <w:i w:val="0"/>
@@ -7715,7 +5543,6 @@
         </w:rPr>
         <w:t xml:space="preserve"> – затем этот </w:t>
       </w:r>
-      <w:proofErr w:type="spellStart"/>
       <w:r>
         <w:rPr>
           <w:i w:val="0"/>
@@ -7726,7 +5553,6 @@
         </w:rPr>
         <w:t>sbom</w:t>
       </w:r>
-      <w:proofErr w:type="spellEnd"/>
       <w:r>
         <w:rPr>
           <w:i w:val="0"/>
@@ -7745,7 +5571,6 @@
         </w:rPr>
         <w:t xml:space="preserve">был проанализирован с помощью </w:t>
       </w:r>
-      <w:proofErr w:type="spellStart"/>
       <w:r>
         <w:rPr>
           <w:i w:val="0"/>
@@ -7756,7 +5581,6 @@
         </w:rPr>
         <w:t>trivy</w:t>
       </w:r>
-      <w:proofErr w:type="spellEnd"/>
       <w:r>
         <w:rPr>
           <w:i w:val="0"/>
@@ -7773,30 +5597,8 @@
           <w:sz w:val="28"/>
           <w:szCs w:val="28"/>
         </w:rPr>
-        <w:t xml:space="preserve">и был </w:t>
-      </w:r>
-      <w:proofErr w:type="spellStart"/>
-      <w:r>
-        <w:rPr>
-          <w:i w:val="0"/>
-          <w:iCs w:val="0"/>
-          <w:sz w:val="28"/>
-          <w:szCs w:val="28"/>
-        </w:rPr>
-        <w:t>поулчен</w:t>
-      </w:r>
-      <w:proofErr w:type="spellEnd"/>
-      <w:r>
-        <w:rPr>
-          <w:i w:val="0"/>
-          <w:iCs w:val="0"/>
-          <w:sz w:val="28"/>
-          <w:szCs w:val="28"/>
-        </w:rPr>
-        <w:t xml:space="preserve"> </w:t>
-      </w:r>
-      <w:proofErr w:type="spellStart"/>
-      <w:proofErr w:type="gramStart"/>
+        <w:t xml:space="preserve">и был поулчен </w:t>
+      </w:r>
       <w:r>
         <w:rPr>
           <w:i w:val="0"/>
@@ -7807,7 +5609,6 @@
         </w:rPr>
         <w:t>trivy</w:t>
       </w:r>
-      <w:proofErr w:type="spellEnd"/>
       <w:r>
         <w:rPr>
           <w:i w:val="0"/>
@@ -7817,7 +5618,6 @@
         </w:rPr>
         <w:t>.</w:t>
       </w:r>
-      <w:proofErr w:type="spellStart"/>
       <w:r>
         <w:rPr>
           <w:i w:val="0"/>
@@ -7828,8 +5628,6 @@
         </w:rPr>
         <w:t>json</w:t>
       </w:r>
-      <w:proofErr w:type="spellEnd"/>
-      <w:proofErr w:type="gramEnd"/>
       <w:r>
         <w:rPr>
           <w:i w:val="0"/>
@@ -7839,7 +5637,6 @@
         </w:rPr>
         <w:t xml:space="preserve">, который в своё очередь был загружен на скан в </w:t>
       </w:r>
-      <w:proofErr w:type="spellStart"/>
       <w:r>
         <w:rPr>
           <w:i w:val="0"/>
@@ -7849,7 +5646,6 @@
         </w:rPr>
         <w:t>DefectDojo</w:t>
       </w:r>
-      <w:proofErr w:type="spellEnd"/>
       <w:r>
         <w:rPr>
           <w:i w:val="0"/>
@@ -7991,95 +5787,142 @@
           <w:iCs w:val="0"/>
           <w:sz w:val="28"/>
           <w:szCs w:val="28"/>
+        </w:rPr>
+      </w:pPr>
+      <w:r>
+        <w:rPr>
+          <w:i w:val="0"/>
+          <w:iCs w:val="0"/>
+          <w:sz w:val="28"/>
+          <w:szCs w:val="28"/>
+        </w:rPr>
+        <w:tab/>
+      </w:r>
+      <w:r>
+        <w:rPr>
+          <w:i w:val="0"/>
+          <w:iCs w:val="0"/>
+          <w:sz w:val="28"/>
+          <w:szCs w:val="28"/>
+        </w:rPr>
+        <w:t xml:space="preserve">В целом информация на </w:t>
+      </w:r>
+      <w:r>
+        <w:rPr>
+          <w:i w:val="0"/>
+          <w:iCs w:val="0"/>
+          <w:sz w:val="28"/>
+          <w:szCs w:val="28"/>
+        </w:rPr>
+        <w:fldChar w:fldCharType="begin"/>
+      </w:r>
+      <w:r>
+        <w:rPr>
+          <w:i w:val="0"/>
+          <w:iCs w:val="0"/>
+          <w:sz w:val="28"/>
+          <w:szCs w:val="28"/>
+        </w:rPr>
+        <w:instrText xml:space="preserve"> REF _Ref215315321 \h </w:instrText>
+      </w:r>
+      <w:r>
+        <w:rPr>
+          <w:i w:val="0"/>
+          <w:iCs w:val="0"/>
+          <w:sz w:val="28"/>
+          <w:szCs w:val="28"/>
+        </w:rPr>
+      </w:r>
+      <w:r>
+        <w:rPr>
+          <w:i w:val="0"/>
+          <w:iCs w:val="0"/>
+          <w:sz w:val="28"/>
+          <w:szCs w:val="28"/>
+        </w:rPr>
+        <w:fldChar w:fldCharType="separate"/>
+      </w:r>
+      <w:r>
+        <w:rPr>
+          <w:rFonts w:cs="Times New Roman"/>
+          <w:i w:val="0"/>
+          <w:iCs w:val="0"/>
+          <w:sz w:val="28"/>
+          <w:szCs w:val="28"/>
+        </w:rPr>
+        <w:t>р</w:t>
+      </w:r>
+      <w:r>
+        <w:rPr>
+          <w:rFonts w:cs="Times New Roman"/>
+          <w:i w:val="0"/>
+          <w:iCs w:val="0"/>
+          <w:sz w:val="28"/>
+          <w:szCs w:val="28"/>
+        </w:rPr>
+        <w:t>исун</w:t>
+      </w:r>
+      <w:r>
+        <w:rPr>
+          <w:rFonts w:cs="Times New Roman"/>
+          <w:i w:val="0"/>
+          <w:iCs w:val="0"/>
+          <w:sz w:val="28"/>
+          <w:szCs w:val="28"/>
+        </w:rPr>
+        <w:t>ке</w:t>
+      </w:r>
+      <w:r>
+        <w:rPr>
+          <w:rFonts w:cs="Times New Roman"/>
+          <w:i w:val="0"/>
+          <w:iCs w:val="0"/>
+          <w:sz w:val="28"/>
+          <w:szCs w:val="28"/>
+        </w:rPr>
+        <w:t xml:space="preserve"> </w:t>
+      </w:r>
+      <w:r>
+        <w:rPr>
+          <w:rFonts w:cs="Times New Roman"/>
+          <w:i w:val="0"/>
+          <w:iCs w:val="0"/>
+          <w:noProof/>
+          <w:sz w:val="28"/>
+          <w:szCs w:val="28"/>
+        </w:rPr>
+        <w:t>5</w:t>
+      </w:r>
+      <w:r>
+        <w:rPr>
+          <w:i w:val="0"/>
+          <w:iCs w:val="0"/>
+          <w:sz w:val="28"/>
+          <w:szCs w:val="28"/>
+        </w:rPr>
+        <w:fldChar w:fldCharType="end"/>
+      </w:r>
+      <w:r>
+        <w:rPr>
+          <w:i w:val="0"/>
+          <w:iCs w:val="0"/>
+          <w:sz w:val="28"/>
+          <w:szCs w:val="28"/>
+        </w:rPr>
+        <w:t xml:space="preserve"> отображает то, что показывал </w:t>
+      </w:r>
+      <w:r>
+        <w:rPr>
+          <w:i w:val="0"/>
+          <w:iCs w:val="0"/>
+          <w:sz w:val="28"/>
+          <w:szCs w:val="28"/>
           <w:lang w:val="en-US"/>
         </w:rPr>
-      </w:pPr>
-      <w:r>
-        <w:rPr>
-          <w:i w:val="0"/>
-          <w:iCs w:val="0"/>
-          <w:sz w:val="28"/>
-          <w:szCs w:val="28"/>
-        </w:rPr>
-        <w:tab/>
-      </w:r>
-      <w:r>
-        <w:rPr>
-          <w:i w:val="0"/>
-          <w:iCs w:val="0"/>
-          <w:sz w:val="28"/>
-          <w:szCs w:val="28"/>
-        </w:rPr>
-        <w:t xml:space="preserve">В целом информация на </w:t>
-      </w:r>
-      <w:r>
-        <w:rPr>
-          <w:i w:val="0"/>
-          <w:iCs w:val="0"/>
-          <w:sz w:val="28"/>
-          <w:szCs w:val="28"/>
-        </w:rPr>
-        <w:fldChar w:fldCharType="begin"/>
-      </w:r>
-      <w:r>
-        <w:rPr>
-          <w:i w:val="0"/>
-          <w:iCs w:val="0"/>
-          <w:sz w:val="28"/>
-          <w:szCs w:val="28"/>
-        </w:rPr>
-        <w:instrText xml:space="preserve"> REF _Ref215315321 \h </w:instrText>
-      </w:r>
-      <w:r>
-        <w:rPr>
-          <w:i w:val="0"/>
-          <w:iCs w:val="0"/>
-          <w:sz w:val="28"/>
-          <w:szCs w:val="28"/>
-        </w:rPr>
-      </w:r>
-      <w:r>
-        <w:rPr>
-          <w:i w:val="0"/>
-          <w:iCs w:val="0"/>
-          <w:sz w:val="28"/>
-          <w:szCs w:val="28"/>
-        </w:rPr>
-        <w:fldChar w:fldCharType="separate"/>
-      </w:r>
-      <w:r>
-        <w:rPr>
-          <w:rFonts w:cs="Times New Roman"/>
-          <w:i w:val="0"/>
-          <w:iCs w:val="0"/>
-          <w:sz w:val="28"/>
-          <w:szCs w:val="28"/>
-        </w:rPr>
-        <w:t>р</w:t>
-      </w:r>
-      <w:r>
-        <w:rPr>
-          <w:rFonts w:cs="Times New Roman"/>
-          <w:i w:val="0"/>
-          <w:iCs w:val="0"/>
-          <w:sz w:val="28"/>
-          <w:szCs w:val="28"/>
-        </w:rPr>
-        <w:t>исун</w:t>
-      </w:r>
-      <w:r>
-        <w:rPr>
-          <w:rFonts w:cs="Times New Roman"/>
-          <w:i w:val="0"/>
-          <w:iCs w:val="0"/>
-          <w:sz w:val="28"/>
-          <w:szCs w:val="28"/>
-        </w:rPr>
-        <w:t>ке</w:t>
-      </w:r>
-      <w:r>
-        <w:rPr>
-          <w:rFonts w:cs="Times New Roman"/>
+        <w:t>trivy</w:t>
+      </w:r>
+      <w:r>
+        <w:rPr>
           <w:i w:val="0"/>
           <w:iCs w:val="0"/>
           <w:sz w:val="28"/>
@@ -8089,45 +5932,13 @@
       </w:r>
       <w:r>
         <w:rPr>
-          <w:rFonts w:cs="Times New Roman"/>
-          <w:i w:val="0"/>
-          <w:iCs w:val="0"/>
-          <w:noProof/>
-          <w:sz w:val="28"/>
-          <w:szCs w:val="28"/>
-        </w:rPr>
-        <w:t>5</w:t>
-      </w:r>
-      <w:r>
-        <w:rPr>
-          <w:i w:val="0"/>
-          <w:iCs w:val="0"/>
-          <w:sz w:val="28"/>
-          <w:szCs w:val="28"/>
-        </w:rPr>
-        <w:fldChar w:fldCharType="end"/>
-      </w:r>
-      <w:r>
-        <w:rPr>
-          <w:i w:val="0"/>
-          <w:iCs w:val="0"/>
-          <w:sz w:val="28"/>
-          <w:szCs w:val="28"/>
-        </w:rPr>
-        <w:t xml:space="preserve"> отображает то, что показывал </w:t>
-      </w:r>
-      <w:proofErr w:type="spellStart"/>
-      <w:r>
-        <w:rPr>
-          <w:i w:val="0"/>
-          <w:iCs w:val="0"/>
-          <w:sz w:val="28"/>
-          <w:szCs w:val="28"/>
-          <w:lang w:val="en-US"/>
-        </w:rPr>
-        <w:t>trivy</w:t>
-      </w:r>
-      <w:proofErr w:type="spellEnd"/>
+          <w:i w:val="0"/>
+          <w:iCs w:val="0"/>
+          <w:sz w:val="28"/>
+          <w:szCs w:val="28"/>
+        </w:rPr>
+        <w:t>ранее, но даёт дополнительный интерфейс</w:t>
+      </w:r>
       <w:r>
         <w:rPr>
           <w:i w:val="0"/>
@@ -8144,24 +5955,6 @@
           <w:sz w:val="28"/>
           <w:szCs w:val="28"/>
         </w:rPr>
-        <w:t>ранее, но даёт дополнительный интерфейс</w:t>
-      </w:r>
-      <w:r>
-        <w:rPr>
-          <w:i w:val="0"/>
-          <w:iCs w:val="0"/>
-          <w:sz w:val="28"/>
-          <w:szCs w:val="28"/>
-        </w:rPr>
-        <w:t xml:space="preserve"> </w:t>
-      </w:r>
-      <w:r>
-        <w:rPr>
-          <w:i w:val="0"/>
-          <w:iCs w:val="0"/>
-          <w:sz w:val="28"/>
-          <w:szCs w:val="28"/>
-        </w:rPr>
         <w:t>–</w:t>
       </w:r>
       <w:r>
@@ -8171,19 +5964,8 @@
           <w:sz w:val="28"/>
           <w:szCs w:val="28"/>
         </w:rPr>
-        <w:t xml:space="preserve"> </w:t>
-      </w:r>
-      <w:proofErr w:type="spellStart"/>
-      <w:r>
-        <w:rPr>
-          <w:i w:val="0"/>
-          <w:iCs w:val="0"/>
-          <w:sz w:val="28"/>
-          <w:szCs w:val="28"/>
-        </w:rPr>
-        <w:t>DefectDOJO</w:t>
-      </w:r>
-      <w:proofErr w:type="spellEnd"/>
+        <w:t xml:space="preserve"> DefectDOJO</w:t>
+      </w:r>
       <w:r>
         <w:rPr>
           <w:i w:val="0"/>
@@ -8353,20 +6135,8 @@
           <w:sz w:val="28"/>
           <w:szCs w:val="28"/>
         </w:rPr>
-        <w:t xml:space="preserve">езультаты </w:t>
-      </w:r>
-      <w:proofErr w:type="spellStart"/>
-      <w:r>
-        <w:rPr>
-          <w:rFonts w:cs="Times New Roman"/>
-          <w:i w:val="0"/>
-          <w:iCs w:val="0"/>
-          <w:sz w:val="28"/>
-          <w:szCs w:val="28"/>
-        </w:rPr>
-        <w:t>DefectDoj</w:t>
-      </w:r>
-      <w:proofErr w:type="spellEnd"/>
+        <w:t>езультаты DefectDoj</w:t>
+      </w:r>
       <w:r>
         <w:rPr>
           <w:rFonts w:cs="Times New Roman"/>
@@ -8444,7 +6214,6 @@
         </w:rPr>
         <w:t xml:space="preserve">и </w:t>
       </w:r>
-      <w:proofErr w:type="spellStart"/>
       <w:r>
         <w:rPr>
           <w:rFonts w:cs="Times New Roman"/>
@@ -8456,7 +6225,6 @@
         </w:rPr>
         <w:t>Trivy</w:t>
       </w:r>
-      <w:proofErr w:type="spellEnd"/>
       <w:r>
         <w:rPr>
           <w:rFonts w:cs="Times New Roman"/>
@@ -8475,29 +6243,7 @@
           <w:sz w:val="28"/>
           <w:szCs w:val="28"/>
         </w:rPr>
-        <w:t xml:space="preserve">файлах, так как при сканировании этих уязвимостей в проекте больше не было). Результаты исправления </w:t>
-      </w:r>
-      <w:proofErr w:type="gramStart"/>
-      <w:r>
-        <w:rPr>
-          <w:rFonts w:cs="Times New Roman"/>
-          <w:i w:val="0"/>
-          <w:iCs w:val="0"/>
-          <w:sz w:val="28"/>
-          <w:szCs w:val="28"/>
-        </w:rPr>
-        <w:t>и  повторного</w:t>
-      </w:r>
-      <w:proofErr w:type="gramEnd"/>
-      <w:r>
-        <w:rPr>
-          <w:rFonts w:cs="Times New Roman"/>
-          <w:i w:val="0"/>
-          <w:iCs w:val="0"/>
-          <w:sz w:val="28"/>
-          <w:szCs w:val="28"/>
-        </w:rPr>
-        <w:t xml:space="preserve"> сканирования представлены на </w:t>
+        <w:t xml:space="preserve">файлах, так как при сканировании этих уязвимостей в проекте больше не было). Результаты исправления и  повторного сканирования представлены на </w:t>
       </w:r>
       <w:r>
         <w:rPr>
@@ -8728,6 +6474,7 @@
           <w:b/>
           <w:i w:val="0"/>
           <w:iCs w:val="0"/>
+          <w:noProof/>
           <w:sz w:val="28"/>
           <w:szCs w:val="28"/>
         </w:rPr>
@@ -8845,27 +6592,7 @@
           <w:sz w:val="28"/>
           <w:szCs w:val="28"/>
         </w:rPr>
-        <w:t xml:space="preserve"> - Результаты </w:t>
-      </w:r>
-      <w:proofErr w:type="spellStart"/>
-      <w:r>
-        <w:rPr>
-          <w:i w:val="0"/>
-          <w:iCs w:val="0"/>
-          <w:sz w:val="28"/>
-          <w:szCs w:val="28"/>
-        </w:rPr>
-        <w:t>DefectDojo</w:t>
-      </w:r>
-      <w:proofErr w:type="spellEnd"/>
-      <w:r>
-        <w:rPr>
-          <w:i w:val="0"/>
-          <w:iCs w:val="0"/>
-          <w:sz w:val="28"/>
-          <w:szCs w:val="28"/>
-        </w:rPr>
-        <w:t xml:space="preserve"> после устранения уязвимостей 1</w:t>
+        <w:t xml:space="preserve"> - Результаты DefectDojo после устранения уязвимостей 1</w:t>
       </w:r>
     </w:p>
     <w:p>
@@ -8896,6 +6623,7 @@
           <w:b/>
           <w:i w:val="0"/>
           <w:iCs w:val="0"/>
+          <w:noProof/>
           <w:sz w:val="28"/>
           <w:szCs w:val="28"/>
         </w:rPr>
@@ -9020,29 +6748,7 @@
           <w:sz w:val="28"/>
           <w:szCs w:val="28"/>
         </w:rPr>
-        <w:t xml:space="preserve"> - Результаты </w:t>
-      </w:r>
-      <w:proofErr w:type="spellStart"/>
-      <w:r>
-        <w:rPr>
-          <w:i w:val="0"/>
-          <w:iCs w:val="0"/>
-          <w:color w:val="auto"/>
-          <w:sz w:val="28"/>
-          <w:szCs w:val="28"/>
-        </w:rPr>
-        <w:t>DefectDojo</w:t>
-      </w:r>
-      <w:proofErr w:type="spellEnd"/>
-      <w:r>
-        <w:rPr>
-          <w:i w:val="0"/>
-          <w:iCs w:val="0"/>
-          <w:color w:val="auto"/>
-          <w:sz w:val="28"/>
-          <w:szCs w:val="28"/>
-        </w:rPr>
-        <w:t xml:space="preserve"> после устранения уязвимостей 2</w:t>
+        <w:t xml:space="preserve"> - Результаты DefectDojo после устранения уязвимостей 2</w:t>
       </w:r>
     </w:p>
     <w:p>
@@ -9070,7 +6776,6 @@
           <w:rFonts w:ascii="Times New Roman" w:eastAsia="Times New Roman" w:hAnsi="Times New Roman" w:cs="Times New Roman"/>
           <w:i w:val="0"/>
           <w:color w:val="0F1115"/>
-          <w:lang w:val="en-US"/>
         </w:rPr>
       </w:pPr>
       <w:r>
@@ -9107,28 +6812,29 @@
           <w:i w:val="0"/>
           <w:color w:val="0F1115"/>
         </w:rPr>
-        <w:t xml:space="preserve">. </w:t>
-      </w:r>
+        <w:t xml:space="preserve">. Создание </w:t>
+      </w:r>
+      <w:bookmarkStart w:id="17" w:name="_Hlk218606928"/>
       <w:r>
         <w:rPr>
           <w:rStyle w:val="a6"/>
           <w:rFonts w:ascii="Times New Roman" w:eastAsia="Times New Roman" w:hAnsi="Times New Roman" w:cs="Times New Roman"/>
           <w:i w:val="0"/>
           <w:color w:val="0F1115"/>
-        </w:rPr>
-        <w:t xml:space="preserve">Создание </w:t>
-      </w:r>
-      <w:bookmarkStart w:id="17" w:name="_Hlk218606928"/>
+          <w:lang w:val="en-US"/>
+        </w:rPr>
+        <w:t>pipeline</w:t>
+      </w:r>
       <w:r>
         <w:rPr>
           <w:rStyle w:val="a6"/>
           <w:rFonts w:ascii="Times New Roman" w:eastAsia="Times New Roman" w:hAnsi="Times New Roman" w:cs="Times New Roman"/>
           <w:i w:val="0"/>
           <w:color w:val="0F1115"/>
-          <w:lang w:val="en-US"/>
-        </w:rPr>
-        <w:t>pipeline</w:t>
-      </w:r>
+        </w:rPr>
+        <w:t xml:space="preserve"> </w:t>
+      </w:r>
+      <w:bookmarkEnd w:id="17"/>
       <w:r>
         <w:rPr>
           <w:rStyle w:val="a6"/>
@@ -9136,24 +6842,14 @@
           <w:i w:val="0"/>
           <w:color w:val="0F1115"/>
         </w:rPr>
-        <w:t xml:space="preserve"> </w:t>
-      </w:r>
-      <w:bookmarkEnd w:id="17"/>
+        <w:t xml:space="preserve">для проекта в </w:t>
+      </w:r>
       <w:r>
         <w:rPr>
           <w:rStyle w:val="a6"/>
           <w:rFonts w:ascii="Times New Roman" w:eastAsia="Times New Roman" w:hAnsi="Times New Roman" w:cs="Times New Roman"/>
           <w:i w:val="0"/>
           <w:color w:val="0F1115"/>
-        </w:rPr>
-        <w:t xml:space="preserve">для проекта в </w:t>
-      </w:r>
-      <w:r>
-        <w:rPr>
-          <w:rStyle w:val="a6"/>
-          <w:rFonts w:ascii="Times New Roman" w:eastAsia="Times New Roman" w:hAnsi="Times New Roman" w:cs="Times New Roman"/>
-          <w:i w:val="0"/>
-          <w:color w:val="0F1115"/>
           <w:lang w:val="en-US"/>
         </w:rPr>
         <w:t>GitHub</w:t>
@@ -9170,29 +6866,24 @@
         <w:t>python</w:t>
       </w:r>
       <w:r>
+        <w:t xml:space="preserve"> https://github.com/PKotik/TestPipeLine.git</w:t>
+      </w:r>
+      <w:r>
+        <w:t xml:space="preserve">, который содержит несколько </w:t>
+      </w:r>
+      <w:r>
+        <w:rPr>
+          <w:lang w:val="en-US"/>
+        </w:rPr>
+        <w:t>src</w:t>
+      </w:r>
+      <w:r>
+        <w:t>-файлов и конфигурационных.</w:t>
+      </w:r>
+      <w:r>
         <w:t xml:space="preserve"> </w:t>
       </w:r>
       <w:r>
-        <w:t>https://github.com/PKotik/TestPipeLine.git</w:t>
-      </w:r>
-      <w:r>
-        <w:t xml:space="preserve">, который содержит несколько </w:t>
-      </w:r>
-      <w:proofErr w:type="spellStart"/>
-      <w:r>
-        <w:rPr>
-          <w:lang w:val="en-US"/>
-        </w:rPr>
-        <w:t>src</w:t>
-      </w:r>
-      <w:proofErr w:type="spellEnd"/>
-      <w:r>
-        <w:t>-файлов и конфигурационных.</w:t>
-      </w:r>
-      <w:r>
-        <w:t xml:space="preserve"> </w:t>
-      </w:r>
-      <w:r>
         <w:t>Были выбраны уязвимости</w:t>
       </w:r>
       <w:r>
@@ -9204,6 +6895,9 @@
         <w:ind w:firstLine="0"/>
       </w:pPr>
       <w:r>
+        <w:rPr>
+          <w:noProof/>
+        </w:rPr>
         <w:drawing>
           <wp:inline distT="0" distB="0" distL="0" distR="0" wp14:anchorId="5E71E28B" wp14:editId="2B7EE4B9">
             <wp:extent cx="5939790" cy="2141220"/>
@@ -9262,11 +6956,9 @@
         <w:tab/>
         <w:t xml:space="preserve">А также был создан </w:t>
       </w:r>
-      <w:proofErr w:type="spellStart"/>
       <w:r>
         <w:t>security.yml</w:t>
       </w:r>
-      <w:proofErr w:type="spellEnd"/>
       <w:r>
         <w:t xml:space="preserve"> содержания, представленного на </w:t>
       </w:r>
@@ -9274,10 +6966,7 @@
         <w:fldChar w:fldCharType="begin"/>
       </w:r>
       <w:r>
-        <w:instrText xml:space="preserve"> REF _Ref218606899 \h </w:instrText>
-      </w:r>
-      <w:r>
-        <w:instrText xml:space="preserve"> \* MERGEFORMAT </w:instrText>
+        <w:instrText xml:space="preserve"> REF _Ref218606899 \h  \* MERGEFORMAT </w:instrText>
       </w:r>
       <w:r>
         <w:fldChar w:fldCharType="separate"/>
@@ -9306,22 +6995,18 @@
       <w:r>
         <w:t xml:space="preserve">. Этот файл настраивает </w:t>
       </w:r>
-      <w:proofErr w:type="spellStart"/>
       <w:r>
         <w:t>pipeline</w:t>
       </w:r>
-      <w:proofErr w:type="spellEnd"/>
       <w:r>
         <w:t xml:space="preserve">, включая в него сканирование проекта на уязвимости через </w:t>
       </w:r>
-      <w:proofErr w:type="spellStart"/>
       <w:r>
         <w:rPr>
           <w:lang w:val="en-US"/>
         </w:rPr>
         <w:t>Trivy</w:t>
       </w:r>
-      <w:proofErr w:type="spellEnd"/>
       <w:r>
         <w:t>.</w:t>
       </w:r>
@@ -9347,6 +7032,9 @@
         <w:jc w:val="center"/>
       </w:pPr>
       <w:r>
+        <w:rPr>
+          <w:noProof/>
+        </w:rPr>
         <w:lastRenderedPageBreak/>
         <w:drawing>
           <wp:inline distT="0" distB="0" distL="0" distR="0" wp14:anchorId="72278906" wp14:editId="36D2CAD4">
@@ -9460,19 +7148,8 @@
           <w:sz w:val="28"/>
           <w:szCs w:val="28"/>
         </w:rPr>
-        <w:t xml:space="preserve"> - Содержание файла </w:t>
-      </w:r>
-      <w:proofErr w:type="spellStart"/>
-      <w:r>
-        <w:rPr>
-          <w:i w:val="0"/>
-          <w:iCs w:val="0"/>
-          <w:sz w:val="28"/>
-          <w:szCs w:val="28"/>
-        </w:rPr>
-        <w:t>security.yml</w:t>
-      </w:r>
-      <w:proofErr w:type="spellEnd"/>
+        <w:t xml:space="preserve"> - Содержание файла security.yml</w:t>
+      </w:r>
     </w:p>
     <w:p>
       <w:pPr>
@@ -9531,7 +7208,17 @@
           <w:sz w:val="28"/>
           <w:szCs w:val="28"/>
         </w:rPr>
-        <w:t>:</w:t>
+        <w:t xml:space="preserve">: </w:t>
+      </w:r>
+      <w:r>
+        <w:rPr>
+          <w:i w:val="0"/>
+          <w:iCs w:val="0"/>
+          <w:sz w:val="28"/>
+          <w:szCs w:val="28"/>
+          <w:lang w:val="en-US"/>
+        </w:rPr>
+        <w:t>Process</w:t>
       </w:r>
       <w:r>
         <w:rPr>
@@ -9550,7 +7237,7 @@
           <w:szCs w:val="28"/>
           <w:lang w:val="en-US"/>
         </w:rPr>
-        <w:t>Process</w:t>
+        <w:t>completed</w:t>
       </w:r>
       <w:r>
         <w:rPr>
@@ -9569,7 +7256,7 @@
           <w:szCs w:val="28"/>
           <w:lang w:val="en-US"/>
         </w:rPr>
-        <w:t>completed</w:t>
+        <w:t>with</w:t>
       </w:r>
       <w:r>
         <w:rPr>
@@ -9588,7 +7275,7 @@
           <w:szCs w:val="28"/>
           <w:lang w:val="en-US"/>
         </w:rPr>
-        <w:t>with</w:t>
+        <w:t>exit</w:t>
       </w:r>
       <w:r>
         <w:rPr>
@@ -9607,7 +7294,44 @@
           <w:szCs w:val="28"/>
           <w:lang w:val="en-US"/>
         </w:rPr>
-        <w:t>exit</w:t>
+        <w:t>code</w:t>
+      </w:r>
+      <w:r>
+        <w:rPr>
+          <w:i w:val="0"/>
+          <w:iCs w:val="0"/>
+          <w:sz w:val="28"/>
+          <w:szCs w:val="28"/>
+        </w:rPr>
+        <w:t xml:space="preserve"> 1 </w:t>
+      </w:r>
+      <w:r>
+        <w:rPr>
+          <w:i w:val="0"/>
+          <w:iCs w:val="0"/>
+          <w:sz w:val="28"/>
+          <w:szCs w:val="28"/>
+        </w:rPr>
+        <w:t xml:space="preserve">в отделе </w:t>
+      </w:r>
+      <w:r>
+        <w:rPr>
+          <w:i w:val="0"/>
+          <w:iCs w:val="0"/>
+          <w:sz w:val="28"/>
+          <w:szCs w:val="28"/>
+        </w:rPr>
+        <w:t>“</w:t>
+      </w:r>
+      <w:r>
+        <w:rPr>
+          <w:i w:val="0"/>
+          <w:iCs w:val="0"/>
+          <w:sz w:val="28"/>
+          <w:szCs w:val="28"/>
+          <w:lang w:val="en-US"/>
+        </w:rPr>
+        <w:t>Run</w:t>
       </w:r>
       <w:r>
         <w:rPr>
@@ -9626,16 +7350,7 @@
           <w:szCs w:val="28"/>
           <w:lang w:val="en-US"/>
         </w:rPr>
-        <w:t>code</w:t>
-      </w:r>
-      <w:r>
-        <w:rPr>
-          <w:i w:val="0"/>
-          <w:iCs w:val="0"/>
-          <w:sz w:val="28"/>
-          <w:szCs w:val="28"/>
-        </w:rPr>
-        <w:t xml:space="preserve"> 1</w:t>
+        <w:t>Trivy</w:t>
       </w:r>
       <w:r>
         <w:rPr>
@@ -9652,27 +7367,9 @@
           <w:iCs w:val="0"/>
           <w:sz w:val="28"/>
           <w:szCs w:val="28"/>
-        </w:rPr>
-        <w:t xml:space="preserve">в отделе </w:t>
-      </w:r>
-      <w:r>
-        <w:rPr>
-          <w:i w:val="0"/>
-          <w:iCs w:val="0"/>
-          <w:sz w:val="28"/>
-          <w:szCs w:val="28"/>
-        </w:rPr>
-        <w:t>“</w:t>
-      </w:r>
-      <w:r>
-        <w:rPr>
-          <w:i w:val="0"/>
-          <w:iCs w:val="0"/>
-          <w:sz w:val="28"/>
-          <w:szCs w:val="28"/>
           <w:lang w:val="en-US"/>
         </w:rPr>
-        <w:t>Run</w:t>
+        <w:t>vulnerability</w:t>
       </w:r>
       <w:r>
         <w:rPr>
@@ -9683,7 +7380,6 @@
         </w:rPr>
         <w:t xml:space="preserve"> </w:t>
       </w:r>
-      <w:proofErr w:type="spellStart"/>
       <w:r>
         <w:rPr>
           <w:i w:val="0"/>
@@ -9692,9 +7388,26 @@
           <w:szCs w:val="28"/>
           <w:lang w:val="en-US"/>
         </w:rPr>
-        <w:t>Trivy</w:t>
-      </w:r>
-      <w:proofErr w:type="spellEnd"/>
+        <w:t>scanner</w:t>
+      </w:r>
+      <w:r>
+        <w:rPr>
+          <w:i w:val="0"/>
+          <w:iCs w:val="0"/>
+          <w:sz w:val="28"/>
+          <w:szCs w:val="28"/>
+        </w:rPr>
+        <w:t>”</w:t>
+      </w:r>
+      <w:r>
+        <w:rPr>
+          <w:i w:val="0"/>
+          <w:iCs w:val="0"/>
+          <w:sz w:val="28"/>
+          <w:szCs w:val="28"/>
+        </w:rPr>
+        <w:t>, что говорит о том, что коммит упал из-за найденных уязвимостей.</w:t>
+      </w:r>
       <w:r>
         <w:rPr>
           <w:i w:val="0"/>
@@ -9704,62 +7417,6 @@
         </w:rPr>
         <w:t xml:space="preserve"> </w:t>
       </w:r>
-      <w:r>
-        <w:rPr>
-          <w:i w:val="0"/>
-          <w:iCs w:val="0"/>
-          <w:sz w:val="28"/>
-          <w:szCs w:val="28"/>
-          <w:lang w:val="en-US"/>
-        </w:rPr>
-        <w:t>vulnerability</w:t>
-      </w:r>
-      <w:r>
-        <w:rPr>
-          <w:i w:val="0"/>
-          <w:iCs w:val="0"/>
-          <w:sz w:val="28"/>
-          <w:szCs w:val="28"/>
-        </w:rPr>
-        <w:t xml:space="preserve"> </w:t>
-      </w:r>
-      <w:r>
-        <w:rPr>
-          <w:i w:val="0"/>
-          <w:iCs w:val="0"/>
-          <w:sz w:val="28"/>
-          <w:szCs w:val="28"/>
-          <w:lang w:val="en-US"/>
-        </w:rPr>
-        <w:t>scanner</w:t>
-      </w:r>
-      <w:r>
-        <w:rPr>
-          <w:i w:val="0"/>
-          <w:iCs w:val="0"/>
-          <w:sz w:val="28"/>
-          <w:szCs w:val="28"/>
-        </w:rPr>
-        <w:t>”</w:t>
-      </w:r>
-      <w:r>
-        <w:rPr>
-          <w:i w:val="0"/>
-          <w:iCs w:val="0"/>
-          <w:sz w:val="28"/>
-          <w:szCs w:val="28"/>
-        </w:rPr>
-        <w:t>, что говорит о том, что коммит упал из-за найденных уязвимостей.</w:t>
-      </w:r>
-      <w:r>
-        <w:rPr>
-          <w:i w:val="0"/>
-          <w:iCs w:val="0"/>
-          <w:sz w:val="28"/>
-          <w:szCs w:val="28"/>
-        </w:rPr>
-        <w:t xml:space="preserve"> </w:t>
-      </w:r>
     </w:p>
     <w:p>
       <w:pPr>
@@ -9769,7 +7426,6 @@
           <w:iCs w:val="0"/>
           <w:sz w:val="28"/>
           <w:szCs w:val="28"/>
-          <w:lang w:val="en-US"/>
         </w:rPr>
       </w:pPr>
       <w:r>
@@ -9782,8 +7438,6 @@
         <w:lastRenderedPageBreak/>
         <w:t xml:space="preserve">Был скачан и исследован </w:t>
       </w:r>
-      <w:proofErr w:type="spellStart"/>
-      <w:proofErr w:type="gramStart"/>
       <w:r>
         <w:rPr>
           <w:i w:val="0"/>
@@ -9794,7 +7448,6 @@
         </w:rPr>
         <w:t>sbom</w:t>
       </w:r>
-      <w:proofErr w:type="spellEnd"/>
       <w:r>
         <w:rPr>
           <w:i w:val="0"/>
@@ -9804,7 +7457,6 @@
         </w:rPr>
         <w:t>.</w:t>
       </w:r>
-      <w:proofErr w:type="spellStart"/>
       <w:r>
         <w:rPr>
           <w:i w:val="0"/>
@@ -9815,8 +7467,6 @@
         </w:rPr>
         <w:t>json</w:t>
       </w:r>
-      <w:proofErr w:type="spellEnd"/>
-      <w:proofErr w:type="gramEnd"/>
       <w:r>
         <w:rPr>
           <w:i w:val="0"/>
@@ -9961,6 +7611,7 @@
         <w:rPr>
           <w:i w:val="0"/>
           <w:iCs w:val="0"/>
+          <w:noProof/>
           <w:sz w:val="28"/>
           <w:szCs w:val="28"/>
           <w:lang w:val="en-US"/>
@@ -10244,6 +7895,7 @@
         <w:rPr>
           <w:i w:val="0"/>
           <w:iCs w:val="0"/>
+          <w:noProof/>
           <w:color w:val="auto"/>
           <w:sz w:val="32"/>
           <w:szCs w:val="32"/>
@@ -10516,6 +8168,7 @@
         <w:rPr>
           <w:i w:val="0"/>
           <w:iCs w:val="0"/>
+          <w:noProof/>
           <w:color w:val="auto"/>
           <w:sz w:val="36"/>
           <w:szCs w:val="36"/>
@@ -10565,77 +8218,122 @@
         <w:rPr>
           <w:i w:val="0"/>
           <w:iCs w:val="0"/>
+          <w:sz w:val="28"/>
+          <w:szCs w:val="28"/>
+        </w:rPr>
+      </w:pPr>
+      <w:bookmarkStart w:id="21" w:name="_Ref218610121"/>
+      <w:r>
+        <w:rPr>
+          <w:i w:val="0"/>
+          <w:iCs w:val="0"/>
+          <w:sz w:val="28"/>
+          <w:szCs w:val="28"/>
+        </w:rPr>
+        <w:t xml:space="preserve">Рисунок </w:t>
+      </w:r>
+      <w:r>
+        <w:rPr>
+          <w:i w:val="0"/>
+          <w:iCs w:val="0"/>
+          <w:sz w:val="28"/>
+          <w:szCs w:val="28"/>
+        </w:rPr>
+        <w:fldChar w:fldCharType="begin"/>
+      </w:r>
+      <w:r>
+        <w:rPr>
+          <w:i w:val="0"/>
+          <w:iCs w:val="0"/>
+          <w:sz w:val="28"/>
+          <w:szCs w:val="28"/>
+        </w:rPr>
+        <w:instrText xml:space="preserve"> SEQ Рисунок \* ARABIC </w:instrText>
+      </w:r>
+      <w:r>
+        <w:rPr>
+          <w:i w:val="0"/>
+          <w:iCs w:val="0"/>
+          <w:sz w:val="28"/>
+          <w:szCs w:val="28"/>
+        </w:rPr>
+        <w:fldChar w:fldCharType="separate"/>
+      </w:r>
+      <w:r>
+        <w:rPr>
+          <w:i w:val="0"/>
+          <w:iCs w:val="0"/>
+          <w:noProof/>
+          <w:sz w:val="28"/>
+          <w:szCs w:val="28"/>
+        </w:rPr>
+        <w:t>11</w:t>
+      </w:r>
+      <w:r>
+        <w:rPr>
+          <w:i w:val="0"/>
+          <w:iCs w:val="0"/>
+          <w:sz w:val="28"/>
+          <w:szCs w:val="28"/>
+        </w:rPr>
+        <w:fldChar w:fldCharType="end"/>
+      </w:r>
+      <w:bookmarkEnd w:id="21"/>
+      <w:r>
+        <w:rPr>
+          <w:i w:val="0"/>
+          <w:iCs w:val="0"/>
+          <w:sz w:val="28"/>
+          <w:szCs w:val="28"/>
+        </w:rPr>
+        <w:t xml:space="preserve"> - Успешный </w:t>
+      </w:r>
+      <w:r>
+        <w:rPr>
+          <w:i w:val="0"/>
+          <w:iCs w:val="0"/>
+          <w:sz w:val="28"/>
+          <w:szCs w:val="28"/>
+          <w:lang w:val="en-US"/>
+        </w:rPr>
+        <w:t>pipeline</w:t>
+      </w:r>
+    </w:p>
+    <w:p>
+      <w:pPr>
+        <w:pStyle w:val="af5"/>
+        <w:ind w:firstLine="0"/>
+        <w:rPr>
+          <w:i w:val="0"/>
+          <w:iCs w:val="0"/>
+          <w:sz w:val="28"/>
+          <w:szCs w:val="28"/>
+          <w:lang w:val="en-US"/>
+        </w:rPr>
+      </w:pPr>
+      <w:r>
+        <w:rPr>
+          <w:i w:val="0"/>
+          <w:iCs w:val="0"/>
+          <w:sz w:val="28"/>
+          <w:szCs w:val="28"/>
+          <w:lang w:val="en-US"/>
+        </w:rPr>
+        <w:tab/>
+      </w:r>
+    </w:p>
+    <w:p>
+      <w:pPr>
+        <w:pStyle w:val="af5"/>
+        <w:ind w:firstLine="0"/>
+        <w:rPr>
+          <w:i w:val="0"/>
+          <w:iCs w:val="0"/>
           <w:color w:val="auto"/>
           <w:sz w:val="40"/>
           <w:szCs w:val="40"/>
         </w:rPr>
       </w:pPr>
-      <w:bookmarkStart w:id="21" w:name="_Ref218610121"/>
-      <w:r>
-        <w:rPr>
-          <w:i w:val="0"/>
-          <w:iCs w:val="0"/>
-          <w:sz w:val="28"/>
-          <w:szCs w:val="28"/>
-        </w:rPr>
-        <w:t xml:space="preserve">Рисунок </w:t>
-      </w:r>
-      <w:r>
-        <w:rPr>
-          <w:i w:val="0"/>
-          <w:iCs w:val="0"/>
-          <w:sz w:val="28"/>
-          <w:szCs w:val="28"/>
-        </w:rPr>
-        <w:fldChar w:fldCharType="begin"/>
-      </w:r>
-      <w:r>
-        <w:rPr>
-          <w:i w:val="0"/>
-          <w:iCs w:val="0"/>
-          <w:sz w:val="28"/>
-          <w:szCs w:val="28"/>
-        </w:rPr>
-        <w:instrText xml:space="preserve"> SEQ Рисунок \* ARABIC </w:instrText>
-      </w:r>
-      <w:r>
-        <w:rPr>
-          <w:i w:val="0"/>
-          <w:iCs w:val="0"/>
-          <w:sz w:val="28"/>
-          <w:szCs w:val="28"/>
-        </w:rPr>
-        <w:fldChar w:fldCharType="separate"/>
-      </w:r>
-      <w:r>
-        <w:rPr>
-          <w:i w:val="0"/>
-          <w:iCs w:val="0"/>
-          <w:noProof/>
-          <w:sz w:val="28"/>
-          <w:szCs w:val="28"/>
-        </w:rPr>
-        <w:t>11</w:t>
-      </w:r>
-      <w:r>
-        <w:rPr>
-          <w:i w:val="0"/>
-          <w:iCs w:val="0"/>
-          <w:sz w:val="28"/>
-          <w:szCs w:val="28"/>
-        </w:rPr>
-        <w:fldChar w:fldCharType="end"/>
-      </w:r>
-      <w:bookmarkEnd w:id="21"/>
-      <w:r>
-        <w:rPr>
-          <w:i w:val="0"/>
-          <w:iCs w:val="0"/>
-          <w:sz w:val="28"/>
-          <w:szCs w:val="28"/>
-        </w:rPr>
-        <w:t xml:space="preserve"> - Успешный </w:t>
-      </w:r>
       <w:r>
         <w:rPr>
           <w:i w:val="0"/>
@@ -10644,7 +8342,35 @@
           <w:szCs w:val="28"/>
           <w:lang w:val="en-US"/>
         </w:rPr>
+        <w:tab/>
+      </w:r>
+      <w:r>
+        <w:rPr>
+          <w:i w:val="0"/>
+          <w:iCs w:val="0"/>
+          <w:sz w:val="28"/>
+          <w:szCs w:val="28"/>
+        </w:rPr>
+        <w:t xml:space="preserve">В результате получилось организовать </w:t>
+      </w:r>
+      <w:r>
+        <w:rPr>
+          <w:i w:val="0"/>
+          <w:iCs w:val="0"/>
+          <w:sz w:val="28"/>
+          <w:szCs w:val="28"/>
+          <w:lang w:val="en-US"/>
+        </w:rPr>
         <w:t>pipeline</w:t>
+      </w:r>
+      <w:r>
+        <w:rPr>
+          <w:i w:val="0"/>
+          <w:iCs w:val="0"/>
+          <w:sz w:val="28"/>
+          <w:szCs w:val="28"/>
+        </w:rPr>
+        <w:t>, который успешно находит уязвимости, если они есть, и блокирует коммит, что можно использовать, например, при попытке слияния веток или просто контроля состояния и безопасности разрабатываемого продукта.</w:t>
       </w:r>
     </w:p>
     <w:p>
@@ -10654,7 +8380,6 @@
         <w:jc w:val="left"/>
         <w:rPr>
           <w:b/>
-          <w:lang w:val="en-US"/>
         </w:rPr>
       </w:pPr>
       <w:r>
@@ -10681,11 +8406,146 @@
     </w:p>
     <w:p>
       <w:pPr>
+        <w:ind w:firstLine="0"/>
+      </w:pPr>
+      <w:r>
+        <w:tab/>
+      </w:r>
+      <w:r>
+        <w:t>!!!!!!!!!!! ТУТ НАВЕРНОЕ ЧТО-ТО ПО ТЕОРИИ!!!!!!!!!!</w:t>
+      </w:r>
+    </w:p>
+    <w:p>
+      <w:pPr>
+        <w:ind w:firstLine="0"/>
+      </w:pPr>
+    </w:p>
+    <w:p>
+      <w:pPr>
         <w:ind w:firstLine="708"/>
       </w:pPr>
       <w:r>
+        <w:t xml:space="preserve">Были исследованы инструменты контроля уязвимостей </w:t>
+      </w:r>
+      <w:r>
+        <w:t>DefectDojo</w:t>
+      </w:r>
+      <w:r>
+        <w:t xml:space="preserve">, </w:t>
+      </w:r>
+      <w:r>
+        <w:rPr>
+          <w:lang w:val="en-US"/>
+        </w:rPr>
+        <w:t>Trivy</w:t>
+      </w:r>
+      <w:r>
+        <w:t xml:space="preserve"> и </w:t>
+      </w:r>
+      <w:r>
+        <w:t>Cdxgen</w:t>
+      </w:r>
+      <w:r>
+        <w:t xml:space="preserve"> – был создан небольшой </w:t>
+      </w:r>
+      <w:r>
+        <w:rPr>
+          <w:lang w:val="en-US"/>
+        </w:rPr>
+        <w:t>python</w:t>
+      </w:r>
+      <w:r>
+        <w:t>-</w:t>
+      </w:r>
+      <w:r>
+        <w:t xml:space="preserve">проект с уязвимостями, которые были обнаружены и сформированы в отчёт с помощью </w:t>
+      </w:r>
+      <w:r>
+        <w:rPr>
+          <w:lang w:val="en-US"/>
+        </w:rPr>
+        <w:t>Trivy</w:t>
+      </w:r>
+      <w:r>
+        <w:t xml:space="preserve"> и исследованы с помощью </w:t>
+      </w:r>
+      <w:r>
+        <w:t>DefectDojo</w:t>
+      </w:r>
+      <w:r>
+        <w:t>.</w:t>
+      </w:r>
+    </w:p>
+    <w:p>
+      <w:pPr>
+        <w:ind w:firstLine="708"/>
+      </w:pPr>
+      <w:r>
+        <w:t xml:space="preserve">Также был сформирован </w:t>
+      </w:r>
+      <w:r>
+        <w:rPr>
+          <w:lang w:val="en-US"/>
+        </w:rPr>
+        <w:t>pipeline</w:t>
+      </w:r>
+      <w:r>
+        <w:t xml:space="preserve"> </w:t>
+      </w:r>
+      <w:r>
+        <w:t xml:space="preserve">для </w:t>
+      </w:r>
+      <w:r>
+        <w:rPr>
+          <w:lang w:val="en-US"/>
+        </w:rPr>
+        <w:t>python</w:t>
+      </w:r>
+      <w:r>
+        <w:t>-</w:t>
+      </w:r>
+      <w:r>
+        <w:t>проекта</w:t>
+      </w:r>
+      <w:r>
+        <w:t xml:space="preserve"> </w:t>
+      </w:r>
+      <w:r>
+        <w:t xml:space="preserve">на </w:t>
+      </w:r>
+      <w:r>
+        <w:rPr>
+          <w:lang w:val="en-US"/>
+        </w:rPr>
+        <w:t>github</w:t>
+      </w:r>
+      <w:r>
+        <w:t xml:space="preserve">, </w:t>
+      </w:r>
+      <w:r>
+        <w:t>который блокируется, если в проекте обнаруживаются уязвимости и успешно проходит, если они не находятся, что позволяет вести разработку с контролируемой безопасностью и своевременной реакцией на уязвимос</w:t>
+      </w:r>
+      <w:r>
+        <w:t>ти.</w:t>
+      </w:r>
+      <w:r>
+        <w:t xml:space="preserve"> Задачи, поставленные на практическую часть работы можно считать выполненными.</w:t>
+      </w:r>
+    </w:p>
+    <w:p>
+      <w:pPr>
+        <w:spacing w:line="240" w:lineRule="auto"/>
+        <w:ind w:firstLine="0"/>
+        <w:jc w:val="left"/>
+      </w:pPr>
+      <w:r>
         <w:br w:type="page"/>
       </w:r>
+    </w:p>
+    <w:p>
+      <w:pPr>
+        <w:ind w:firstLine="0"/>
+      </w:pPr>
     </w:p>
     <w:p>
       <w:pPr>
@@ -10701,7 +8561,6 @@
         <w:rPr>
           <w:b/>
         </w:rPr>
-        <w:lastRenderedPageBreak/>
         <w:t>СПИСОК ИСПОЛЬЗОВАННЫХ ИСТОЧНИКОВ</w:t>
       </w:r>
       <w:bookmarkEnd w:id="22"/>
@@ -18464,6 +16323,7 @@
   <w:style w:type="character" w:default="1" w:styleId="a0">
     <w:name w:val="Default Paragraph Font"/>
     <w:uiPriority w:val="1"/>
+    <w:semiHidden/>
     <w:unhideWhenUsed/>
   </w:style>
   <w:style w:type="table" w:default="1" w:styleId="a1">

</xml_diff>